<commit_message>
pequeño avance en la G-Atribuida
</commit_message>
<xml_diff>
--- a/Proyecto_DLP/Attribute-Grammar.docx
+++ b/Proyecto_DLP/Attribute-Grammar.docx
@@ -1,10 +1,10 @@
 
 <file path=word/document.xml><?xml version="1.0" encoding="utf-8"?>
-<w:document xmlns:wpc="http://schemas.microsoft.com/office/word/2010/wordprocessingCanvas" xmlns:cx="http://schemas.microsoft.com/office/drawing/2014/chartex" xmlns:cx1="http://schemas.microsoft.com/office/drawing/2015/9/8/chartex" xmlns:mc="http://schemas.openxmlformats.org/markup-compatibility/2006" xmlns:o="urn:schemas-microsoft-com:office:office" xmlns:r="http://schemas.openxmlformats.org/officeDocument/2006/relationships" xmlns:m="http://schemas.openxmlformats.org/officeDocument/2006/math" xmlns:v="urn:schemas-microsoft-com:vml" xmlns:wp14="http://schemas.microsoft.com/office/word/2010/wordprocessingDrawing" xmlns:wp="http://schemas.openxmlformats.org/drawingml/2006/wordprocessingDrawing" xmlns:w10="urn:schemas-microsoft-com:office:word" xmlns:w="http://schemas.openxmlformats.org/wordprocessingml/2006/main" xmlns:w14="http://schemas.microsoft.com/office/word/2010/wordml" xmlns:w15="http://schemas.microsoft.com/office/word/2012/wordml" xmlns:w16se="http://schemas.microsoft.com/office/word/2015/wordml/symex" xmlns:wpg="http://schemas.microsoft.com/office/word/2010/wordprocessingGroup" xmlns:wpi="http://schemas.microsoft.com/office/word/2010/wordprocessingInk" xmlns:wne="http://schemas.microsoft.com/office/word/2006/wordml" xmlns:wps="http://schemas.microsoft.com/office/word/2010/wordprocessingShape" mc:Ignorable="w14 w15 w16se wp14">
+<w:document xmlns:wpc="http://schemas.microsoft.com/office/word/2010/wordprocessingCanvas" xmlns:cx="http://schemas.microsoft.com/office/drawing/2014/chartex" xmlns:cx1="http://schemas.microsoft.com/office/drawing/2015/9/8/chartex" xmlns:cx2="http://schemas.microsoft.com/office/drawing/2015/10/21/chartex" xmlns:cx3="http://schemas.microsoft.com/office/drawing/2016/5/9/chartex" xmlns:cx4="http://schemas.microsoft.com/office/drawing/2016/5/10/chartex" xmlns:cx5="http://schemas.microsoft.com/office/drawing/2016/5/11/chartex" xmlns:cx6="http://schemas.microsoft.com/office/drawing/2016/5/12/chartex" xmlns:cx7="http://schemas.microsoft.com/office/drawing/2016/5/13/chartex" xmlns:cx8="http://schemas.microsoft.com/office/drawing/2016/5/14/chartex" xmlns:mc="http://schemas.openxmlformats.org/markup-compatibility/2006" xmlns:aink="http://schemas.microsoft.com/office/drawing/2016/ink" xmlns:am3d="http://schemas.microsoft.com/office/drawing/2017/model3d" xmlns:o="urn:schemas-microsoft-com:office:office" xmlns:r="http://schemas.openxmlformats.org/officeDocument/2006/relationships" xmlns:m="http://schemas.openxmlformats.org/officeDocument/2006/math" xmlns:v="urn:schemas-microsoft-com:vml" xmlns:wp14="http://schemas.microsoft.com/office/word/2010/wordprocessingDrawing" xmlns:wp="http://schemas.openxmlformats.org/drawingml/2006/wordprocessingDrawing" xmlns:w10="urn:schemas-microsoft-com:office:word" xmlns:w="http://schemas.openxmlformats.org/wordprocessingml/2006/main" xmlns:w14="http://schemas.microsoft.com/office/word/2010/wordml" xmlns:w15="http://schemas.microsoft.com/office/word/2012/wordml" xmlns:w16cid="http://schemas.microsoft.com/office/word/2016/wordml/cid" xmlns:w16se="http://schemas.microsoft.com/office/word/2015/wordml/symex" xmlns:wpg="http://schemas.microsoft.com/office/word/2010/wordprocessingGroup" xmlns:wpi="http://schemas.microsoft.com/office/word/2010/wordprocessingInk" xmlns:wne="http://schemas.microsoft.com/office/word/2006/wordml" xmlns:wps="http://schemas.microsoft.com/office/word/2010/wordprocessingShape" mc:Ignorable="w14 w15 w16se w16cid wp14">
   <w:body>
     <w:p>
       <w:pPr>
-        <w:pStyle w:val="Heading1"/>
+        <w:pStyle w:val="Ttulo1"/>
         <w:rPr>
           <w:rFonts w:asciiTheme="minorHAnsi" w:hAnsiTheme="minorHAnsi" w:cstheme="minorHAnsi"/>
         </w:rPr>
@@ -18,7 +18,7 @@
     </w:p>
     <w:tbl>
       <w:tblPr>
-        <w:tblStyle w:val="GridTable1Light-Accent1"/>
+        <w:tblStyle w:val="Tablaconcuadrcula1clara-nfasis1"/>
         <w:tblW w:w="14737" w:type="dxa"/>
         <w:tblLook w:val="04A0" w:firstRow="1" w:lastRow="0" w:firstColumn="1" w:lastColumn="0" w:noHBand="0" w:noVBand="1"/>
       </w:tblPr>
@@ -39,7 +39,7 @@
           </w:tcPr>
           <w:p>
             <w:pPr>
-              <w:pStyle w:val="NoSpacing"/>
+              <w:pStyle w:val="Sinespaciado"/>
               <w:rPr>
                 <w:rFonts w:asciiTheme="minorHAnsi" w:hAnsiTheme="minorHAnsi" w:cstheme="minorHAnsi"/>
                 <w:b w:val="0"/>
@@ -64,7 +64,7 @@
           </w:tcPr>
           <w:p>
             <w:pPr>
-              <w:pStyle w:val="NoSpacing"/>
+              <w:pStyle w:val="Sinespaciado"/>
               <w:cnfStyle w:val="100000000000" w:firstRow="1" w:lastRow="0" w:firstColumn="0" w:lastColumn="0" w:oddVBand="0" w:evenVBand="0" w:oddHBand="0" w:evenHBand="0" w:firstRowFirstColumn="0" w:firstRowLastColumn="0" w:lastRowFirstColumn="0" w:lastRowLastColumn="0"/>
               <w:rPr>
                 <w:rFonts w:asciiTheme="minorHAnsi" w:hAnsiTheme="minorHAnsi" w:cstheme="minorHAnsi"/>
@@ -90,7 +90,7 @@
           </w:tcPr>
           <w:p>
             <w:pPr>
-              <w:pStyle w:val="NoSpacing"/>
+              <w:pStyle w:val="Sinespaciado"/>
               <w:cnfStyle w:val="100000000000" w:firstRow="1" w:lastRow="0" w:firstColumn="0" w:lastColumn="0" w:oddVBand="0" w:evenVBand="0" w:oddHBand="0" w:evenHBand="0" w:firstRowFirstColumn="0" w:firstRowLastColumn="0" w:lastRowFirstColumn="0" w:lastRowLastColumn="0"/>
               <w:rPr>
                 <w:rFonts w:asciiTheme="minorHAnsi" w:hAnsiTheme="minorHAnsi" w:cstheme="minorHAnsi"/>
@@ -122,7 +122,7 @@
           </w:tcPr>
           <w:p>
             <w:pPr>
-              <w:pStyle w:val="NoSpacing"/>
+              <w:pStyle w:val="Sinespaciado"/>
               <w:rPr>
                 <w:rFonts w:asciiTheme="minorHAnsi" w:hAnsiTheme="minorHAnsi" w:cstheme="minorHAnsi"/>
                 <w:b w:val="0"/>
@@ -167,7 +167,7 @@
           </w:tcPr>
           <w:p>
             <w:pPr>
-              <w:pStyle w:val="NoSpacing"/>
+              <w:pStyle w:val="Sinespaciado"/>
               <w:cnfStyle w:val="000000000000" w:firstRow="0" w:lastRow="0" w:firstColumn="0" w:lastColumn="0" w:oddVBand="0" w:evenVBand="0" w:oddHBand="0" w:evenHBand="0" w:firstRowFirstColumn="0" w:firstRowLastColumn="0" w:lastRowFirstColumn="0" w:lastRowLastColumn="0"/>
               <w:rPr>
                 <w:rFonts w:asciiTheme="minorHAnsi" w:hAnsiTheme="minorHAnsi" w:cstheme="minorHAnsi"/>
@@ -183,7 +183,63 @@
           </w:tcPr>
           <w:p>
             <w:pPr>
-              <w:pStyle w:val="NoSpacing"/>
+              <w:pStyle w:val="Sinespaciado"/>
+              <w:cnfStyle w:val="000000000000" w:firstRow="0" w:lastRow="0" w:firstColumn="0" w:lastColumn="0" w:oddVBand="0" w:evenVBand="0" w:oddHBand="0" w:evenHBand="0" w:firstRowFirstColumn="0" w:firstRowLastColumn="0" w:lastRowFirstColumn="0" w:lastRowLastColumn="0"/>
+              <w:rPr>
+                <w:rFonts w:asciiTheme="minorHAnsi" w:hAnsiTheme="minorHAnsi" w:cstheme="minorHAnsi"/>
+                <w:sz w:val="20"/>
+                <w:szCs w:val="20"/>
+              </w:rPr>
+            </w:pPr>
+          </w:p>
+        </w:tc>
+      </w:tr>
+      <w:tr>
+        <w:trPr>
+          <w:trHeight w:val="236"/>
+        </w:trPr>
+        <w:tc>
+          <w:tcPr>
+            <w:cnfStyle w:val="001000000000" w:firstRow="0" w:lastRow="0" w:firstColumn="1" w:lastColumn="0" w:oddVBand="0" w:evenVBand="0" w:oddHBand="0" w:evenHBand="0" w:firstRowFirstColumn="0" w:firstRowLastColumn="0" w:lastRowFirstColumn="0" w:lastRowLastColumn="0"/>
+            <w:tcW w:w="6091" w:type="dxa"/>
+            <w:shd w:val="clear" w:color="auto" w:fill="DEEAF6" w:themeFill="accent1" w:themeFillTint="33"/>
+          </w:tcPr>
+          <w:p>
+            <w:pPr>
+              <w:pStyle w:val="Sinespaciado"/>
+              <w:rPr>
+                <w:rFonts w:asciiTheme="minorHAnsi" w:hAnsiTheme="minorHAnsi" w:cstheme="minorHAnsi"/>
+                <w:sz w:val="20"/>
+                <w:szCs w:val="20"/>
+              </w:rPr>
+            </w:pPr>
+          </w:p>
+        </w:tc>
+        <w:tc>
+          <w:tcPr>
+            <w:tcW w:w="3827" w:type="dxa"/>
+            <w:shd w:val="clear" w:color="auto" w:fill="DEEAF6" w:themeFill="accent1" w:themeFillTint="33"/>
+          </w:tcPr>
+          <w:p>
+            <w:pPr>
+              <w:pStyle w:val="Sinespaciado"/>
+              <w:cnfStyle w:val="000000000000" w:firstRow="0" w:lastRow="0" w:firstColumn="0" w:lastColumn="0" w:oddVBand="0" w:evenVBand="0" w:oddHBand="0" w:evenHBand="0" w:firstRowFirstColumn="0" w:firstRowLastColumn="0" w:lastRowFirstColumn="0" w:lastRowLastColumn="0"/>
+              <w:rPr>
+                <w:rFonts w:asciiTheme="minorHAnsi" w:hAnsiTheme="minorHAnsi" w:cstheme="minorHAnsi"/>
+                <w:sz w:val="20"/>
+                <w:szCs w:val="20"/>
+              </w:rPr>
+            </w:pPr>
+          </w:p>
+        </w:tc>
+        <w:tc>
+          <w:tcPr>
+            <w:tcW w:w="4819" w:type="dxa"/>
+            <w:shd w:val="clear" w:color="auto" w:fill="DEEAF6" w:themeFill="accent1" w:themeFillTint="33"/>
+          </w:tcPr>
+          <w:p>
+            <w:pPr>
+              <w:pStyle w:val="Sinespaciado"/>
               <w:cnfStyle w:val="000000000000" w:firstRow="0" w:lastRow="0" w:firstColumn="0" w:lastColumn="0" w:oddVBand="0" w:evenVBand="0" w:oddHBand="0" w:evenHBand="0" w:firstRowFirstColumn="0" w:firstRowLastColumn="0" w:lastRowFirstColumn="0" w:lastRowLastColumn="0"/>
               <w:rPr>
                 <w:rFonts w:asciiTheme="minorHAnsi" w:hAnsiTheme="minorHAnsi" w:cstheme="minorHAnsi"/>
@@ -205,7 +261,7 @@
           </w:tcPr>
           <w:p>
             <w:pPr>
-              <w:pStyle w:val="NoSpacing"/>
+              <w:pStyle w:val="Sinespaciado"/>
               <w:rPr>
                 <w:rFonts w:asciiTheme="minorHAnsi" w:hAnsiTheme="minorHAnsi" w:cstheme="minorHAnsi"/>
                 <w:b w:val="0"/>
@@ -286,7 +342,7 @@
           </w:tcPr>
           <w:p>
             <w:pPr>
-              <w:pStyle w:val="NoSpacing"/>
+              <w:pStyle w:val="Sinespaciado"/>
               <w:cnfStyle w:val="000000000000" w:firstRow="0" w:lastRow="0" w:firstColumn="0" w:lastColumn="0" w:oddVBand="0" w:evenVBand="0" w:oddHBand="0" w:evenHBand="0" w:firstRowFirstColumn="0" w:firstRowLastColumn="0" w:lastRowFirstColumn="0" w:lastRowLastColumn="0"/>
               <w:rPr>
                 <w:rFonts w:asciiTheme="minorHAnsi" w:hAnsiTheme="minorHAnsi" w:cstheme="minorHAnsi"/>
@@ -320,7 +376,7 @@
           </w:tcPr>
           <w:p>
             <w:pPr>
-              <w:pStyle w:val="NoSpacing"/>
+              <w:pStyle w:val="Sinespaciado"/>
               <w:cnfStyle w:val="000000000000" w:firstRow="0" w:lastRow="0" w:firstColumn="0" w:lastColumn="0" w:oddVBand="0" w:evenVBand="0" w:oddHBand="0" w:evenHBand="0" w:firstRowFirstColumn="0" w:firstRowLastColumn="0" w:lastRowFirstColumn="0" w:lastRowLastColumn="0"/>
               <w:rPr>
                 <w:rFonts w:asciiTheme="minorHAnsi" w:eastAsia="Times New Roman" w:hAnsiTheme="minorHAnsi" w:cstheme="minorHAnsi"/>
@@ -373,7 +429,7 @@
           </w:tcPr>
           <w:p>
             <w:pPr>
-              <w:pStyle w:val="NoSpacing"/>
+              <w:pStyle w:val="Sinespaciado"/>
               <w:rPr>
                 <w:rFonts w:asciiTheme="minorHAnsi" w:hAnsiTheme="minorHAnsi" w:cstheme="minorHAnsi"/>
                 <w:b w:val="0"/>
@@ -418,7 +474,7 @@
           </w:tcPr>
           <w:p>
             <w:pPr>
-              <w:pStyle w:val="NoSpacing"/>
+              <w:pStyle w:val="Sinespaciado"/>
               <w:cnfStyle w:val="000000000000" w:firstRow="0" w:lastRow="0" w:firstColumn="0" w:lastColumn="0" w:oddVBand="0" w:evenVBand="0" w:oddHBand="0" w:evenHBand="0" w:firstRowFirstColumn="0" w:firstRowLastColumn="0" w:lastRowFirstColumn="0" w:lastRowLastColumn="0"/>
               <w:rPr>
                 <w:rFonts w:asciiTheme="minorHAnsi" w:hAnsiTheme="minorHAnsi" w:cstheme="minorHAnsi"/>
@@ -434,7 +490,7 @@
           </w:tcPr>
           <w:p>
             <w:pPr>
-              <w:pStyle w:val="NoSpacing"/>
+              <w:pStyle w:val="Sinespaciado"/>
               <w:cnfStyle w:val="000000000000" w:firstRow="0" w:lastRow="0" w:firstColumn="0" w:lastColumn="0" w:oddVBand="0" w:evenVBand="0" w:oddHBand="0" w:evenHBand="0" w:firstRowFirstColumn="0" w:firstRowLastColumn="0" w:lastRowFirstColumn="0" w:lastRowLastColumn="0"/>
               <w:rPr>
                 <w:rFonts w:asciiTheme="minorHAnsi" w:hAnsiTheme="minorHAnsi" w:cstheme="minorHAnsi"/>
@@ -456,7 +512,7 @@
           </w:tcPr>
           <w:p>
             <w:pPr>
-              <w:pStyle w:val="NoSpacing"/>
+              <w:pStyle w:val="Sinespaciado"/>
               <w:rPr>
                 <w:rFonts w:asciiTheme="minorHAnsi" w:hAnsiTheme="minorHAnsi" w:cstheme="minorHAnsi"/>
                 <w:b w:val="0"/>
@@ -537,7 +593,7 @@
           </w:tcPr>
           <w:p>
             <w:pPr>
-              <w:pStyle w:val="NoSpacing"/>
+              <w:pStyle w:val="Sinespaciado"/>
               <w:cnfStyle w:val="000000000000" w:firstRow="0" w:lastRow="0" w:firstColumn="0" w:lastColumn="0" w:oddVBand="0" w:evenVBand="0" w:oddHBand="0" w:evenHBand="0" w:firstRowFirstColumn="0" w:firstRowLastColumn="0" w:lastRowFirstColumn="0" w:lastRowLastColumn="0"/>
               <w:rPr>
                 <w:rFonts w:asciiTheme="minorHAnsi" w:hAnsiTheme="minorHAnsi" w:cstheme="minorHAnsi"/>
@@ -571,7 +627,7 @@
           </w:tcPr>
           <w:p>
             <w:pPr>
-              <w:pStyle w:val="NoSpacing"/>
+              <w:pStyle w:val="Sinespaciado"/>
               <w:cnfStyle w:val="000000000000" w:firstRow="0" w:lastRow="0" w:firstColumn="0" w:lastColumn="0" w:oddVBand="0" w:evenVBand="0" w:oddHBand="0" w:evenHBand="0" w:firstRowFirstColumn="0" w:firstRowLastColumn="0" w:lastRowFirstColumn="0" w:lastRowLastColumn="0"/>
               <w:rPr>
                 <w:rFonts w:asciiTheme="minorHAnsi" w:hAnsiTheme="minorHAnsi" w:cstheme="minorHAnsi"/>
@@ -599,10 +655,11 @@
           <w:tcPr>
             <w:cnfStyle w:val="001000000000" w:firstRow="0" w:lastRow="0" w:firstColumn="1" w:lastColumn="0" w:oddVBand="0" w:evenVBand="0" w:oddHBand="0" w:evenHBand="0" w:firstRowFirstColumn="0" w:firstRowLastColumn="0" w:lastRowFirstColumn="0" w:lastRowLastColumn="0"/>
             <w:tcW w:w="6091" w:type="dxa"/>
-          </w:tcPr>
-          <w:p>
-            <w:pPr>
-              <w:pStyle w:val="NoSpacing"/>
+            <w:shd w:val="clear" w:color="auto" w:fill="DEEAF6" w:themeFill="accent1" w:themeFillTint="33"/>
+          </w:tcPr>
+          <w:p>
+            <w:pPr>
+              <w:pStyle w:val="Sinespaciado"/>
               <w:rPr>
                 <w:rFonts w:asciiTheme="minorHAnsi" w:hAnsiTheme="minorHAnsi" w:cstheme="minorHAnsi"/>
                 <w:b w:val="0"/>
@@ -624,10 +681,11 @@
         <w:tc>
           <w:tcPr>
             <w:tcW w:w="3827" w:type="dxa"/>
-          </w:tcPr>
-          <w:p>
-            <w:pPr>
-              <w:pStyle w:val="NoSpacing"/>
+            <w:shd w:val="clear" w:color="auto" w:fill="DEEAF6" w:themeFill="accent1" w:themeFillTint="33"/>
+          </w:tcPr>
+          <w:p>
+            <w:pPr>
+              <w:pStyle w:val="Sinespaciado"/>
               <w:cnfStyle w:val="000000000000" w:firstRow="0" w:lastRow="0" w:firstColumn="0" w:lastColumn="0" w:oddVBand="0" w:evenVBand="0" w:oddHBand="0" w:evenHBand="0" w:firstRowFirstColumn="0" w:firstRowLastColumn="0" w:lastRowFirstColumn="0" w:lastRowLastColumn="0"/>
               <w:rPr>
                 <w:rFonts w:asciiTheme="minorHAnsi" w:hAnsiTheme="minorHAnsi" w:cstheme="minorHAnsi"/>
@@ -640,10 +698,11 @@
         <w:tc>
           <w:tcPr>
             <w:tcW w:w="4819" w:type="dxa"/>
-          </w:tcPr>
-          <w:p>
-            <w:pPr>
-              <w:pStyle w:val="NoSpacing"/>
+            <w:shd w:val="clear" w:color="auto" w:fill="DEEAF6" w:themeFill="accent1" w:themeFillTint="33"/>
+          </w:tcPr>
+          <w:p>
+            <w:pPr>
+              <w:pStyle w:val="Sinespaciado"/>
               <w:cnfStyle w:val="000000000000" w:firstRow="0" w:lastRow="0" w:firstColumn="0" w:lastColumn="0" w:oddVBand="0" w:evenVBand="0" w:oddHBand="0" w:evenHBand="0" w:firstRowFirstColumn="0" w:firstRowLastColumn="0" w:lastRowFirstColumn="0" w:lastRowLastColumn="0"/>
               <w:rPr>
                 <w:rFonts w:asciiTheme="minorHAnsi" w:hAnsiTheme="minorHAnsi" w:cstheme="minorHAnsi"/>
@@ -665,7 +724,7 @@
           </w:tcPr>
           <w:p>
             <w:pPr>
-              <w:pStyle w:val="NoSpacing"/>
+              <w:pStyle w:val="Sinespaciado"/>
               <w:rPr>
                 <w:rFonts w:asciiTheme="minorHAnsi" w:hAnsiTheme="minorHAnsi" w:cstheme="minorHAnsi"/>
                 <w:b w:val="0"/>
@@ -767,7 +826,7 @@
           </w:tcPr>
           <w:p>
             <w:pPr>
-              <w:pStyle w:val="NoSpacing"/>
+              <w:pStyle w:val="Sinespaciado"/>
               <w:cnfStyle w:val="000000000000" w:firstRow="0" w:lastRow="0" w:firstColumn="0" w:lastColumn="0" w:oddVBand="0" w:evenVBand="0" w:oddHBand="0" w:evenHBand="0" w:firstRowFirstColumn="0" w:firstRowLastColumn="0" w:lastRowFirstColumn="0" w:lastRowLastColumn="0"/>
               <w:rPr>
                 <w:rFonts w:asciiTheme="minorHAnsi" w:hAnsiTheme="minorHAnsi" w:cstheme="minorHAnsi"/>
@@ -801,7 +860,7 @@
           </w:tcPr>
           <w:p>
             <w:pPr>
-              <w:pStyle w:val="NoSpacing"/>
+              <w:pStyle w:val="Sinespaciado"/>
               <w:cnfStyle w:val="000000000000" w:firstRow="0" w:lastRow="0" w:firstColumn="0" w:lastColumn="0" w:oddVBand="0" w:evenVBand="0" w:oddHBand="0" w:evenHBand="0" w:firstRowFirstColumn="0" w:firstRowLastColumn="0" w:lastRowFirstColumn="0" w:lastRowLastColumn="0"/>
               <w:rPr>
                 <w:rFonts w:asciiTheme="minorHAnsi" w:hAnsiTheme="minorHAnsi" w:cstheme="minorHAnsi"/>
@@ -832,7 +891,7 @@
           </w:tcPr>
           <w:p>
             <w:pPr>
-              <w:pStyle w:val="NoSpacing"/>
+              <w:pStyle w:val="Sinespaciado"/>
               <w:rPr>
                 <w:rFonts w:asciiTheme="minorHAnsi" w:hAnsiTheme="minorHAnsi" w:cstheme="minorHAnsi"/>
                 <w:b w:val="0"/>
@@ -925,7 +984,7 @@
           </w:tcPr>
           <w:p>
             <w:pPr>
-              <w:pStyle w:val="NoSpacing"/>
+              <w:pStyle w:val="Sinespaciado"/>
               <w:cnfStyle w:val="000000000000" w:firstRow="0" w:lastRow="0" w:firstColumn="0" w:lastColumn="0" w:oddVBand="0" w:evenVBand="0" w:oddHBand="0" w:evenHBand="0" w:firstRowFirstColumn="0" w:firstRowLastColumn="0" w:lastRowFirstColumn="0" w:lastRowLastColumn="0"/>
               <w:rPr>
                 <w:rFonts w:asciiTheme="minorHAnsi" w:hAnsiTheme="minorHAnsi" w:cstheme="minorHAnsi"/>
@@ -968,7 +1027,7 @@
           </w:tcPr>
           <w:p>
             <w:pPr>
-              <w:pStyle w:val="NoSpacing"/>
+              <w:pStyle w:val="Sinespaciado"/>
               <w:cnfStyle w:val="000000000000" w:firstRow="0" w:lastRow="0" w:firstColumn="0" w:lastColumn="0" w:oddVBand="0" w:evenVBand="0" w:oddHBand="0" w:evenHBand="0" w:firstRowFirstColumn="0" w:firstRowLastColumn="0" w:lastRowFirstColumn="0" w:lastRowLastColumn="0"/>
               <w:rPr>
                 <w:rFonts w:asciiTheme="minorHAnsi" w:hAnsiTheme="minorHAnsi" w:cstheme="minorHAnsi"/>
@@ -991,7 +1050,7 @@
           </w:p>
           <w:p>
             <w:pPr>
-              <w:pStyle w:val="NoSpacing"/>
+              <w:pStyle w:val="Sinespaciado"/>
               <w:cnfStyle w:val="000000000000" w:firstRow="0" w:lastRow="0" w:firstColumn="0" w:lastColumn="0" w:oddVBand="0" w:evenVBand="0" w:oddHBand="0" w:evenHBand="0" w:firstRowFirstColumn="0" w:firstRowLastColumn="0" w:lastRowFirstColumn="0" w:lastRowLastColumn="0"/>
               <w:rPr>
                 <w:rFonts w:asciiTheme="minorHAnsi" w:hAnsiTheme="minorHAnsi" w:cstheme="minorHAnsi"/>
@@ -1014,7 +1073,7 @@
           </w:p>
           <w:p>
             <w:pPr>
-              <w:pStyle w:val="NoSpacing"/>
+              <w:pStyle w:val="Sinespaciado"/>
               <w:cnfStyle w:val="000000000000" w:firstRow="0" w:lastRow="0" w:firstColumn="0" w:lastColumn="0" w:oddVBand="0" w:evenVBand="0" w:oddHBand="0" w:evenHBand="0" w:firstRowFirstColumn="0" w:firstRowLastColumn="0" w:lastRowFirstColumn="0" w:lastRowLastColumn="0"/>
               <w:rPr>
                 <w:rFonts w:asciiTheme="minorHAnsi" w:hAnsiTheme="minorHAnsi" w:cstheme="minorHAnsi"/>
@@ -1037,7 +1096,7 @@
           </w:p>
           <w:p>
             <w:pPr>
-              <w:pStyle w:val="NoSpacing"/>
+              <w:pStyle w:val="Sinespaciado"/>
               <w:cnfStyle w:val="000000000000" w:firstRow="0" w:lastRow="0" w:firstColumn="0" w:lastColumn="0" w:oddVBand="0" w:evenVBand="0" w:oddHBand="0" w:evenHBand="0" w:firstRowFirstColumn="0" w:firstRowLastColumn="0" w:lastRowFirstColumn="0" w:lastRowLastColumn="0"/>
               <w:rPr>
                 <w:rFonts w:asciiTheme="minorHAnsi" w:hAnsiTheme="minorHAnsi" w:cstheme="minorHAnsi"/>
@@ -1068,7 +1127,7 @@
           </w:p>
           <w:p>
             <w:pPr>
-              <w:pStyle w:val="NoSpacing"/>
+              <w:pStyle w:val="Sinespaciado"/>
               <w:cnfStyle w:val="000000000000" w:firstRow="0" w:lastRow="0" w:firstColumn="0" w:lastColumn="0" w:oddVBand="0" w:evenVBand="0" w:oddHBand="0" w:evenHBand="0" w:firstRowFirstColumn="0" w:firstRowLastColumn="0" w:lastRowFirstColumn="0" w:lastRowLastColumn="0"/>
               <w:rPr>
                 <w:rFonts w:asciiTheme="minorHAnsi" w:hAnsiTheme="minorHAnsi" w:cstheme="minorHAnsi"/>
@@ -1089,7 +1148,7 @@
           </w:p>
           <w:p>
             <w:pPr>
-              <w:pStyle w:val="NoSpacing"/>
+              <w:pStyle w:val="Sinespaciado"/>
               <w:cnfStyle w:val="000000000000" w:firstRow="0" w:lastRow="0" w:firstColumn="0" w:lastColumn="0" w:oddVBand="0" w:evenVBand="0" w:oddHBand="0" w:evenHBand="0" w:firstRowFirstColumn="0" w:firstRowLastColumn="0" w:lastRowFirstColumn="0" w:lastRowLastColumn="0"/>
               <w:rPr>
                 <w:rFonts w:asciiTheme="minorHAnsi" w:hAnsiTheme="minorHAnsi" w:cstheme="minorHAnsi"/>
@@ -1110,7 +1169,7 @@
           </w:p>
           <w:p>
             <w:pPr>
-              <w:pStyle w:val="NoSpacing"/>
+              <w:pStyle w:val="Sinespaciado"/>
               <w:cnfStyle w:val="000000000000" w:firstRow="0" w:lastRow="0" w:firstColumn="0" w:lastColumn="0" w:oddVBand="0" w:evenVBand="0" w:oddHBand="0" w:evenHBand="0" w:firstRowFirstColumn="0" w:firstRowLastColumn="0" w:lastRowFirstColumn="0" w:lastRowLastColumn="0"/>
               <w:rPr>
                 <w:rFonts w:asciiTheme="minorHAnsi" w:hAnsiTheme="minorHAnsi" w:cstheme="minorHAnsi"/>
@@ -1141,7 +1200,7 @@
           </w:tcPr>
           <w:p>
             <w:pPr>
-              <w:pStyle w:val="NoSpacing"/>
+              <w:pStyle w:val="Sinespaciado"/>
               <w:rPr>
                 <w:rFonts w:asciiTheme="minorHAnsi" w:hAnsiTheme="minorHAnsi" w:cstheme="minorHAnsi"/>
                 <w:b w:val="0"/>
@@ -1307,7 +1366,7 @@
           </w:tcPr>
           <w:p>
             <w:pPr>
-              <w:pStyle w:val="NoSpacing"/>
+              <w:pStyle w:val="Sinespaciado"/>
               <w:cnfStyle w:val="000000000000" w:firstRow="0" w:lastRow="0" w:firstColumn="0" w:lastColumn="0" w:oddVBand="0" w:evenVBand="0" w:oddHBand="0" w:evenHBand="0" w:firstRowFirstColumn="0" w:firstRowLastColumn="0" w:lastRowFirstColumn="0" w:lastRowLastColumn="0"/>
               <w:rPr>
                 <w:rFonts w:ascii="Cambria Math" w:hAnsi="Cambria Math" w:cs="Cambria Math"/>
@@ -1350,7 +1409,7 @@
           </w:p>
           <w:p>
             <w:pPr>
-              <w:pStyle w:val="NoSpacing"/>
+              <w:pStyle w:val="Sinespaciado"/>
               <w:cnfStyle w:val="000000000000" w:firstRow="0" w:lastRow="0" w:firstColumn="0" w:lastColumn="0" w:oddVBand="0" w:evenVBand="0" w:oddHBand="0" w:evenHBand="0" w:firstRowFirstColumn="0" w:firstRowLastColumn="0" w:lastRowFirstColumn="0" w:lastRowLastColumn="0"/>
               <w:rPr>
                 <w:rFonts w:ascii="Cambria Math" w:hAnsi="Cambria Math" w:cs="Cambria Math"/>
@@ -1373,7 +1432,7 @@
           </w:p>
           <w:p>
             <w:pPr>
-              <w:pStyle w:val="NoSpacing"/>
+              <w:pStyle w:val="Sinespaciado"/>
               <w:cnfStyle w:val="000000000000" w:firstRow="0" w:lastRow="0" w:firstColumn="0" w:lastColumn="0" w:oddVBand="0" w:evenVBand="0" w:oddHBand="0" w:evenHBand="0" w:firstRowFirstColumn="0" w:firstRowLastColumn="0" w:lastRowFirstColumn="0" w:lastRowLastColumn="0"/>
               <w:rPr>
                 <w:rFonts w:ascii="Cambria Math" w:hAnsi="Cambria Math" w:cs="Cambria Math"/>
@@ -1422,7 +1481,7 @@
           </w:tcPr>
           <w:p>
             <w:pPr>
-              <w:pStyle w:val="NoSpacing"/>
+              <w:pStyle w:val="Sinespaciado"/>
               <w:cnfStyle w:val="000000000000" w:firstRow="0" w:lastRow="0" w:firstColumn="0" w:lastColumn="0" w:oddVBand="0" w:evenVBand="0" w:oddHBand="0" w:evenHBand="0" w:firstRowFirstColumn="0" w:firstRowLastColumn="0" w:lastRowFirstColumn="0" w:lastRowLastColumn="0"/>
               <w:rPr>
                 <w:rFonts w:asciiTheme="minorHAnsi" w:eastAsia="Times New Roman" w:hAnsiTheme="minorHAnsi" w:cstheme="minorHAnsi"/>
@@ -1455,7 +1514,7 @@
           </w:p>
           <w:p>
             <w:pPr>
-              <w:pStyle w:val="NoSpacing"/>
+              <w:pStyle w:val="Sinespaciado"/>
               <w:cnfStyle w:val="000000000000" w:firstRow="0" w:lastRow="0" w:firstColumn="0" w:lastColumn="0" w:oddVBand="0" w:evenVBand="0" w:oddHBand="0" w:evenHBand="0" w:firstRowFirstColumn="0" w:firstRowLastColumn="0" w:lastRowFirstColumn="0" w:lastRowLastColumn="0"/>
               <w:rPr>
                 <w:rFonts w:asciiTheme="minorHAnsi" w:hAnsiTheme="minorHAnsi" w:cstheme="minorHAnsi"/>
@@ -1478,7 +1537,7 @@
           </w:p>
           <w:p>
             <w:pPr>
-              <w:pStyle w:val="NoSpacing"/>
+              <w:pStyle w:val="Sinespaciado"/>
               <w:cnfStyle w:val="000000000000" w:firstRow="0" w:lastRow="0" w:firstColumn="0" w:lastColumn="0" w:oddVBand="0" w:evenVBand="0" w:oddHBand="0" w:evenHBand="0" w:firstRowFirstColumn="0" w:firstRowLastColumn="0" w:lastRowFirstColumn="0" w:lastRowLastColumn="0"/>
               <w:rPr>
                 <w:rFonts w:asciiTheme="minorHAnsi" w:hAnsiTheme="minorHAnsi" w:cstheme="minorHAnsi"/>
@@ -1501,7 +1560,7 @@
           </w:p>
           <w:p>
             <w:pPr>
-              <w:pStyle w:val="NoSpacing"/>
+              <w:pStyle w:val="Sinespaciado"/>
               <w:cnfStyle w:val="000000000000" w:firstRow="0" w:lastRow="0" w:firstColumn="0" w:lastColumn="0" w:oddVBand="0" w:evenVBand="0" w:oddHBand="0" w:evenHBand="0" w:firstRowFirstColumn="0" w:firstRowLastColumn="0" w:lastRowFirstColumn="0" w:lastRowLastColumn="0"/>
               <w:rPr>
                 <w:rFonts w:asciiTheme="minorHAnsi" w:hAnsiTheme="minorHAnsi" w:cstheme="minorHAnsi"/>
@@ -1522,7 +1581,7 @@
           </w:p>
           <w:p>
             <w:pPr>
-              <w:pStyle w:val="NoSpacing"/>
+              <w:pStyle w:val="Sinespaciado"/>
               <w:cnfStyle w:val="000000000000" w:firstRow="0" w:lastRow="0" w:firstColumn="0" w:lastColumn="0" w:oddVBand="0" w:evenVBand="0" w:oddHBand="0" w:evenHBand="0" w:firstRowFirstColumn="0" w:firstRowLastColumn="0" w:lastRowFirstColumn="0" w:lastRowLastColumn="0"/>
               <w:rPr>
                 <w:rFonts w:asciiTheme="minorHAnsi" w:hAnsiTheme="minorHAnsi" w:cstheme="minorHAnsi"/>
@@ -1543,7 +1602,7 @@
           </w:p>
           <w:p>
             <w:pPr>
-              <w:pStyle w:val="NoSpacing"/>
+              <w:pStyle w:val="Sinespaciado"/>
               <w:cnfStyle w:val="000000000000" w:firstRow="0" w:lastRow="0" w:firstColumn="0" w:lastColumn="0" w:oddVBand="0" w:evenVBand="0" w:oddHBand="0" w:evenHBand="0" w:firstRowFirstColumn="0" w:firstRowLastColumn="0" w:lastRowFirstColumn="0" w:lastRowLastColumn="0"/>
               <w:rPr>
                 <w:rFonts w:asciiTheme="minorHAnsi" w:hAnsiTheme="minorHAnsi" w:cstheme="minorHAnsi"/>
@@ -1564,7 +1623,7 @@
           </w:p>
           <w:p>
             <w:pPr>
-              <w:pStyle w:val="NoSpacing"/>
+              <w:pStyle w:val="Sinespaciado"/>
               <w:cnfStyle w:val="000000000000" w:firstRow="0" w:lastRow="0" w:firstColumn="0" w:lastColumn="0" w:oddVBand="0" w:evenVBand="0" w:oddHBand="0" w:evenHBand="0" w:firstRowFirstColumn="0" w:firstRowLastColumn="0" w:lastRowFirstColumn="0" w:lastRowLastColumn="0"/>
               <w:rPr>
                 <w:rFonts w:asciiTheme="minorHAnsi" w:hAnsiTheme="minorHAnsi" w:cstheme="minorHAnsi"/>
@@ -1585,7 +1644,7 @@
           </w:p>
           <w:p>
             <w:pPr>
-              <w:pStyle w:val="NoSpacing"/>
+              <w:pStyle w:val="Sinespaciado"/>
               <w:cnfStyle w:val="000000000000" w:firstRow="0" w:lastRow="0" w:firstColumn="0" w:lastColumn="0" w:oddVBand="0" w:evenVBand="0" w:oddHBand="0" w:evenHBand="0" w:firstRowFirstColumn="0" w:firstRowLastColumn="0" w:lastRowFirstColumn="0" w:lastRowLastColumn="0"/>
               <w:rPr>
                 <w:rFonts w:asciiTheme="minorHAnsi" w:hAnsiTheme="minorHAnsi" w:cstheme="minorHAnsi"/>
@@ -1606,7 +1665,158 @@
           </w:p>
           <w:p>
             <w:pPr>
-              <w:pStyle w:val="NoSpacing"/>
+              <w:pStyle w:val="Sinespaciado"/>
+              <w:cnfStyle w:val="000000000000" w:firstRow="0" w:lastRow="0" w:firstColumn="0" w:lastColumn="0" w:oddVBand="0" w:evenVBand="0" w:oddHBand="0" w:evenHBand="0" w:firstRowFirstColumn="0" w:firstRowLastColumn="0" w:lastRowFirstColumn="0" w:lastRowLastColumn="0"/>
+              <w:rPr>
+                <w:rFonts w:asciiTheme="minorHAnsi" w:hAnsiTheme="minorHAnsi" w:cstheme="minorHAnsi"/>
+                <w:color w:val="auto"/>
+                <w:sz w:val="20"/>
+                <w:szCs w:val="20"/>
+                <w:lang w:val="es-ES"/>
+              </w:rPr>
+            </w:pPr>
+            <w:r>
+              <w:rPr>
+                <w:rFonts w:asciiTheme="minorHAnsi" w:hAnsiTheme="minorHAnsi" w:cstheme="minorHAnsi"/>
+                <w:color w:val="auto"/>
+                <w:sz w:val="20"/>
+                <w:szCs w:val="20"/>
+                <w:lang w:val="es-ES"/>
+              </w:rPr>
+              <w:t>{</w:t>
+            </w:r>
+          </w:p>
+          <w:p>
+            <w:pPr>
+              <w:pStyle w:val="Sinespaciado"/>
+              <w:cnfStyle w:val="000000000000" w:firstRow="0" w:lastRow="0" w:firstColumn="0" w:lastColumn="0" w:oddVBand="0" w:evenVBand="0" w:oddHBand="0" w:evenHBand="0" w:firstRowFirstColumn="0" w:firstRowLastColumn="0" w:lastRowFirstColumn="0" w:lastRowLastColumn="0"/>
+              <w:rPr>
+                <w:rFonts w:asciiTheme="minorHAnsi" w:hAnsiTheme="minorHAnsi" w:cstheme="minorHAnsi"/>
+                <w:color w:val="auto"/>
+                <w:sz w:val="20"/>
+                <w:szCs w:val="20"/>
+                <w:lang w:val="es-ES"/>
+              </w:rPr>
+            </w:pPr>
+            <w:r>
+              <w:rPr>
+                <w:rFonts w:asciiTheme="minorHAnsi" w:hAnsiTheme="minorHAnsi" w:cstheme="minorHAnsi"/>
+                <w:color w:val="auto"/>
+                <w:sz w:val="20"/>
+                <w:szCs w:val="20"/>
+                <w:lang w:val="es-ES"/>
+              </w:rPr>
+              <w:t>parametros.set()</w:t>
+            </w:r>
+          </w:p>
+          <w:p>
+            <w:pPr>
+              <w:pStyle w:val="Sinespaciado"/>
+              <w:cnfStyle w:val="000000000000" w:firstRow="0" w:lastRow="0" w:firstColumn="0" w:lastColumn="0" w:oddVBand="0" w:evenVBand="0" w:oddHBand="0" w:evenHBand="0" w:firstRowFirstColumn="0" w:firstRowLastColumn="0" w:lastRowFirstColumn="0" w:lastRowLastColumn="0"/>
+              <w:rPr>
+                <w:rFonts w:asciiTheme="minorHAnsi" w:hAnsiTheme="minorHAnsi" w:cstheme="minorHAnsi"/>
+                <w:color w:val="auto"/>
+                <w:sz w:val="20"/>
+                <w:szCs w:val="20"/>
+              </w:rPr>
+            </w:pPr>
+            <w:r>
+              <w:rPr>
+                <w:rFonts w:asciiTheme="minorHAnsi" w:hAnsiTheme="minorHAnsi" w:cstheme="minorHAnsi"/>
+                <w:color w:val="auto"/>
+                <w:sz w:val="20"/>
+                <w:szCs w:val="20"/>
+              </w:rPr>
+              <w:t>variables_locales.set()</w:t>
+            </w:r>
+          </w:p>
+          <w:p>
+            <w:pPr>
+              <w:pStyle w:val="Sinespaciado"/>
+              <w:cnfStyle w:val="000000000000" w:firstRow="0" w:lastRow="0" w:firstColumn="0" w:lastColumn="0" w:oddVBand="0" w:evenVBand="0" w:oddHBand="0" w:evenHBand="0" w:firstRowFirstColumn="0" w:firstRowLastColumn="0" w:lastRowFirstColumn="0" w:lastRowLastColumn="0"/>
+              <w:rPr>
+                <w:rFonts w:asciiTheme="minorHAnsi" w:hAnsiTheme="minorHAnsi" w:cstheme="minorHAnsi"/>
+                <w:color w:val="auto"/>
+                <w:sz w:val="20"/>
+                <w:szCs w:val="20"/>
+              </w:rPr>
+            </w:pPr>
+            <w:r>
+              <w:rPr>
+                <w:rFonts w:asciiTheme="minorHAnsi" w:hAnsiTheme="minorHAnsi" w:cstheme="minorHAnsi"/>
+                <w:color w:val="auto"/>
+                <w:sz w:val="20"/>
+                <w:szCs w:val="20"/>
+              </w:rPr>
+              <w:t>visit(parametro i)</w:t>
+            </w:r>
+          </w:p>
+          <w:p>
+            <w:pPr>
+              <w:pStyle w:val="Sinespaciado"/>
+              <w:cnfStyle w:val="000000000000" w:firstRow="0" w:lastRow="0" w:firstColumn="0" w:lastColumn="0" w:oddVBand="0" w:evenVBand="0" w:oddHBand="0" w:evenHBand="0" w:firstRowFirstColumn="0" w:firstRowLastColumn="0" w:lastRowFirstColumn="0" w:lastRowLastColumn="0"/>
+              <w:rPr>
+                <w:rFonts w:asciiTheme="minorHAnsi" w:hAnsiTheme="minorHAnsi" w:cstheme="minorHAnsi"/>
+                <w:color w:val="auto"/>
+                <w:sz w:val="20"/>
+                <w:szCs w:val="20"/>
+              </w:rPr>
+            </w:pPr>
+            <w:r>
+              <w:rPr>
+                <w:rFonts w:asciiTheme="minorHAnsi" w:hAnsiTheme="minorHAnsi" w:cstheme="minorHAnsi"/>
+                <w:color w:val="auto"/>
+                <w:sz w:val="20"/>
+                <w:szCs w:val="20"/>
+              </w:rPr>
+              <w:t>variables_locales.reset()</w:t>
+            </w:r>
+          </w:p>
+          <w:p>
+            <w:pPr>
+              <w:pStyle w:val="Sinespaciado"/>
+              <w:cnfStyle w:val="000000000000" w:firstRow="0" w:lastRow="0" w:firstColumn="0" w:lastColumn="0" w:oddVBand="0" w:evenVBand="0" w:oddHBand="0" w:evenHBand="0" w:firstRowFirstColumn="0" w:firstRowLastColumn="0" w:lastRowFirstColumn="0" w:lastRowLastColumn="0"/>
+              <w:rPr>
+                <w:rFonts w:asciiTheme="minorHAnsi" w:hAnsiTheme="minorHAnsi" w:cstheme="minorHAnsi"/>
+                <w:color w:val="auto"/>
+                <w:sz w:val="20"/>
+                <w:szCs w:val="20"/>
+              </w:rPr>
+            </w:pPr>
+            <w:r>
+              <w:rPr>
+                <w:rFonts w:asciiTheme="minorHAnsi" w:hAnsiTheme="minorHAnsi" w:cstheme="minorHAnsi"/>
+                <w:color w:val="auto"/>
+                <w:sz w:val="20"/>
+                <w:szCs w:val="20"/>
+              </w:rPr>
+              <w:t>parametros.reset()</w:t>
+            </w:r>
+          </w:p>
+          <w:p>
+            <w:pPr>
+              <w:pStyle w:val="Sinespaciado"/>
+              <w:cnfStyle w:val="000000000000" w:firstRow="0" w:lastRow="0" w:firstColumn="0" w:lastColumn="0" w:oddVBand="0" w:evenVBand="0" w:oddHBand="0" w:evenHBand="0" w:firstRowFirstColumn="0" w:firstRowLastColumn="0" w:lastRowFirstColumn="0" w:lastRowLastColumn="0"/>
+              <w:rPr>
+                <w:rFonts w:asciiTheme="minorHAnsi" w:hAnsiTheme="minorHAnsi" w:cstheme="minorHAnsi"/>
+                <w:color w:val="auto"/>
+                <w:sz w:val="20"/>
+                <w:szCs w:val="20"/>
+              </w:rPr>
+            </w:pPr>
+            <w:r>
+              <w:rPr>
+                <w:rFonts w:asciiTheme="minorHAnsi" w:hAnsiTheme="minorHAnsi" w:cstheme="minorHAnsi"/>
+                <w:color w:val="auto"/>
+                <w:sz w:val="20"/>
+                <w:szCs w:val="20"/>
+              </w:rPr>
+              <w:t>}</w:t>
+            </w:r>
+          </w:p>
+          <w:p>
+            <w:pPr>
+              <w:pStyle w:val="Sinespaciado"/>
               <w:cnfStyle w:val="000000000000" w:firstRow="0" w:lastRow="0" w:firstColumn="0" w:lastColumn="0" w:oddVBand="0" w:evenVBand="0" w:oddHBand="0" w:evenHBand="0" w:firstRowFirstColumn="0" w:firstRowLastColumn="0" w:lastRowFirstColumn="0" w:lastRowLastColumn="0"/>
               <w:rPr>
                 <w:rFonts w:asciiTheme="minorHAnsi" w:eastAsia="Times New Roman" w:hAnsiTheme="minorHAnsi" w:cstheme="minorHAnsi"/>
@@ -1615,15 +1825,6 @@
                 <w:lang w:val="es-ES"/>
               </w:rPr>
             </w:pPr>
-            <w:r>
-              <w:rPr>
-                <w:rFonts w:asciiTheme="minorHAnsi" w:eastAsia="Times New Roman" w:hAnsiTheme="minorHAnsi" w:cstheme="minorHAnsi"/>
-                <w:sz w:val="20"/>
-                <w:szCs w:val="20"/>
-                <w:lang w:val="es-ES"/>
-              </w:rPr>
-              <w:t>---</w:t>
-            </w:r>
           </w:p>
         </w:tc>
       </w:tr>
@@ -1635,10 +1836,11 @@
           <w:tcPr>
             <w:cnfStyle w:val="001000000000" w:firstRow="0" w:lastRow="0" w:firstColumn="1" w:lastColumn="0" w:oddVBand="0" w:evenVBand="0" w:oddHBand="0" w:evenHBand="0" w:firstRowFirstColumn="0" w:firstRowLastColumn="0" w:lastRowFirstColumn="0" w:lastRowLastColumn="0"/>
             <w:tcW w:w="6091" w:type="dxa"/>
-          </w:tcPr>
-          <w:p>
-            <w:pPr>
-              <w:pStyle w:val="NoSpacing"/>
+            <w:shd w:val="clear" w:color="auto" w:fill="DEEAF6" w:themeFill="accent1" w:themeFillTint="33"/>
+          </w:tcPr>
+          <w:p>
+            <w:pPr>
+              <w:pStyle w:val="Sinespaciado"/>
               <w:rPr>
                 <w:rFonts w:asciiTheme="minorHAnsi" w:hAnsiTheme="minorHAnsi" w:cstheme="minorHAnsi"/>
                 <w:b w:val="0"/>
@@ -1660,10 +1862,11 @@
         <w:tc>
           <w:tcPr>
             <w:tcW w:w="3827" w:type="dxa"/>
-          </w:tcPr>
-          <w:p>
-            <w:pPr>
-              <w:pStyle w:val="NoSpacing"/>
+            <w:shd w:val="clear" w:color="auto" w:fill="DEEAF6" w:themeFill="accent1" w:themeFillTint="33"/>
+          </w:tcPr>
+          <w:p>
+            <w:pPr>
+              <w:pStyle w:val="Sinespaciado"/>
               <w:cnfStyle w:val="000000000000" w:firstRow="0" w:lastRow="0" w:firstColumn="0" w:lastColumn="0" w:oddVBand="0" w:evenVBand="0" w:oddHBand="0" w:evenHBand="0" w:firstRowFirstColumn="0" w:firstRowLastColumn="0" w:lastRowFirstColumn="0" w:lastRowLastColumn="0"/>
               <w:rPr>
                 <w:rFonts w:asciiTheme="minorHAnsi" w:hAnsiTheme="minorHAnsi" w:cstheme="minorHAnsi"/>
@@ -1676,10 +1879,11 @@
         <w:tc>
           <w:tcPr>
             <w:tcW w:w="4819" w:type="dxa"/>
-          </w:tcPr>
-          <w:p>
-            <w:pPr>
-              <w:pStyle w:val="NoSpacing"/>
+            <w:shd w:val="clear" w:color="auto" w:fill="DEEAF6" w:themeFill="accent1" w:themeFillTint="33"/>
+          </w:tcPr>
+          <w:p>
+            <w:pPr>
+              <w:pStyle w:val="Sinespaciado"/>
               <w:cnfStyle w:val="000000000000" w:firstRow="0" w:lastRow="0" w:firstColumn="0" w:lastColumn="0" w:oddVBand="0" w:evenVBand="0" w:oddHBand="0" w:evenHBand="0" w:firstRowFirstColumn="0" w:firstRowLastColumn="0" w:lastRowFirstColumn="0" w:lastRowLastColumn="0"/>
               <w:rPr>
                 <w:rFonts w:asciiTheme="minorHAnsi" w:hAnsiTheme="minorHAnsi" w:cstheme="minorHAnsi"/>
@@ -1701,7 +1905,7 @@
           </w:tcPr>
           <w:p>
             <w:pPr>
-              <w:pStyle w:val="NoSpacing"/>
+              <w:pStyle w:val="Sinespaciado"/>
               <w:rPr>
                 <w:rFonts w:asciiTheme="minorHAnsi" w:hAnsiTheme="minorHAnsi" w:cstheme="minorHAnsi"/>
                 <w:b w:val="0"/>
@@ -1803,7 +2007,7 @@
           </w:tcPr>
           <w:p>
             <w:pPr>
-              <w:pStyle w:val="NoSpacing"/>
+              <w:pStyle w:val="Sinespaciado"/>
               <w:cnfStyle w:val="000000000000" w:firstRow="0" w:lastRow="0" w:firstColumn="0" w:lastColumn="0" w:oddVBand="0" w:evenVBand="0" w:oddHBand="0" w:evenHBand="0" w:firstRowFirstColumn="0" w:firstRowLastColumn="0" w:lastRowFirstColumn="0" w:lastRowLastColumn="0"/>
               <w:rPr>
                 <w:rFonts w:ascii="Cambria Math" w:hAnsi="Cambria Math" w:cs="Cambria Math"/>
@@ -1836,7 +2040,7 @@
           </w:p>
           <w:p>
             <w:pPr>
-              <w:pStyle w:val="NoSpacing"/>
+              <w:pStyle w:val="Sinespaciado"/>
               <w:cnfStyle w:val="000000000000" w:firstRow="0" w:lastRow="0" w:firstColumn="0" w:lastColumn="0" w:oddVBand="0" w:evenVBand="0" w:oddHBand="0" w:evenHBand="0" w:firstRowFirstColumn="0" w:firstRowLastColumn="0" w:lastRowFirstColumn="0" w:lastRowLastColumn="0"/>
               <w:rPr>
                 <w:rFonts w:asciiTheme="minorHAnsi" w:hAnsiTheme="minorHAnsi" w:cstheme="minorHAnsi"/>
@@ -1865,8 +2069,6 @@
               </w:rPr>
               <w:t xml:space="preserve"> ∅</w:t>
             </w:r>
-            <w:bookmarkStart w:id="0" w:name="_GoBack"/>
-            <w:bookmarkEnd w:id="0"/>
           </w:p>
         </w:tc>
         <w:tc>
@@ -1875,7 +2077,7 @@
           </w:tcPr>
           <w:p>
             <w:pPr>
-              <w:pStyle w:val="NoSpacing"/>
+              <w:pStyle w:val="Sinespaciado"/>
               <w:cnfStyle w:val="000000000000" w:firstRow="0" w:lastRow="0" w:firstColumn="0" w:lastColumn="0" w:oddVBand="0" w:evenVBand="0" w:oddHBand="0" w:evenHBand="0" w:firstRowFirstColumn="0" w:firstRowLastColumn="0" w:lastRowFirstColumn="0" w:lastRowLastColumn="0"/>
               <w:rPr>
                 <w:rFonts w:asciiTheme="minorHAnsi" w:hAnsiTheme="minorHAnsi" w:cstheme="minorHAnsi"/>
@@ -1908,7 +2110,7 @@
           </w:tcPr>
           <w:p>
             <w:pPr>
-              <w:pStyle w:val="NoSpacing"/>
+              <w:pStyle w:val="Sinespaciado"/>
               <w:rPr>
                 <w:rFonts w:asciiTheme="minorHAnsi" w:hAnsiTheme="minorHAnsi" w:cstheme="minorHAnsi"/>
                 <w:b w:val="0"/>
@@ -2010,7 +2212,7 @@
           </w:tcPr>
           <w:p>
             <w:pPr>
-              <w:pStyle w:val="NoSpacing"/>
+              <w:pStyle w:val="Sinespaciado"/>
               <w:cnfStyle w:val="000000000000" w:firstRow="0" w:lastRow="0" w:firstColumn="0" w:lastColumn="0" w:oddVBand="0" w:evenVBand="0" w:oddHBand="0" w:evenHBand="0" w:firstRowFirstColumn="0" w:firstRowLastColumn="0" w:lastRowFirstColumn="0" w:lastRowLastColumn="0"/>
               <w:rPr>
                 <w:rFonts w:asciiTheme="minorHAnsi" w:hAnsiTheme="minorHAnsi" w:cstheme="minorHAnsi"/>
@@ -2031,7 +2233,7 @@
           </w:p>
           <w:p>
             <w:pPr>
-              <w:pStyle w:val="NoSpacing"/>
+              <w:pStyle w:val="Sinespaciado"/>
               <w:cnfStyle w:val="000000000000" w:firstRow="0" w:lastRow="0" w:firstColumn="0" w:lastColumn="0" w:oddVBand="0" w:evenVBand="0" w:oddHBand="0" w:evenHBand="0" w:firstRowFirstColumn="0" w:firstRowLastColumn="0" w:lastRowFirstColumn="0" w:lastRowLastColumn="0"/>
               <w:rPr>
                 <w:rFonts w:asciiTheme="minorHAnsi" w:hAnsiTheme="minorHAnsi" w:cstheme="minorHAnsi"/>
@@ -2066,7 +2268,7 @@
           </w:tcPr>
           <w:p>
             <w:pPr>
-              <w:pStyle w:val="NoSpacing"/>
+              <w:pStyle w:val="Sinespaciado"/>
               <w:cnfStyle w:val="000000000000" w:firstRow="0" w:lastRow="0" w:firstColumn="0" w:lastColumn="0" w:oddVBand="0" w:evenVBand="0" w:oddHBand="0" w:evenHBand="0" w:firstRowFirstColumn="0" w:firstRowLastColumn="0" w:lastRowFirstColumn="0" w:lastRowLastColumn="0"/>
               <w:rPr>
                 <w:rFonts w:asciiTheme="minorHAnsi" w:hAnsiTheme="minorHAnsi" w:cstheme="minorHAnsi"/>
@@ -2089,7 +2291,7 @@
           </w:tcPr>
           <w:p>
             <w:pPr>
-              <w:pStyle w:val="NoSpacing"/>
+              <w:pStyle w:val="Sinespaciado"/>
               <w:rPr>
                 <w:rFonts w:asciiTheme="minorHAnsi" w:hAnsiTheme="minorHAnsi" w:cstheme="minorHAnsi"/>
                 <w:b w:val="0"/>
@@ -2159,7 +2361,7 @@
           </w:tcPr>
           <w:p>
             <w:pPr>
-              <w:pStyle w:val="NoSpacing"/>
+              <w:pStyle w:val="Sinespaciado"/>
               <w:cnfStyle w:val="000000000000" w:firstRow="0" w:lastRow="0" w:firstColumn="0" w:lastColumn="0" w:oddVBand="0" w:evenVBand="0" w:oddHBand="0" w:evenHBand="0" w:firstRowFirstColumn="0" w:firstRowLastColumn="0" w:lastRowFirstColumn="0" w:lastRowLastColumn="0"/>
               <w:rPr>
                 <w:rFonts w:asciiTheme="minorHAnsi" w:hAnsiTheme="minorHAnsi" w:cstheme="minorHAnsi"/>
@@ -2194,7 +2396,7 @@
           </w:tcPr>
           <w:p>
             <w:pPr>
-              <w:pStyle w:val="NoSpacing"/>
+              <w:pStyle w:val="Sinespaciado"/>
               <w:cnfStyle w:val="000000000000" w:firstRow="0" w:lastRow="0" w:firstColumn="0" w:lastColumn="0" w:oddVBand="0" w:evenVBand="0" w:oddHBand="0" w:evenHBand="0" w:firstRowFirstColumn="0" w:firstRowLastColumn="0" w:lastRowFirstColumn="0" w:lastRowLastColumn="0"/>
               <w:rPr>
                 <w:rFonts w:asciiTheme="minorHAnsi" w:hAnsiTheme="minorHAnsi" w:cstheme="minorHAnsi"/>
@@ -2217,7 +2419,7 @@
           </w:tcPr>
           <w:p>
             <w:pPr>
-              <w:pStyle w:val="NoSpacing"/>
+              <w:pStyle w:val="Sinespaciado"/>
               <w:rPr>
                 <w:rFonts w:asciiTheme="minorHAnsi" w:hAnsiTheme="minorHAnsi" w:cstheme="minorHAnsi"/>
                 <w:b w:val="0"/>
@@ -2287,7 +2489,7 @@
           </w:tcPr>
           <w:p>
             <w:pPr>
-              <w:pStyle w:val="NoSpacing"/>
+              <w:pStyle w:val="Sinespaciado"/>
               <w:cnfStyle w:val="000000000000" w:firstRow="0" w:lastRow="0" w:firstColumn="0" w:lastColumn="0" w:oddVBand="0" w:evenVBand="0" w:oddHBand="0" w:evenHBand="0" w:firstRowFirstColumn="0" w:firstRowLastColumn="0" w:lastRowFirstColumn="0" w:lastRowLastColumn="0"/>
               <w:rPr>
                 <w:rFonts w:asciiTheme="minorHAnsi" w:hAnsiTheme="minorHAnsi" w:cstheme="minorHAnsi"/>
@@ -2308,22 +2510,23 @@
           </w:p>
           <w:p>
             <w:pPr>
-              <w:pStyle w:val="NoSpacing"/>
-              <w:cnfStyle w:val="000000000000" w:firstRow="0" w:lastRow="0" w:firstColumn="0" w:lastColumn="0" w:oddVBand="0" w:evenVBand="0" w:oddHBand="0" w:evenHBand="0" w:firstRowFirstColumn="0" w:firstRowLastColumn="0" w:lastRowFirstColumn="0" w:lastRowLastColumn="0"/>
-              <w:rPr>
-                <w:rFonts w:asciiTheme="minorHAnsi" w:hAnsiTheme="minorHAnsi" w:cstheme="minorHAnsi"/>
-                <w:sz w:val="20"/>
-                <w:szCs w:val="20"/>
-                <w:lang w:val="es-ES"/>
-              </w:rPr>
-            </w:pPr>
-            <w:r>
-              <w:rPr>
-                <w:rFonts w:asciiTheme="minorHAnsi" w:hAnsiTheme="minorHAnsi" w:cstheme="minorHAnsi"/>
-                <w:sz w:val="20"/>
-                <w:szCs w:val="20"/>
-                <w:lang w:val="es-ES"/>
-              </w:rPr>
+              <w:pStyle w:val="Sinespaciado"/>
+              <w:cnfStyle w:val="000000000000" w:firstRow="0" w:lastRow="0" w:firstColumn="0" w:lastColumn="0" w:oddVBand="0" w:evenVBand="0" w:oddHBand="0" w:evenHBand="0" w:firstRowFirstColumn="0" w:firstRowLastColumn="0" w:lastRowFirstColumn="0" w:lastRowLastColumn="0"/>
+              <w:rPr>
+                <w:rFonts w:asciiTheme="minorHAnsi" w:hAnsiTheme="minorHAnsi" w:cstheme="minorHAnsi"/>
+                <w:sz w:val="20"/>
+                <w:szCs w:val="20"/>
+                <w:lang w:val="es-ES"/>
+              </w:rPr>
+            </w:pPr>
+            <w:r>
+              <w:rPr>
+                <w:rFonts w:asciiTheme="minorHAnsi" w:hAnsiTheme="minorHAnsi" w:cstheme="minorHAnsi"/>
+                <w:sz w:val="20"/>
+                <w:szCs w:val="20"/>
+                <w:lang w:val="es-ES"/>
+              </w:rPr>
+              <w:lastRenderedPageBreak/>
               <w:t>expresiones.modificable==true</w:t>
             </w:r>
           </w:p>
@@ -2334,7 +2537,7 @@
           </w:tcPr>
           <w:p>
             <w:pPr>
-              <w:pStyle w:val="NoSpacing"/>
+              <w:pStyle w:val="Sinespaciado"/>
               <w:cnfStyle w:val="000000000000" w:firstRow="0" w:lastRow="0" w:firstColumn="0" w:lastColumn="0" w:oddVBand="0" w:evenVBand="0" w:oddHBand="0" w:evenHBand="0" w:firstRowFirstColumn="0" w:firstRowLastColumn="0" w:lastRowFirstColumn="0" w:lastRowLastColumn="0"/>
               <w:rPr>
                 <w:rFonts w:asciiTheme="minorHAnsi" w:hAnsiTheme="minorHAnsi" w:cstheme="minorHAnsi"/>
@@ -2357,7 +2560,7 @@
           </w:tcPr>
           <w:p>
             <w:pPr>
-              <w:pStyle w:val="NoSpacing"/>
+              <w:pStyle w:val="Sinespaciado"/>
               <w:rPr>
                 <w:rFonts w:asciiTheme="minorHAnsi" w:hAnsiTheme="minorHAnsi" w:cstheme="minorHAnsi"/>
                 <w:b w:val="0"/>
@@ -2491,7 +2694,7 @@
           </w:tcPr>
           <w:p>
             <w:pPr>
-              <w:pStyle w:val="NoSpacing"/>
+              <w:pStyle w:val="Sinespaciado"/>
               <w:cnfStyle w:val="000000000000" w:firstRow="0" w:lastRow="0" w:firstColumn="0" w:lastColumn="0" w:oddVBand="0" w:evenVBand="0" w:oddHBand="0" w:evenHBand="0" w:firstRowFirstColumn="0" w:firstRowLastColumn="0" w:lastRowFirstColumn="0" w:lastRowLastColumn="0"/>
               <w:rPr>
                 <w:rFonts w:asciiTheme="minorHAnsi" w:hAnsiTheme="minorHAnsi" w:cstheme="minorHAnsi"/>
@@ -2517,7 +2720,7 @@
           </w:tcPr>
           <w:p>
             <w:pPr>
-              <w:pStyle w:val="NoSpacing"/>
+              <w:pStyle w:val="Sinespaciado"/>
               <w:cnfStyle w:val="000000000000" w:firstRow="0" w:lastRow="0" w:firstColumn="0" w:lastColumn="0" w:oddVBand="0" w:evenVBand="0" w:oddHBand="0" w:evenHBand="0" w:firstRowFirstColumn="0" w:firstRowLastColumn="0" w:lastRowFirstColumn="0" w:lastRowLastColumn="0"/>
               <w:rPr>
                 <w:rFonts w:asciiTheme="minorHAnsi" w:hAnsiTheme="minorHAnsi" w:cstheme="minorHAnsi"/>
@@ -2540,7 +2743,7 @@
           </w:tcPr>
           <w:p>
             <w:pPr>
-              <w:pStyle w:val="NoSpacing"/>
+              <w:pStyle w:val="Sinespaciado"/>
               <w:rPr>
                 <w:rFonts w:asciiTheme="minorHAnsi" w:hAnsiTheme="minorHAnsi" w:cstheme="minorHAnsi"/>
                 <w:b w:val="0"/>
@@ -2642,7 +2845,7 @@
           </w:tcPr>
           <w:p>
             <w:pPr>
-              <w:pStyle w:val="NoSpacing"/>
+              <w:pStyle w:val="Sinespaciado"/>
               <w:cnfStyle w:val="000000000000" w:firstRow="0" w:lastRow="0" w:firstColumn="0" w:lastColumn="0" w:oddVBand="0" w:evenVBand="0" w:oddHBand="0" w:evenHBand="0" w:firstRowFirstColumn="0" w:firstRowLastColumn="0" w:lastRowFirstColumn="0" w:lastRowLastColumn="0"/>
               <w:rPr>
                 <w:rFonts w:asciiTheme="minorHAnsi" w:hAnsiTheme="minorHAnsi" w:cstheme="minorHAnsi"/>
@@ -2668,7 +2871,7 @@
           </w:tcPr>
           <w:p>
             <w:pPr>
-              <w:pStyle w:val="NoSpacing"/>
+              <w:pStyle w:val="Sinespaciado"/>
               <w:cnfStyle w:val="000000000000" w:firstRow="0" w:lastRow="0" w:firstColumn="0" w:lastColumn="0" w:oddVBand="0" w:evenVBand="0" w:oddHBand="0" w:evenHBand="0" w:firstRowFirstColumn="0" w:firstRowLastColumn="0" w:lastRowFirstColumn="0" w:lastRowLastColumn="0"/>
               <w:rPr>
                 <w:rFonts w:asciiTheme="minorHAnsi" w:hAnsiTheme="minorHAnsi" w:cstheme="minorHAnsi"/>
@@ -2691,7 +2894,7 @@
           </w:tcPr>
           <w:p>
             <w:pPr>
-              <w:pStyle w:val="NoSpacing"/>
+              <w:pStyle w:val="Sinespaciado"/>
               <w:rPr>
                 <w:rFonts w:asciiTheme="minorHAnsi" w:hAnsiTheme="minorHAnsi" w:cstheme="minorHAnsi"/>
                 <w:b w:val="0"/>
@@ -2761,7 +2964,7 @@
           </w:tcPr>
           <w:p>
             <w:pPr>
-              <w:pStyle w:val="NoSpacing"/>
+              <w:pStyle w:val="Sinespaciado"/>
               <w:cnfStyle w:val="000000000000" w:firstRow="0" w:lastRow="0" w:firstColumn="0" w:lastColumn="0" w:oddVBand="0" w:evenVBand="0" w:oddHBand="0" w:evenHBand="0" w:firstRowFirstColumn="0" w:firstRowLastColumn="0" w:lastRowFirstColumn="0" w:lastRowLastColumn="0"/>
               <w:rPr>
                 <w:rFonts w:asciiTheme="minorHAnsi" w:hAnsiTheme="minorHAnsi" w:cstheme="minorHAnsi"/>
@@ -2787,7 +2990,7 @@
           </w:tcPr>
           <w:p>
             <w:pPr>
-              <w:pStyle w:val="NoSpacing"/>
+              <w:pStyle w:val="Sinespaciado"/>
               <w:cnfStyle w:val="000000000000" w:firstRow="0" w:lastRow="0" w:firstColumn="0" w:lastColumn="0" w:oddVBand="0" w:evenVBand="0" w:oddHBand="0" w:evenHBand="0" w:firstRowFirstColumn="0" w:firstRowLastColumn="0" w:lastRowFirstColumn="0" w:lastRowLastColumn="0"/>
               <w:rPr>
                 <w:rFonts w:asciiTheme="minorHAnsi" w:hAnsiTheme="minorHAnsi" w:cstheme="minorHAnsi"/>
@@ -2810,7 +3013,7 @@
           </w:tcPr>
           <w:p>
             <w:pPr>
-              <w:pStyle w:val="NoSpacing"/>
+              <w:pStyle w:val="Sinespaciado"/>
               <w:rPr>
                 <w:rFonts w:asciiTheme="minorHAnsi" w:hAnsiTheme="minorHAnsi" w:cstheme="minorHAnsi"/>
                 <w:b w:val="0"/>
@@ -2880,7 +3083,7 @@
           </w:tcPr>
           <w:p>
             <w:pPr>
-              <w:pStyle w:val="NoSpacing"/>
+              <w:pStyle w:val="Sinespaciado"/>
               <w:cnfStyle w:val="000000000000" w:firstRow="0" w:lastRow="0" w:firstColumn="0" w:lastColumn="0" w:oddVBand="0" w:evenVBand="0" w:oddHBand="0" w:evenHBand="0" w:firstRowFirstColumn="0" w:firstRowLastColumn="0" w:lastRowFirstColumn="0" w:lastRowLastColumn="0"/>
               <w:rPr>
                 <w:rFonts w:asciiTheme="minorHAnsi" w:hAnsiTheme="minorHAnsi" w:cstheme="minorHAnsi"/>
@@ -2906,7 +3109,7 @@
           </w:tcPr>
           <w:p>
             <w:pPr>
-              <w:pStyle w:val="NoSpacing"/>
+              <w:pStyle w:val="Sinespaciado"/>
               <w:cnfStyle w:val="000000000000" w:firstRow="0" w:lastRow="0" w:firstColumn="0" w:lastColumn="0" w:oddVBand="0" w:evenVBand="0" w:oddHBand="0" w:evenHBand="0" w:firstRowFirstColumn="0" w:firstRowLastColumn="0" w:lastRowFirstColumn="0" w:lastRowLastColumn="0"/>
               <w:rPr>
                 <w:rFonts w:asciiTheme="minorHAnsi" w:hAnsiTheme="minorHAnsi" w:cstheme="minorHAnsi"/>
@@ -2926,10 +3129,11 @@
           <w:tcPr>
             <w:cnfStyle w:val="001000000000" w:firstRow="0" w:lastRow="0" w:firstColumn="1" w:lastColumn="0" w:oddVBand="0" w:evenVBand="0" w:oddHBand="0" w:evenHBand="0" w:firstRowFirstColumn="0" w:firstRowLastColumn="0" w:lastRowFirstColumn="0" w:lastRowLastColumn="0"/>
             <w:tcW w:w="6091" w:type="dxa"/>
-          </w:tcPr>
-          <w:p>
-            <w:pPr>
-              <w:pStyle w:val="NoSpacing"/>
+            <w:shd w:val="clear" w:color="auto" w:fill="DEEAF6" w:themeFill="accent1" w:themeFillTint="33"/>
+          </w:tcPr>
+          <w:p>
+            <w:pPr>
+              <w:pStyle w:val="Sinespaciado"/>
               <w:rPr>
                 <w:rFonts w:asciiTheme="minorHAnsi" w:hAnsiTheme="minorHAnsi" w:cstheme="minorHAnsi"/>
                 <w:b w:val="0"/>
@@ -2953,10 +3157,11 @@
         <w:tc>
           <w:tcPr>
             <w:tcW w:w="3827" w:type="dxa"/>
-          </w:tcPr>
-          <w:p>
-            <w:pPr>
-              <w:pStyle w:val="NoSpacing"/>
+            <w:shd w:val="clear" w:color="auto" w:fill="DEEAF6" w:themeFill="accent1" w:themeFillTint="33"/>
+          </w:tcPr>
+          <w:p>
+            <w:pPr>
+              <w:pStyle w:val="Sinespaciado"/>
               <w:cnfStyle w:val="000000000000" w:firstRow="0" w:lastRow="0" w:firstColumn="0" w:lastColumn="0" w:oddVBand="0" w:evenVBand="0" w:oddHBand="0" w:evenHBand="0" w:firstRowFirstColumn="0" w:firstRowLastColumn="0" w:lastRowFirstColumn="0" w:lastRowLastColumn="0"/>
               <w:rPr>
                 <w:rFonts w:asciiTheme="minorHAnsi" w:hAnsiTheme="minorHAnsi" w:cstheme="minorHAnsi"/>
@@ -2970,10 +3175,11 @@
         <w:tc>
           <w:tcPr>
             <w:tcW w:w="4819" w:type="dxa"/>
-          </w:tcPr>
-          <w:p>
-            <w:pPr>
-              <w:pStyle w:val="NoSpacing"/>
+            <w:shd w:val="clear" w:color="auto" w:fill="DEEAF6" w:themeFill="accent1" w:themeFillTint="33"/>
+          </w:tcPr>
+          <w:p>
+            <w:pPr>
+              <w:pStyle w:val="Sinespaciado"/>
               <w:cnfStyle w:val="000000000000" w:firstRow="0" w:lastRow="0" w:firstColumn="0" w:lastColumn="0" w:oddVBand="0" w:evenVBand="0" w:oddHBand="0" w:evenHBand="0" w:firstRowFirstColumn="0" w:firstRowLastColumn="0" w:lastRowFirstColumn="0" w:lastRowLastColumn="0"/>
               <w:rPr>
                 <w:rFonts w:asciiTheme="minorHAnsi" w:hAnsiTheme="minorHAnsi" w:cstheme="minorHAnsi"/>
@@ -2996,7 +3202,7 @@
           </w:tcPr>
           <w:p>
             <w:pPr>
-              <w:pStyle w:val="NoSpacing"/>
+              <w:pStyle w:val="Sinespaciado"/>
               <w:rPr>
                 <w:rFonts w:asciiTheme="minorHAnsi" w:hAnsiTheme="minorHAnsi" w:cstheme="minorHAnsi"/>
                 <w:b w:val="0"/>
@@ -3040,7 +3246,7 @@
           </w:tcPr>
           <w:p>
             <w:pPr>
-              <w:pStyle w:val="NoSpacing"/>
+              <w:pStyle w:val="Sinespaciado"/>
               <w:cnfStyle w:val="000000000000" w:firstRow="0" w:lastRow="0" w:firstColumn="0" w:lastColumn="0" w:oddVBand="0" w:evenVBand="0" w:oddHBand="0" w:evenHBand="0" w:firstRowFirstColumn="0" w:firstRowLastColumn="0" w:lastRowFirstColumn="0" w:lastRowLastColumn="0"/>
               <w:rPr>
                 <w:rFonts w:asciiTheme="minorHAnsi" w:hAnsiTheme="minorHAnsi" w:cstheme="minorHAnsi"/>
@@ -3056,7 +3262,7 @@
           </w:tcPr>
           <w:p>
             <w:pPr>
-              <w:pStyle w:val="NoSpacing"/>
+              <w:pStyle w:val="Sinespaciado"/>
               <w:cnfStyle w:val="000000000000" w:firstRow="0" w:lastRow="0" w:firstColumn="0" w:lastColumn="0" w:oddVBand="0" w:evenVBand="0" w:oddHBand="0" w:evenHBand="0" w:firstRowFirstColumn="0" w:firstRowLastColumn="0" w:lastRowFirstColumn="0" w:lastRowLastColumn="0"/>
               <w:rPr>
                 <w:rFonts w:asciiTheme="minorHAnsi" w:hAnsiTheme="minorHAnsi" w:cstheme="minorHAnsi"/>
@@ -3078,22 +3284,21 @@
           </w:tcPr>
           <w:p>
             <w:pPr>
-              <w:pStyle w:val="NoSpacing"/>
-              <w:rPr>
-                <w:rFonts w:asciiTheme="minorHAnsi" w:hAnsiTheme="minorHAnsi" w:cstheme="minorHAnsi"/>
-                <w:b w:val="0"/>
-                <w:sz w:val="20"/>
-                <w:szCs w:val="20"/>
-              </w:rPr>
-            </w:pPr>
-            <w:r>
-              <w:rPr>
-                <w:rFonts w:asciiTheme="minorHAnsi" w:hAnsiTheme="minorHAnsi" w:cstheme="minorHAnsi"/>
-                <w:b w:val="0"/>
-                <w:sz w:val="20"/>
-                <w:szCs w:val="20"/>
-              </w:rPr>
-              <w:lastRenderedPageBreak/>
+              <w:pStyle w:val="Sinespaciado"/>
+              <w:rPr>
+                <w:rFonts w:asciiTheme="minorHAnsi" w:hAnsiTheme="minorHAnsi" w:cstheme="minorHAnsi"/>
+                <w:b w:val="0"/>
+                <w:sz w:val="20"/>
+                <w:szCs w:val="20"/>
+              </w:rPr>
+            </w:pPr>
+            <w:r>
+              <w:rPr>
+                <w:rFonts w:asciiTheme="minorHAnsi" w:hAnsiTheme="minorHAnsi" w:cstheme="minorHAnsi"/>
+                <w:b w:val="0"/>
+                <w:sz w:val="20"/>
+                <w:szCs w:val="20"/>
+              </w:rPr>
               <w:t>tipoFloat:</w:t>
             </w:r>
             <w:r>
@@ -3123,7 +3328,7 @@
           </w:tcPr>
           <w:p>
             <w:pPr>
-              <w:pStyle w:val="NoSpacing"/>
+              <w:pStyle w:val="Sinespaciado"/>
               <w:cnfStyle w:val="000000000000" w:firstRow="0" w:lastRow="0" w:firstColumn="0" w:lastColumn="0" w:oddVBand="0" w:evenVBand="0" w:oddHBand="0" w:evenHBand="0" w:firstRowFirstColumn="0" w:firstRowLastColumn="0" w:lastRowFirstColumn="0" w:lastRowLastColumn="0"/>
               <w:rPr>
                 <w:rFonts w:asciiTheme="minorHAnsi" w:hAnsiTheme="minorHAnsi" w:cstheme="minorHAnsi"/>
@@ -3139,7 +3344,7 @@
           </w:tcPr>
           <w:p>
             <w:pPr>
-              <w:pStyle w:val="NoSpacing"/>
+              <w:pStyle w:val="Sinespaciado"/>
               <w:cnfStyle w:val="000000000000" w:firstRow="0" w:lastRow="0" w:firstColumn="0" w:lastColumn="0" w:oddVBand="0" w:evenVBand="0" w:oddHBand="0" w:evenHBand="0" w:firstRowFirstColumn="0" w:firstRowLastColumn="0" w:lastRowFirstColumn="0" w:lastRowLastColumn="0"/>
               <w:rPr>
                 <w:rFonts w:asciiTheme="minorHAnsi" w:hAnsiTheme="minorHAnsi" w:cstheme="minorHAnsi"/>
@@ -3161,7 +3366,7 @@
           </w:tcPr>
           <w:p>
             <w:pPr>
-              <w:pStyle w:val="NoSpacing"/>
+              <w:pStyle w:val="Sinespaciado"/>
               <w:rPr>
                 <w:rFonts w:asciiTheme="minorHAnsi" w:hAnsiTheme="minorHAnsi" w:cstheme="minorHAnsi"/>
                 <w:b w:val="0"/>
@@ -3205,7 +3410,7 @@
           </w:tcPr>
           <w:p>
             <w:pPr>
-              <w:pStyle w:val="NoSpacing"/>
+              <w:pStyle w:val="Sinespaciado"/>
               <w:cnfStyle w:val="000000000000" w:firstRow="0" w:lastRow="0" w:firstColumn="0" w:lastColumn="0" w:oddVBand="0" w:evenVBand="0" w:oddHBand="0" w:evenHBand="0" w:firstRowFirstColumn="0" w:firstRowLastColumn="0" w:lastRowFirstColumn="0" w:lastRowLastColumn="0"/>
               <w:rPr>
                 <w:rFonts w:asciiTheme="minorHAnsi" w:hAnsiTheme="minorHAnsi" w:cstheme="minorHAnsi"/>
@@ -3221,7 +3426,7 @@
           </w:tcPr>
           <w:p>
             <w:pPr>
-              <w:pStyle w:val="NoSpacing"/>
+              <w:pStyle w:val="Sinespaciado"/>
               <w:cnfStyle w:val="000000000000" w:firstRow="0" w:lastRow="0" w:firstColumn="0" w:lastColumn="0" w:oddVBand="0" w:evenVBand="0" w:oddHBand="0" w:evenHBand="0" w:firstRowFirstColumn="0" w:firstRowLastColumn="0" w:lastRowFirstColumn="0" w:lastRowLastColumn="0"/>
               <w:rPr>
                 <w:rFonts w:asciiTheme="minorHAnsi" w:hAnsiTheme="minorHAnsi" w:cstheme="minorHAnsi"/>
@@ -3243,7 +3448,7 @@
           </w:tcPr>
           <w:p>
             <w:pPr>
-              <w:pStyle w:val="NoSpacing"/>
+              <w:pStyle w:val="Sinespaciado"/>
               <w:rPr>
                 <w:rFonts w:asciiTheme="minorHAnsi" w:hAnsiTheme="minorHAnsi" w:cstheme="minorHAnsi"/>
                 <w:b w:val="0"/>
@@ -3307,7 +3512,7 @@
           </w:tcPr>
           <w:p>
             <w:pPr>
-              <w:pStyle w:val="NoSpacing"/>
+              <w:pStyle w:val="Sinespaciado"/>
               <w:cnfStyle w:val="000000000000" w:firstRow="0" w:lastRow="0" w:firstColumn="0" w:lastColumn="0" w:oddVBand="0" w:evenVBand="0" w:oddHBand="0" w:evenHBand="0" w:firstRowFirstColumn="0" w:firstRowLastColumn="0" w:lastRowFirstColumn="0" w:lastRowLastColumn="0"/>
               <w:rPr>
                 <w:rFonts w:asciiTheme="minorHAnsi" w:hAnsiTheme="minorHAnsi" w:cstheme="minorHAnsi"/>
@@ -3358,7 +3563,7 @@
           </w:tcPr>
           <w:p>
             <w:pPr>
-              <w:pStyle w:val="NoSpacing"/>
+              <w:pStyle w:val="Sinespaciado"/>
               <w:cnfStyle w:val="000000000000" w:firstRow="0" w:lastRow="0" w:firstColumn="0" w:lastColumn="0" w:oddVBand="0" w:evenVBand="0" w:oddHBand="0" w:evenHBand="0" w:firstRowFirstColumn="0" w:firstRowLastColumn="0" w:lastRowFirstColumn="0" w:lastRowLastColumn="0"/>
               <w:rPr>
                 <w:rFonts w:asciiTheme="minorHAnsi" w:hAnsiTheme="minorHAnsi" w:cstheme="minorHAnsi"/>
@@ -3390,7 +3595,7 @@
           </w:tcPr>
           <w:p>
             <w:pPr>
-              <w:pStyle w:val="NoSpacing"/>
+              <w:pStyle w:val="Sinespaciado"/>
               <w:rPr>
                 <w:rFonts w:asciiTheme="minorHAnsi" w:hAnsiTheme="minorHAnsi" w:cstheme="minorHAnsi"/>
                 <w:b w:val="0"/>
@@ -3492,7 +3697,7 @@
           </w:tcPr>
           <w:p>
             <w:pPr>
-              <w:pStyle w:val="NoSpacing"/>
+              <w:pStyle w:val="Sinespaciado"/>
               <w:cnfStyle w:val="000000000000" w:firstRow="0" w:lastRow="0" w:firstColumn="0" w:lastColumn="0" w:oddVBand="0" w:evenVBand="0" w:oddHBand="0" w:evenHBand="0" w:firstRowFirstColumn="0" w:firstRowLastColumn="0" w:lastRowFirstColumn="0" w:lastRowLastColumn="0"/>
               <w:rPr>
                 <w:rFonts w:asciiTheme="minorHAnsi" w:hAnsiTheme="minorHAnsi" w:cstheme="minorHAnsi"/>
@@ -3509,7 +3714,7 @@
           </w:tcPr>
           <w:p>
             <w:pPr>
-              <w:pStyle w:val="NoSpacing"/>
+              <w:pStyle w:val="Sinespaciado"/>
               <w:cnfStyle w:val="000000000000" w:firstRow="0" w:lastRow="0" w:firstColumn="0" w:lastColumn="0" w:oddVBand="0" w:evenVBand="0" w:oddHBand="0" w:evenHBand="0" w:firstRowFirstColumn="0" w:firstRowLastColumn="0" w:lastRowFirstColumn="0" w:lastRowLastColumn="0"/>
               <w:rPr>
                 <w:rFonts w:asciiTheme="minorHAnsi" w:hAnsiTheme="minorHAnsi" w:cstheme="minorHAnsi"/>
@@ -3529,10 +3734,11 @@
           <w:tcPr>
             <w:cnfStyle w:val="001000000000" w:firstRow="0" w:lastRow="0" w:firstColumn="1" w:lastColumn="0" w:oddVBand="0" w:evenVBand="0" w:oddHBand="0" w:evenHBand="0" w:firstRowFirstColumn="0" w:firstRowLastColumn="0" w:lastRowFirstColumn="0" w:lastRowLastColumn="0"/>
             <w:tcW w:w="6091" w:type="dxa"/>
-          </w:tcPr>
-          <w:p>
-            <w:pPr>
-              <w:pStyle w:val="NoSpacing"/>
+            <w:shd w:val="clear" w:color="auto" w:fill="DEEAF6" w:themeFill="accent1" w:themeFillTint="33"/>
+          </w:tcPr>
+          <w:p>
+            <w:pPr>
+              <w:pStyle w:val="Sinespaciado"/>
               <w:rPr>
                 <w:rFonts w:asciiTheme="minorHAnsi" w:hAnsiTheme="minorHAnsi" w:cstheme="minorHAnsi"/>
                 <w:b w:val="0"/>
@@ -3556,10 +3762,11 @@
         <w:tc>
           <w:tcPr>
             <w:tcW w:w="3827" w:type="dxa"/>
-          </w:tcPr>
-          <w:p>
-            <w:pPr>
-              <w:pStyle w:val="NoSpacing"/>
+            <w:shd w:val="clear" w:color="auto" w:fill="DEEAF6" w:themeFill="accent1" w:themeFillTint="33"/>
+          </w:tcPr>
+          <w:p>
+            <w:pPr>
+              <w:pStyle w:val="Sinespaciado"/>
               <w:cnfStyle w:val="000000000000" w:firstRow="0" w:lastRow="0" w:firstColumn="0" w:lastColumn="0" w:oddVBand="0" w:evenVBand="0" w:oddHBand="0" w:evenHBand="0" w:firstRowFirstColumn="0" w:firstRowLastColumn="0" w:lastRowFirstColumn="0" w:lastRowLastColumn="0"/>
               <w:rPr>
                 <w:rFonts w:asciiTheme="minorHAnsi" w:hAnsiTheme="minorHAnsi" w:cstheme="minorHAnsi"/>
@@ -3573,10 +3780,11 @@
         <w:tc>
           <w:tcPr>
             <w:tcW w:w="4819" w:type="dxa"/>
-          </w:tcPr>
-          <w:p>
-            <w:pPr>
-              <w:pStyle w:val="NoSpacing"/>
+            <w:shd w:val="clear" w:color="auto" w:fill="DEEAF6" w:themeFill="accent1" w:themeFillTint="33"/>
+          </w:tcPr>
+          <w:p>
+            <w:pPr>
+              <w:pStyle w:val="Sinespaciado"/>
               <w:cnfStyle w:val="000000000000" w:firstRow="0" w:lastRow="0" w:firstColumn="0" w:lastColumn="0" w:oddVBand="0" w:evenVBand="0" w:oddHBand="0" w:evenHBand="0" w:firstRowFirstColumn="0" w:firstRowLastColumn="0" w:lastRowFirstColumn="0" w:lastRowLastColumn="0"/>
               <w:rPr>
                 <w:rFonts w:asciiTheme="minorHAnsi" w:hAnsiTheme="minorHAnsi" w:cstheme="minorHAnsi"/>
@@ -3599,7 +3807,7 @@
           </w:tcPr>
           <w:p>
             <w:pPr>
-              <w:pStyle w:val="NoSpacing"/>
+              <w:pStyle w:val="Sinespaciado"/>
               <w:rPr>
                 <w:rFonts w:asciiTheme="minorHAnsi" w:hAnsiTheme="minorHAnsi" w:cstheme="minorHAnsi"/>
                 <w:b w:val="0"/>
@@ -3663,7 +3871,7 @@
           </w:tcPr>
           <w:p>
             <w:pPr>
-              <w:pStyle w:val="NoSpacing"/>
+              <w:pStyle w:val="Sinespaciado"/>
               <w:cnfStyle w:val="000000000000" w:firstRow="0" w:lastRow="0" w:firstColumn="0" w:lastColumn="0" w:oddVBand="0" w:evenVBand="0" w:oddHBand="0" w:evenHBand="0" w:firstRowFirstColumn="0" w:firstRowLastColumn="0" w:lastRowFirstColumn="0" w:lastRowLastColumn="0"/>
               <w:rPr>
                 <w:rFonts w:asciiTheme="minorHAnsi" w:hAnsiTheme="minorHAnsi" w:cstheme="minorHAnsi"/>
@@ -3679,18 +3887,20 @@
           </w:tcPr>
           <w:p>
             <w:pPr>
-              <w:pStyle w:val="NoSpacing"/>
-              <w:cnfStyle w:val="000000000000" w:firstRow="0" w:lastRow="0" w:firstColumn="0" w:lastColumn="0" w:oddVBand="0" w:evenVBand="0" w:oddHBand="0" w:evenHBand="0" w:firstRowFirstColumn="0" w:firstRowLastColumn="0" w:lastRowFirstColumn="0" w:lastRowLastColumn="0"/>
-              <w:rPr>
-                <w:rFonts w:asciiTheme="minorHAnsi" w:hAnsiTheme="minorHAnsi" w:cstheme="minorHAnsi"/>
-                <w:sz w:val="20"/>
-                <w:szCs w:val="20"/>
-                <w:lang w:val="es-ES"/>
-              </w:rPr>
-            </w:pPr>
-            <w:r>
-              <w:rPr>
-                <w:rFonts w:asciiTheme="minorHAnsi" w:hAnsiTheme="minorHAnsi" w:cstheme="minorHAnsi"/>
+              <w:pStyle w:val="Sinespaciado"/>
+              <w:cnfStyle w:val="000000000000" w:firstRow="0" w:lastRow="0" w:firstColumn="0" w:lastColumn="0" w:oddVBand="0" w:evenVBand="0" w:oddHBand="0" w:evenHBand="0" w:firstRowFirstColumn="0" w:firstRowLastColumn="0" w:lastRowFirstColumn="0" w:lastRowLastColumn="0"/>
+              <w:rPr>
+                <w:rFonts w:asciiTheme="minorHAnsi" w:hAnsiTheme="minorHAnsi" w:cstheme="minorHAnsi"/>
+                <w:color w:val="auto"/>
+                <w:sz w:val="20"/>
+                <w:szCs w:val="20"/>
+                <w:lang w:val="es-ES"/>
+              </w:rPr>
+            </w:pPr>
+            <w:r>
+              <w:rPr>
+                <w:rFonts w:asciiTheme="minorHAnsi" w:hAnsiTheme="minorHAnsi" w:cstheme="minorHAnsi"/>
+                <w:color w:val="auto"/>
                 <w:sz w:val="20"/>
                 <w:szCs w:val="20"/>
                 <w:lang w:val="es-ES"/>
@@ -3700,6 +3910,7 @@
             <w:r>
               <w:rPr>
                 <w:rFonts w:asciiTheme="minorHAnsi" w:hAnsiTheme="minorHAnsi" w:cstheme="minorHAnsi"/>
+                <w:color w:val="auto"/>
                 <w:sz w:val="20"/>
                 <w:szCs w:val="20"/>
                 <w:lang w:val="es-ES"/>
@@ -3709,6 +3920,7 @@
             <w:r>
               <w:rPr>
                 <w:rFonts w:asciiTheme="minorHAnsi" w:hAnsiTheme="minorHAnsi" w:cstheme="minorHAnsi"/>
+                <w:color w:val="auto"/>
                 <w:sz w:val="20"/>
                 <w:szCs w:val="20"/>
                 <w:lang w:val="es-ES"/>
@@ -3718,18 +3930,20 @@
           </w:p>
           <w:p>
             <w:pPr>
-              <w:pStyle w:val="NoSpacing"/>
-              <w:cnfStyle w:val="000000000000" w:firstRow="0" w:lastRow="0" w:firstColumn="0" w:lastColumn="0" w:oddVBand="0" w:evenVBand="0" w:oddHBand="0" w:evenHBand="0" w:firstRowFirstColumn="0" w:firstRowLastColumn="0" w:lastRowFirstColumn="0" w:lastRowLastColumn="0"/>
-              <w:rPr>
-                <w:rFonts w:asciiTheme="minorHAnsi" w:hAnsiTheme="minorHAnsi" w:cstheme="minorHAnsi"/>
-                <w:sz w:val="20"/>
-                <w:szCs w:val="20"/>
-                <w:lang w:val="es-ES"/>
-              </w:rPr>
-            </w:pPr>
-            <w:r>
-              <w:rPr>
-                <w:rFonts w:asciiTheme="minorHAnsi" w:hAnsiTheme="minorHAnsi" w:cstheme="minorHAnsi"/>
+              <w:pStyle w:val="Sinespaciado"/>
+              <w:cnfStyle w:val="000000000000" w:firstRow="0" w:lastRow="0" w:firstColumn="0" w:lastColumn="0" w:oddVBand="0" w:evenVBand="0" w:oddHBand="0" w:evenHBand="0" w:firstRowFirstColumn="0" w:firstRowLastColumn="0" w:lastRowFirstColumn="0" w:lastRowLastColumn="0"/>
+              <w:rPr>
+                <w:rFonts w:asciiTheme="minorHAnsi" w:hAnsiTheme="minorHAnsi" w:cstheme="minorHAnsi"/>
+                <w:color w:val="auto"/>
+                <w:sz w:val="20"/>
+                <w:szCs w:val="20"/>
+                <w:lang w:val="es-ES"/>
+              </w:rPr>
+            </w:pPr>
+            <w:r>
+              <w:rPr>
+                <w:rFonts w:asciiTheme="minorHAnsi" w:hAnsiTheme="minorHAnsi" w:cstheme="minorHAnsi"/>
+                <w:color w:val="auto"/>
                 <w:sz w:val="20"/>
                 <w:szCs w:val="20"/>
                 <w:lang w:val="es-ES"/>
@@ -3750,7 +3964,7 @@
           </w:tcPr>
           <w:p>
             <w:pPr>
-              <w:pStyle w:val="NoSpacing"/>
+              <w:pStyle w:val="Sinespaciado"/>
               <w:rPr>
                 <w:rFonts w:asciiTheme="minorHAnsi" w:hAnsiTheme="minorHAnsi" w:cstheme="minorHAnsi"/>
                 <w:b w:val="0"/>
@@ -3814,7 +4028,7 @@
           </w:tcPr>
           <w:p>
             <w:pPr>
-              <w:pStyle w:val="NoSpacing"/>
+              <w:pStyle w:val="Sinespaciado"/>
               <w:cnfStyle w:val="000000000000" w:firstRow="0" w:lastRow="0" w:firstColumn="0" w:lastColumn="0" w:oddVBand="0" w:evenVBand="0" w:oddHBand="0" w:evenHBand="0" w:firstRowFirstColumn="0" w:firstRowLastColumn="0" w:lastRowFirstColumn="0" w:lastRowLastColumn="0"/>
               <w:rPr>
                 <w:rFonts w:asciiTheme="minorHAnsi" w:hAnsiTheme="minorHAnsi" w:cstheme="minorHAnsi"/>
@@ -3830,18 +4044,20 @@
           </w:tcPr>
           <w:p>
             <w:pPr>
-              <w:pStyle w:val="NoSpacing"/>
-              <w:cnfStyle w:val="000000000000" w:firstRow="0" w:lastRow="0" w:firstColumn="0" w:lastColumn="0" w:oddVBand="0" w:evenVBand="0" w:oddHBand="0" w:evenHBand="0" w:firstRowFirstColumn="0" w:firstRowLastColumn="0" w:lastRowFirstColumn="0" w:lastRowLastColumn="0"/>
-              <w:rPr>
-                <w:rFonts w:asciiTheme="minorHAnsi" w:hAnsiTheme="minorHAnsi" w:cstheme="minorHAnsi"/>
-                <w:sz w:val="20"/>
-                <w:szCs w:val="20"/>
-                <w:lang w:val="es-ES"/>
-              </w:rPr>
-            </w:pPr>
-            <w:r>
-              <w:rPr>
-                <w:rFonts w:asciiTheme="minorHAnsi" w:hAnsiTheme="minorHAnsi" w:cstheme="minorHAnsi"/>
+              <w:pStyle w:val="Sinespaciado"/>
+              <w:cnfStyle w:val="000000000000" w:firstRow="0" w:lastRow="0" w:firstColumn="0" w:lastColumn="0" w:oddVBand="0" w:evenVBand="0" w:oddHBand="0" w:evenHBand="0" w:firstRowFirstColumn="0" w:firstRowLastColumn="0" w:lastRowFirstColumn="0" w:lastRowLastColumn="0"/>
+              <w:rPr>
+                <w:rFonts w:asciiTheme="minorHAnsi" w:hAnsiTheme="minorHAnsi" w:cstheme="minorHAnsi"/>
+                <w:color w:val="auto"/>
+                <w:sz w:val="20"/>
+                <w:szCs w:val="20"/>
+                <w:lang w:val="es-ES"/>
+              </w:rPr>
+            </w:pPr>
+            <w:r>
+              <w:rPr>
+                <w:rFonts w:asciiTheme="minorHAnsi" w:hAnsiTheme="minorHAnsi" w:cstheme="minorHAnsi"/>
+                <w:color w:val="auto"/>
                 <w:sz w:val="20"/>
                 <w:szCs w:val="20"/>
                 <w:lang w:val="es-ES"/>
@@ -3851,18 +4067,20 @@
           </w:p>
           <w:p>
             <w:pPr>
-              <w:pStyle w:val="NoSpacing"/>
-              <w:cnfStyle w:val="000000000000" w:firstRow="0" w:lastRow="0" w:firstColumn="0" w:lastColumn="0" w:oddVBand="0" w:evenVBand="0" w:oddHBand="0" w:evenHBand="0" w:firstRowFirstColumn="0" w:firstRowLastColumn="0" w:lastRowFirstColumn="0" w:lastRowLastColumn="0"/>
-              <w:rPr>
-                <w:rFonts w:asciiTheme="minorHAnsi" w:hAnsiTheme="minorHAnsi" w:cstheme="minorHAnsi"/>
-                <w:sz w:val="20"/>
-                <w:szCs w:val="20"/>
-                <w:lang w:val="es-ES"/>
-              </w:rPr>
-            </w:pPr>
-            <w:r>
-              <w:rPr>
-                <w:rFonts w:asciiTheme="minorHAnsi" w:hAnsiTheme="minorHAnsi" w:cstheme="minorHAnsi"/>
+              <w:pStyle w:val="Sinespaciado"/>
+              <w:cnfStyle w:val="000000000000" w:firstRow="0" w:lastRow="0" w:firstColumn="0" w:lastColumn="0" w:oddVBand="0" w:evenVBand="0" w:oddHBand="0" w:evenHBand="0" w:firstRowFirstColumn="0" w:firstRowLastColumn="0" w:lastRowFirstColumn="0" w:lastRowLastColumn="0"/>
+              <w:rPr>
+                <w:rFonts w:asciiTheme="minorHAnsi" w:hAnsiTheme="minorHAnsi" w:cstheme="minorHAnsi"/>
+                <w:color w:val="auto"/>
+                <w:sz w:val="20"/>
+                <w:szCs w:val="20"/>
+                <w:lang w:val="es-ES"/>
+              </w:rPr>
+            </w:pPr>
+            <w:r>
+              <w:rPr>
+                <w:rFonts w:asciiTheme="minorHAnsi" w:hAnsiTheme="minorHAnsi" w:cstheme="minorHAnsi"/>
+                <w:color w:val="auto"/>
                 <w:sz w:val="20"/>
                 <w:szCs w:val="20"/>
                 <w:lang w:val="es-ES"/>
@@ -3883,7 +4101,7 @@
           </w:tcPr>
           <w:p>
             <w:pPr>
-              <w:pStyle w:val="NoSpacing"/>
+              <w:pStyle w:val="Sinespaciado"/>
               <w:rPr>
                 <w:rFonts w:asciiTheme="minorHAnsi" w:hAnsiTheme="minorHAnsi" w:cstheme="minorHAnsi"/>
                 <w:b w:val="0"/>
@@ -3947,7 +4165,7 @@
           </w:tcPr>
           <w:p>
             <w:pPr>
-              <w:pStyle w:val="NoSpacing"/>
+              <w:pStyle w:val="Sinespaciado"/>
               <w:cnfStyle w:val="000000000000" w:firstRow="0" w:lastRow="0" w:firstColumn="0" w:lastColumn="0" w:oddVBand="0" w:evenVBand="0" w:oddHBand="0" w:evenHBand="0" w:firstRowFirstColumn="0" w:firstRowLastColumn="0" w:lastRowFirstColumn="0" w:lastRowLastColumn="0"/>
               <w:rPr>
                 <w:rFonts w:asciiTheme="minorHAnsi" w:hAnsiTheme="minorHAnsi" w:cstheme="minorHAnsi"/>
@@ -3963,18 +4181,20 @@
           </w:tcPr>
           <w:p>
             <w:pPr>
-              <w:pStyle w:val="NoSpacing"/>
-              <w:cnfStyle w:val="000000000000" w:firstRow="0" w:lastRow="0" w:firstColumn="0" w:lastColumn="0" w:oddVBand="0" w:evenVBand="0" w:oddHBand="0" w:evenHBand="0" w:firstRowFirstColumn="0" w:firstRowLastColumn="0" w:lastRowFirstColumn="0" w:lastRowLastColumn="0"/>
-              <w:rPr>
-                <w:rFonts w:asciiTheme="minorHAnsi" w:hAnsiTheme="minorHAnsi" w:cstheme="minorHAnsi"/>
-                <w:sz w:val="20"/>
-                <w:szCs w:val="20"/>
-                <w:lang w:val="es-ES"/>
-              </w:rPr>
-            </w:pPr>
-            <w:r>
-              <w:rPr>
-                <w:rFonts w:asciiTheme="minorHAnsi" w:hAnsiTheme="minorHAnsi" w:cstheme="minorHAnsi"/>
+              <w:pStyle w:val="Sinespaciado"/>
+              <w:cnfStyle w:val="000000000000" w:firstRow="0" w:lastRow="0" w:firstColumn="0" w:lastColumn="0" w:oddVBand="0" w:evenVBand="0" w:oddHBand="0" w:evenHBand="0" w:firstRowFirstColumn="0" w:firstRowLastColumn="0" w:lastRowFirstColumn="0" w:lastRowLastColumn="0"/>
+              <w:rPr>
+                <w:rFonts w:asciiTheme="minorHAnsi" w:hAnsiTheme="minorHAnsi" w:cstheme="minorHAnsi"/>
+                <w:color w:val="auto"/>
+                <w:sz w:val="20"/>
+                <w:szCs w:val="20"/>
+                <w:lang w:val="es-ES"/>
+              </w:rPr>
+            </w:pPr>
+            <w:r>
+              <w:rPr>
+                <w:rFonts w:asciiTheme="minorHAnsi" w:hAnsiTheme="minorHAnsi" w:cstheme="minorHAnsi"/>
+                <w:color w:val="auto"/>
                 <w:sz w:val="20"/>
                 <w:szCs w:val="20"/>
                 <w:lang w:val="es-ES"/>
@@ -3984,18 +4204,20 @@
           </w:p>
           <w:p>
             <w:pPr>
-              <w:pStyle w:val="NoSpacing"/>
-              <w:cnfStyle w:val="000000000000" w:firstRow="0" w:lastRow="0" w:firstColumn="0" w:lastColumn="0" w:oddVBand="0" w:evenVBand="0" w:oddHBand="0" w:evenHBand="0" w:firstRowFirstColumn="0" w:firstRowLastColumn="0" w:lastRowFirstColumn="0" w:lastRowLastColumn="0"/>
-              <w:rPr>
-                <w:rFonts w:asciiTheme="minorHAnsi" w:hAnsiTheme="minorHAnsi" w:cstheme="minorHAnsi"/>
-                <w:sz w:val="20"/>
-                <w:szCs w:val="20"/>
-                <w:lang w:val="es-ES"/>
-              </w:rPr>
-            </w:pPr>
-            <w:r>
-              <w:rPr>
-                <w:rFonts w:asciiTheme="minorHAnsi" w:hAnsiTheme="minorHAnsi" w:cstheme="minorHAnsi"/>
+              <w:pStyle w:val="Sinespaciado"/>
+              <w:cnfStyle w:val="000000000000" w:firstRow="0" w:lastRow="0" w:firstColumn="0" w:lastColumn="0" w:oddVBand="0" w:evenVBand="0" w:oddHBand="0" w:evenHBand="0" w:firstRowFirstColumn="0" w:firstRowLastColumn="0" w:lastRowFirstColumn="0" w:lastRowLastColumn="0"/>
+              <w:rPr>
+                <w:rFonts w:asciiTheme="minorHAnsi" w:hAnsiTheme="minorHAnsi" w:cstheme="minorHAnsi"/>
+                <w:color w:val="auto"/>
+                <w:sz w:val="20"/>
+                <w:szCs w:val="20"/>
+                <w:lang w:val="es-ES"/>
+              </w:rPr>
+            </w:pPr>
+            <w:r>
+              <w:rPr>
+                <w:rFonts w:asciiTheme="minorHAnsi" w:hAnsiTheme="minorHAnsi" w:cstheme="minorHAnsi"/>
+                <w:color w:val="auto"/>
                 <w:sz w:val="20"/>
                 <w:szCs w:val="20"/>
                 <w:lang w:val="es-ES"/>
@@ -4016,7 +4238,7 @@
           </w:tcPr>
           <w:p>
             <w:pPr>
-              <w:pStyle w:val="NoSpacing"/>
+              <w:pStyle w:val="Sinespaciado"/>
               <w:rPr>
                 <w:rFonts w:asciiTheme="minorHAnsi" w:hAnsiTheme="minorHAnsi" w:cstheme="minorHAnsi"/>
                 <w:b w:val="0"/>
@@ -4080,7 +4302,7 @@
           </w:tcPr>
           <w:p>
             <w:pPr>
-              <w:pStyle w:val="NoSpacing"/>
+              <w:pStyle w:val="Sinespaciado"/>
               <w:cnfStyle w:val="000000000000" w:firstRow="0" w:lastRow="0" w:firstColumn="0" w:lastColumn="0" w:oddVBand="0" w:evenVBand="0" w:oddHBand="0" w:evenHBand="0" w:firstRowFirstColumn="0" w:firstRowLastColumn="0" w:lastRowFirstColumn="0" w:lastRowLastColumn="0"/>
               <w:rPr>
                 <w:rFonts w:asciiTheme="minorHAnsi" w:hAnsiTheme="minorHAnsi" w:cstheme="minorHAnsi"/>
@@ -4113,7 +4335,7 @@
           </w:p>
           <w:p>
             <w:pPr>
-              <w:pStyle w:val="NoSpacing"/>
+              <w:pStyle w:val="Sinespaciado"/>
               <w:cnfStyle w:val="000000000000" w:firstRow="0" w:lastRow="0" w:firstColumn="0" w:lastColumn="0" w:oddVBand="0" w:evenVBand="0" w:oddHBand="0" w:evenHBand="0" w:firstRowFirstColumn="0" w:firstRowLastColumn="0" w:lastRowFirstColumn="0" w:lastRowLastColumn="0"/>
               <w:rPr>
                 <w:rFonts w:ascii="Cambria Math" w:hAnsi="Cambria Math" w:cs="Cambria Math"/>
@@ -4146,7 +4368,7 @@
           </w:p>
           <w:p>
             <w:pPr>
-              <w:pStyle w:val="NoSpacing"/>
+              <w:pStyle w:val="Sinespaciado"/>
               <w:cnfStyle w:val="000000000000" w:firstRow="0" w:lastRow="0" w:firstColumn="0" w:lastColumn="0" w:oddVBand="0" w:evenVBand="0" w:oddHBand="0" w:evenHBand="0" w:firstRowFirstColumn="0" w:firstRowLastColumn="0" w:lastRowFirstColumn="0" w:lastRowLastColumn="0"/>
               <w:rPr>
                 <w:rFonts w:asciiTheme="minorHAnsi" w:hAnsiTheme="minorHAnsi" w:cstheme="minorHAnsi"/>
@@ -4180,7 +4402,7 @@
           </w:tcPr>
           <w:p>
             <w:pPr>
-              <w:pStyle w:val="NoSpacing"/>
+              <w:pStyle w:val="Sinespaciado"/>
               <w:cnfStyle w:val="000000000000" w:firstRow="0" w:lastRow="0" w:firstColumn="0" w:lastColumn="0" w:oddVBand="0" w:evenVBand="0" w:oddHBand="0" w:evenHBand="0" w:firstRowFirstColumn="0" w:firstRowLastColumn="0" w:lastRowFirstColumn="0" w:lastRowLastColumn="0"/>
               <w:rPr>
                 <w:rFonts w:asciiTheme="minorHAnsi" w:hAnsiTheme="minorHAnsi" w:cstheme="minorHAnsi"/>
@@ -4203,7 +4425,7 @@
           </w:p>
           <w:p>
             <w:pPr>
-              <w:pStyle w:val="NoSpacing"/>
+              <w:pStyle w:val="Sinespaciado"/>
               <w:cnfStyle w:val="000000000000" w:firstRow="0" w:lastRow="0" w:firstColumn="0" w:lastColumn="0" w:oddVBand="0" w:evenVBand="0" w:oddHBand="0" w:evenHBand="0" w:firstRowFirstColumn="0" w:firstRowLastColumn="0" w:lastRowFirstColumn="0" w:lastRowLastColumn="0"/>
               <w:rPr>
                 <w:rFonts w:asciiTheme="minorHAnsi" w:hAnsiTheme="minorHAnsi" w:cstheme="minorHAnsi"/>
@@ -4226,7 +4448,7 @@
           </w:p>
           <w:p>
             <w:pPr>
-              <w:pStyle w:val="NoSpacing"/>
+              <w:pStyle w:val="Sinespaciado"/>
               <w:cnfStyle w:val="000000000000" w:firstRow="0" w:lastRow="0" w:firstColumn="0" w:lastColumn="0" w:oddVBand="0" w:evenVBand="0" w:oddHBand="0" w:evenHBand="0" w:firstRowFirstColumn="0" w:firstRowLastColumn="0" w:lastRowFirstColumn="0" w:lastRowLastColumn="0"/>
               <w:rPr>
                 <w:rFonts w:asciiTheme="minorHAnsi" w:hAnsiTheme="minorHAnsi" w:cstheme="minorHAnsi"/>
@@ -4249,18 +4471,19 @@
           </w:p>
           <w:p>
             <w:pPr>
-              <w:pStyle w:val="NoSpacing"/>
-              <w:cnfStyle w:val="000000000000" w:firstRow="0" w:lastRow="0" w:firstColumn="0" w:lastColumn="0" w:oddVBand="0" w:evenVBand="0" w:oddHBand="0" w:evenHBand="0" w:firstRowFirstColumn="0" w:firstRowLastColumn="0" w:lastRowFirstColumn="0" w:lastRowLastColumn="0"/>
-              <w:rPr>
-                <w:rFonts w:asciiTheme="minorHAnsi" w:hAnsiTheme="minorHAnsi" w:cstheme="minorHAnsi"/>
-                <w:sz w:val="20"/>
-                <w:szCs w:val="20"/>
-                <w:lang w:val="es-ES"/>
-              </w:rPr>
-            </w:pPr>
-            <w:r>
-              <w:rPr>
-                <w:rFonts w:asciiTheme="minorHAnsi" w:hAnsiTheme="minorHAnsi" w:cstheme="minorHAnsi"/>
+              <w:pStyle w:val="Sinespaciado"/>
+              <w:cnfStyle w:val="000000000000" w:firstRow="0" w:lastRow="0" w:firstColumn="0" w:lastColumn="0" w:oddVBand="0" w:evenVBand="0" w:oddHBand="0" w:evenHBand="0" w:firstRowFirstColumn="0" w:firstRowLastColumn="0" w:lastRowFirstColumn="0" w:lastRowLastColumn="0"/>
+              <w:rPr>
+                <w:rFonts w:asciiTheme="minorHAnsi" w:hAnsiTheme="minorHAnsi" w:cstheme="minorHAnsi"/>
+                <w:sz w:val="20"/>
+                <w:szCs w:val="20"/>
+                <w:lang w:val="es-ES"/>
+              </w:rPr>
+            </w:pPr>
+            <w:r>
+              <w:rPr>
+                <w:rFonts w:asciiTheme="minorHAnsi" w:hAnsiTheme="minorHAnsi" w:cstheme="minorHAnsi"/>
+                <w:color w:val="auto"/>
                 <w:sz w:val="20"/>
                 <w:szCs w:val="20"/>
                 <w:lang w:val="es-ES"/>
@@ -4270,6 +4493,7 @@
             <w:r>
               <w:rPr>
                 <w:rFonts w:asciiTheme="minorHAnsi" w:hAnsiTheme="minorHAnsi" w:cstheme="minorHAnsi"/>
+                <w:color w:val="auto"/>
                 <w:sz w:val="20"/>
                 <w:szCs w:val="20"/>
                 <w:lang w:val="es-ES"/>
@@ -4291,7 +4515,7 @@
           </w:tcPr>
           <w:p>
             <w:pPr>
-              <w:pStyle w:val="NoSpacing"/>
+              <w:pStyle w:val="Sinespaciado"/>
               <w:rPr>
                 <w:rFonts w:asciiTheme="minorHAnsi" w:hAnsiTheme="minorHAnsi" w:cstheme="minorHAnsi"/>
                 <w:b w:val="0"/>
@@ -4425,7 +4649,7 @@
           </w:tcPr>
           <w:p>
             <w:pPr>
-              <w:pStyle w:val="NoSpacing"/>
+              <w:pStyle w:val="Sinespaciado"/>
               <w:cnfStyle w:val="000000000000" w:firstRow="0" w:lastRow="0" w:firstColumn="0" w:lastColumn="0" w:oddVBand="0" w:evenVBand="0" w:oddHBand="0" w:evenHBand="0" w:firstRowFirstColumn="0" w:firstRowLastColumn="0" w:lastRowFirstColumn="0" w:lastRowLastColumn="0"/>
               <w:rPr>
                 <w:rFonts w:asciiTheme="minorHAnsi" w:hAnsiTheme="minorHAnsi" w:cstheme="minorHAnsi"/>
@@ -4446,19 +4670,19 @@
           </w:p>
           <w:p>
             <w:pPr>
-              <w:pStyle w:val="NoSpacing"/>
-              <w:cnfStyle w:val="000000000000" w:firstRow="0" w:lastRow="0" w:firstColumn="0" w:lastColumn="0" w:oddVBand="0" w:evenVBand="0" w:oddHBand="0" w:evenHBand="0" w:firstRowFirstColumn="0" w:firstRowLastColumn="0" w:lastRowFirstColumn="0" w:lastRowLastColumn="0"/>
-              <w:rPr>
-                <w:rFonts w:asciiTheme="minorHAnsi" w:hAnsiTheme="minorHAnsi" w:cstheme="minorHAnsi"/>
-                <w:sz w:val="20"/>
-                <w:szCs w:val="20"/>
-                <w:lang w:val="es-ES"/>
-              </w:rPr>
-            </w:pPr>
-          </w:p>
-          <w:p>
-            <w:pPr>
-              <w:pStyle w:val="NoSpacing"/>
+              <w:pStyle w:val="Sinespaciado"/>
+              <w:cnfStyle w:val="000000000000" w:firstRow="0" w:lastRow="0" w:firstColumn="0" w:lastColumn="0" w:oddVBand="0" w:evenVBand="0" w:oddHBand="0" w:evenHBand="0" w:firstRowFirstColumn="0" w:firstRowLastColumn="0" w:lastRowFirstColumn="0" w:lastRowLastColumn="0"/>
+              <w:rPr>
+                <w:rFonts w:asciiTheme="minorHAnsi" w:hAnsiTheme="minorHAnsi" w:cstheme="minorHAnsi"/>
+                <w:sz w:val="20"/>
+                <w:szCs w:val="20"/>
+                <w:lang w:val="es-ES"/>
+              </w:rPr>
+            </w:pPr>
+          </w:p>
+          <w:p>
+            <w:pPr>
+              <w:pStyle w:val="Sinespaciado"/>
               <w:cnfStyle w:val="000000000000" w:firstRow="0" w:lastRow="0" w:firstColumn="0" w:lastColumn="0" w:oddVBand="0" w:evenVBand="0" w:oddHBand="0" w:evenHBand="0" w:firstRowFirstColumn="0" w:firstRowLastColumn="0" w:lastRowFirstColumn="0" w:lastRowLastColumn="0"/>
               <w:rPr>
                 <w:rFonts w:asciiTheme="minorHAnsi" w:hAnsiTheme="minorHAnsi" w:cstheme="minorHAnsi"/>
@@ -4488,58 +4712,40 @@
           </w:p>
           <w:p>
             <w:pPr>
-              <w:pStyle w:val="NoSpacing"/>
-              <w:cnfStyle w:val="000000000000" w:firstRow="0" w:lastRow="0" w:firstColumn="0" w:lastColumn="0" w:oddVBand="0" w:evenVBand="0" w:oddHBand="0" w:evenHBand="0" w:firstRowFirstColumn="0" w:firstRowLastColumn="0" w:lastRowFirstColumn="0" w:lastRowLastColumn="0"/>
-              <w:rPr>
-                <w:rFonts w:asciiTheme="minorHAnsi" w:hAnsiTheme="minorHAnsi" w:cstheme="minorHAnsi"/>
-                <w:sz w:val="20"/>
-                <w:szCs w:val="20"/>
-                <w:lang w:val="es-ES"/>
-              </w:rPr>
-            </w:pPr>
-            <w:r>
-              <w:rPr>
-                <w:rFonts w:asciiTheme="minorHAnsi" w:hAnsiTheme="minorHAnsi" w:cstheme="minorHAnsi"/>
-                <w:sz w:val="20"/>
-                <w:szCs w:val="20"/>
-                <w:lang w:val="es-ES"/>
-              </w:rPr>
-              <w:t xml:space="preserve">      tipoSimple(</w:t>
-            </w:r>
-            <w:r>
-              <w:rPr>
-                <w:rFonts w:asciiTheme="minorHAnsi" w:hAnsiTheme="minorHAnsi" w:cstheme="minorHAnsi"/>
-                <w:sz w:val="20"/>
-                <w:szCs w:val="20"/>
-                <w:lang w:val="es-ES"/>
-              </w:rPr>
-              <w:t>izquierda</w:t>
-            </w:r>
-            <w:r>
-              <w:rPr>
-                <w:rFonts w:asciiTheme="minorHAnsi" w:hAnsiTheme="minorHAnsi" w:cstheme="minorHAnsi"/>
-                <w:sz w:val="20"/>
-                <w:szCs w:val="20"/>
-                <w:lang w:val="es-ES"/>
-              </w:rPr>
-              <w:t>.tipo)</w:t>
-            </w:r>
-          </w:p>
-          <w:p>
-            <w:pPr>
-              <w:pStyle w:val="NoSpacing"/>
-              <w:cnfStyle w:val="000000000000" w:firstRow="0" w:lastRow="0" w:firstColumn="0" w:lastColumn="0" w:oddVBand="0" w:evenVBand="0" w:oddHBand="0" w:evenHBand="0" w:firstRowFirstColumn="0" w:firstRowLastColumn="0" w:lastRowFirstColumn="0" w:lastRowLastColumn="0"/>
-              <w:rPr>
-                <w:rFonts w:asciiTheme="minorHAnsi" w:hAnsiTheme="minorHAnsi" w:cstheme="minorHAnsi"/>
-                <w:sz w:val="20"/>
-                <w:szCs w:val="20"/>
-                <w:lang w:val="es-ES"/>
-              </w:rPr>
-            </w:pPr>
-          </w:p>
-          <w:p>
-            <w:pPr>
-              <w:pStyle w:val="NoSpacing"/>
+              <w:pStyle w:val="Sinespaciado"/>
+              <w:cnfStyle w:val="000000000000" w:firstRow="0" w:lastRow="0" w:firstColumn="0" w:lastColumn="0" w:oddVBand="0" w:evenVBand="0" w:oddHBand="0" w:evenHBand="0" w:firstRowFirstColumn="0" w:firstRowLastColumn="0" w:lastRowFirstColumn="0" w:lastRowLastColumn="0"/>
+              <w:rPr>
+                <w:rFonts w:asciiTheme="minorHAnsi" w:hAnsiTheme="minorHAnsi" w:cstheme="minorHAnsi"/>
+                <w:sz w:val="20"/>
+                <w:szCs w:val="20"/>
+                <w:lang w:val="es-ES"/>
+              </w:rPr>
+            </w:pPr>
+            <w:r>
+              <w:rPr>
+                <w:rFonts w:asciiTheme="minorHAnsi" w:hAnsiTheme="minorHAnsi" w:cstheme="minorHAnsi"/>
+                <w:sz w:val="20"/>
+                <w:szCs w:val="20"/>
+                <w:lang w:val="es-ES"/>
+              </w:rPr>
+              <w:t xml:space="preserve">      tipoSimple(izquierda.tipo)</w:t>
+            </w:r>
+          </w:p>
+          <w:p>
+            <w:pPr>
+              <w:pStyle w:val="Sinespaciado"/>
+              <w:cnfStyle w:val="000000000000" w:firstRow="0" w:lastRow="0" w:firstColumn="0" w:lastColumn="0" w:oddVBand="0" w:evenVBand="0" w:oddHBand="0" w:evenHBand="0" w:firstRowFirstColumn="0" w:firstRowLastColumn="0" w:lastRowFirstColumn="0" w:lastRowLastColumn="0"/>
+              <w:rPr>
+                <w:rFonts w:asciiTheme="minorHAnsi" w:hAnsiTheme="minorHAnsi" w:cstheme="minorHAnsi"/>
+                <w:sz w:val="20"/>
+                <w:szCs w:val="20"/>
+                <w:lang w:val="es-ES"/>
+              </w:rPr>
+            </w:pPr>
+          </w:p>
+          <w:p>
+            <w:pPr>
+              <w:pStyle w:val="Sinespaciado"/>
               <w:cnfStyle w:val="000000000000" w:firstRow="0" w:lastRow="0" w:firstColumn="0" w:lastColumn="0" w:oddVBand="0" w:evenVBand="0" w:oddHBand="0" w:evenHBand="0" w:firstRowFirstColumn="0" w:firstRowLastColumn="0" w:lastRowFirstColumn="0" w:lastRowLastColumn="0"/>
               <w:rPr>
                 <w:rFonts w:asciiTheme="minorHAnsi" w:hAnsiTheme="minorHAnsi" w:cstheme="minorHAnsi"/>
@@ -4569,7 +4775,7 @@
           </w:p>
           <w:p>
             <w:pPr>
-              <w:pStyle w:val="NoSpacing"/>
+              <w:pStyle w:val="Sinespaciado"/>
               <w:cnfStyle w:val="000000000000" w:firstRow="0" w:lastRow="0" w:firstColumn="0" w:lastColumn="0" w:oddVBand="0" w:evenVBand="0" w:oddHBand="0" w:evenHBand="0" w:firstRowFirstColumn="0" w:firstRowLastColumn="0" w:lastRowFirstColumn="0" w:lastRowLastColumn="0"/>
               <w:rPr>
                 <w:rFonts w:asciiTheme="minorHAnsi" w:hAnsiTheme="minorHAnsi" w:cstheme="minorHAnsi"/>
@@ -4590,19 +4796,19 @@
           </w:p>
           <w:p>
             <w:pPr>
-              <w:pStyle w:val="NoSpacing"/>
-              <w:cnfStyle w:val="000000000000" w:firstRow="0" w:lastRow="0" w:firstColumn="0" w:lastColumn="0" w:oddVBand="0" w:evenVBand="0" w:oddHBand="0" w:evenHBand="0" w:firstRowFirstColumn="0" w:firstRowLastColumn="0" w:lastRowFirstColumn="0" w:lastRowLastColumn="0"/>
-              <w:rPr>
-                <w:rFonts w:asciiTheme="minorHAnsi" w:hAnsiTheme="minorHAnsi" w:cstheme="minorHAnsi"/>
-                <w:sz w:val="20"/>
-                <w:szCs w:val="20"/>
-                <w:lang w:val="es-ES"/>
-              </w:rPr>
-            </w:pPr>
-          </w:p>
-          <w:p>
-            <w:pPr>
-              <w:pStyle w:val="NoSpacing"/>
+              <w:pStyle w:val="Sinespaciado"/>
+              <w:cnfStyle w:val="000000000000" w:firstRow="0" w:lastRow="0" w:firstColumn="0" w:lastColumn="0" w:oddVBand="0" w:evenVBand="0" w:oddHBand="0" w:evenHBand="0" w:firstRowFirstColumn="0" w:firstRowLastColumn="0" w:lastRowFirstColumn="0" w:lastRowLastColumn="0"/>
+              <w:rPr>
+                <w:rFonts w:asciiTheme="minorHAnsi" w:hAnsiTheme="minorHAnsi" w:cstheme="minorHAnsi"/>
+                <w:sz w:val="20"/>
+                <w:szCs w:val="20"/>
+                <w:lang w:val="es-ES"/>
+              </w:rPr>
+            </w:pPr>
+          </w:p>
+          <w:p>
+            <w:pPr>
+              <w:pStyle w:val="Sinespaciado"/>
               <w:cnfStyle w:val="000000000000" w:firstRow="0" w:lastRow="0" w:firstColumn="0" w:lastColumn="0" w:oddVBand="0" w:evenVBand="0" w:oddHBand="0" w:evenHBand="0" w:firstRowFirstColumn="0" w:firstRowLastColumn="0" w:lastRowFirstColumn="0" w:lastRowLastColumn="0"/>
               <w:rPr>
                 <w:rFonts w:asciiTheme="minorHAnsi" w:hAnsiTheme="minorHAnsi" w:cstheme="minorHAnsi"/>
@@ -4623,7 +4829,7 @@
           </w:p>
           <w:p>
             <w:pPr>
-              <w:pStyle w:val="NoSpacing"/>
+              <w:pStyle w:val="Sinespaciado"/>
               <w:cnfStyle w:val="000000000000" w:firstRow="0" w:lastRow="0" w:firstColumn="0" w:lastColumn="0" w:oddVBand="0" w:evenVBand="0" w:oddHBand="0" w:evenHBand="0" w:firstRowFirstColumn="0" w:firstRowLastColumn="0" w:lastRowFirstColumn="0" w:lastRowLastColumn="0"/>
               <w:rPr>
                 <w:rFonts w:asciiTheme="minorHAnsi" w:hAnsiTheme="minorHAnsi" w:cstheme="minorHAnsi"/>
@@ -4649,7 +4855,7 @@
           </w:tcPr>
           <w:p>
             <w:pPr>
-              <w:pStyle w:val="NoSpacing"/>
+              <w:pStyle w:val="Sinespaciado"/>
               <w:cnfStyle w:val="000000000000" w:firstRow="0" w:lastRow="0" w:firstColumn="0" w:lastColumn="0" w:oddVBand="0" w:evenVBand="0" w:oddHBand="0" w:evenHBand="0" w:firstRowFirstColumn="0" w:firstRowLastColumn="0" w:lastRowFirstColumn="0" w:lastRowLastColumn="0"/>
               <w:rPr>
                 <w:rFonts w:asciiTheme="minorHAnsi" w:hAnsiTheme="minorHAnsi" w:cstheme="minorHAnsi"/>
@@ -4667,6 +4873,68 @@
               </w:rPr>
               <w:t>expr_binaria.tipo=izquierda.tipo</w:t>
             </w:r>
+          </w:p>
+          <w:p>
+            <w:pPr>
+              <w:pStyle w:val="Sinespaciado"/>
+              <w:cnfStyle w:val="000000000000" w:firstRow="0" w:lastRow="0" w:firstColumn="0" w:lastColumn="0" w:oddVBand="0" w:evenVBand="0" w:oddHBand="0" w:evenHBand="0" w:firstRowFirstColumn="0" w:firstRowLastColumn="0" w:lastRowFirstColumn="0" w:lastRowLastColumn="0"/>
+              <w:rPr>
+                <w:rFonts w:asciiTheme="minorHAnsi" w:hAnsiTheme="minorHAnsi" w:cstheme="minorHAnsi"/>
+                <w:sz w:val="20"/>
+                <w:szCs w:val="20"/>
+                <w:lang w:val="es-ES"/>
+              </w:rPr>
+            </w:pPr>
+            <w:r>
+              <w:rPr>
+                <w:rFonts w:asciiTheme="minorHAnsi" w:hAnsiTheme="minorHAnsi" w:cstheme="minorHAnsi"/>
+                <w:color w:val="auto"/>
+                <w:sz w:val="20"/>
+                <w:szCs w:val="20"/>
+                <w:lang w:val="es-ES"/>
+              </w:rPr>
+              <w:t>expr_</w:t>
+            </w:r>
+            <w:r>
+              <w:rPr>
+                <w:rFonts w:asciiTheme="minorHAnsi" w:hAnsiTheme="minorHAnsi" w:cstheme="minorHAnsi"/>
+                <w:sz w:val="20"/>
+                <w:szCs w:val="20"/>
+                <w:lang w:val="es-ES"/>
+              </w:rPr>
+              <w:t xml:space="preserve"> </w:t>
+            </w:r>
+            <w:r>
+              <w:rPr>
+                <w:rFonts w:asciiTheme="minorHAnsi" w:hAnsiTheme="minorHAnsi" w:cstheme="minorHAnsi"/>
+                <w:sz w:val="20"/>
+                <w:szCs w:val="20"/>
+                <w:lang w:val="es-ES"/>
+              </w:rPr>
+              <w:t>binaria</w:t>
+            </w:r>
+            <w:r>
+              <w:rPr>
+                <w:rFonts w:asciiTheme="minorHAnsi" w:hAnsiTheme="minorHAnsi" w:cstheme="minorHAnsi"/>
+                <w:color w:val="auto"/>
+                <w:sz w:val="20"/>
+                <w:szCs w:val="20"/>
+                <w:lang w:val="es-ES"/>
+              </w:rPr>
+              <w:t>.modificable=</w:t>
+            </w:r>
+            <w:r>
+              <w:rPr>
+                <w:rFonts w:asciiTheme="minorHAnsi" w:hAnsiTheme="minorHAnsi" w:cstheme="minorHAnsi"/>
+                <w:color w:val="auto"/>
+                <w:sz w:val="20"/>
+                <w:szCs w:val="20"/>
+                <w:lang w:val="es-ES"/>
+              </w:rPr>
+              <w:t>false</w:t>
+            </w:r>
+            <w:bookmarkStart w:id="0" w:name="_GoBack"/>
+            <w:bookmarkEnd w:id="0"/>
           </w:p>
         </w:tc>
       </w:tr>
@@ -4681,24 +4949,34 @@
           </w:tcPr>
           <w:p>
             <w:pPr>
-              <w:pStyle w:val="NoSpacing"/>
-              <w:rPr>
-                <w:rFonts w:asciiTheme="minorHAnsi" w:hAnsiTheme="minorHAnsi" w:cstheme="minorHAnsi"/>
-                <w:b w:val="0"/>
-                <w:sz w:val="20"/>
-                <w:szCs w:val="20"/>
-                <w:lang w:val="es-ES"/>
-              </w:rPr>
-            </w:pPr>
-            <w:r>
-              <w:rPr>
-                <w:rFonts w:asciiTheme="minorHAnsi" w:hAnsiTheme="minorHAnsi" w:cstheme="minorHAnsi"/>
-                <w:b w:val="0"/>
-                <w:sz w:val="20"/>
-                <w:szCs w:val="20"/>
-                <w:lang w:val="es-ES"/>
-              </w:rPr>
-              <w:t>expr_vector:</w:t>
+              <w:pStyle w:val="Sinespaciado"/>
+              <w:rPr>
+                <w:rFonts w:asciiTheme="minorHAnsi" w:hAnsiTheme="minorHAnsi" w:cstheme="minorHAnsi"/>
+                <w:b w:val="0"/>
+                <w:sz w:val="20"/>
+                <w:szCs w:val="20"/>
+                <w:lang w:val="es-ES"/>
+              </w:rPr>
+            </w:pPr>
+            <w:r>
+              <w:rPr>
+                <w:rFonts w:asciiTheme="minorHAnsi" w:hAnsiTheme="minorHAnsi" w:cstheme="minorHAnsi"/>
+                <w:b w:val="0"/>
+                <w:sz w:val="20"/>
+                <w:szCs w:val="20"/>
+                <w:lang w:val="es-ES"/>
+              </w:rPr>
+              <w:t>expr_vector</w:t>
+            </w:r>
+            <w:r>
+              <w:rPr>
+                <w:rFonts w:asciiTheme="minorHAnsi" w:hAnsiTheme="minorHAnsi" w:cstheme="minorHAnsi"/>
+                <w:b w:val="0"/>
+                <w:sz w:val="20"/>
+                <w:szCs w:val="20"/>
+                <w:lang w:val="es-ES"/>
+              </w:rPr>
+              <w:t>:</w:t>
             </w:r>
             <w:r>
               <w:rPr>
@@ -4783,7 +5061,7 @@
           </w:tcPr>
           <w:p>
             <w:pPr>
-              <w:pStyle w:val="NoSpacing"/>
+              <w:pStyle w:val="Sinespaciado"/>
               <w:cnfStyle w:val="000000000000" w:firstRow="0" w:lastRow="0" w:firstColumn="0" w:lastColumn="0" w:oddVBand="0" w:evenVBand="0" w:oddHBand="0" w:evenHBand="0" w:firstRowFirstColumn="0" w:firstRowLastColumn="0" w:lastRowFirstColumn="0" w:lastRowLastColumn="0"/>
               <w:rPr>
                 <w:rFonts w:asciiTheme="minorHAnsi" w:hAnsiTheme="minorHAnsi" w:cstheme="minorHAnsi"/>
@@ -4804,7 +5082,7 @@
           </w:p>
           <w:p>
             <w:pPr>
-              <w:pStyle w:val="NoSpacing"/>
+              <w:pStyle w:val="Sinespaciado"/>
               <w:cnfStyle w:val="000000000000" w:firstRow="0" w:lastRow="0" w:firstColumn="0" w:lastColumn="0" w:oddVBand="0" w:evenVBand="0" w:oddHBand="0" w:evenHBand="0" w:firstRowFirstColumn="0" w:firstRowLastColumn="0" w:lastRowFirstColumn="0" w:lastRowLastColumn="0"/>
               <w:rPr>
                 <w:rFonts w:asciiTheme="minorHAnsi" w:hAnsiTheme="minorHAnsi" w:cstheme="minorHAnsi"/>
@@ -4830,15 +5108,33 @@
           </w:tcPr>
           <w:p>
             <w:pPr>
-              <w:pStyle w:val="NoSpacing"/>
-              <w:cnfStyle w:val="000000000000" w:firstRow="0" w:lastRow="0" w:firstColumn="0" w:lastColumn="0" w:oddVBand="0" w:evenVBand="0" w:oddHBand="0" w:evenHBand="0" w:firstRowFirstColumn="0" w:firstRowLastColumn="0" w:lastRowFirstColumn="0" w:lastRowLastColumn="0"/>
-              <w:rPr>
-                <w:rFonts w:asciiTheme="minorHAnsi" w:hAnsiTheme="minorHAnsi" w:cstheme="minorHAnsi"/>
-                <w:sz w:val="20"/>
-                <w:szCs w:val="20"/>
-                <w:lang w:val="es-ES"/>
-              </w:rPr>
-            </w:pPr>
+              <w:pStyle w:val="Sinespaciado"/>
+              <w:cnfStyle w:val="000000000000" w:firstRow="0" w:lastRow="0" w:firstColumn="0" w:lastColumn="0" w:oddVBand="0" w:evenVBand="0" w:oddHBand="0" w:evenHBand="0" w:firstRowFirstColumn="0" w:firstRowLastColumn="0" w:lastRowFirstColumn="0" w:lastRowLastColumn="0"/>
+              <w:rPr>
+                <w:rFonts w:asciiTheme="minorHAnsi" w:hAnsiTheme="minorHAnsi" w:cstheme="minorHAnsi"/>
+                <w:sz w:val="20"/>
+                <w:szCs w:val="20"/>
+                <w:lang w:val="es-ES"/>
+              </w:rPr>
+            </w:pPr>
+            <w:r>
+              <w:rPr>
+                <w:rFonts w:asciiTheme="minorHAnsi" w:hAnsiTheme="minorHAnsi" w:cstheme="minorHAnsi"/>
+                <w:sz w:val="20"/>
+                <w:szCs w:val="20"/>
+                <w:lang w:val="es-ES"/>
+              </w:rPr>
+              <w:t>expr_vector</w:t>
+            </w:r>
+            <w:r>
+              <w:rPr>
+                <w:rFonts w:asciiTheme="minorHAnsi" w:hAnsiTheme="minorHAnsi" w:cstheme="minorHAnsi"/>
+                <w:sz w:val="20"/>
+                <w:szCs w:val="20"/>
+                <w:lang w:val="es-ES"/>
+              </w:rPr>
+              <w:t xml:space="preserve"> = tipoArray</w:t>
+            </w:r>
           </w:p>
         </w:tc>
       </w:tr>
@@ -4853,7 +5149,7 @@
           </w:tcPr>
           <w:p>
             <w:pPr>
-              <w:pStyle w:val="NoSpacing"/>
+              <w:pStyle w:val="Sinespaciado"/>
               <w:rPr>
                 <w:rFonts w:asciiTheme="minorHAnsi" w:hAnsiTheme="minorHAnsi" w:cstheme="minorHAnsi"/>
                 <w:b w:val="0"/>
@@ -4955,7 +5251,7 @@
           </w:tcPr>
           <w:p>
             <w:pPr>
-              <w:pStyle w:val="NoSpacing"/>
+              <w:pStyle w:val="Sinespaciado"/>
               <w:cnfStyle w:val="000000000000" w:firstRow="0" w:lastRow="0" w:firstColumn="0" w:lastColumn="0" w:oddVBand="0" w:evenVBand="0" w:oddHBand="0" w:evenHBand="0" w:firstRowFirstColumn="0" w:firstRowLastColumn="0" w:lastRowFirstColumn="0" w:lastRowLastColumn="0"/>
               <w:rPr>
                 <w:rFonts w:asciiTheme="minorHAnsi" w:hAnsiTheme="minorHAnsi" w:cstheme="minorHAnsi"/>
@@ -4981,7 +5277,7 @@
           </w:tcPr>
           <w:p>
             <w:pPr>
-              <w:pStyle w:val="NoSpacing"/>
+              <w:pStyle w:val="Sinespaciado"/>
               <w:cnfStyle w:val="000000000000" w:firstRow="0" w:lastRow="0" w:firstColumn="0" w:lastColumn="0" w:oddVBand="0" w:evenVBand="0" w:oddHBand="0" w:evenHBand="0" w:firstRowFirstColumn="0" w:firstRowLastColumn="0" w:lastRowFirstColumn="0" w:lastRowLastColumn="0"/>
               <w:rPr>
                 <w:rFonts w:asciiTheme="minorHAnsi" w:hAnsiTheme="minorHAnsi" w:cstheme="minorHAnsi"/>
@@ -5013,7 +5309,7 @@
           </w:tcPr>
           <w:p>
             <w:pPr>
-              <w:pStyle w:val="NoSpacing"/>
+              <w:pStyle w:val="Sinespaciado"/>
               <w:rPr>
                 <w:rFonts w:asciiTheme="minorHAnsi" w:hAnsiTheme="minorHAnsi" w:cstheme="minorHAnsi"/>
                 <w:b w:val="0"/>
@@ -5083,7 +5379,7 @@
           </w:tcPr>
           <w:p>
             <w:pPr>
-              <w:pStyle w:val="NoSpacing"/>
+              <w:pStyle w:val="Sinespaciado"/>
               <w:cnfStyle w:val="000000000000" w:firstRow="0" w:lastRow="0" w:firstColumn="0" w:lastColumn="0" w:oddVBand="0" w:evenVBand="0" w:oddHBand="0" w:evenHBand="0" w:firstRowFirstColumn="0" w:firstRowLastColumn="0" w:lastRowFirstColumn="0" w:lastRowLastColumn="0"/>
               <w:rPr>
                 <w:rFonts w:asciiTheme="minorHAnsi" w:hAnsiTheme="minorHAnsi" w:cstheme="minorHAnsi"/>
@@ -5100,15 +5396,51 @@
           </w:tcPr>
           <w:p>
             <w:pPr>
-              <w:pStyle w:val="NoSpacing"/>
-              <w:cnfStyle w:val="000000000000" w:firstRow="0" w:lastRow="0" w:firstColumn="0" w:lastColumn="0" w:oddVBand="0" w:evenVBand="0" w:oddHBand="0" w:evenHBand="0" w:firstRowFirstColumn="0" w:firstRowLastColumn="0" w:lastRowFirstColumn="0" w:lastRowLastColumn="0"/>
-              <w:rPr>
-                <w:rFonts w:asciiTheme="minorHAnsi" w:hAnsiTheme="minorHAnsi" w:cstheme="minorHAnsi"/>
-                <w:sz w:val="20"/>
-                <w:szCs w:val="20"/>
-                <w:lang w:val="es-ES"/>
-              </w:rPr>
-            </w:pPr>
+              <w:pStyle w:val="Sinespaciado"/>
+              <w:cnfStyle w:val="000000000000" w:firstRow="0" w:lastRow="0" w:firstColumn="0" w:lastColumn="0" w:oddVBand="0" w:evenVBand="0" w:oddHBand="0" w:evenHBand="0" w:firstRowFirstColumn="0" w:firstRowLastColumn="0" w:lastRowFirstColumn="0" w:lastRowLastColumn="0"/>
+              <w:rPr>
+                <w:rFonts w:asciiTheme="minorHAnsi" w:hAnsiTheme="minorHAnsi" w:cstheme="minorHAnsi"/>
+                <w:sz w:val="20"/>
+                <w:szCs w:val="20"/>
+                <w:lang w:val="es-ES"/>
+              </w:rPr>
+            </w:pPr>
+            <w:r>
+              <w:rPr>
+                <w:rFonts w:asciiTheme="minorHAnsi" w:hAnsiTheme="minorHAnsi" w:cstheme="minorHAnsi"/>
+                <w:sz w:val="20"/>
+                <w:szCs w:val="20"/>
+                <w:lang w:val="es-ES"/>
+              </w:rPr>
+              <w:t>expr_parentesis</w:t>
+            </w:r>
+            <w:r>
+              <w:rPr>
+                <w:rFonts w:asciiTheme="minorHAnsi" w:hAnsiTheme="minorHAnsi" w:cstheme="minorHAnsi"/>
+                <w:sz w:val="20"/>
+                <w:szCs w:val="20"/>
+                <w:lang w:val="es-ES"/>
+              </w:rPr>
+              <w:t xml:space="preserve">.tipo = </w:t>
+            </w:r>
+            <w:r>
+              <w:rPr>
+                <w:rFonts w:asciiTheme="minorHAnsi" w:hAnsiTheme="minorHAnsi" w:cstheme="minorHAnsi"/>
+                <w:sz w:val="20"/>
+                <w:szCs w:val="20"/>
+                <w:lang w:val="es-ES"/>
+              </w:rPr>
+              <w:t>expr</w:t>
+            </w:r>
+            <w:r>
+              <w:rPr>
+                <w:rFonts w:asciiTheme="minorHAnsi" w:hAnsiTheme="minorHAnsi" w:cstheme="minorHAnsi"/>
+                <w:sz w:val="20"/>
+                <w:szCs w:val="20"/>
+                <w:lang w:val="es-ES"/>
+              </w:rPr>
+              <w:t>.tipo</w:t>
+            </w:r>
           </w:p>
         </w:tc>
       </w:tr>
@@ -5123,7 +5455,7 @@
           </w:tcPr>
           <w:p>
             <w:pPr>
-              <w:pStyle w:val="NoSpacing"/>
+              <w:pStyle w:val="Sinespaciado"/>
               <w:rPr>
                 <w:rFonts w:asciiTheme="minorHAnsi" w:hAnsiTheme="minorHAnsi" w:cstheme="minorHAnsi"/>
                 <w:b w:val="0"/>
@@ -5226,7 +5558,7 @@
           </w:tcPr>
           <w:p>
             <w:pPr>
-              <w:pStyle w:val="NoSpacing"/>
+              <w:pStyle w:val="Sinespaciado"/>
               <w:cnfStyle w:val="000000000000" w:firstRow="0" w:lastRow="0" w:firstColumn="0" w:lastColumn="0" w:oddVBand="0" w:evenVBand="0" w:oddHBand="0" w:evenHBand="0" w:firstRowFirstColumn="0" w:firstRowLastColumn="0" w:lastRowFirstColumn="0" w:lastRowLastColumn="0"/>
               <w:rPr>
                 <w:rFonts w:asciiTheme="minorHAnsi" w:hAnsiTheme="minorHAnsi" w:cstheme="minorHAnsi"/>
@@ -5247,7 +5579,7 @@
           </w:p>
           <w:p>
             <w:pPr>
-              <w:pStyle w:val="NoSpacing"/>
+              <w:pStyle w:val="Sinespaciado"/>
               <w:cnfStyle w:val="000000000000" w:firstRow="0" w:lastRow="0" w:firstColumn="0" w:lastColumn="0" w:oddVBand="0" w:evenVBand="0" w:oddHBand="0" w:evenHBand="0" w:firstRowFirstColumn="0" w:firstRowLastColumn="0" w:lastRowFirstColumn="0" w:lastRowLastColumn="0"/>
               <w:rPr>
                 <w:rFonts w:asciiTheme="minorHAnsi" w:hAnsiTheme="minorHAnsi" w:cstheme="minorHAnsi"/>
@@ -5268,7 +5600,7 @@
           </w:p>
           <w:p>
             <w:pPr>
-              <w:pStyle w:val="NoSpacing"/>
+              <w:pStyle w:val="Sinespaciado"/>
               <w:cnfStyle w:val="000000000000" w:firstRow="0" w:lastRow="0" w:firstColumn="0" w:lastColumn="0" w:oddVBand="0" w:evenVBand="0" w:oddHBand="0" w:evenHBand="0" w:firstRowFirstColumn="0" w:firstRowLastColumn="0" w:lastRowFirstColumn="0" w:lastRowLastColumn="0"/>
               <w:rPr>
                 <w:rFonts w:asciiTheme="minorHAnsi" w:hAnsiTheme="minorHAnsi" w:cstheme="minorHAnsi"/>
@@ -5294,7 +5626,7 @@
           </w:tcPr>
           <w:p>
             <w:pPr>
-              <w:pStyle w:val="NoSpacing"/>
+              <w:pStyle w:val="Sinespaciado"/>
               <w:cnfStyle w:val="000000000000" w:firstRow="0" w:lastRow="0" w:firstColumn="0" w:lastColumn="0" w:oddVBand="0" w:evenVBand="0" w:oddHBand="0" w:evenHBand="0" w:firstRowFirstColumn="0" w:firstRowLastColumn="0" w:lastRowFirstColumn="0" w:lastRowLastColumn="0"/>
               <w:rPr>
                 <w:rFonts w:asciiTheme="minorHAnsi" w:hAnsiTheme="minorHAnsi" w:cstheme="minorHAnsi"/>
@@ -5326,23 +5658,24 @@
           </w:tcPr>
           <w:p>
             <w:pPr>
-              <w:pStyle w:val="NoSpacing"/>
-              <w:rPr>
-                <w:rFonts w:asciiTheme="minorHAnsi" w:hAnsiTheme="minorHAnsi" w:cstheme="minorHAnsi"/>
-                <w:b w:val="0"/>
-                <w:sz w:val="20"/>
-                <w:szCs w:val="20"/>
-                <w:lang w:val="es-ES"/>
-              </w:rPr>
-            </w:pPr>
-            <w:r>
-              <w:rPr>
-                <w:rFonts w:asciiTheme="minorHAnsi" w:hAnsiTheme="minorHAnsi" w:cstheme="minorHAnsi"/>
-                <w:b w:val="0"/>
-                <w:sz w:val="20"/>
-                <w:szCs w:val="20"/>
-                <w:lang w:val="es-ES"/>
-              </w:rPr>
+              <w:pStyle w:val="Sinespaciado"/>
+              <w:rPr>
+                <w:rFonts w:asciiTheme="minorHAnsi" w:hAnsiTheme="minorHAnsi" w:cstheme="minorHAnsi"/>
+                <w:b w:val="0"/>
+                <w:sz w:val="20"/>
+                <w:szCs w:val="20"/>
+                <w:lang w:val="es-ES"/>
+              </w:rPr>
+            </w:pPr>
+            <w:r>
+              <w:rPr>
+                <w:rFonts w:asciiTheme="minorHAnsi" w:hAnsiTheme="minorHAnsi" w:cstheme="minorHAnsi"/>
+                <w:b w:val="0"/>
+                <w:sz w:val="20"/>
+                <w:szCs w:val="20"/>
+                <w:lang w:val="es-ES"/>
+              </w:rPr>
+              <w:lastRenderedPageBreak/>
               <w:t>expr_llamada_funcion:</w:t>
             </w:r>
             <w:r>
@@ -5428,7 +5761,7 @@
           </w:tcPr>
           <w:p>
             <w:pPr>
-              <w:pStyle w:val="NoSpacing"/>
+              <w:pStyle w:val="Sinespaciado"/>
               <w:cnfStyle w:val="000000000000" w:firstRow="0" w:lastRow="0" w:firstColumn="0" w:lastColumn="0" w:oddVBand="0" w:evenVBand="0" w:oddHBand="0" w:evenHBand="0" w:firstRowFirstColumn="0" w:firstRowLastColumn="0" w:lastRowFirstColumn="0" w:lastRowLastColumn="0"/>
               <w:rPr>
                 <w:rFonts w:ascii="Cambria Math" w:hAnsi="Cambria Math" w:cs="Cambria Math"/>
@@ -5476,7 +5809,7 @@
           </w:p>
           <w:p>
             <w:pPr>
-              <w:pStyle w:val="NoSpacing"/>
+              <w:pStyle w:val="Sinespaciado"/>
               <w:cnfStyle w:val="000000000000" w:firstRow="0" w:lastRow="0" w:firstColumn="0" w:lastColumn="0" w:oddVBand="0" w:evenVBand="0" w:oddHBand="0" w:evenHBand="0" w:firstRowFirstColumn="0" w:firstRowLastColumn="0" w:lastRowFirstColumn="0" w:lastRowLastColumn="0"/>
               <w:rPr>
                 <w:rFonts w:asciiTheme="minorHAnsi" w:hAnsiTheme="minorHAnsi" w:cstheme="minorHAnsi"/>
@@ -5501,7 +5834,7 @@
           </w:tcPr>
           <w:p>
             <w:pPr>
-              <w:pStyle w:val="NoSpacing"/>
+              <w:pStyle w:val="Sinespaciado"/>
               <w:cnfStyle w:val="000000000000" w:firstRow="0" w:lastRow="0" w:firstColumn="0" w:lastColumn="0" w:oddVBand="0" w:evenVBand="0" w:oddHBand="0" w:evenHBand="0" w:firstRowFirstColumn="0" w:firstRowLastColumn="0" w:lastRowFirstColumn="0" w:lastRowLastColumn="0"/>
               <w:rPr>
                 <w:rFonts w:asciiTheme="minorHAnsi" w:eastAsia="Times New Roman" w:hAnsiTheme="minorHAnsi" w:cstheme="minorHAnsi"/>
@@ -5522,7 +5855,7 @@
           </w:p>
           <w:p>
             <w:pPr>
-              <w:pStyle w:val="NoSpacing"/>
+              <w:pStyle w:val="Sinespaciado"/>
               <w:cnfStyle w:val="000000000000" w:firstRow="0" w:lastRow="0" w:firstColumn="0" w:lastColumn="0" w:oddVBand="0" w:evenVBand="0" w:oddHBand="0" w:evenHBand="0" w:firstRowFirstColumn="0" w:firstRowLastColumn="0" w:lastRowFirstColumn="0" w:lastRowLastColumn="0"/>
               <w:rPr>
                 <w:rFonts w:asciiTheme="minorHAnsi" w:hAnsiTheme="minorHAnsi" w:cstheme="minorHAnsi"/>
@@ -5550,10 +5883,11 @@
           <w:tcPr>
             <w:cnfStyle w:val="001000000000" w:firstRow="0" w:lastRow="0" w:firstColumn="1" w:lastColumn="0" w:oddVBand="0" w:evenVBand="0" w:oddHBand="0" w:evenHBand="0" w:firstRowFirstColumn="0" w:firstRowLastColumn="0" w:lastRowFirstColumn="0" w:lastRowLastColumn="0"/>
             <w:tcW w:w="6091" w:type="dxa"/>
-          </w:tcPr>
-          <w:p>
-            <w:pPr>
-              <w:pStyle w:val="NoSpacing"/>
+            <w:shd w:val="clear" w:color="auto" w:fill="DEEAF6" w:themeFill="accent1" w:themeFillTint="33"/>
+          </w:tcPr>
+          <w:p>
+            <w:pPr>
+              <w:pStyle w:val="Sinespaciado"/>
               <w:rPr>
                 <w:rFonts w:asciiTheme="minorHAnsi" w:hAnsiTheme="minorHAnsi" w:cstheme="minorHAnsi"/>
                 <w:b w:val="0"/>
@@ -5575,10 +5909,11 @@
         <w:tc>
           <w:tcPr>
             <w:tcW w:w="3827" w:type="dxa"/>
-          </w:tcPr>
-          <w:p>
-            <w:pPr>
-              <w:pStyle w:val="NoSpacing"/>
+            <w:shd w:val="clear" w:color="auto" w:fill="DEEAF6" w:themeFill="accent1" w:themeFillTint="33"/>
+          </w:tcPr>
+          <w:p>
+            <w:pPr>
+              <w:pStyle w:val="Sinespaciado"/>
               <w:cnfStyle w:val="000000000000" w:firstRow="0" w:lastRow="0" w:firstColumn="0" w:lastColumn="0" w:oddVBand="0" w:evenVBand="0" w:oddHBand="0" w:evenHBand="0" w:firstRowFirstColumn="0" w:firstRowLastColumn="0" w:lastRowFirstColumn="0" w:lastRowLastColumn="0"/>
               <w:rPr>
                 <w:rFonts w:asciiTheme="minorHAnsi" w:hAnsiTheme="minorHAnsi" w:cstheme="minorHAnsi"/>
@@ -5591,10 +5926,11 @@
         <w:tc>
           <w:tcPr>
             <w:tcW w:w="4819" w:type="dxa"/>
-          </w:tcPr>
-          <w:p>
-            <w:pPr>
-              <w:pStyle w:val="NoSpacing"/>
+            <w:shd w:val="clear" w:color="auto" w:fill="DEEAF6" w:themeFill="accent1" w:themeFillTint="33"/>
+          </w:tcPr>
+          <w:p>
+            <w:pPr>
+              <w:pStyle w:val="Sinespaciado"/>
               <w:cnfStyle w:val="000000000000" w:firstRow="0" w:lastRow="0" w:firstColumn="0" w:lastColumn="0" w:oddVBand="0" w:evenVBand="0" w:oddHBand="0" w:evenHBand="0" w:firstRowFirstColumn="0" w:firstRowLastColumn="0" w:lastRowFirstColumn="0" w:lastRowLastColumn="0"/>
               <w:rPr>
                 <w:rFonts w:asciiTheme="minorHAnsi" w:hAnsiTheme="minorHAnsi" w:cstheme="minorHAnsi"/>
@@ -5616,7 +5952,7 @@
           </w:tcPr>
           <w:p>
             <w:pPr>
-              <w:pStyle w:val="NoSpacing"/>
+              <w:pStyle w:val="Sinespaciado"/>
               <w:rPr>
                 <w:rFonts w:asciiTheme="minorHAnsi" w:hAnsiTheme="minorHAnsi" w:cstheme="minorHAnsi"/>
                 <w:b w:val="0"/>
@@ -5686,7 +6022,7 @@
           </w:tcPr>
           <w:p>
             <w:pPr>
-              <w:pStyle w:val="NoSpacing"/>
+              <w:pStyle w:val="Sinespaciado"/>
               <w:cnfStyle w:val="000000000000" w:firstRow="0" w:lastRow="0" w:firstColumn="0" w:lastColumn="0" w:oddVBand="0" w:evenVBand="0" w:oddHBand="0" w:evenHBand="0" w:firstRowFirstColumn="0" w:firstRowLastColumn="0" w:lastRowFirstColumn="0" w:lastRowLastColumn="0"/>
               <w:rPr>
                 <w:rFonts w:asciiTheme="minorHAnsi" w:hAnsiTheme="minorHAnsi" w:cstheme="minorHAnsi"/>
@@ -5703,7 +6039,7 @@
           </w:tcPr>
           <w:p>
             <w:pPr>
-              <w:pStyle w:val="NoSpacing"/>
+              <w:pStyle w:val="Sinespaciado"/>
               <w:cnfStyle w:val="000000000000" w:firstRow="0" w:lastRow="0" w:firstColumn="0" w:lastColumn="0" w:oddVBand="0" w:evenVBand="0" w:oddHBand="0" w:evenHBand="0" w:firstRowFirstColumn="0" w:firstRowLastColumn="0" w:lastRowFirstColumn="0" w:lastRowLastColumn="0"/>
               <w:rPr>
                 <w:rFonts w:asciiTheme="minorHAnsi" w:hAnsiTheme="minorHAnsi" w:cstheme="minorHAnsi"/>
@@ -5726,7 +6062,7 @@
           </w:tcPr>
           <w:p>
             <w:pPr>
-              <w:pStyle w:val="NoSpacing"/>
+              <w:pStyle w:val="Sinespaciado"/>
               <w:rPr>
                 <w:rFonts w:asciiTheme="minorHAnsi" w:hAnsiTheme="minorHAnsi" w:cstheme="minorHAnsi"/>
                 <w:b w:val="0"/>
@@ -5796,7 +6132,7 @@
           </w:tcPr>
           <w:p>
             <w:pPr>
-              <w:pStyle w:val="NoSpacing"/>
+              <w:pStyle w:val="Sinespaciado"/>
               <w:cnfStyle w:val="000000000000" w:firstRow="0" w:lastRow="0" w:firstColumn="0" w:lastColumn="0" w:oddVBand="0" w:evenVBand="0" w:oddHBand="0" w:evenHBand="0" w:firstRowFirstColumn="0" w:firstRowLastColumn="0" w:lastRowFirstColumn="0" w:lastRowLastColumn="0"/>
               <w:rPr>
                 <w:rFonts w:asciiTheme="minorHAnsi" w:hAnsiTheme="minorHAnsi" w:cstheme="minorHAnsi"/>
@@ -5813,7 +6149,7 @@
           </w:tcPr>
           <w:p>
             <w:pPr>
-              <w:pStyle w:val="NoSpacing"/>
+              <w:pStyle w:val="Sinespaciado"/>
               <w:cnfStyle w:val="000000000000" w:firstRow="0" w:lastRow="0" w:firstColumn="0" w:lastColumn="0" w:oddVBand="0" w:evenVBand="0" w:oddHBand="0" w:evenHBand="0" w:firstRowFirstColumn="0" w:firstRowLastColumn="0" w:lastRowFirstColumn="0" w:lastRowLastColumn="0"/>
               <w:rPr>
                 <w:rFonts w:asciiTheme="minorHAnsi" w:hAnsiTheme="minorHAnsi" w:cstheme="minorHAnsi"/>
@@ -5836,7 +6172,7 @@
           </w:tcPr>
           <w:p>
             <w:pPr>
-              <w:pStyle w:val="NoSpacing"/>
+              <w:pStyle w:val="Sinespaciado"/>
               <w:rPr>
                 <w:rFonts w:asciiTheme="minorHAnsi" w:hAnsiTheme="minorHAnsi" w:cstheme="minorHAnsi"/>
                 <w:b w:val="0"/>
@@ -5906,7 +6242,7 @@
           </w:tcPr>
           <w:p>
             <w:pPr>
-              <w:pStyle w:val="NoSpacing"/>
+              <w:pStyle w:val="Sinespaciado"/>
               <w:cnfStyle w:val="000000000000" w:firstRow="0" w:lastRow="0" w:firstColumn="0" w:lastColumn="0" w:oddVBand="0" w:evenVBand="0" w:oddHBand="0" w:evenHBand="0" w:firstRowFirstColumn="0" w:firstRowLastColumn="0" w:lastRowFirstColumn="0" w:lastRowLastColumn="0"/>
               <w:rPr>
                 <w:rFonts w:asciiTheme="minorHAnsi" w:hAnsiTheme="minorHAnsi" w:cstheme="minorHAnsi"/>
@@ -5923,7 +6259,7 @@
           </w:tcPr>
           <w:p>
             <w:pPr>
-              <w:pStyle w:val="NoSpacing"/>
+              <w:pStyle w:val="Sinespaciado"/>
               <w:cnfStyle w:val="000000000000" w:firstRow="0" w:lastRow="0" w:firstColumn="0" w:lastColumn="0" w:oddVBand="0" w:evenVBand="0" w:oddHBand="0" w:evenHBand="0" w:firstRowFirstColumn="0" w:firstRowLastColumn="0" w:lastRowFirstColumn="0" w:lastRowLastColumn="0"/>
               <w:rPr>
                 <w:rFonts w:asciiTheme="minorHAnsi" w:hAnsiTheme="minorHAnsi" w:cstheme="minorHAnsi"/>
@@ -6182,7 +6518,7 @@
     </w:p>
     <w:p>
       <w:pPr>
-        <w:pStyle w:val="Heading1"/>
+        <w:pStyle w:val="Ttulo1"/>
         <w:rPr>
           <w:rFonts w:asciiTheme="minorHAnsi" w:hAnsiTheme="minorHAnsi" w:cstheme="minorHAnsi"/>
         </w:rPr>
@@ -6196,7 +6532,7 @@
     </w:p>
     <w:tbl>
       <w:tblPr>
-        <w:tblStyle w:val="GridTable1Light-Accent1"/>
+        <w:tblStyle w:val="Tablaconcuadrcula1clara-nfasis1"/>
         <w:tblW w:w="8258" w:type="dxa"/>
         <w:tblLook w:val="04A0" w:firstRow="1" w:lastRow="0" w:firstColumn="1" w:lastColumn="0" w:noHBand="0" w:noVBand="1"/>
       </w:tblPr>
@@ -6633,7 +6969,7 @@
     </w:p>
     <w:p>
       <w:pPr>
-        <w:pStyle w:val="Heading1"/>
+        <w:pStyle w:val="Ttulo1"/>
         <w:rPr>
           <w:rFonts w:asciiTheme="minorHAnsi" w:eastAsia="Times New Roman" w:hAnsiTheme="minorHAnsi" w:cstheme="minorHAnsi"/>
         </w:rPr>
@@ -6647,7 +6983,7 @@
     </w:p>
     <w:tbl>
       <w:tblPr>
-        <w:tblStyle w:val="TableGridLight"/>
+        <w:tblStyle w:val="Tablaconcuadrculaclara"/>
         <w:tblW w:w="0" w:type="auto"/>
         <w:tblLook w:val="04A0" w:firstRow="1" w:lastRow="0" w:firstColumn="1" w:lastColumn="0" w:noHBand="0" w:noVBand="1"/>
       </w:tblPr>
@@ -6862,7 +7198,7 @@
 </file>
 
 <file path=word/endnotes.xml><?xml version="1.0" encoding="utf-8"?>
-<w:endnotes xmlns:wpc="http://schemas.microsoft.com/office/word/2010/wordprocessingCanvas" xmlns:cx="http://schemas.microsoft.com/office/drawing/2014/chartex" xmlns:cx1="http://schemas.microsoft.com/office/drawing/2015/9/8/chartex" xmlns:mc="http://schemas.openxmlformats.org/markup-compatibility/2006" xmlns:o="urn:schemas-microsoft-com:office:office" xmlns:r="http://schemas.openxmlformats.org/officeDocument/2006/relationships" xmlns:m="http://schemas.openxmlformats.org/officeDocument/2006/math" xmlns:v="urn:schemas-microsoft-com:vml" xmlns:wp14="http://schemas.microsoft.com/office/word/2010/wordprocessingDrawing" xmlns:wp="http://schemas.openxmlformats.org/drawingml/2006/wordprocessingDrawing" xmlns:w10="urn:schemas-microsoft-com:office:word" xmlns:w="http://schemas.openxmlformats.org/wordprocessingml/2006/main" xmlns:w14="http://schemas.microsoft.com/office/word/2010/wordml" xmlns:w15="http://schemas.microsoft.com/office/word/2012/wordml" xmlns:w16se="http://schemas.microsoft.com/office/word/2015/wordml/symex" xmlns:wpg="http://schemas.microsoft.com/office/word/2010/wordprocessingGroup" xmlns:wpi="http://schemas.microsoft.com/office/word/2010/wordprocessingInk" xmlns:wne="http://schemas.microsoft.com/office/word/2006/wordml" xmlns:wps="http://schemas.microsoft.com/office/word/2010/wordprocessingShape" mc:Ignorable="w14 w15 w16se wp14">
+<w:endnotes xmlns:wpc="http://schemas.microsoft.com/office/word/2010/wordprocessingCanvas" xmlns:cx="http://schemas.microsoft.com/office/drawing/2014/chartex" xmlns:cx1="http://schemas.microsoft.com/office/drawing/2015/9/8/chartex" xmlns:cx2="http://schemas.microsoft.com/office/drawing/2015/10/21/chartex" xmlns:cx3="http://schemas.microsoft.com/office/drawing/2016/5/9/chartex" xmlns:cx4="http://schemas.microsoft.com/office/drawing/2016/5/10/chartex" xmlns:cx5="http://schemas.microsoft.com/office/drawing/2016/5/11/chartex" xmlns:cx6="http://schemas.microsoft.com/office/drawing/2016/5/12/chartex" xmlns:cx7="http://schemas.microsoft.com/office/drawing/2016/5/13/chartex" xmlns:cx8="http://schemas.microsoft.com/office/drawing/2016/5/14/chartex" xmlns:mc="http://schemas.openxmlformats.org/markup-compatibility/2006" xmlns:aink="http://schemas.microsoft.com/office/drawing/2016/ink" xmlns:am3d="http://schemas.microsoft.com/office/drawing/2017/model3d" xmlns:o="urn:schemas-microsoft-com:office:office" xmlns:r="http://schemas.openxmlformats.org/officeDocument/2006/relationships" xmlns:m="http://schemas.openxmlformats.org/officeDocument/2006/math" xmlns:v="urn:schemas-microsoft-com:vml" xmlns:wp14="http://schemas.microsoft.com/office/word/2010/wordprocessingDrawing" xmlns:wp="http://schemas.openxmlformats.org/drawingml/2006/wordprocessingDrawing" xmlns:w10="urn:schemas-microsoft-com:office:word" xmlns:w="http://schemas.openxmlformats.org/wordprocessingml/2006/main" xmlns:w14="http://schemas.microsoft.com/office/word/2010/wordml" xmlns:w15="http://schemas.microsoft.com/office/word/2012/wordml" xmlns:w16cid="http://schemas.microsoft.com/office/word/2016/wordml/cid" xmlns:w16se="http://schemas.microsoft.com/office/word/2015/wordml/symex" xmlns:wpg="http://schemas.microsoft.com/office/word/2010/wordprocessingGroup" xmlns:wpi="http://schemas.microsoft.com/office/word/2010/wordprocessingInk" xmlns:wne="http://schemas.microsoft.com/office/word/2006/wordml" xmlns:wps="http://schemas.microsoft.com/office/word/2010/wordprocessingShape" mc:Ignorable="w14 w15 w16se w16cid wp14">
   <w:endnote w:type="separator" w:id="-1">
     <w:p>
       <w:pPr>
@@ -6887,7 +7223,7 @@
 </file>
 
 <file path=word/footnotes.xml><?xml version="1.0" encoding="utf-8"?>
-<w:footnotes xmlns:wpc="http://schemas.microsoft.com/office/word/2010/wordprocessingCanvas" xmlns:cx="http://schemas.microsoft.com/office/drawing/2014/chartex" xmlns:cx1="http://schemas.microsoft.com/office/drawing/2015/9/8/chartex" xmlns:mc="http://schemas.openxmlformats.org/markup-compatibility/2006" xmlns:o="urn:schemas-microsoft-com:office:office" xmlns:r="http://schemas.openxmlformats.org/officeDocument/2006/relationships" xmlns:m="http://schemas.openxmlformats.org/officeDocument/2006/math" xmlns:v="urn:schemas-microsoft-com:vml" xmlns:wp14="http://schemas.microsoft.com/office/word/2010/wordprocessingDrawing" xmlns:wp="http://schemas.openxmlformats.org/drawingml/2006/wordprocessingDrawing" xmlns:w10="urn:schemas-microsoft-com:office:word" xmlns:w="http://schemas.openxmlformats.org/wordprocessingml/2006/main" xmlns:w14="http://schemas.microsoft.com/office/word/2010/wordml" xmlns:w15="http://schemas.microsoft.com/office/word/2012/wordml" xmlns:w16se="http://schemas.microsoft.com/office/word/2015/wordml/symex" xmlns:wpg="http://schemas.microsoft.com/office/word/2010/wordprocessingGroup" xmlns:wpi="http://schemas.microsoft.com/office/word/2010/wordprocessingInk" xmlns:wne="http://schemas.microsoft.com/office/word/2006/wordml" xmlns:wps="http://schemas.microsoft.com/office/word/2010/wordprocessingShape" mc:Ignorable="w14 w15 w16se wp14">
+<w:footnotes xmlns:wpc="http://schemas.microsoft.com/office/word/2010/wordprocessingCanvas" xmlns:cx="http://schemas.microsoft.com/office/drawing/2014/chartex" xmlns:cx1="http://schemas.microsoft.com/office/drawing/2015/9/8/chartex" xmlns:cx2="http://schemas.microsoft.com/office/drawing/2015/10/21/chartex" xmlns:cx3="http://schemas.microsoft.com/office/drawing/2016/5/9/chartex" xmlns:cx4="http://schemas.microsoft.com/office/drawing/2016/5/10/chartex" xmlns:cx5="http://schemas.microsoft.com/office/drawing/2016/5/11/chartex" xmlns:cx6="http://schemas.microsoft.com/office/drawing/2016/5/12/chartex" xmlns:cx7="http://schemas.microsoft.com/office/drawing/2016/5/13/chartex" xmlns:cx8="http://schemas.microsoft.com/office/drawing/2016/5/14/chartex" xmlns:mc="http://schemas.openxmlformats.org/markup-compatibility/2006" xmlns:aink="http://schemas.microsoft.com/office/drawing/2016/ink" xmlns:am3d="http://schemas.microsoft.com/office/drawing/2017/model3d" xmlns:o="urn:schemas-microsoft-com:office:office" xmlns:r="http://schemas.openxmlformats.org/officeDocument/2006/relationships" xmlns:m="http://schemas.openxmlformats.org/officeDocument/2006/math" xmlns:v="urn:schemas-microsoft-com:vml" xmlns:wp14="http://schemas.microsoft.com/office/word/2010/wordprocessingDrawing" xmlns:wp="http://schemas.openxmlformats.org/drawingml/2006/wordprocessingDrawing" xmlns:w10="urn:schemas-microsoft-com:office:word" xmlns:w="http://schemas.openxmlformats.org/wordprocessingml/2006/main" xmlns:w14="http://schemas.microsoft.com/office/word/2010/wordml" xmlns:w15="http://schemas.microsoft.com/office/word/2012/wordml" xmlns:w16cid="http://schemas.microsoft.com/office/word/2016/wordml/cid" xmlns:w16se="http://schemas.microsoft.com/office/word/2015/wordml/symex" xmlns:wpg="http://schemas.microsoft.com/office/word/2010/wordprocessingGroup" xmlns:wpi="http://schemas.microsoft.com/office/word/2010/wordprocessingInk" xmlns:wne="http://schemas.microsoft.com/office/word/2006/wordml" xmlns:wps="http://schemas.microsoft.com/office/word/2010/wordprocessingShape" mc:Ignorable="w14 w15 w16se w16cid wp14">
   <w:footnote w:type="separator" w:id="-1">
     <w:p>
       <w:pPr>
@@ -6912,7 +7248,7 @@
 </file>
 
 <file path=word/styles.xml><?xml version="1.0" encoding="utf-8"?>
-<w:styles xmlns:mc="http://schemas.openxmlformats.org/markup-compatibility/2006" xmlns:r="http://schemas.openxmlformats.org/officeDocument/2006/relationships" xmlns:w="http://schemas.openxmlformats.org/wordprocessingml/2006/main" xmlns:w14="http://schemas.microsoft.com/office/word/2010/wordml" xmlns:w15="http://schemas.microsoft.com/office/word/2012/wordml" xmlns:w16se="http://schemas.microsoft.com/office/word/2015/wordml/symex" mc:Ignorable="w14 w15 w16se">
+<w:styles xmlns:mc="http://schemas.openxmlformats.org/markup-compatibility/2006" xmlns:r="http://schemas.openxmlformats.org/officeDocument/2006/relationships" xmlns:w="http://schemas.openxmlformats.org/wordprocessingml/2006/main" xmlns:w14="http://schemas.microsoft.com/office/word/2010/wordml" xmlns:w15="http://schemas.microsoft.com/office/word/2012/wordml" xmlns:w16cid="http://schemas.microsoft.com/office/word/2016/wordml/cid" xmlns:w16se="http://schemas.microsoft.com/office/word/2015/wordml/symex" mc:Ignorable="w14 w15 w16se w16cid">
   <w:docDefaults>
     <w:rPrDefault>
       <w:rPr>
@@ -6928,7 +7264,7 @@
       </w:pPr>
     </w:pPrDefault>
   </w:docDefaults>
-  <w:latentStyles w:defLockedState="0" w:defUIPriority="99" w:defSemiHidden="0" w:defUnhideWhenUsed="0" w:defQFormat="0" w:count="371">
+  <w:latentStyles w:defLockedState="0" w:defUIPriority="99" w:defSemiHidden="0" w:defUnhideWhenUsed="0" w:defQFormat="0" w:count="375">
     <w:lsdException w:name="Normal" w:uiPriority="0" w:qFormat="1"/>
     <w:lsdException w:name="heading 1" w:uiPriority="9" w:qFormat="1"/>
     <w:lsdException w:name="heading 2" w:semiHidden="1" w:uiPriority="9" w:unhideWhenUsed="1" w:qFormat="1"/>
@@ -7034,7 +7370,6 @@
     <w:lsdException w:name="HTML Sample" w:semiHidden="1" w:unhideWhenUsed="1"/>
     <w:lsdException w:name="HTML Typewriter" w:semiHidden="1" w:unhideWhenUsed="1"/>
     <w:lsdException w:name="HTML Variable" w:semiHidden="1" w:unhideWhenUsed="1"/>
-    <w:lsdException w:name="Normal Table" w:semiHidden="1" w:unhideWhenUsed="1"/>
     <w:lsdException w:name="annotation subject" w:semiHidden="1" w:unhideWhenUsed="1"/>
     <w:lsdException w:name="No List" w:semiHidden="1" w:unhideWhenUsed="1"/>
     <w:lsdException w:name="Outline List 1" w:semiHidden="1" w:unhideWhenUsed="1"/>
@@ -7078,10 +7413,8 @@
     <w:lsdException w:name="Table Elegant" w:semiHidden="1" w:unhideWhenUsed="1"/>
     <w:lsdException w:name="Table Professional" w:semiHidden="1" w:unhideWhenUsed="1"/>
     <w:lsdException w:name="Table Subtle 1" w:semiHidden="1" w:unhideWhenUsed="1"/>
-    <w:lsdException w:name="Table Subtle 2" w:semiHidden="1" w:unhideWhenUsed="1"/>
     <w:lsdException w:name="Table Web 1" w:semiHidden="1" w:unhideWhenUsed="1"/>
     <w:lsdException w:name="Table Web 2" w:semiHidden="1" w:unhideWhenUsed="1"/>
-    <w:lsdException w:name="Table Web 3" w:semiHidden="1" w:unhideWhenUsed="1"/>
     <w:lsdException w:name="Balloon Text" w:semiHidden="1" w:unhideWhenUsed="1"/>
     <w:lsdException w:name="Table Grid" w:uiPriority="59"/>
     <w:lsdException w:name="Table Theme" w:semiHidden="1" w:unhideWhenUsed="1"/>
@@ -7300,6 +7633,10 @@
     <w:lsdException w:name="List Table 5 Dark Accent 6" w:uiPriority="50"/>
     <w:lsdException w:name="List Table 6 Colorful Accent 6" w:uiPriority="51"/>
     <w:lsdException w:name="List Table 7 Colorful Accent 6" w:uiPriority="52"/>
+    <w:lsdException w:name="Mention" w:semiHidden="1" w:unhideWhenUsed="1"/>
+    <w:lsdException w:name="Smart Hyperlink" w:semiHidden="1" w:unhideWhenUsed="1"/>
+    <w:lsdException w:name="Hashtag" w:semiHidden="1" w:unhideWhenUsed="1"/>
+    <w:lsdException w:name="Unresolved Mention" w:semiHidden="1" w:unhideWhenUsed="1"/>
   </w:latentStyles>
   <w:style w:type="paragraph" w:default="1" w:styleId="Normal">
     <w:name w:val="Normal"/>
@@ -7309,11 +7646,11 @@
       <w:color w:val="000000"/>
     </w:rPr>
   </w:style>
-  <w:style w:type="paragraph" w:styleId="Heading1">
+  <w:style w:type="paragraph" w:styleId="Ttulo1">
     <w:name w:val="heading 1"/>
     <w:basedOn w:val="Normal"/>
     <w:next w:val="Normal"/>
-    <w:link w:val="Heading1Char"/>
+    <w:link w:val="Ttulo1Car"/>
     <w:uiPriority w:val="9"/>
     <w:qFormat/>
     <w:rsid w:val="00CA62F8"/>
@@ -7330,11 +7667,11 @@
       <w:szCs w:val="32"/>
     </w:rPr>
   </w:style>
-  <w:style w:type="paragraph" w:styleId="Heading3">
+  <w:style w:type="paragraph" w:styleId="Ttulo3">
     <w:name w:val="heading 3"/>
     <w:basedOn w:val="Normal"/>
     <w:next w:val="Normal"/>
-    <w:link w:val="Heading3Char"/>
+    <w:link w:val="Ttulo3Car"/>
     <w:uiPriority w:val="9"/>
     <w:semiHidden/>
     <w:unhideWhenUsed/>
@@ -7353,11 +7690,11 @@
       <w:szCs w:val="24"/>
     </w:rPr>
   </w:style>
-  <w:style w:type="paragraph" w:styleId="Heading4">
+  <w:style w:type="paragraph" w:styleId="Ttulo4">
     <w:name w:val="heading 4"/>
     <w:basedOn w:val="Normal"/>
     <w:next w:val="Normal"/>
-    <w:link w:val="Heading4Char"/>
+    <w:link w:val="Ttulo4Car"/>
     <w:uiPriority w:val="9"/>
     <w:semiHidden/>
     <w:unhideWhenUsed/>
@@ -7376,13 +7713,13 @@
       <w:color w:val="2E74B5" w:themeColor="accent1" w:themeShade="BF"/>
     </w:rPr>
   </w:style>
-  <w:style w:type="character" w:default="1" w:styleId="DefaultParagraphFont">
+  <w:style w:type="character" w:default="1" w:styleId="Fuentedeprrafopredeter">
     <w:name w:val="Default Paragraph Font"/>
     <w:uiPriority w:val="1"/>
     <w:semiHidden/>
     <w:unhideWhenUsed/>
   </w:style>
-  <w:style w:type="table" w:default="1" w:styleId="TableNormal">
+  <w:style w:type="table" w:default="1" w:styleId="Tablanormal">
     <w:name w:val="Normal Table"/>
     <w:uiPriority w:val="99"/>
     <w:semiHidden/>
@@ -7397,7 +7734,7 @@
       </w:tblCellMar>
     </w:tblPr>
   </w:style>
-  <w:style w:type="numbering" w:default="1" w:styleId="NoList">
+  <w:style w:type="numbering" w:default="1" w:styleId="Sinlista">
     <w:name w:val="No List"/>
     <w:uiPriority w:val="99"/>
     <w:semiHidden/>
@@ -7417,7 +7754,7 @@
       </w:tblCellMar>
     </w:tblPr>
   </w:style>
-  <w:style w:type="paragraph" w:styleId="NoSpacing">
+  <w:style w:type="paragraph" w:styleId="Sinespaciado">
     <w:name w:val="No Spacing"/>
     <w:uiPriority w:val="1"/>
     <w:qFormat/>
@@ -7430,9 +7767,9 @@
       <w:color w:val="000000"/>
     </w:rPr>
   </w:style>
-  <w:style w:type="table" w:styleId="GridTable2-Accent1">
+  <w:style w:type="table" w:styleId="Tablaconcuadrcula2-nfasis1">
     <w:name w:val="Grid Table 2 Accent 1"/>
-    <w:basedOn w:val="TableNormal"/>
+    <w:basedOn w:val="Tablanormal"/>
     <w:uiPriority w:val="47"/>
     <w:rsid w:val="00CA62F8"/>
     <w:pPr>
@@ -7505,10 +7842,10 @@
       </w:tcPr>
     </w:tblStylePr>
   </w:style>
-  <w:style w:type="character" w:customStyle="1" w:styleId="Heading1Char">
-    <w:name w:val="Heading 1 Char"/>
-    <w:basedOn w:val="DefaultParagraphFont"/>
-    <w:link w:val="Heading1"/>
+  <w:style w:type="character" w:customStyle="1" w:styleId="Ttulo1Car">
+    <w:name w:val="Título 1 Car"/>
+    <w:basedOn w:val="Fuentedeprrafopredeter"/>
+    <w:link w:val="Ttulo1"/>
     <w:uiPriority w:val="9"/>
     <w:rsid w:val="00CA62F8"/>
     <w:rPr>
@@ -7518,9 +7855,9 @@
       <w:szCs w:val="32"/>
     </w:rPr>
   </w:style>
-  <w:style w:type="table" w:styleId="GridTable1Light-Accent1">
+  <w:style w:type="table" w:styleId="Tablaconcuadrcula1clara-nfasis1">
     <w:name w:val="Grid Table 1 Light Accent 1"/>
-    <w:basedOn w:val="TableNormal"/>
+    <w:basedOn w:val="Tablanormal"/>
     <w:uiPriority w:val="46"/>
     <w:rsid w:val="00CA62F8"/>
     <w:pPr>
@@ -7575,10 +7912,10 @@
       </w:rPr>
     </w:tblStylePr>
   </w:style>
-  <w:style w:type="character" w:customStyle="1" w:styleId="Heading4Char">
-    <w:name w:val="Heading 4 Char"/>
-    <w:basedOn w:val="DefaultParagraphFont"/>
-    <w:link w:val="Heading4"/>
+  <w:style w:type="character" w:customStyle="1" w:styleId="Ttulo4Car">
+    <w:name w:val="Título 4 Car"/>
+    <w:basedOn w:val="Fuentedeprrafopredeter"/>
+    <w:link w:val="Ttulo4"/>
     <w:uiPriority w:val="9"/>
     <w:semiHidden/>
     <w:rsid w:val="00A50803"/>
@@ -7589,9 +7926,9 @@
       <w:color w:val="2E74B5" w:themeColor="accent1" w:themeShade="BF"/>
     </w:rPr>
   </w:style>
-  <w:style w:type="table" w:styleId="TableGrid0">
+  <w:style w:type="table" w:styleId="Tablaconcuadrcula">
     <w:name w:val="Table Grid"/>
-    <w:basedOn w:val="TableNormal"/>
+    <w:basedOn w:val="Tablanormal"/>
     <w:uiPriority w:val="59"/>
     <w:rsid w:val="00A50803"/>
     <w:pPr>
@@ -7612,9 +7949,9 @@
       </w:tblBorders>
     </w:tblPr>
   </w:style>
-  <w:style w:type="table" w:styleId="TableGridLight">
+  <w:style w:type="table" w:styleId="Tablaconcuadrculaclara">
     <w:name w:val="Grid Table Light"/>
-    <w:basedOn w:val="TableNormal"/>
+    <w:basedOn w:val="Tablanormal"/>
     <w:uiPriority w:val="40"/>
     <w:rsid w:val="00464BA6"/>
     <w:pPr>
@@ -7631,10 +7968,10 @@
       </w:tblBorders>
     </w:tblPr>
   </w:style>
-  <w:style w:type="character" w:customStyle="1" w:styleId="Heading3Char">
-    <w:name w:val="Heading 3 Char"/>
-    <w:basedOn w:val="DefaultParagraphFont"/>
-    <w:link w:val="Heading3"/>
+  <w:style w:type="character" w:customStyle="1" w:styleId="Ttulo3Car">
+    <w:name w:val="Título 3 Car"/>
+    <w:basedOn w:val="Fuentedeprrafopredeter"/>
+    <w:link w:val="Ttulo3"/>
     <w:uiPriority w:val="9"/>
     <w:semiHidden/>
     <w:rsid w:val="001C4276"/>
@@ -7914,7 +8251,7 @@
 </file>
 
 <file path=customXml/itemProps1.xml><?xml version="1.0" encoding="utf-8"?>
-<ds:datastoreItem xmlns:ds="http://schemas.openxmlformats.org/officeDocument/2006/customXml" ds:itemID="{F3B3B108-6F82-4034-866C-47B3CFFA09D3}">
+<ds:datastoreItem xmlns:ds="http://schemas.openxmlformats.org/officeDocument/2006/customXml" ds:itemID="{DC583AE6-ADE6-4ECD-A391-2147F1E6FE47}">
   <ds:schemaRefs>
     <ds:schemaRef ds:uri="http://schemas.openxmlformats.org/officeDocument/2006/bibliography"/>
   </ds:schemaRefs>

</xml_diff>

<commit_message>
Reglas semanticas de las expr
</commit_message>
<xml_diff>
--- a/Proyecto_DLP/Attribute-Grammar.docx
+++ b/Proyecto_DLP/Attribute-Grammar.docx
@@ -1167,26 +1167,6 @@
               <w:t>}</w:t>
             </w:r>
           </w:p>
-          <w:p>
-            <w:pPr>
-              <w:pStyle w:val="Sinespaciado"/>
-              <w:cnfStyle w:val="000000000000" w:firstRow="0" w:lastRow="0" w:firstColumn="0" w:lastColumn="0" w:oddVBand="0" w:evenVBand="0" w:oddHBand="0" w:evenHBand="0" w:firstRowFirstColumn="0" w:firstRowLastColumn="0" w:lastRowFirstColumn="0" w:lastRowLastColumn="0"/>
-              <w:rPr>
-                <w:rFonts w:asciiTheme="minorHAnsi" w:hAnsiTheme="minorHAnsi" w:cstheme="minorHAnsi"/>
-                <w:sz w:val="20"/>
-                <w:szCs w:val="20"/>
-              </w:rPr>
-            </w:pPr>
-            <w:r>
-              <w:rPr>
-                <w:rFonts w:asciiTheme="minorHAnsi" w:hAnsiTheme="minorHAnsi" w:cstheme="minorHAnsi"/>
-                <w:color w:val="000000" w:themeColor="text1"/>
-                <w:sz w:val="20"/>
-                <w:szCs w:val="20"/>
-              </w:rPr>
-              <w:t>---</w:t>
-            </w:r>
-          </w:p>
         </w:tc>
       </w:tr>
       <w:tr>
@@ -1663,169 +1643,6 @@
               <w:t>}</w:t>
             </w:r>
           </w:p>
-          <w:p>
-            <w:pPr>
-              <w:pStyle w:val="Sinespaciado"/>
-              <w:cnfStyle w:val="000000000000" w:firstRow="0" w:lastRow="0" w:firstColumn="0" w:lastColumn="0" w:oddVBand="0" w:evenVBand="0" w:oddHBand="0" w:evenHBand="0" w:firstRowFirstColumn="0" w:firstRowLastColumn="0" w:lastRowFirstColumn="0" w:lastRowLastColumn="0"/>
-              <w:rPr>
-                <w:rFonts w:asciiTheme="minorHAnsi" w:hAnsiTheme="minorHAnsi" w:cstheme="minorHAnsi"/>
-                <w:color w:val="auto"/>
-                <w:sz w:val="20"/>
-                <w:szCs w:val="20"/>
-                <w:lang w:val="es-ES"/>
-              </w:rPr>
-            </w:pPr>
-            <w:r>
-              <w:rPr>
-                <w:rFonts w:asciiTheme="minorHAnsi" w:hAnsiTheme="minorHAnsi" w:cstheme="minorHAnsi"/>
-                <w:color w:val="auto"/>
-                <w:sz w:val="20"/>
-                <w:szCs w:val="20"/>
-                <w:lang w:val="es-ES"/>
-              </w:rPr>
-              <w:t>{</w:t>
-            </w:r>
-          </w:p>
-          <w:p>
-            <w:pPr>
-              <w:pStyle w:val="Sinespaciado"/>
-              <w:cnfStyle w:val="000000000000" w:firstRow="0" w:lastRow="0" w:firstColumn="0" w:lastColumn="0" w:oddVBand="0" w:evenVBand="0" w:oddHBand="0" w:evenHBand="0" w:firstRowFirstColumn="0" w:firstRowLastColumn="0" w:lastRowFirstColumn="0" w:lastRowLastColumn="0"/>
-              <w:rPr>
-                <w:rFonts w:asciiTheme="minorHAnsi" w:hAnsiTheme="minorHAnsi" w:cstheme="minorHAnsi"/>
-                <w:color w:val="auto"/>
-                <w:sz w:val="20"/>
-                <w:szCs w:val="20"/>
-                <w:lang w:val="es-ES"/>
-              </w:rPr>
-            </w:pPr>
-            <w:r>
-              <w:rPr>
-                <w:rFonts w:asciiTheme="minorHAnsi" w:hAnsiTheme="minorHAnsi" w:cstheme="minorHAnsi"/>
-                <w:color w:val="auto"/>
-                <w:sz w:val="20"/>
-                <w:szCs w:val="20"/>
-                <w:lang w:val="es-ES"/>
-              </w:rPr>
-              <w:t>parametros.set()</w:t>
-            </w:r>
-          </w:p>
-          <w:p>
-            <w:pPr>
-              <w:pStyle w:val="Sinespaciado"/>
-              <w:cnfStyle w:val="000000000000" w:firstRow="0" w:lastRow="0" w:firstColumn="0" w:lastColumn="0" w:oddVBand="0" w:evenVBand="0" w:oddHBand="0" w:evenHBand="0" w:firstRowFirstColumn="0" w:firstRowLastColumn="0" w:lastRowFirstColumn="0" w:lastRowLastColumn="0"/>
-              <w:rPr>
-                <w:rFonts w:asciiTheme="minorHAnsi" w:hAnsiTheme="minorHAnsi" w:cstheme="minorHAnsi"/>
-                <w:color w:val="auto"/>
-                <w:sz w:val="20"/>
-                <w:szCs w:val="20"/>
-              </w:rPr>
-            </w:pPr>
-            <w:r>
-              <w:rPr>
-                <w:rFonts w:asciiTheme="minorHAnsi" w:hAnsiTheme="minorHAnsi" w:cstheme="minorHAnsi"/>
-                <w:color w:val="auto"/>
-                <w:sz w:val="20"/>
-                <w:szCs w:val="20"/>
-              </w:rPr>
-              <w:t>variables_locales.set()</w:t>
-            </w:r>
-          </w:p>
-          <w:p>
-            <w:pPr>
-              <w:pStyle w:val="Sinespaciado"/>
-              <w:cnfStyle w:val="000000000000" w:firstRow="0" w:lastRow="0" w:firstColumn="0" w:lastColumn="0" w:oddVBand="0" w:evenVBand="0" w:oddHBand="0" w:evenHBand="0" w:firstRowFirstColumn="0" w:firstRowLastColumn="0" w:lastRowFirstColumn="0" w:lastRowLastColumn="0"/>
-              <w:rPr>
-                <w:rFonts w:asciiTheme="minorHAnsi" w:hAnsiTheme="minorHAnsi" w:cstheme="minorHAnsi"/>
-                <w:color w:val="auto"/>
-                <w:sz w:val="20"/>
-                <w:szCs w:val="20"/>
-              </w:rPr>
-            </w:pPr>
-            <w:r>
-              <w:rPr>
-                <w:rFonts w:asciiTheme="minorHAnsi" w:hAnsiTheme="minorHAnsi" w:cstheme="minorHAnsi"/>
-                <w:color w:val="auto"/>
-                <w:sz w:val="20"/>
-                <w:szCs w:val="20"/>
-              </w:rPr>
-              <w:t>visit(parametro i)</w:t>
-            </w:r>
-          </w:p>
-          <w:p>
-            <w:pPr>
-              <w:pStyle w:val="Sinespaciado"/>
-              <w:cnfStyle w:val="000000000000" w:firstRow="0" w:lastRow="0" w:firstColumn="0" w:lastColumn="0" w:oddVBand="0" w:evenVBand="0" w:oddHBand="0" w:evenHBand="0" w:firstRowFirstColumn="0" w:firstRowLastColumn="0" w:lastRowFirstColumn="0" w:lastRowLastColumn="0"/>
-              <w:rPr>
-                <w:rFonts w:asciiTheme="minorHAnsi" w:hAnsiTheme="minorHAnsi" w:cstheme="minorHAnsi"/>
-                <w:color w:val="auto"/>
-                <w:sz w:val="20"/>
-                <w:szCs w:val="20"/>
-              </w:rPr>
-            </w:pPr>
-            <w:r>
-              <w:rPr>
-                <w:rFonts w:asciiTheme="minorHAnsi" w:hAnsiTheme="minorHAnsi" w:cstheme="minorHAnsi"/>
-                <w:color w:val="auto"/>
-                <w:sz w:val="20"/>
-                <w:szCs w:val="20"/>
-              </w:rPr>
-              <w:t>variables_locales.reset()</w:t>
-            </w:r>
-          </w:p>
-          <w:p>
-            <w:pPr>
-              <w:pStyle w:val="Sinespaciado"/>
-              <w:cnfStyle w:val="000000000000" w:firstRow="0" w:lastRow="0" w:firstColumn="0" w:lastColumn="0" w:oddVBand="0" w:evenVBand="0" w:oddHBand="0" w:evenHBand="0" w:firstRowFirstColumn="0" w:firstRowLastColumn="0" w:lastRowFirstColumn="0" w:lastRowLastColumn="0"/>
-              <w:rPr>
-                <w:rFonts w:asciiTheme="minorHAnsi" w:hAnsiTheme="minorHAnsi" w:cstheme="minorHAnsi"/>
-                <w:color w:val="auto"/>
-                <w:sz w:val="20"/>
-                <w:szCs w:val="20"/>
-              </w:rPr>
-            </w:pPr>
-            <w:r>
-              <w:rPr>
-                <w:rFonts w:asciiTheme="minorHAnsi" w:hAnsiTheme="minorHAnsi" w:cstheme="minorHAnsi"/>
-                <w:color w:val="auto"/>
-                <w:sz w:val="20"/>
-                <w:szCs w:val="20"/>
-              </w:rPr>
-              <w:t>parametros.reset()</w:t>
-            </w:r>
-          </w:p>
-          <w:p>
-            <w:pPr>
-              <w:pStyle w:val="Sinespaciado"/>
-              <w:cnfStyle w:val="000000000000" w:firstRow="0" w:lastRow="0" w:firstColumn="0" w:lastColumn="0" w:oddVBand="0" w:evenVBand="0" w:oddHBand="0" w:evenHBand="0" w:firstRowFirstColumn="0" w:firstRowLastColumn="0" w:lastRowFirstColumn="0" w:lastRowLastColumn="0"/>
-              <w:rPr>
-                <w:rFonts w:asciiTheme="minorHAnsi" w:hAnsiTheme="minorHAnsi" w:cstheme="minorHAnsi"/>
-                <w:color w:val="auto"/>
-                <w:sz w:val="20"/>
-                <w:szCs w:val="20"/>
-              </w:rPr>
-            </w:pPr>
-            <w:r>
-              <w:rPr>
-                <w:rFonts w:asciiTheme="minorHAnsi" w:hAnsiTheme="minorHAnsi" w:cstheme="minorHAnsi"/>
-                <w:color w:val="auto"/>
-                <w:sz w:val="20"/>
-                <w:szCs w:val="20"/>
-              </w:rPr>
-              <w:t>}</w:t>
-            </w:r>
-          </w:p>
-          <w:p>
-            <w:pPr>
-              <w:pStyle w:val="Sinespaciado"/>
-              <w:cnfStyle w:val="000000000000" w:firstRow="0" w:lastRow="0" w:firstColumn="0" w:lastColumn="0" w:oddVBand="0" w:evenVBand="0" w:oddHBand="0" w:evenHBand="0" w:firstRowFirstColumn="0" w:firstRowLastColumn="0" w:lastRowFirstColumn="0" w:lastRowLastColumn="0"/>
-              <w:rPr>
-                <w:rFonts w:asciiTheme="minorHAnsi" w:eastAsia="Times New Roman" w:hAnsiTheme="minorHAnsi" w:cstheme="minorHAnsi"/>
-                <w:sz w:val="20"/>
-                <w:szCs w:val="20"/>
-                <w:lang w:val="es-ES"/>
-              </w:rPr>
-            </w:pPr>
-          </w:p>
         </w:tc>
       </w:tr>
       <w:tr>
@@ -2526,7 +2343,6 @@
                 <w:szCs w:val="20"/>
                 <w:lang w:val="es-ES"/>
               </w:rPr>
-              <w:lastRenderedPageBreak/>
               <w:t>expresiones.modificable==true</w:t>
             </w:r>
           </w:p>
@@ -2980,7 +2796,16 @@
                 <w:szCs w:val="20"/>
                 <w:lang w:val="es-ES"/>
               </w:rPr>
-              <w:t>---</w:t>
+              <w:t>expresion</w:t>
+            </w:r>
+            <w:r>
+              <w:rPr>
+                <w:rFonts w:asciiTheme="minorHAnsi" w:hAnsiTheme="minorHAnsi" w:cstheme="minorHAnsi"/>
+                <w:sz w:val="20"/>
+                <w:szCs w:val="20"/>
+                <w:lang w:val="es-ES"/>
+              </w:rPr>
+              <w:t>.tipo == funcion.retorno</w:t>
             </w:r>
           </w:p>
         </w:tc>
@@ -3092,15 +2917,6 @@
                 <w:lang w:val="es-ES"/>
               </w:rPr>
             </w:pPr>
-            <w:r>
-              <w:rPr>
-                <w:rFonts w:asciiTheme="minorHAnsi" w:hAnsiTheme="minorHAnsi" w:cstheme="minorHAnsi"/>
-                <w:sz w:val="20"/>
-                <w:szCs w:val="20"/>
-                <w:lang w:val="es-ES"/>
-              </w:rPr>
-              <w:t>---</w:t>
-            </w:r>
           </w:p>
         </w:tc>
         <w:tc>
@@ -3381,6 +3197,7 @@
                 <w:sz w:val="20"/>
                 <w:szCs w:val="20"/>
               </w:rPr>
+              <w:lastRenderedPageBreak/>
               <w:t>tipoChar:</w:t>
             </w:r>
             <w:r>
@@ -3891,16 +3708,16 @@
               <w:cnfStyle w:val="000000000000" w:firstRow="0" w:lastRow="0" w:firstColumn="0" w:lastColumn="0" w:oddVBand="0" w:evenVBand="0" w:oddHBand="0" w:evenHBand="0" w:firstRowFirstColumn="0" w:firstRowLastColumn="0" w:lastRowFirstColumn="0" w:lastRowLastColumn="0"/>
               <w:rPr>
                 <w:rFonts w:asciiTheme="minorHAnsi" w:hAnsiTheme="minorHAnsi" w:cstheme="minorHAnsi"/>
-                <w:color w:val="auto"/>
-                <w:sz w:val="20"/>
-                <w:szCs w:val="20"/>
-                <w:lang w:val="es-ES"/>
-              </w:rPr>
-            </w:pPr>
-            <w:r>
-              <w:rPr>
-                <w:rFonts w:asciiTheme="minorHAnsi" w:hAnsiTheme="minorHAnsi" w:cstheme="minorHAnsi"/>
-                <w:color w:val="auto"/>
+                <w:color w:val="2F5496" w:themeColor="accent5" w:themeShade="BF"/>
+                <w:sz w:val="20"/>
+                <w:szCs w:val="20"/>
+                <w:lang w:val="es-ES"/>
+              </w:rPr>
+            </w:pPr>
+            <w:r>
+              <w:rPr>
+                <w:rFonts w:asciiTheme="minorHAnsi" w:hAnsiTheme="minorHAnsi" w:cstheme="minorHAnsi"/>
+                <w:color w:val="2F5496" w:themeColor="accent5" w:themeShade="BF"/>
                 <w:sz w:val="20"/>
                 <w:szCs w:val="20"/>
                 <w:lang w:val="es-ES"/>
@@ -3910,7 +3727,7 @@
             <w:r>
               <w:rPr>
                 <w:rFonts w:asciiTheme="minorHAnsi" w:hAnsiTheme="minorHAnsi" w:cstheme="minorHAnsi"/>
-                <w:color w:val="auto"/>
+                <w:color w:val="2F5496" w:themeColor="accent5" w:themeShade="BF"/>
                 <w:sz w:val="20"/>
                 <w:szCs w:val="20"/>
                 <w:lang w:val="es-ES"/>
@@ -3920,7 +3737,7 @@
             <w:r>
               <w:rPr>
                 <w:rFonts w:asciiTheme="minorHAnsi" w:hAnsiTheme="minorHAnsi" w:cstheme="minorHAnsi"/>
-                <w:color w:val="auto"/>
+                <w:color w:val="2F5496" w:themeColor="accent5" w:themeShade="BF"/>
                 <w:sz w:val="20"/>
                 <w:szCs w:val="20"/>
                 <w:lang w:val="es-ES"/>
@@ -3934,16 +3751,16 @@
               <w:cnfStyle w:val="000000000000" w:firstRow="0" w:lastRow="0" w:firstColumn="0" w:lastColumn="0" w:oddVBand="0" w:evenVBand="0" w:oddHBand="0" w:evenHBand="0" w:firstRowFirstColumn="0" w:firstRowLastColumn="0" w:lastRowFirstColumn="0" w:lastRowLastColumn="0"/>
               <w:rPr>
                 <w:rFonts w:asciiTheme="minorHAnsi" w:hAnsiTheme="minorHAnsi" w:cstheme="minorHAnsi"/>
-                <w:color w:val="auto"/>
-                <w:sz w:val="20"/>
-                <w:szCs w:val="20"/>
-                <w:lang w:val="es-ES"/>
-              </w:rPr>
-            </w:pPr>
-            <w:r>
-              <w:rPr>
-                <w:rFonts w:asciiTheme="minorHAnsi" w:hAnsiTheme="minorHAnsi" w:cstheme="minorHAnsi"/>
-                <w:color w:val="auto"/>
+                <w:color w:val="2F5496" w:themeColor="accent5" w:themeShade="BF"/>
+                <w:sz w:val="20"/>
+                <w:szCs w:val="20"/>
+                <w:lang w:val="es-ES"/>
+              </w:rPr>
+            </w:pPr>
+            <w:r>
+              <w:rPr>
+                <w:rFonts w:asciiTheme="minorHAnsi" w:hAnsiTheme="minorHAnsi" w:cstheme="minorHAnsi"/>
+                <w:color w:val="2F5496" w:themeColor="accent5" w:themeShade="BF"/>
                 <w:sz w:val="20"/>
                 <w:szCs w:val="20"/>
                 <w:lang w:val="es-ES"/>
@@ -4048,16 +3865,16 @@
               <w:cnfStyle w:val="000000000000" w:firstRow="0" w:lastRow="0" w:firstColumn="0" w:lastColumn="0" w:oddVBand="0" w:evenVBand="0" w:oddHBand="0" w:evenHBand="0" w:firstRowFirstColumn="0" w:firstRowLastColumn="0" w:lastRowFirstColumn="0" w:lastRowLastColumn="0"/>
               <w:rPr>
                 <w:rFonts w:asciiTheme="minorHAnsi" w:hAnsiTheme="minorHAnsi" w:cstheme="minorHAnsi"/>
-                <w:color w:val="auto"/>
-                <w:sz w:val="20"/>
-                <w:szCs w:val="20"/>
-                <w:lang w:val="es-ES"/>
-              </w:rPr>
-            </w:pPr>
-            <w:r>
-              <w:rPr>
-                <w:rFonts w:asciiTheme="minorHAnsi" w:hAnsiTheme="minorHAnsi" w:cstheme="minorHAnsi"/>
-                <w:color w:val="auto"/>
+                <w:color w:val="2F5496" w:themeColor="accent5" w:themeShade="BF"/>
+                <w:sz w:val="20"/>
+                <w:szCs w:val="20"/>
+                <w:lang w:val="es-ES"/>
+              </w:rPr>
+            </w:pPr>
+            <w:r>
+              <w:rPr>
+                <w:rFonts w:asciiTheme="minorHAnsi" w:hAnsiTheme="minorHAnsi" w:cstheme="minorHAnsi"/>
+                <w:color w:val="2F5496" w:themeColor="accent5" w:themeShade="BF"/>
                 <w:sz w:val="20"/>
                 <w:szCs w:val="20"/>
                 <w:lang w:val="es-ES"/>
@@ -4071,16 +3888,16 @@
               <w:cnfStyle w:val="000000000000" w:firstRow="0" w:lastRow="0" w:firstColumn="0" w:lastColumn="0" w:oddVBand="0" w:evenVBand="0" w:oddHBand="0" w:evenHBand="0" w:firstRowFirstColumn="0" w:firstRowLastColumn="0" w:lastRowFirstColumn="0" w:lastRowLastColumn="0"/>
               <w:rPr>
                 <w:rFonts w:asciiTheme="minorHAnsi" w:hAnsiTheme="minorHAnsi" w:cstheme="minorHAnsi"/>
-                <w:color w:val="auto"/>
-                <w:sz w:val="20"/>
-                <w:szCs w:val="20"/>
-                <w:lang w:val="es-ES"/>
-              </w:rPr>
-            </w:pPr>
-            <w:r>
-              <w:rPr>
-                <w:rFonts w:asciiTheme="minorHAnsi" w:hAnsiTheme="minorHAnsi" w:cstheme="minorHAnsi"/>
-                <w:color w:val="auto"/>
+                <w:color w:val="2F5496" w:themeColor="accent5" w:themeShade="BF"/>
+                <w:sz w:val="20"/>
+                <w:szCs w:val="20"/>
+                <w:lang w:val="es-ES"/>
+              </w:rPr>
+            </w:pPr>
+            <w:r>
+              <w:rPr>
+                <w:rFonts w:asciiTheme="minorHAnsi" w:hAnsiTheme="minorHAnsi" w:cstheme="minorHAnsi"/>
+                <w:color w:val="2F5496" w:themeColor="accent5" w:themeShade="BF"/>
                 <w:sz w:val="20"/>
                 <w:szCs w:val="20"/>
                 <w:lang w:val="es-ES"/>
@@ -4185,16 +4002,16 @@
               <w:cnfStyle w:val="000000000000" w:firstRow="0" w:lastRow="0" w:firstColumn="0" w:lastColumn="0" w:oddVBand="0" w:evenVBand="0" w:oddHBand="0" w:evenHBand="0" w:firstRowFirstColumn="0" w:firstRowLastColumn="0" w:lastRowFirstColumn="0" w:lastRowLastColumn="0"/>
               <w:rPr>
                 <w:rFonts w:asciiTheme="minorHAnsi" w:hAnsiTheme="minorHAnsi" w:cstheme="minorHAnsi"/>
-                <w:color w:val="auto"/>
-                <w:sz w:val="20"/>
-                <w:szCs w:val="20"/>
-                <w:lang w:val="es-ES"/>
-              </w:rPr>
-            </w:pPr>
-            <w:r>
-              <w:rPr>
-                <w:rFonts w:asciiTheme="minorHAnsi" w:hAnsiTheme="minorHAnsi" w:cstheme="minorHAnsi"/>
-                <w:color w:val="auto"/>
+                <w:color w:val="2F5496" w:themeColor="accent5" w:themeShade="BF"/>
+                <w:sz w:val="20"/>
+                <w:szCs w:val="20"/>
+                <w:lang w:val="es-ES"/>
+              </w:rPr>
+            </w:pPr>
+            <w:r>
+              <w:rPr>
+                <w:rFonts w:asciiTheme="minorHAnsi" w:hAnsiTheme="minorHAnsi" w:cstheme="minorHAnsi"/>
+                <w:color w:val="2F5496" w:themeColor="accent5" w:themeShade="BF"/>
                 <w:sz w:val="20"/>
                 <w:szCs w:val="20"/>
                 <w:lang w:val="es-ES"/>
@@ -4208,16 +4025,16 @@
               <w:cnfStyle w:val="000000000000" w:firstRow="0" w:lastRow="0" w:firstColumn="0" w:lastColumn="0" w:oddVBand="0" w:evenVBand="0" w:oddHBand="0" w:evenHBand="0" w:firstRowFirstColumn="0" w:firstRowLastColumn="0" w:lastRowFirstColumn="0" w:lastRowLastColumn="0"/>
               <w:rPr>
                 <w:rFonts w:asciiTheme="minorHAnsi" w:hAnsiTheme="minorHAnsi" w:cstheme="minorHAnsi"/>
-                <w:color w:val="auto"/>
-                <w:sz w:val="20"/>
-                <w:szCs w:val="20"/>
-                <w:lang w:val="es-ES"/>
-              </w:rPr>
-            </w:pPr>
-            <w:r>
-              <w:rPr>
-                <w:rFonts w:asciiTheme="minorHAnsi" w:hAnsiTheme="minorHAnsi" w:cstheme="minorHAnsi"/>
-                <w:color w:val="auto"/>
+                <w:color w:val="2F5496" w:themeColor="accent5" w:themeShade="BF"/>
+                <w:sz w:val="20"/>
+                <w:szCs w:val="20"/>
+                <w:lang w:val="es-ES"/>
+              </w:rPr>
+            </w:pPr>
+            <w:r>
+              <w:rPr>
+                <w:rFonts w:asciiTheme="minorHAnsi" w:hAnsiTheme="minorHAnsi" w:cstheme="minorHAnsi"/>
+                <w:color w:val="2F5496" w:themeColor="accent5" w:themeShade="BF"/>
                 <w:sz w:val="20"/>
                 <w:szCs w:val="20"/>
                 <w:lang w:val="es-ES"/>
@@ -4483,7 +4300,7 @@
             <w:r>
               <w:rPr>
                 <w:rFonts w:asciiTheme="minorHAnsi" w:hAnsiTheme="minorHAnsi" w:cstheme="minorHAnsi"/>
-                <w:color w:val="auto"/>
+                <w:color w:val="2F5496" w:themeColor="accent5" w:themeShade="BF"/>
                 <w:sz w:val="20"/>
                 <w:szCs w:val="20"/>
                 <w:lang w:val="es-ES"/>
@@ -4493,7 +4310,7 @@
             <w:r>
               <w:rPr>
                 <w:rFonts w:asciiTheme="minorHAnsi" w:hAnsiTheme="minorHAnsi" w:cstheme="minorHAnsi"/>
-                <w:color w:val="auto"/>
+                <w:color w:val="2F5496" w:themeColor="accent5" w:themeShade="BF"/>
                 <w:sz w:val="20"/>
                 <w:szCs w:val="20"/>
                 <w:lang w:val="es-ES"/>
@@ -4859,14 +4676,16 @@
               <w:cnfStyle w:val="000000000000" w:firstRow="0" w:lastRow="0" w:firstColumn="0" w:lastColumn="0" w:oddVBand="0" w:evenVBand="0" w:oddHBand="0" w:evenHBand="0" w:firstRowFirstColumn="0" w:firstRowLastColumn="0" w:lastRowFirstColumn="0" w:lastRowLastColumn="0"/>
               <w:rPr>
                 <w:rFonts w:asciiTheme="minorHAnsi" w:hAnsiTheme="minorHAnsi" w:cstheme="minorHAnsi"/>
-                <w:sz w:val="20"/>
-                <w:szCs w:val="20"/>
-                <w:lang w:val="es-ES"/>
-              </w:rPr>
-            </w:pPr>
-            <w:r>
-              <w:rPr>
-                <w:rFonts w:asciiTheme="minorHAnsi" w:hAnsiTheme="minorHAnsi" w:cstheme="minorHAnsi"/>
+                <w:color w:val="2F5496" w:themeColor="accent5" w:themeShade="BF"/>
+                <w:sz w:val="20"/>
+                <w:szCs w:val="20"/>
+                <w:lang w:val="es-ES"/>
+              </w:rPr>
+            </w:pPr>
+            <w:r>
+              <w:rPr>
+                <w:rFonts w:asciiTheme="minorHAnsi" w:hAnsiTheme="minorHAnsi" w:cstheme="minorHAnsi"/>
+                <w:color w:val="2F5496" w:themeColor="accent5" w:themeShade="BF"/>
                 <w:sz w:val="20"/>
                 <w:szCs w:val="20"/>
                 <w:lang w:val="es-ES"/>
@@ -4888,53 +4707,13 @@
             <w:r>
               <w:rPr>
                 <w:rFonts w:asciiTheme="minorHAnsi" w:hAnsiTheme="minorHAnsi" w:cstheme="minorHAnsi"/>
-                <w:color w:val="auto"/>
-                <w:sz w:val="20"/>
-                <w:szCs w:val="20"/>
-                <w:lang w:val="es-ES"/>
-              </w:rPr>
-              <w:t>expr_</w:t>
-            </w:r>
-            <w:r>
-              <w:rPr>
-                <w:rFonts w:asciiTheme="minorHAnsi" w:hAnsiTheme="minorHAnsi" w:cstheme="minorHAnsi"/>
-                <w:sz w:val="20"/>
-                <w:szCs w:val="20"/>
-                <w:lang w:val="es-ES"/>
-              </w:rPr>
-              <w:t xml:space="preserve"> </w:t>
-            </w:r>
-            <w:r>
-              <w:rPr>
-                <w:rFonts w:asciiTheme="minorHAnsi" w:hAnsiTheme="minorHAnsi" w:cstheme="minorHAnsi"/>
-                <w:sz w:val="20"/>
-                <w:szCs w:val="20"/>
-                <w:lang w:val="es-ES"/>
-              </w:rPr>
-              <w:t>binaria</w:t>
-            </w:r>
-            <w:r>
-              <w:rPr>
-                <w:rFonts w:asciiTheme="minorHAnsi" w:hAnsiTheme="minorHAnsi" w:cstheme="minorHAnsi"/>
-                <w:color w:val="auto"/>
-                <w:sz w:val="20"/>
-                <w:szCs w:val="20"/>
-                <w:lang w:val="es-ES"/>
-              </w:rPr>
-              <w:t>.modificable=</w:t>
-            </w:r>
-            <w:r>
-              <w:rPr>
-                <w:rFonts w:asciiTheme="minorHAnsi" w:hAnsiTheme="minorHAnsi" w:cstheme="minorHAnsi"/>
-                <w:color w:val="auto"/>
-                <w:sz w:val="20"/>
-                <w:szCs w:val="20"/>
-                <w:lang w:val="es-ES"/>
-              </w:rPr>
-              <w:t>false</w:t>
-            </w:r>
-            <w:bookmarkStart w:id="0" w:name="_GoBack"/>
-            <w:bookmarkEnd w:id="0"/>
+                <w:color w:val="2F5496" w:themeColor="accent5" w:themeShade="BF"/>
+                <w:sz w:val="20"/>
+                <w:szCs w:val="20"/>
+                <w:lang w:val="es-ES"/>
+              </w:rPr>
+              <w:t>expr_binaria.modificable=false</w:t>
+            </w:r>
           </w:p>
         </w:tc>
       </w:tr>
@@ -5112,14 +4891,16 @@
               <w:cnfStyle w:val="000000000000" w:firstRow="0" w:lastRow="0" w:firstColumn="0" w:lastColumn="0" w:oddVBand="0" w:evenVBand="0" w:oddHBand="0" w:evenHBand="0" w:firstRowFirstColumn="0" w:firstRowLastColumn="0" w:lastRowFirstColumn="0" w:lastRowLastColumn="0"/>
               <w:rPr>
                 <w:rFonts w:asciiTheme="minorHAnsi" w:hAnsiTheme="minorHAnsi" w:cstheme="minorHAnsi"/>
-                <w:sz w:val="20"/>
-                <w:szCs w:val="20"/>
-                <w:lang w:val="es-ES"/>
-              </w:rPr>
-            </w:pPr>
-            <w:r>
-              <w:rPr>
-                <w:rFonts w:asciiTheme="minorHAnsi" w:hAnsiTheme="minorHAnsi" w:cstheme="minorHAnsi"/>
+                <w:color w:val="2F5496" w:themeColor="accent5" w:themeShade="BF"/>
+                <w:sz w:val="20"/>
+                <w:szCs w:val="20"/>
+                <w:lang w:val="es-ES"/>
+              </w:rPr>
+            </w:pPr>
+            <w:r>
+              <w:rPr>
+                <w:rFonts w:asciiTheme="minorHAnsi" w:hAnsiTheme="minorHAnsi" w:cstheme="minorHAnsi"/>
+                <w:color w:val="2F5496" w:themeColor="accent5" w:themeShade="BF"/>
                 <w:sz w:val="20"/>
                 <w:szCs w:val="20"/>
                 <w:lang w:val="es-ES"/>
@@ -5129,11 +4910,45 @@
             <w:r>
               <w:rPr>
                 <w:rFonts w:asciiTheme="minorHAnsi" w:hAnsiTheme="minorHAnsi" w:cstheme="minorHAnsi"/>
+                <w:color w:val="2F5496" w:themeColor="accent5" w:themeShade="BF"/>
+                <w:sz w:val="20"/>
+                <w:szCs w:val="20"/>
+                <w:lang w:val="es-ES"/>
+              </w:rPr>
+              <w:t>.tipo</w:t>
+            </w:r>
+            <w:r>
+              <w:rPr>
+                <w:rFonts w:asciiTheme="minorHAnsi" w:hAnsiTheme="minorHAnsi" w:cstheme="minorHAnsi"/>
+                <w:color w:val="2F5496" w:themeColor="accent5" w:themeShade="BF"/>
                 <w:sz w:val="20"/>
                 <w:szCs w:val="20"/>
                 <w:lang w:val="es-ES"/>
               </w:rPr>
               <w:t xml:space="preserve"> = tipoArray</w:t>
+            </w:r>
+          </w:p>
+          <w:p>
+            <w:pPr>
+              <w:pStyle w:val="Sinespaciado"/>
+              <w:cnfStyle w:val="000000000000" w:firstRow="0" w:lastRow="0" w:firstColumn="0" w:lastColumn="0" w:oddVBand="0" w:evenVBand="0" w:oddHBand="0" w:evenHBand="0" w:firstRowFirstColumn="0" w:firstRowLastColumn="0" w:lastRowFirstColumn="0" w:lastRowLastColumn="0"/>
+              <w:rPr>
+                <w:rFonts w:asciiTheme="minorHAnsi" w:hAnsiTheme="minorHAnsi" w:cstheme="minorHAnsi"/>
+                <w:color w:val="2F5496" w:themeColor="accent5" w:themeShade="BF"/>
+                <w:sz w:val="20"/>
+                <w:szCs w:val="20"/>
+                <w:lang w:val="es-ES"/>
+              </w:rPr>
+            </w:pPr>
+            <w:r>
+              <w:rPr>
+                <w:rFonts w:asciiTheme="minorHAnsi" w:hAnsiTheme="minorHAnsi" w:cstheme="minorHAnsi"/>
+                <w:color w:val="2F5496" w:themeColor="accent5" w:themeShade="BF"/>
+                <w:sz w:val="20"/>
+                <w:szCs w:val="20"/>
+                <w:lang w:val="es-ES"/>
+              </w:rPr>
+              <w:t>expr_vector.modificable=false</w:t>
             </w:r>
           </w:p>
         </w:tc>
@@ -5260,15 +5075,6 @@
                 <w:lang w:val="es-ES"/>
               </w:rPr>
             </w:pPr>
-            <w:r>
-              <w:rPr>
-                <w:rFonts w:asciiTheme="minorHAnsi" w:hAnsiTheme="minorHAnsi" w:cstheme="minorHAnsi"/>
-                <w:sz w:val="20"/>
-                <w:szCs w:val="20"/>
-                <w:lang w:val="es-ES"/>
-              </w:rPr>
-              <w:t>---</w:t>
-            </w:r>
           </w:p>
         </w:tc>
         <w:tc>
@@ -5281,19 +5087,44 @@
               <w:cnfStyle w:val="000000000000" w:firstRow="0" w:lastRow="0" w:firstColumn="0" w:lastColumn="0" w:oddVBand="0" w:evenVBand="0" w:oddHBand="0" w:evenHBand="0" w:firstRowFirstColumn="0" w:firstRowLastColumn="0" w:lastRowFirstColumn="0" w:lastRowLastColumn="0"/>
               <w:rPr>
                 <w:rFonts w:asciiTheme="minorHAnsi" w:hAnsiTheme="minorHAnsi" w:cstheme="minorHAnsi"/>
-                <w:sz w:val="20"/>
-                <w:szCs w:val="20"/>
-                <w:lang w:val="es-ES"/>
-              </w:rPr>
-            </w:pPr>
-            <w:r>
-              <w:rPr>
-                <w:rFonts w:asciiTheme="minorHAnsi" w:hAnsiTheme="minorHAnsi" w:cstheme="minorHAnsi"/>
-                <w:sz w:val="20"/>
-                <w:szCs w:val="20"/>
-                <w:lang w:val="es-ES"/>
-              </w:rPr>
-              <w:t>---</w:t>
+                <w:color w:val="2F5496" w:themeColor="accent5" w:themeShade="BF"/>
+                <w:sz w:val="20"/>
+                <w:szCs w:val="20"/>
+                <w:lang w:val="es-ES"/>
+              </w:rPr>
+            </w:pPr>
+            <w:r>
+              <w:rPr>
+                <w:rFonts w:asciiTheme="minorHAnsi" w:hAnsiTheme="minorHAnsi" w:cstheme="minorHAnsi"/>
+                <w:color w:val="2F5496" w:themeColor="accent5" w:themeShade="BF"/>
+                <w:sz w:val="20"/>
+                <w:szCs w:val="20"/>
+                <w:lang w:val="es-ES"/>
+              </w:rPr>
+              <w:t>expr_punto = tipoStruct</w:t>
+            </w:r>
+          </w:p>
+          <w:p>
+            <w:pPr>
+              <w:pStyle w:val="Sinespaciado"/>
+              <w:cnfStyle w:val="000000000000" w:firstRow="0" w:lastRow="0" w:firstColumn="0" w:lastColumn="0" w:oddVBand="0" w:evenVBand="0" w:oddHBand="0" w:evenHBand="0" w:firstRowFirstColumn="0" w:firstRowLastColumn="0" w:lastRowFirstColumn="0" w:lastRowLastColumn="0"/>
+              <w:rPr>
+                <w:rFonts w:asciiTheme="minorHAnsi" w:hAnsiTheme="minorHAnsi" w:cstheme="minorHAnsi"/>
+                <w:color w:val="2F5496" w:themeColor="accent5" w:themeShade="BF"/>
+                <w:sz w:val="20"/>
+                <w:szCs w:val="20"/>
+                <w:lang w:val="es-ES"/>
+              </w:rPr>
+            </w:pPr>
+            <w:r>
+              <w:rPr>
+                <w:rFonts w:asciiTheme="minorHAnsi" w:hAnsiTheme="minorHAnsi" w:cstheme="minorHAnsi"/>
+                <w:color w:val="2F5496" w:themeColor="accent5" w:themeShade="BF"/>
+                <w:sz w:val="20"/>
+                <w:szCs w:val="20"/>
+                <w:lang w:val="es-ES"/>
+              </w:rPr>
+              <w:t>expr_punto.modificable=false</w:t>
             </w:r>
           </w:p>
         </w:tc>
@@ -5400,46 +5231,64 @@
               <w:cnfStyle w:val="000000000000" w:firstRow="0" w:lastRow="0" w:firstColumn="0" w:lastColumn="0" w:oddVBand="0" w:evenVBand="0" w:oddHBand="0" w:evenHBand="0" w:firstRowFirstColumn="0" w:firstRowLastColumn="0" w:lastRowFirstColumn="0" w:lastRowLastColumn="0"/>
               <w:rPr>
                 <w:rFonts w:asciiTheme="minorHAnsi" w:hAnsiTheme="minorHAnsi" w:cstheme="minorHAnsi"/>
-                <w:sz w:val="20"/>
-                <w:szCs w:val="20"/>
-                <w:lang w:val="es-ES"/>
-              </w:rPr>
-            </w:pPr>
-            <w:r>
-              <w:rPr>
-                <w:rFonts w:asciiTheme="minorHAnsi" w:hAnsiTheme="minorHAnsi" w:cstheme="minorHAnsi"/>
-                <w:sz w:val="20"/>
-                <w:szCs w:val="20"/>
-                <w:lang w:val="es-ES"/>
-              </w:rPr>
-              <w:t>expr_parentesis</w:t>
-            </w:r>
-            <w:r>
-              <w:rPr>
-                <w:rFonts w:asciiTheme="minorHAnsi" w:hAnsiTheme="minorHAnsi" w:cstheme="minorHAnsi"/>
-                <w:sz w:val="20"/>
-                <w:szCs w:val="20"/>
-                <w:lang w:val="es-ES"/>
-              </w:rPr>
-              <w:t xml:space="preserve">.tipo = </w:t>
-            </w:r>
-            <w:r>
-              <w:rPr>
-                <w:rFonts w:asciiTheme="minorHAnsi" w:hAnsiTheme="minorHAnsi" w:cstheme="minorHAnsi"/>
-                <w:sz w:val="20"/>
-                <w:szCs w:val="20"/>
-                <w:lang w:val="es-ES"/>
-              </w:rPr>
-              <w:t>expr</w:t>
-            </w:r>
-            <w:r>
-              <w:rPr>
-                <w:rFonts w:asciiTheme="minorHAnsi" w:hAnsiTheme="minorHAnsi" w:cstheme="minorHAnsi"/>
-                <w:sz w:val="20"/>
-                <w:szCs w:val="20"/>
-                <w:lang w:val="es-ES"/>
-              </w:rPr>
-              <w:t>.tipo</w:t>
+                <w:color w:val="2F5496" w:themeColor="accent5" w:themeShade="BF"/>
+                <w:sz w:val="20"/>
+                <w:szCs w:val="20"/>
+                <w:lang w:val="es-ES"/>
+              </w:rPr>
+            </w:pPr>
+            <w:r>
+              <w:rPr>
+                <w:rFonts w:asciiTheme="minorHAnsi" w:hAnsiTheme="minorHAnsi" w:cstheme="minorHAnsi"/>
+                <w:color w:val="2F5496" w:themeColor="accent5" w:themeShade="BF"/>
+                <w:sz w:val="20"/>
+                <w:szCs w:val="20"/>
+                <w:lang w:val="es-ES"/>
+              </w:rPr>
+              <w:t xml:space="preserve">expr_parentesis.tipo = </w:t>
+            </w:r>
+            <w:r>
+              <w:rPr>
+                <w:rFonts w:asciiTheme="minorHAnsi" w:hAnsiTheme="minorHAnsi" w:cstheme="minorHAnsi"/>
+                <w:color w:val="2F5496" w:themeColor="accent5" w:themeShade="BF"/>
+                <w:sz w:val="20"/>
+                <w:szCs w:val="20"/>
+                <w:lang w:val="es-ES"/>
+              </w:rPr>
+              <w:t>expr.tipo</w:t>
+            </w:r>
+          </w:p>
+          <w:p>
+            <w:pPr>
+              <w:pStyle w:val="Sinespaciado"/>
+              <w:cnfStyle w:val="000000000000" w:firstRow="0" w:lastRow="0" w:firstColumn="0" w:lastColumn="0" w:oddVBand="0" w:evenVBand="0" w:oddHBand="0" w:evenHBand="0" w:firstRowFirstColumn="0" w:firstRowLastColumn="0" w:lastRowFirstColumn="0" w:lastRowLastColumn="0"/>
+              <w:rPr>
+                <w:rFonts w:asciiTheme="minorHAnsi" w:hAnsiTheme="minorHAnsi" w:cstheme="minorHAnsi"/>
+                <w:color w:val="2F5496" w:themeColor="accent5" w:themeShade="BF"/>
+                <w:sz w:val="20"/>
+                <w:szCs w:val="20"/>
+                <w:lang w:val="es-ES"/>
+              </w:rPr>
+            </w:pPr>
+            <w:r>
+              <w:rPr>
+                <w:rFonts w:asciiTheme="minorHAnsi" w:hAnsiTheme="minorHAnsi" w:cstheme="minorHAnsi"/>
+                <w:color w:val="2F5496" w:themeColor="accent5" w:themeShade="BF"/>
+                <w:sz w:val="20"/>
+                <w:szCs w:val="20"/>
+                <w:lang w:val="es-ES"/>
+              </w:rPr>
+              <w:t>expr_parentesis.modificable=</w:t>
+            </w:r>
+            <w:r>
+              <w:rPr>
+                <w:rFonts w:asciiTheme="minorHAnsi" w:hAnsiTheme="minorHAnsi" w:cstheme="minorHAnsi"/>
+                <w:color w:val="2F5496" w:themeColor="accent5" w:themeShade="BF"/>
+                <w:sz w:val="20"/>
+                <w:szCs w:val="20"/>
+                <w:lang w:val="es-ES"/>
+              </w:rPr>
+              <w:t>expr.modificable</w:t>
             </w:r>
           </w:p>
         </w:tc>
@@ -5630,19 +5479,44 @@
               <w:cnfStyle w:val="000000000000" w:firstRow="0" w:lastRow="0" w:firstColumn="0" w:lastColumn="0" w:oddVBand="0" w:evenVBand="0" w:oddHBand="0" w:evenHBand="0" w:firstRowFirstColumn="0" w:firstRowLastColumn="0" w:lastRowFirstColumn="0" w:lastRowLastColumn="0"/>
               <w:rPr>
                 <w:rFonts w:asciiTheme="minorHAnsi" w:hAnsiTheme="minorHAnsi" w:cstheme="minorHAnsi"/>
-                <w:sz w:val="20"/>
-                <w:szCs w:val="20"/>
-                <w:lang w:val="es-ES"/>
-              </w:rPr>
-            </w:pPr>
-            <w:r>
-              <w:rPr>
-                <w:rFonts w:asciiTheme="minorHAnsi" w:hAnsiTheme="minorHAnsi" w:cstheme="minorHAnsi"/>
+                <w:color w:val="2F5496" w:themeColor="accent5" w:themeShade="BF"/>
+                <w:sz w:val="20"/>
+                <w:szCs w:val="20"/>
+                <w:lang w:val="es-ES"/>
+              </w:rPr>
+            </w:pPr>
+            <w:r>
+              <w:rPr>
+                <w:rFonts w:asciiTheme="minorHAnsi" w:hAnsiTheme="minorHAnsi" w:cstheme="minorHAnsi"/>
+                <w:color w:val="2F5496" w:themeColor="accent5" w:themeShade="BF"/>
                 <w:sz w:val="20"/>
                 <w:szCs w:val="20"/>
                 <w:lang w:val="es-ES"/>
               </w:rPr>
               <w:t>expr_cast.tipo = tipo.tipo</w:t>
+            </w:r>
+          </w:p>
+          <w:p>
+            <w:pPr>
+              <w:pStyle w:val="Sinespaciado"/>
+              <w:cnfStyle w:val="000000000000" w:firstRow="0" w:lastRow="0" w:firstColumn="0" w:lastColumn="0" w:oddVBand="0" w:evenVBand="0" w:oddHBand="0" w:evenHBand="0" w:firstRowFirstColumn="0" w:firstRowLastColumn="0" w:lastRowFirstColumn="0" w:lastRowLastColumn="0"/>
+              <w:rPr>
+                <w:rFonts w:asciiTheme="minorHAnsi" w:hAnsiTheme="minorHAnsi" w:cstheme="minorHAnsi"/>
+                <w:color w:val="2F5496" w:themeColor="accent5" w:themeShade="BF"/>
+                <w:sz w:val="20"/>
+                <w:szCs w:val="20"/>
+                <w:lang w:val="es-ES"/>
+              </w:rPr>
+            </w:pPr>
+            <w:r>
+              <w:rPr>
+                <w:rFonts w:asciiTheme="minorHAnsi" w:hAnsiTheme="minorHAnsi" w:cstheme="minorHAnsi"/>
+                <w:color w:val="2F5496" w:themeColor="accent5" w:themeShade="BF"/>
+                <w:sz w:val="20"/>
+                <w:szCs w:val="20"/>
+                <w:lang w:val="es-ES"/>
+              </w:rPr>
+              <w:t>expr_cast.modificable=false</w:t>
             </w:r>
           </w:p>
         </w:tc>
@@ -5675,7 +5549,6 @@
                 <w:szCs w:val="20"/>
                 <w:lang w:val="es-ES"/>
               </w:rPr>
-              <w:lastRenderedPageBreak/>
               <w:t>expr_llamada_funcion:</w:t>
             </w:r>
             <w:r>
@@ -5859,19 +5732,45 @@
               <w:cnfStyle w:val="000000000000" w:firstRow="0" w:lastRow="0" w:firstColumn="0" w:lastColumn="0" w:oddVBand="0" w:evenVBand="0" w:oddHBand="0" w:evenHBand="0" w:firstRowFirstColumn="0" w:firstRowLastColumn="0" w:lastRowFirstColumn="0" w:lastRowLastColumn="0"/>
               <w:rPr>
                 <w:rFonts w:asciiTheme="minorHAnsi" w:hAnsiTheme="minorHAnsi" w:cstheme="minorHAnsi"/>
-                <w:sz w:val="20"/>
-                <w:szCs w:val="20"/>
-              </w:rPr>
-            </w:pPr>
-            <w:r>
-              <w:rPr>
-                <w:rFonts w:asciiTheme="minorHAnsi" w:eastAsia="Times New Roman" w:hAnsiTheme="minorHAnsi" w:cstheme="minorHAnsi"/>
-                <w:color w:val="auto"/>
-                <w:sz w:val="20"/>
-                <w:szCs w:val="20"/>
-              </w:rPr>
-              <w:t>---</w:t>
-            </w:r>
+                <w:color w:val="2F5496" w:themeColor="accent5" w:themeShade="BF"/>
+                <w:sz w:val="20"/>
+                <w:szCs w:val="20"/>
+                <w:lang w:val="es-ES"/>
+              </w:rPr>
+            </w:pPr>
+            <w:bookmarkStart w:id="0" w:name="_GoBack"/>
+            <w:r>
+              <w:rPr>
+                <w:rFonts w:asciiTheme="minorHAnsi" w:hAnsiTheme="minorHAnsi" w:cstheme="minorHAnsi"/>
+                <w:color w:val="2F5496" w:themeColor="accent5" w:themeShade="BF"/>
+                <w:sz w:val="20"/>
+                <w:szCs w:val="20"/>
+                <w:lang w:val="es-ES"/>
+              </w:rPr>
+              <w:t>expr_llamada_funcion.tipo = expr.tipo</w:t>
+            </w:r>
+          </w:p>
+          <w:p>
+            <w:pPr>
+              <w:pStyle w:val="Sinespaciado"/>
+              <w:cnfStyle w:val="000000000000" w:firstRow="0" w:lastRow="0" w:firstColumn="0" w:lastColumn="0" w:oddVBand="0" w:evenVBand="0" w:oddHBand="0" w:evenHBand="0" w:firstRowFirstColumn="0" w:firstRowLastColumn="0" w:lastRowFirstColumn="0" w:lastRowLastColumn="0"/>
+              <w:rPr>
+                <w:rFonts w:asciiTheme="minorHAnsi" w:hAnsiTheme="minorHAnsi" w:cstheme="minorHAnsi"/>
+                <w:sz w:val="20"/>
+                <w:szCs w:val="20"/>
+              </w:rPr>
+            </w:pPr>
+            <w:r>
+              <w:rPr>
+                <w:rFonts w:asciiTheme="minorHAnsi" w:hAnsiTheme="minorHAnsi" w:cstheme="minorHAnsi"/>
+                <w:color w:val="2F5496" w:themeColor="accent5" w:themeShade="BF"/>
+                <w:sz w:val="20"/>
+                <w:szCs w:val="20"/>
+                <w:lang w:val="es-ES"/>
+              </w:rPr>
+              <w:t>expr_llamada_funcion.modificable=false</w:t>
+            </w:r>
+            <w:bookmarkEnd w:id="0"/>
           </w:p>
         </w:tc>
       </w:tr>
@@ -7370,6 +7269,7 @@
     <w:lsdException w:name="HTML Sample" w:semiHidden="1" w:unhideWhenUsed="1"/>
     <w:lsdException w:name="HTML Typewriter" w:semiHidden="1" w:unhideWhenUsed="1"/>
     <w:lsdException w:name="HTML Variable" w:semiHidden="1" w:unhideWhenUsed="1"/>
+    <w:lsdException w:name="Normal Table" w:semiHidden="1" w:unhideWhenUsed="1"/>
     <w:lsdException w:name="annotation subject" w:semiHidden="1" w:unhideWhenUsed="1"/>
     <w:lsdException w:name="No List" w:semiHidden="1" w:unhideWhenUsed="1"/>
     <w:lsdException w:name="Outline List 1" w:semiHidden="1" w:unhideWhenUsed="1"/>
@@ -7413,8 +7313,10 @@
     <w:lsdException w:name="Table Elegant" w:semiHidden="1" w:unhideWhenUsed="1"/>
     <w:lsdException w:name="Table Professional" w:semiHidden="1" w:unhideWhenUsed="1"/>
     <w:lsdException w:name="Table Subtle 1" w:semiHidden="1" w:unhideWhenUsed="1"/>
+    <w:lsdException w:name="Table Subtle 2" w:semiHidden="1" w:unhideWhenUsed="1"/>
     <w:lsdException w:name="Table Web 1" w:semiHidden="1" w:unhideWhenUsed="1"/>
     <w:lsdException w:name="Table Web 2" w:semiHidden="1" w:unhideWhenUsed="1"/>
+    <w:lsdException w:name="Table Web 3" w:semiHidden="1" w:unhideWhenUsed="1"/>
     <w:lsdException w:name="Balloon Text" w:semiHidden="1" w:unhideWhenUsed="1"/>
     <w:lsdException w:name="Table Grid" w:uiPriority="59"/>
     <w:lsdException w:name="Table Theme" w:semiHidden="1" w:unhideWhenUsed="1"/>
@@ -8251,7 +8153,7 @@
 </file>
 
 <file path=customXml/itemProps1.xml><?xml version="1.0" encoding="utf-8"?>
-<ds:datastoreItem xmlns:ds="http://schemas.openxmlformats.org/officeDocument/2006/customXml" ds:itemID="{DC583AE6-ADE6-4ECD-A391-2147F1E6FE47}">
+<ds:datastoreItem xmlns:ds="http://schemas.openxmlformats.org/officeDocument/2006/customXml" ds:itemID="{5B07155B-D503-4455-BA06-BEDFE5CE2DD4}">
   <ds:schemaRefs>
     <ds:schemaRef ds:uri="http://schemas.openxmlformats.org/officeDocument/2006/bibliography"/>
   </ds:schemaRefs>

</xml_diff>

<commit_message>
Añadidas cosas a la G-Atribuida
</commit_message>
<xml_diff>
--- a/Proyecto_DLP/Attribute-Grammar.docx
+++ b/Proyecto_DLP/Attribute-Grammar.docx
@@ -1,10 +1,10 @@
 
 <file path=word/document.xml><?xml version="1.0" encoding="utf-8"?>
-<w:document xmlns:wpc="http://schemas.microsoft.com/office/word/2010/wordprocessingCanvas" xmlns:cx="http://schemas.microsoft.com/office/drawing/2014/chartex" xmlns:cx1="http://schemas.microsoft.com/office/drawing/2015/9/8/chartex" xmlns:cx2="http://schemas.microsoft.com/office/drawing/2015/10/21/chartex" xmlns:cx3="http://schemas.microsoft.com/office/drawing/2016/5/9/chartex" xmlns:cx4="http://schemas.microsoft.com/office/drawing/2016/5/10/chartex" xmlns:cx5="http://schemas.microsoft.com/office/drawing/2016/5/11/chartex" xmlns:cx6="http://schemas.microsoft.com/office/drawing/2016/5/12/chartex" xmlns:cx7="http://schemas.microsoft.com/office/drawing/2016/5/13/chartex" xmlns:cx8="http://schemas.microsoft.com/office/drawing/2016/5/14/chartex" xmlns:mc="http://schemas.openxmlformats.org/markup-compatibility/2006" xmlns:aink="http://schemas.microsoft.com/office/drawing/2016/ink" xmlns:am3d="http://schemas.microsoft.com/office/drawing/2017/model3d" xmlns:o="urn:schemas-microsoft-com:office:office" xmlns:r="http://schemas.openxmlformats.org/officeDocument/2006/relationships" xmlns:m="http://schemas.openxmlformats.org/officeDocument/2006/math" xmlns:v="urn:schemas-microsoft-com:vml" xmlns:wp14="http://schemas.microsoft.com/office/word/2010/wordprocessingDrawing" xmlns:wp="http://schemas.openxmlformats.org/drawingml/2006/wordprocessingDrawing" xmlns:w10="urn:schemas-microsoft-com:office:word" xmlns:w="http://schemas.openxmlformats.org/wordprocessingml/2006/main" xmlns:w14="http://schemas.microsoft.com/office/word/2010/wordml" xmlns:w15="http://schemas.microsoft.com/office/word/2012/wordml" xmlns:w16cid="http://schemas.microsoft.com/office/word/2016/wordml/cid" xmlns:w16se="http://schemas.microsoft.com/office/word/2015/wordml/symex" xmlns:wpg="http://schemas.microsoft.com/office/word/2010/wordprocessingGroup" xmlns:wpi="http://schemas.microsoft.com/office/word/2010/wordprocessingInk" xmlns:wne="http://schemas.microsoft.com/office/word/2006/wordml" xmlns:wps="http://schemas.microsoft.com/office/word/2010/wordprocessingShape" mc:Ignorable="w14 w15 w16se w16cid wp14">
+<w:document xmlns:wpc="http://schemas.microsoft.com/office/word/2010/wordprocessingCanvas" xmlns:cx="http://schemas.microsoft.com/office/drawing/2014/chartex" xmlns:cx1="http://schemas.microsoft.com/office/drawing/2015/9/8/chartex" xmlns:mc="http://schemas.openxmlformats.org/markup-compatibility/2006" xmlns:o="urn:schemas-microsoft-com:office:office" xmlns:r="http://schemas.openxmlformats.org/officeDocument/2006/relationships" xmlns:m="http://schemas.openxmlformats.org/officeDocument/2006/math" xmlns:v="urn:schemas-microsoft-com:vml" xmlns:wp14="http://schemas.microsoft.com/office/word/2010/wordprocessingDrawing" xmlns:wp="http://schemas.openxmlformats.org/drawingml/2006/wordprocessingDrawing" xmlns:w10="urn:schemas-microsoft-com:office:word" xmlns:w="http://schemas.openxmlformats.org/wordprocessingml/2006/main" xmlns:w14="http://schemas.microsoft.com/office/word/2010/wordml" xmlns:w15="http://schemas.microsoft.com/office/word/2012/wordml" xmlns:w16se="http://schemas.microsoft.com/office/word/2015/wordml/symex" xmlns:wpg="http://schemas.microsoft.com/office/word/2010/wordprocessingGroup" xmlns:wpi="http://schemas.microsoft.com/office/word/2010/wordprocessingInk" xmlns:wne="http://schemas.microsoft.com/office/word/2006/wordml" xmlns:wps="http://schemas.microsoft.com/office/word/2010/wordprocessingShape" mc:Ignorable="w14 w15 w16se wp14">
   <w:body>
     <w:p>
       <w:pPr>
-        <w:pStyle w:val="Ttulo1"/>
+        <w:pStyle w:val="Heading1"/>
         <w:rPr>
           <w:rFonts w:asciiTheme="minorHAnsi" w:hAnsiTheme="minorHAnsi" w:cstheme="minorHAnsi"/>
         </w:rPr>
@@ -18,14 +18,14 @@
     </w:p>
     <w:tbl>
       <w:tblPr>
-        <w:tblStyle w:val="Tablaconcuadrcula1clara-nfasis1"/>
+        <w:tblStyle w:val="GridTable1Light-Accent1"/>
         <w:tblW w:w="14737" w:type="dxa"/>
         <w:tblLook w:val="04A0" w:firstRow="1" w:lastRow="0" w:firstColumn="1" w:lastColumn="0" w:noHBand="0" w:noVBand="1"/>
       </w:tblPr>
       <w:tblGrid>
-        <w:gridCol w:w="6091"/>
-        <w:gridCol w:w="3827"/>
-        <w:gridCol w:w="4819"/>
+        <w:gridCol w:w="5671"/>
+        <w:gridCol w:w="4257"/>
+        <w:gridCol w:w="4809"/>
       </w:tblGrid>
       <w:tr>
         <w:trPr>
@@ -39,7 +39,7 @@
           </w:tcPr>
           <w:p>
             <w:pPr>
-              <w:pStyle w:val="Sinespaciado"/>
+              <w:pStyle w:val="NoSpacing"/>
               <w:rPr>
                 <w:rFonts w:asciiTheme="minorHAnsi" w:hAnsiTheme="minorHAnsi" w:cstheme="minorHAnsi"/>
                 <w:b w:val="0"/>
@@ -64,7 +64,7 @@
           </w:tcPr>
           <w:p>
             <w:pPr>
-              <w:pStyle w:val="Sinespaciado"/>
+              <w:pStyle w:val="NoSpacing"/>
               <w:cnfStyle w:val="100000000000" w:firstRow="1" w:lastRow="0" w:firstColumn="0" w:lastColumn="0" w:oddVBand="0" w:evenVBand="0" w:oddHBand="0" w:evenHBand="0" w:firstRowFirstColumn="0" w:firstRowLastColumn="0" w:lastRowFirstColumn="0" w:lastRowLastColumn="0"/>
               <w:rPr>
                 <w:rFonts w:asciiTheme="minorHAnsi" w:hAnsiTheme="minorHAnsi" w:cstheme="minorHAnsi"/>
@@ -90,7 +90,7 @@
           </w:tcPr>
           <w:p>
             <w:pPr>
-              <w:pStyle w:val="Sinespaciado"/>
+              <w:pStyle w:val="NoSpacing"/>
               <w:cnfStyle w:val="100000000000" w:firstRow="1" w:lastRow="0" w:firstColumn="0" w:lastColumn="0" w:oddVBand="0" w:evenVBand="0" w:oddHBand="0" w:evenHBand="0" w:firstRowFirstColumn="0" w:firstRowLastColumn="0" w:lastRowFirstColumn="0" w:lastRowLastColumn="0"/>
               <w:rPr>
                 <w:rFonts w:asciiTheme="minorHAnsi" w:hAnsiTheme="minorHAnsi" w:cstheme="minorHAnsi"/>
@@ -122,7 +122,7 @@
           </w:tcPr>
           <w:p>
             <w:pPr>
-              <w:pStyle w:val="Sinespaciado"/>
+              <w:pStyle w:val="NoSpacing"/>
               <w:rPr>
                 <w:rFonts w:asciiTheme="minorHAnsi" w:hAnsiTheme="minorHAnsi" w:cstheme="minorHAnsi"/>
                 <w:b w:val="0"/>
@@ -167,7 +167,7 @@
           </w:tcPr>
           <w:p>
             <w:pPr>
-              <w:pStyle w:val="Sinespaciado"/>
+              <w:pStyle w:val="NoSpacing"/>
               <w:cnfStyle w:val="000000000000" w:firstRow="0" w:lastRow="0" w:firstColumn="0" w:lastColumn="0" w:oddVBand="0" w:evenVBand="0" w:oddHBand="0" w:evenHBand="0" w:firstRowFirstColumn="0" w:firstRowLastColumn="0" w:lastRowFirstColumn="0" w:lastRowLastColumn="0"/>
               <w:rPr>
                 <w:rFonts w:asciiTheme="minorHAnsi" w:hAnsiTheme="minorHAnsi" w:cstheme="minorHAnsi"/>
@@ -183,7 +183,7 @@
           </w:tcPr>
           <w:p>
             <w:pPr>
-              <w:pStyle w:val="Sinespaciado"/>
+              <w:pStyle w:val="NoSpacing"/>
               <w:cnfStyle w:val="000000000000" w:firstRow="0" w:lastRow="0" w:firstColumn="0" w:lastColumn="0" w:oddVBand="0" w:evenVBand="0" w:oddHBand="0" w:evenHBand="0" w:firstRowFirstColumn="0" w:firstRowLastColumn="0" w:lastRowFirstColumn="0" w:lastRowLastColumn="0"/>
               <w:rPr>
                 <w:rFonts w:asciiTheme="minorHAnsi" w:hAnsiTheme="minorHAnsi" w:cstheme="minorHAnsi"/>
@@ -206,7 +206,7 @@
           </w:tcPr>
           <w:p>
             <w:pPr>
-              <w:pStyle w:val="Sinespaciado"/>
+              <w:pStyle w:val="NoSpacing"/>
               <w:rPr>
                 <w:rFonts w:asciiTheme="minorHAnsi" w:hAnsiTheme="minorHAnsi" w:cstheme="minorHAnsi"/>
                 <w:sz w:val="20"/>
@@ -222,7 +222,7 @@
           </w:tcPr>
           <w:p>
             <w:pPr>
-              <w:pStyle w:val="Sinespaciado"/>
+              <w:pStyle w:val="NoSpacing"/>
               <w:cnfStyle w:val="000000000000" w:firstRow="0" w:lastRow="0" w:firstColumn="0" w:lastColumn="0" w:oddVBand="0" w:evenVBand="0" w:oddHBand="0" w:evenHBand="0" w:firstRowFirstColumn="0" w:firstRowLastColumn="0" w:lastRowFirstColumn="0" w:lastRowLastColumn="0"/>
               <w:rPr>
                 <w:rFonts w:asciiTheme="minorHAnsi" w:hAnsiTheme="minorHAnsi" w:cstheme="minorHAnsi"/>
@@ -239,7 +239,7 @@
           </w:tcPr>
           <w:p>
             <w:pPr>
-              <w:pStyle w:val="Sinespaciado"/>
+              <w:pStyle w:val="NoSpacing"/>
               <w:cnfStyle w:val="000000000000" w:firstRow="0" w:lastRow="0" w:firstColumn="0" w:lastColumn="0" w:oddVBand="0" w:evenVBand="0" w:oddHBand="0" w:evenHBand="0" w:firstRowFirstColumn="0" w:firstRowLastColumn="0" w:lastRowFirstColumn="0" w:lastRowLastColumn="0"/>
               <w:rPr>
                 <w:rFonts w:asciiTheme="minorHAnsi" w:hAnsiTheme="minorHAnsi" w:cstheme="minorHAnsi"/>
@@ -261,7 +261,7 @@
           </w:tcPr>
           <w:p>
             <w:pPr>
-              <w:pStyle w:val="Sinespaciado"/>
+              <w:pStyle w:val="NoSpacing"/>
               <w:rPr>
                 <w:rFonts w:asciiTheme="minorHAnsi" w:hAnsiTheme="minorHAnsi" w:cstheme="minorHAnsi"/>
                 <w:b w:val="0"/>
@@ -342,7 +342,7 @@
           </w:tcPr>
           <w:p>
             <w:pPr>
-              <w:pStyle w:val="Sinespaciado"/>
+              <w:pStyle w:val="NoSpacing"/>
               <w:cnfStyle w:val="000000000000" w:firstRow="0" w:lastRow="0" w:firstColumn="0" w:lastColumn="0" w:oddVBand="0" w:evenVBand="0" w:oddHBand="0" w:evenHBand="0" w:firstRowFirstColumn="0" w:firstRowLastColumn="0" w:lastRowFirstColumn="0" w:lastRowLastColumn="0"/>
               <w:rPr>
                 <w:rFonts w:asciiTheme="minorHAnsi" w:hAnsiTheme="minorHAnsi" w:cstheme="minorHAnsi"/>
@@ -357,7 +357,7 @@
                 <w:sz w:val="20"/>
                 <w:szCs w:val="20"/>
               </w:rPr>
-              <w:t>campos_struct[nombre]==</w:t>
+              <w:t xml:space="preserve">campos_struct[nombre]== </w:t>
             </w:r>
             <w:r>
               <w:rPr>
@@ -366,7 +366,7 @@
                 <w:sz w:val="20"/>
                 <w:szCs w:val="20"/>
               </w:rPr>
-              <w:t xml:space="preserve"> ∅</w:t>
+              <w:t>∅</w:t>
             </w:r>
           </w:p>
         </w:tc>
@@ -376,7 +376,7 @@
           </w:tcPr>
           <w:p>
             <w:pPr>
-              <w:pStyle w:val="Sinespaciado"/>
+              <w:pStyle w:val="NoSpacing"/>
               <w:cnfStyle w:val="000000000000" w:firstRow="0" w:lastRow="0" w:firstColumn="0" w:lastColumn="0" w:oddVBand="0" w:evenVBand="0" w:oddHBand="0" w:evenHBand="0" w:firstRowFirstColumn="0" w:firstRowLastColumn="0" w:lastRowFirstColumn="0" w:lastRowLastColumn="0"/>
               <w:rPr>
                 <w:rFonts w:asciiTheme="minorHAnsi" w:eastAsia="Times New Roman" w:hAnsiTheme="minorHAnsi" w:cstheme="minorHAnsi"/>
@@ -429,7 +429,7 @@
           </w:tcPr>
           <w:p>
             <w:pPr>
-              <w:pStyle w:val="Sinespaciado"/>
+              <w:pStyle w:val="NoSpacing"/>
               <w:rPr>
                 <w:rFonts w:asciiTheme="minorHAnsi" w:hAnsiTheme="minorHAnsi" w:cstheme="minorHAnsi"/>
                 <w:b w:val="0"/>
@@ -474,7 +474,7 @@
           </w:tcPr>
           <w:p>
             <w:pPr>
-              <w:pStyle w:val="Sinespaciado"/>
+              <w:pStyle w:val="NoSpacing"/>
               <w:cnfStyle w:val="000000000000" w:firstRow="0" w:lastRow="0" w:firstColumn="0" w:lastColumn="0" w:oddVBand="0" w:evenVBand="0" w:oddHBand="0" w:evenHBand="0" w:firstRowFirstColumn="0" w:firstRowLastColumn="0" w:lastRowFirstColumn="0" w:lastRowLastColumn="0"/>
               <w:rPr>
                 <w:rFonts w:asciiTheme="minorHAnsi" w:hAnsiTheme="minorHAnsi" w:cstheme="minorHAnsi"/>
@@ -490,7 +490,7 @@
           </w:tcPr>
           <w:p>
             <w:pPr>
-              <w:pStyle w:val="Sinespaciado"/>
+              <w:pStyle w:val="NoSpacing"/>
               <w:cnfStyle w:val="000000000000" w:firstRow="0" w:lastRow="0" w:firstColumn="0" w:lastColumn="0" w:oddVBand="0" w:evenVBand="0" w:oddHBand="0" w:evenHBand="0" w:firstRowFirstColumn="0" w:firstRowLastColumn="0" w:lastRowFirstColumn="0" w:lastRowLastColumn="0"/>
               <w:rPr>
                 <w:rFonts w:asciiTheme="minorHAnsi" w:hAnsiTheme="minorHAnsi" w:cstheme="minorHAnsi"/>
@@ -512,7 +512,7 @@
           </w:tcPr>
           <w:p>
             <w:pPr>
-              <w:pStyle w:val="Sinespaciado"/>
+              <w:pStyle w:val="NoSpacing"/>
               <w:rPr>
                 <w:rFonts w:asciiTheme="minorHAnsi" w:hAnsiTheme="minorHAnsi" w:cstheme="minorHAnsi"/>
                 <w:b w:val="0"/>
@@ -593,7 +593,7 @@
           </w:tcPr>
           <w:p>
             <w:pPr>
-              <w:pStyle w:val="Sinespaciado"/>
+              <w:pStyle w:val="NoSpacing"/>
               <w:cnfStyle w:val="000000000000" w:firstRow="0" w:lastRow="0" w:firstColumn="0" w:lastColumn="0" w:oddVBand="0" w:evenVBand="0" w:oddHBand="0" w:evenHBand="0" w:firstRowFirstColumn="0" w:firstRowLastColumn="0" w:lastRowFirstColumn="0" w:lastRowLastColumn="0"/>
               <w:rPr>
                 <w:rFonts w:asciiTheme="minorHAnsi" w:hAnsiTheme="minorHAnsi" w:cstheme="minorHAnsi"/>
@@ -608,7 +608,7 @@
                 <w:sz w:val="20"/>
                 <w:szCs w:val="20"/>
               </w:rPr>
-              <w:t>parametros[nombre]==</w:t>
+              <w:t xml:space="preserve">parametros[nombre]== </w:t>
             </w:r>
             <w:r>
               <w:rPr>
@@ -617,7 +617,7 @@
                 <w:sz w:val="20"/>
                 <w:szCs w:val="20"/>
               </w:rPr>
-              <w:t xml:space="preserve"> ∅</w:t>
+              <w:t>∅</w:t>
             </w:r>
           </w:p>
         </w:tc>
@@ -627,7 +627,7 @@
           </w:tcPr>
           <w:p>
             <w:pPr>
-              <w:pStyle w:val="Sinespaciado"/>
+              <w:pStyle w:val="NoSpacing"/>
               <w:cnfStyle w:val="000000000000" w:firstRow="0" w:lastRow="0" w:firstColumn="0" w:lastColumn="0" w:oddVBand="0" w:evenVBand="0" w:oddHBand="0" w:evenHBand="0" w:firstRowFirstColumn="0" w:firstRowLastColumn="0" w:lastRowFirstColumn="0" w:lastRowLastColumn="0"/>
               <w:rPr>
                 <w:rFonts w:asciiTheme="minorHAnsi" w:hAnsiTheme="minorHAnsi" w:cstheme="minorHAnsi"/>
@@ -659,7 +659,7 @@
           </w:tcPr>
           <w:p>
             <w:pPr>
-              <w:pStyle w:val="Sinespaciado"/>
+              <w:pStyle w:val="NoSpacing"/>
               <w:rPr>
                 <w:rFonts w:asciiTheme="minorHAnsi" w:hAnsiTheme="minorHAnsi" w:cstheme="minorHAnsi"/>
                 <w:b w:val="0"/>
@@ -685,7 +685,7 @@
           </w:tcPr>
           <w:p>
             <w:pPr>
-              <w:pStyle w:val="Sinespaciado"/>
+              <w:pStyle w:val="NoSpacing"/>
               <w:cnfStyle w:val="000000000000" w:firstRow="0" w:lastRow="0" w:firstColumn="0" w:lastColumn="0" w:oddVBand="0" w:evenVBand="0" w:oddHBand="0" w:evenHBand="0" w:firstRowFirstColumn="0" w:firstRowLastColumn="0" w:lastRowFirstColumn="0" w:lastRowLastColumn="0"/>
               <w:rPr>
                 <w:rFonts w:asciiTheme="minorHAnsi" w:hAnsiTheme="minorHAnsi" w:cstheme="minorHAnsi"/>
@@ -702,7 +702,7 @@
           </w:tcPr>
           <w:p>
             <w:pPr>
-              <w:pStyle w:val="Sinespaciado"/>
+              <w:pStyle w:val="NoSpacing"/>
               <w:cnfStyle w:val="000000000000" w:firstRow="0" w:lastRow="0" w:firstColumn="0" w:lastColumn="0" w:oddVBand="0" w:evenVBand="0" w:oddHBand="0" w:evenHBand="0" w:firstRowFirstColumn="0" w:firstRowLastColumn="0" w:lastRowFirstColumn="0" w:lastRowLastColumn="0"/>
               <w:rPr>
                 <w:rFonts w:asciiTheme="minorHAnsi" w:hAnsiTheme="minorHAnsi" w:cstheme="minorHAnsi"/>
@@ -724,7 +724,7 @@
           </w:tcPr>
           <w:p>
             <w:pPr>
-              <w:pStyle w:val="Sinespaciado"/>
+              <w:pStyle w:val="NoSpacing"/>
               <w:rPr>
                 <w:rFonts w:asciiTheme="minorHAnsi" w:hAnsiTheme="minorHAnsi" w:cstheme="minorHAnsi"/>
                 <w:b w:val="0"/>
@@ -826,7 +826,7 @@
           </w:tcPr>
           <w:p>
             <w:pPr>
-              <w:pStyle w:val="Sinespaciado"/>
+              <w:pStyle w:val="NoSpacing"/>
               <w:cnfStyle w:val="000000000000" w:firstRow="0" w:lastRow="0" w:firstColumn="0" w:lastColumn="0" w:oddVBand="0" w:evenVBand="0" w:oddHBand="0" w:evenHBand="0" w:firstRowFirstColumn="0" w:firstRowLastColumn="0" w:lastRowFirstColumn="0" w:lastRowLastColumn="0"/>
               <w:rPr>
                 <w:rFonts w:asciiTheme="minorHAnsi" w:hAnsiTheme="minorHAnsi" w:cstheme="minorHAnsi"/>
@@ -860,7 +860,7 @@
           </w:tcPr>
           <w:p>
             <w:pPr>
-              <w:pStyle w:val="Sinespaciado"/>
+              <w:pStyle w:val="NoSpacing"/>
               <w:cnfStyle w:val="000000000000" w:firstRow="0" w:lastRow="0" w:firstColumn="0" w:lastColumn="0" w:oddVBand="0" w:evenVBand="0" w:oddHBand="0" w:evenHBand="0" w:firstRowFirstColumn="0" w:firstRowLastColumn="0" w:lastRowFirstColumn="0" w:lastRowLastColumn="0"/>
               <w:rPr>
                 <w:rFonts w:asciiTheme="minorHAnsi" w:hAnsiTheme="minorHAnsi" w:cstheme="minorHAnsi"/>
@@ -891,7 +891,7 @@
           </w:tcPr>
           <w:p>
             <w:pPr>
-              <w:pStyle w:val="Sinespaciado"/>
+              <w:pStyle w:val="NoSpacing"/>
               <w:rPr>
                 <w:rFonts w:asciiTheme="minorHAnsi" w:hAnsiTheme="minorHAnsi" w:cstheme="minorHAnsi"/>
                 <w:b w:val="0"/>
@@ -984,7 +984,7 @@
           </w:tcPr>
           <w:p>
             <w:pPr>
-              <w:pStyle w:val="Sinespaciado"/>
+              <w:pStyle w:val="NoSpacing"/>
               <w:cnfStyle w:val="000000000000" w:firstRow="0" w:lastRow="0" w:firstColumn="0" w:lastColumn="0" w:oddVBand="0" w:evenVBand="0" w:oddHBand="0" w:evenHBand="0" w:firstRowFirstColumn="0" w:firstRowLastColumn="0" w:lastRowFirstColumn="0" w:lastRowLastColumn="0"/>
               <w:rPr>
                 <w:rFonts w:asciiTheme="minorHAnsi" w:hAnsiTheme="minorHAnsi" w:cstheme="minorHAnsi"/>
@@ -1027,7 +1027,7 @@
           </w:tcPr>
           <w:p>
             <w:pPr>
-              <w:pStyle w:val="Sinespaciado"/>
+              <w:pStyle w:val="NoSpacing"/>
               <w:cnfStyle w:val="000000000000" w:firstRow="0" w:lastRow="0" w:firstColumn="0" w:lastColumn="0" w:oddVBand="0" w:evenVBand="0" w:oddHBand="0" w:evenHBand="0" w:firstRowFirstColumn="0" w:firstRowLastColumn="0" w:lastRowFirstColumn="0" w:lastRowLastColumn="0"/>
               <w:rPr>
                 <w:rFonts w:asciiTheme="minorHAnsi" w:hAnsiTheme="minorHAnsi" w:cstheme="minorHAnsi"/>
@@ -1050,7 +1050,7 @@
           </w:p>
           <w:p>
             <w:pPr>
-              <w:pStyle w:val="Sinespaciado"/>
+              <w:pStyle w:val="NoSpacing"/>
               <w:cnfStyle w:val="000000000000" w:firstRow="0" w:lastRow="0" w:firstColumn="0" w:lastColumn="0" w:oddVBand="0" w:evenVBand="0" w:oddHBand="0" w:evenHBand="0" w:firstRowFirstColumn="0" w:firstRowLastColumn="0" w:lastRowFirstColumn="0" w:lastRowLastColumn="0"/>
               <w:rPr>
                 <w:rFonts w:asciiTheme="minorHAnsi" w:hAnsiTheme="minorHAnsi" w:cstheme="minorHAnsi"/>
@@ -1073,7 +1073,7 @@
           </w:p>
           <w:p>
             <w:pPr>
-              <w:pStyle w:val="Sinespaciado"/>
+              <w:pStyle w:val="NoSpacing"/>
               <w:cnfStyle w:val="000000000000" w:firstRow="0" w:lastRow="0" w:firstColumn="0" w:lastColumn="0" w:oddVBand="0" w:evenVBand="0" w:oddHBand="0" w:evenHBand="0" w:firstRowFirstColumn="0" w:firstRowLastColumn="0" w:lastRowFirstColumn="0" w:lastRowLastColumn="0"/>
               <w:rPr>
                 <w:rFonts w:asciiTheme="minorHAnsi" w:hAnsiTheme="minorHAnsi" w:cstheme="minorHAnsi"/>
@@ -1096,7 +1096,7 @@
           </w:p>
           <w:p>
             <w:pPr>
-              <w:pStyle w:val="Sinespaciado"/>
+              <w:pStyle w:val="NoSpacing"/>
               <w:cnfStyle w:val="000000000000" w:firstRow="0" w:lastRow="0" w:firstColumn="0" w:lastColumn="0" w:oddVBand="0" w:evenVBand="0" w:oddHBand="0" w:evenHBand="0" w:firstRowFirstColumn="0" w:firstRowLastColumn="0" w:lastRowFirstColumn="0" w:lastRowLastColumn="0"/>
               <w:rPr>
                 <w:rFonts w:asciiTheme="minorHAnsi" w:hAnsiTheme="minorHAnsi" w:cstheme="minorHAnsi"/>
@@ -1127,7 +1127,7 @@
           </w:p>
           <w:p>
             <w:pPr>
-              <w:pStyle w:val="Sinespaciado"/>
+              <w:pStyle w:val="NoSpacing"/>
               <w:cnfStyle w:val="000000000000" w:firstRow="0" w:lastRow="0" w:firstColumn="0" w:lastColumn="0" w:oddVBand="0" w:evenVBand="0" w:oddHBand="0" w:evenHBand="0" w:firstRowFirstColumn="0" w:firstRowLastColumn="0" w:lastRowFirstColumn="0" w:lastRowLastColumn="0"/>
               <w:rPr>
                 <w:rFonts w:asciiTheme="minorHAnsi" w:hAnsiTheme="minorHAnsi" w:cstheme="minorHAnsi"/>
@@ -1148,7 +1148,7 @@
           </w:p>
           <w:p>
             <w:pPr>
-              <w:pStyle w:val="Sinespaciado"/>
+              <w:pStyle w:val="NoSpacing"/>
               <w:cnfStyle w:val="000000000000" w:firstRow="0" w:lastRow="0" w:firstColumn="0" w:lastColumn="0" w:oddVBand="0" w:evenVBand="0" w:oddHBand="0" w:evenHBand="0" w:firstRowFirstColumn="0" w:firstRowLastColumn="0" w:lastRowFirstColumn="0" w:lastRowLastColumn="0"/>
               <w:rPr>
                 <w:rFonts w:asciiTheme="minorHAnsi" w:hAnsiTheme="minorHAnsi" w:cstheme="minorHAnsi"/>
@@ -1180,7 +1180,7 @@
           </w:tcPr>
           <w:p>
             <w:pPr>
-              <w:pStyle w:val="Sinespaciado"/>
+              <w:pStyle w:val="NoSpacing"/>
               <w:rPr>
                 <w:rFonts w:asciiTheme="minorHAnsi" w:hAnsiTheme="minorHAnsi" w:cstheme="minorHAnsi"/>
                 <w:b w:val="0"/>
@@ -1346,8 +1346,37 @@
           </w:tcPr>
           <w:p>
             <w:pPr>
-              <w:pStyle w:val="Sinespaciado"/>
-              <w:cnfStyle w:val="000000000000" w:firstRow="0" w:lastRow="0" w:firstColumn="0" w:lastColumn="0" w:oddVBand="0" w:evenVBand="0" w:oddHBand="0" w:evenHBand="0" w:firstRowFirstColumn="0" w:firstRowLastColumn="0" w:lastRowFirstColumn="0" w:lastRowLastColumn="0"/>
+              <w:pStyle w:val="NoSpacing"/>
+              <w:cnfStyle w:val="000000000000" w:firstRow="0" w:lastRow="0" w:firstColumn="0" w:lastColumn="0" w:oddVBand="0" w:evenVBand="0" w:oddHBand="0" w:evenHBand="0" w:firstRowFirstColumn="0" w:firstRowLastColumn="0" w:lastRowFirstColumn="0" w:lastRowLastColumn="0"/>
+              <w:rPr>
+                <w:rFonts w:asciiTheme="minorHAnsi" w:hAnsiTheme="minorHAnsi" w:cstheme="minorHAnsi"/>
+                <w:color w:val="92D050"/>
+                <w:sz w:val="20"/>
+                <w:szCs w:val="20"/>
+                <w:lang w:val="es-ES"/>
+              </w:rPr>
+            </w:pPr>
+            <w:r>
+              <w:rPr>
+                <w:rFonts w:asciiTheme="minorHAnsi" w:eastAsia="Times New Roman" w:hAnsiTheme="minorHAnsi" w:cstheme="minorHAnsi"/>
+                <w:color w:val="92D050"/>
+                <w:sz w:val="20"/>
+                <w:szCs w:val="20"/>
+                <w:lang w:val="es-ES"/>
+              </w:rPr>
+              <w:t>funcion</w:t>
+            </w:r>
+            <w:r>
+              <w:rPr>
+                <w:rFonts w:asciiTheme="minorHAnsi" w:eastAsia="Times New Roman" w:hAnsiTheme="minorHAnsi" w:cstheme="minorHAnsi"/>
+                <w:color w:val="92D050"/>
+                <w:sz w:val="20"/>
+                <w:szCs w:val="20"/>
+                <w:lang w:val="es-ES"/>
+              </w:rPr>
+              <w:t xml:space="preserve">[nombre] == </w:t>
+            </w:r>
+            <w:r>
               <w:rPr>
                 <w:rFonts w:ascii="Cambria Math" w:hAnsi="Cambria Math" w:cs="Cambria Math"/>
                 <w:color w:val="92D050"/>
@@ -1355,8 +1384,95 @@
                 <w:szCs w:val="20"/>
                 <w:lang w:val="es-ES"/>
               </w:rPr>
-            </w:pPr>
-            <w:r>
+              <w:t>∅</w:t>
+            </w:r>
+          </w:p>
+          <w:p>
+            <w:pPr>
+              <w:pStyle w:val="NoSpacing"/>
+              <w:cnfStyle w:val="000000000000" w:firstRow="0" w:lastRow="0" w:firstColumn="0" w:lastColumn="0" w:oddVBand="0" w:evenVBand="0" w:oddHBand="0" w:evenHBand="0" w:firstRowFirstColumn="0" w:firstRowLastColumn="0" w:lastRowFirstColumn="0" w:lastRowLastColumn="0"/>
+              <w:rPr>
+                <w:rFonts w:asciiTheme="minorHAnsi" w:hAnsiTheme="minorHAnsi" w:cstheme="minorHAnsi"/>
+                <w:color w:val="2F5496" w:themeColor="accent5" w:themeShade="BF"/>
+                <w:sz w:val="20"/>
+                <w:szCs w:val="20"/>
+                <w:lang w:val="es-ES"/>
+              </w:rPr>
+            </w:pPr>
+            <w:r>
+              <w:rPr>
+                <w:rFonts w:asciiTheme="minorHAnsi" w:hAnsiTheme="minorHAnsi" w:cstheme="minorHAnsi"/>
+                <w:color w:val="2F5496" w:themeColor="accent5" w:themeShade="BF"/>
+                <w:sz w:val="20"/>
+                <w:szCs w:val="20"/>
+                <w:lang w:val="es-ES"/>
+              </w:rPr>
+              <w:t>tipoSimple(retorno.tipo)</w:t>
+            </w:r>
+          </w:p>
+          <w:p>
+            <w:pPr>
+              <w:pStyle w:val="NoSpacing"/>
+              <w:cnfStyle w:val="000000000000" w:firstRow="0" w:lastRow="0" w:firstColumn="0" w:lastColumn="0" w:oddVBand="0" w:evenVBand="0" w:oddHBand="0" w:evenHBand="0" w:firstRowFirstColumn="0" w:firstRowLastColumn="0" w:lastRowFirstColumn="0" w:lastRowLastColumn="0"/>
+              <w:rPr>
+                <w:rFonts w:asciiTheme="minorHAnsi" w:hAnsiTheme="minorHAnsi" w:cstheme="minorHAnsi"/>
+                <w:color w:val="auto"/>
+                <w:sz w:val="20"/>
+                <w:szCs w:val="20"/>
+                <w:lang w:val="es-ES"/>
+              </w:rPr>
+            </w:pPr>
+            <w:r>
+              <w:rPr>
+                <w:rFonts w:asciiTheme="minorHAnsi" w:hAnsiTheme="minorHAnsi" w:cstheme="minorHAnsi"/>
+                <w:color w:val="2F5496" w:themeColor="accent5" w:themeShade="BF"/>
+                <w:sz w:val="20"/>
+                <w:szCs w:val="20"/>
+                <w:lang w:val="es-ES"/>
+              </w:rPr>
+              <w:t>tipoSimple</w:t>
+            </w:r>
+            <w:r>
+              <w:rPr>
+                <w:rFonts w:asciiTheme="minorHAnsi" w:hAnsiTheme="minorHAnsi" w:cstheme="minorHAnsi"/>
+                <w:color w:val="2F5496" w:themeColor="accent5" w:themeShade="BF"/>
+                <w:sz w:val="20"/>
+                <w:szCs w:val="20"/>
+                <w:lang w:val="es-ES"/>
+              </w:rPr>
+              <w:t>(parametro</w:t>
+            </w:r>
+            <w:r>
+              <w:rPr>
+                <w:rFonts w:asciiTheme="minorHAnsi" w:hAnsiTheme="minorHAnsi" w:cstheme="minorHAnsi"/>
+                <w:color w:val="2F5496" w:themeColor="accent5" w:themeShade="BF"/>
+                <w:sz w:val="20"/>
+                <w:szCs w:val="20"/>
+                <w:vertAlign w:val="subscript"/>
+                <w:lang w:val="es-ES"/>
+              </w:rPr>
+              <w:t>i</w:t>
+            </w:r>
+            <w:r>
+              <w:rPr>
+                <w:rFonts w:asciiTheme="minorHAnsi" w:hAnsiTheme="minorHAnsi" w:cstheme="minorHAnsi"/>
+                <w:color w:val="2F5496" w:themeColor="accent5" w:themeShade="BF"/>
+                <w:sz w:val="20"/>
+                <w:szCs w:val="20"/>
+                <w:lang w:val="es-ES"/>
+              </w:rPr>
+              <w:t>)</w:t>
+            </w:r>
+          </w:p>
+        </w:tc>
+        <w:tc>
+          <w:tcPr>
+            <w:tcW w:w="4819" w:type="dxa"/>
+          </w:tcPr>
+          <w:p>
+            <w:pPr>
+              <w:pStyle w:val="NoSpacing"/>
+              <w:cnfStyle w:val="000000000000" w:firstRow="0" w:lastRow="0" w:firstColumn="0" w:lastColumn="0" w:oddVBand="0" w:evenVBand="0" w:oddHBand="0" w:evenHBand="0" w:firstRowFirstColumn="0" w:firstRowLastColumn="0" w:lastRowFirstColumn="0" w:lastRowLastColumn="0"/>
               <w:rPr>
                 <w:rFonts w:asciiTheme="minorHAnsi" w:eastAsia="Times New Roman" w:hAnsiTheme="minorHAnsi" w:cstheme="minorHAnsi"/>
                 <w:color w:val="92D050"/>
@@ -1364,8 +1480,7 @@
                 <w:szCs w:val="20"/>
                 <w:lang w:val="es-ES"/>
               </w:rPr>
-              <w:t>funcion</w:t>
-            </w:r>
+            </w:pPr>
             <w:r>
               <w:rPr>
                 <w:rFonts w:asciiTheme="minorHAnsi" w:eastAsia="Times New Roman" w:hAnsiTheme="minorHAnsi" w:cstheme="minorHAnsi"/>
@@ -1374,95 +1489,9 @@
                 <w:szCs w:val="20"/>
                 <w:lang w:val="es-ES"/>
               </w:rPr>
-              <w:t xml:space="preserve">[nombre] == </w:t>
-            </w:r>
-            <w:r>
-              <w:rPr>
-                <w:rFonts w:ascii="Cambria Math" w:hAnsi="Cambria Math" w:cs="Cambria Math"/>
-                <w:color w:val="92D050"/>
-                <w:sz w:val="20"/>
-                <w:szCs w:val="20"/>
-                <w:lang w:val="es-ES"/>
-              </w:rPr>
-              <w:t>∅</w:t>
-            </w:r>
-          </w:p>
-          <w:p>
-            <w:pPr>
-              <w:pStyle w:val="Sinespaciado"/>
-              <w:cnfStyle w:val="000000000000" w:firstRow="0" w:lastRow="0" w:firstColumn="0" w:lastColumn="0" w:oddVBand="0" w:evenVBand="0" w:oddHBand="0" w:evenHBand="0" w:firstRowFirstColumn="0" w:firstRowLastColumn="0" w:lastRowFirstColumn="0" w:lastRowLastColumn="0"/>
-              <w:rPr>
-                <w:rFonts w:ascii="Cambria Math" w:hAnsi="Cambria Math" w:cs="Cambria Math"/>
-                <w:color w:val="2F5496" w:themeColor="accent5" w:themeShade="BF"/>
-                <w:sz w:val="20"/>
-                <w:szCs w:val="20"/>
-                <w:lang w:val="es-ES"/>
-              </w:rPr>
-            </w:pPr>
-            <w:r>
-              <w:rPr>
-                <w:rFonts w:ascii="Cambria Math" w:hAnsi="Cambria Math" w:cs="Cambria Math"/>
-                <w:color w:val="2F5496" w:themeColor="accent5" w:themeShade="BF"/>
-                <w:sz w:val="20"/>
-                <w:szCs w:val="20"/>
-                <w:lang w:val="es-ES"/>
-              </w:rPr>
-              <w:t>tipoSimple(retorno.tipo)</w:t>
-            </w:r>
-          </w:p>
-          <w:p>
-            <w:pPr>
-              <w:pStyle w:val="Sinespaciado"/>
-              <w:cnfStyle w:val="000000000000" w:firstRow="0" w:lastRow="0" w:firstColumn="0" w:lastColumn="0" w:oddVBand="0" w:evenVBand="0" w:oddHBand="0" w:evenHBand="0" w:firstRowFirstColumn="0" w:firstRowLastColumn="0" w:lastRowFirstColumn="0" w:lastRowLastColumn="0"/>
-              <w:rPr>
-                <w:rFonts w:ascii="Cambria Math" w:hAnsi="Cambria Math" w:cs="Cambria Math"/>
-                <w:color w:val="auto"/>
-                <w:sz w:val="20"/>
-                <w:szCs w:val="20"/>
-                <w:lang w:val="es-ES"/>
-              </w:rPr>
-            </w:pPr>
-            <w:r>
-              <w:rPr>
-                <w:rFonts w:ascii="Cambria Math" w:hAnsi="Cambria Math" w:cs="Cambria Math"/>
-                <w:color w:val="2F5496" w:themeColor="accent5" w:themeShade="BF"/>
-                <w:sz w:val="20"/>
-                <w:szCs w:val="20"/>
-                <w:lang w:val="es-ES"/>
-              </w:rPr>
-              <w:t>tipoPrimitivo(parametro</w:t>
-            </w:r>
-            <w:r>
-              <w:rPr>
-                <w:rFonts w:ascii="Cambria Math" w:hAnsi="Cambria Math" w:cs="Cambria Math"/>
-                <w:color w:val="2F5496" w:themeColor="accent5" w:themeShade="BF"/>
-                <w:sz w:val="20"/>
-                <w:szCs w:val="20"/>
-                <w:vertAlign w:val="subscript"/>
-                <w:lang w:val="es-ES"/>
-              </w:rPr>
-              <w:t>i</w:t>
-            </w:r>
-            <w:r>
-              <w:rPr>
-                <w:rFonts w:ascii="Cambria Math" w:hAnsi="Cambria Math" w:cs="Cambria Math"/>
-                <w:color w:val="2F5496" w:themeColor="accent5" w:themeShade="BF"/>
-                <w:sz w:val="20"/>
-                <w:szCs w:val="20"/>
-                <w:lang w:val="es-ES"/>
-              </w:rPr>
-              <w:t>)</w:t>
-            </w:r>
-          </w:p>
-        </w:tc>
-        <w:tc>
-          <w:tcPr>
-            <w:tcW w:w="4819" w:type="dxa"/>
-          </w:tcPr>
-          <w:p>
-            <w:pPr>
-              <w:pStyle w:val="Sinespaciado"/>
-              <w:cnfStyle w:val="000000000000" w:firstRow="0" w:lastRow="0" w:firstColumn="0" w:lastColumn="0" w:oddVBand="0" w:evenVBand="0" w:oddHBand="0" w:evenHBand="0" w:firstRowFirstColumn="0" w:firstRowLastColumn="0" w:lastRowFirstColumn="0" w:lastRowLastColumn="0"/>
+              <w:t>funcion</w:t>
+            </w:r>
+            <w:r>
               <w:rPr>
                 <w:rFonts w:asciiTheme="minorHAnsi" w:eastAsia="Times New Roman" w:hAnsiTheme="minorHAnsi" w:cstheme="minorHAnsi"/>
                 <w:color w:val="92D050"/>
@@ -1470,31 +1499,35 @@
                 <w:szCs w:val="20"/>
                 <w:lang w:val="es-ES"/>
               </w:rPr>
-            </w:pPr>
-            <w:r>
-              <w:rPr>
-                <w:rFonts w:asciiTheme="minorHAnsi" w:eastAsia="Times New Roman" w:hAnsiTheme="minorHAnsi" w:cstheme="minorHAnsi"/>
+              <w:t xml:space="preserve"> [nombre] = funcion</w:t>
+            </w:r>
+          </w:p>
+          <w:p>
+            <w:pPr>
+              <w:pStyle w:val="NoSpacing"/>
+              <w:cnfStyle w:val="000000000000" w:firstRow="0" w:lastRow="0" w:firstColumn="0" w:lastColumn="0" w:oddVBand="0" w:evenVBand="0" w:oddHBand="0" w:evenHBand="0" w:firstRowFirstColumn="0" w:firstRowLastColumn="0" w:lastRowFirstColumn="0" w:lastRowLastColumn="0"/>
+              <w:rPr>
+                <w:rFonts w:asciiTheme="minorHAnsi" w:hAnsiTheme="minorHAnsi" w:cstheme="minorHAnsi"/>
                 <w:color w:val="92D050"/>
                 <w:sz w:val="20"/>
                 <w:szCs w:val="20"/>
                 <w:lang w:val="es-ES"/>
               </w:rPr>
-              <w:t>funcion</w:t>
-            </w:r>
-            <w:r>
-              <w:rPr>
-                <w:rFonts w:asciiTheme="minorHAnsi" w:eastAsia="Times New Roman" w:hAnsiTheme="minorHAnsi" w:cstheme="minorHAnsi"/>
+            </w:pPr>
+            <w:r>
+              <w:rPr>
+                <w:rFonts w:asciiTheme="minorHAnsi" w:hAnsiTheme="minorHAnsi" w:cstheme="minorHAnsi"/>
                 <w:color w:val="92D050"/>
                 <w:sz w:val="20"/>
                 <w:szCs w:val="20"/>
                 <w:lang w:val="es-ES"/>
               </w:rPr>
-              <w:t xml:space="preserve"> [nombre] = funcion</w:t>
-            </w:r>
-          </w:p>
-          <w:p>
-            <w:pPr>
-              <w:pStyle w:val="Sinespaciado"/>
+              <w:t>{</w:t>
+            </w:r>
+          </w:p>
+          <w:p>
+            <w:pPr>
+              <w:pStyle w:val="NoSpacing"/>
               <w:cnfStyle w:val="000000000000" w:firstRow="0" w:lastRow="0" w:firstColumn="0" w:lastColumn="0" w:oddVBand="0" w:evenVBand="0" w:oddHBand="0" w:evenHBand="0" w:firstRowFirstColumn="0" w:firstRowLastColumn="0" w:lastRowFirstColumn="0" w:lastRowLastColumn="0"/>
               <w:rPr>
                 <w:rFonts w:asciiTheme="minorHAnsi" w:hAnsiTheme="minorHAnsi" w:cstheme="minorHAnsi"/>
@@ -1512,19 +1545,18 @@
                 <w:szCs w:val="20"/>
                 <w:lang w:val="es-ES"/>
               </w:rPr>
-              <w:t>{</w:t>
-            </w:r>
-          </w:p>
-          <w:p>
-            <w:pPr>
-              <w:pStyle w:val="Sinespaciado"/>
+              <w:t>parametros.set()</w:t>
+            </w:r>
+          </w:p>
+          <w:p>
+            <w:pPr>
+              <w:pStyle w:val="NoSpacing"/>
               <w:cnfStyle w:val="000000000000" w:firstRow="0" w:lastRow="0" w:firstColumn="0" w:lastColumn="0" w:oddVBand="0" w:evenVBand="0" w:oddHBand="0" w:evenHBand="0" w:firstRowFirstColumn="0" w:firstRowLastColumn="0" w:lastRowFirstColumn="0" w:lastRowLastColumn="0"/>
               <w:rPr>
                 <w:rFonts w:asciiTheme="minorHAnsi" w:hAnsiTheme="minorHAnsi" w:cstheme="minorHAnsi"/>
                 <w:color w:val="92D050"/>
                 <w:sz w:val="20"/>
                 <w:szCs w:val="20"/>
-                <w:lang w:val="es-ES"/>
               </w:rPr>
             </w:pPr>
             <w:r>
@@ -1533,14 +1565,13 @@
                 <w:color w:val="92D050"/>
                 <w:sz w:val="20"/>
                 <w:szCs w:val="20"/>
-                <w:lang w:val="es-ES"/>
-              </w:rPr>
-              <w:t>parametros.set()</w:t>
-            </w:r>
-          </w:p>
-          <w:p>
-            <w:pPr>
-              <w:pStyle w:val="Sinespaciado"/>
+              </w:rPr>
+              <w:t>variables_locales.set()</w:t>
+            </w:r>
+          </w:p>
+          <w:p>
+            <w:pPr>
+              <w:pStyle w:val="NoSpacing"/>
               <w:cnfStyle w:val="000000000000" w:firstRow="0" w:lastRow="0" w:firstColumn="0" w:lastColumn="0" w:oddVBand="0" w:evenVBand="0" w:oddHBand="0" w:evenHBand="0" w:firstRowFirstColumn="0" w:firstRowLastColumn="0" w:lastRowFirstColumn="0" w:lastRowLastColumn="0"/>
               <w:rPr>
                 <w:rFonts w:asciiTheme="minorHAnsi" w:hAnsiTheme="minorHAnsi" w:cstheme="minorHAnsi"/>
@@ -1556,12 +1587,12 @@
                 <w:sz w:val="20"/>
                 <w:szCs w:val="20"/>
               </w:rPr>
-              <w:t>variables_locales.set()</w:t>
-            </w:r>
-          </w:p>
-          <w:p>
-            <w:pPr>
-              <w:pStyle w:val="Sinespaciado"/>
+              <w:t>visit(parametro i)</w:t>
+            </w:r>
+          </w:p>
+          <w:p>
+            <w:pPr>
+              <w:pStyle w:val="NoSpacing"/>
               <w:cnfStyle w:val="000000000000" w:firstRow="0" w:lastRow="0" w:firstColumn="0" w:lastColumn="0" w:oddVBand="0" w:evenVBand="0" w:oddHBand="0" w:evenHBand="0" w:firstRowFirstColumn="0" w:firstRowLastColumn="0" w:lastRowFirstColumn="0" w:lastRowLastColumn="0"/>
               <w:rPr>
                 <w:rFonts w:asciiTheme="minorHAnsi" w:hAnsiTheme="minorHAnsi" w:cstheme="minorHAnsi"/>
@@ -1577,12 +1608,12 @@
                 <w:sz w:val="20"/>
                 <w:szCs w:val="20"/>
               </w:rPr>
-              <w:t>visit(parametro i)</w:t>
-            </w:r>
-          </w:p>
-          <w:p>
-            <w:pPr>
-              <w:pStyle w:val="Sinespaciado"/>
+              <w:t>variables_locales.reset()</w:t>
+            </w:r>
+          </w:p>
+          <w:p>
+            <w:pPr>
+              <w:pStyle w:val="NoSpacing"/>
               <w:cnfStyle w:val="000000000000" w:firstRow="0" w:lastRow="0" w:firstColumn="0" w:lastColumn="0" w:oddVBand="0" w:evenVBand="0" w:oddHBand="0" w:evenHBand="0" w:firstRowFirstColumn="0" w:firstRowLastColumn="0" w:lastRowFirstColumn="0" w:lastRowLastColumn="0"/>
               <w:rPr>
                 <w:rFonts w:asciiTheme="minorHAnsi" w:hAnsiTheme="minorHAnsi" w:cstheme="minorHAnsi"/>
@@ -1598,12 +1629,12 @@
                 <w:sz w:val="20"/>
                 <w:szCs w:val="20"/>
               </w:rPr>
-              <w:t>variables_locales.reset()</w:t>
-            </w:r>
-          </w:p>
-          <w:p>
-            <w:pPr>
-              <w:pStyle w:val="Sinespaciado"/>
+              <w:t>parametros.reset()</w:t>
+            </w:r>
+          </w:p>
+          <w:p>
+            <w:pPr>
+              <w:pStyle w:val="NoSpacing"/>
               <w:cnfStyle w:val="000000000000" w:firstRow="0" w:lastRow="0" w:firstColumn="0" w:lastColumn="0" w:oddVBand="0" w:evenVBand="0" w:oddHBand="0" w:evenHBand="0" w:firstRowFirstColumn="0" w:firstRowLastColumn="0" w:lastRowFirstColumn="0" w:lastRowLastColumn="0"/>
               <w:rPr>
                 <w:rFonts w:asciiTheme="minorHAnsi" w:hAnsiTheme="minorHAnsi" w:cstheme="minorHAnsi"/>
@@ -1619,28 +1650,30 @@
                 <w:sz w:val="20"/>
                 <w:szCs w:val="20"/>
               </w:rPr>
-              <w:t>parametros.reset()</w:t>
-            </w:r>
-          </w:p>
-          <w:p>
-            <w:pPr>
-              <w:pStyle w:val="Sinespaciado"/>
-              <w:cnfStyle w:val="000000000000" w:firstRow="0" w:lastRow="0" w:firstColumn="0" w:lastColumn="0" w:oddVBand="0" w:evenVBand="0" w:oddHBand="0" w:evenHBand="0" w:firstRowFirstColumn="0" w:firstRowLastColumn="0" w:lastRowFirstColumn="0" w:lastRowLastColumn="0"/>
-              <w:rPr>
-                <w:rFonts w:asciiTheme="minorHAnsi" w:hAnsiTheme="minorHAnsi" w:cstheme="minorHAnsi"/>
-                <w:color w:val="92D050"/>
-                <w:sz w:val="20"/>
-                <w:szCs w:val="20"/>
-              </w:rPr>
-            </w:pPr>
-            <w:r>
-              <w:rPr>
-                <w:rFonts w:asciiTheme="minorHAnsi" w:hAnsiTheme="minorHAnsi" w:cstheme="minorHAnsi"/>
-                <w:color w:val="92D050"/>
-                <w:sz w:val="20"/>
-                <w:szCs w:val="20"/>
-              </w:rPr>
               <w:t>}</w:t>
+            </w:r>
+          </w:p>
+          <w:p>
+            <w:pPr>
+              <w:pStyle w:val="NoSpacing"/>
+              <w:cnfStyle w:val="000000000000" w:firstRow="0" w:lastRow="0" w:firstColumn="0" w:lastColumn="0" w:oddVBand="0" w:evenVBand="0" w:oddHBand="0" w:evenHBand="0" w:firstRowFirstColumn="0" w:firstRowLastColumn="0" w:lastRowFirstColumn="0" w:lastRowLastColumn="0"/>
+              <w:rPr>
+                <w:rFonts w:asciiTheme="minorHAnsi" w:hAnsiTheme="minorHAnsi" w:cstheme="minorHAnsi"/>
+                <w:color w:val="000000" w:themeColor="text1"/>
+                <w:sz w:val="20"/>
+                <w:szCs w:val="20"/>
+                <w:lang w:val="es-ES"/>
+              </w:rPr>
+            </w:pPr>
+            <w:r>
+              <w:rPr>
+                <w:rFonts w:asciiTheme="minorHAnsi" w:hAnsiTheme="minorHAnsi" w:cstheme="minorHAnsi"/>
+                <w:color w:val="FF0000"/>
+                <w:sz w:val="20"/>
+                <w:szCs w:val="20"/>
+                <w:lang w:val="es-ES"/>
+              </w:rPr>
+              <w:t>Sentenciasi.funcionEnLaQueEstoy = defFuncion(en java es this)</w:t>
             </w:r>
           </w:p>
         </w:tc>
@@ -1657,20 +1690,22 @@
           </w:tcPr>
           <w:p>
             <w:pPr>
-              <w:pStyle w:val="Sinespaciado"/>
-              <w:rPr>
-                <w:rFonts w:asciiTheme="minorHAnsi" w:hAnsiTheme="minorHAnsi" w:cstheme="minorHAnsi"/>
-                <w:b w:val="0"/>
-                <w:sz w:val="20"/>
-                <w:szCs w:val="20"/>
-              </w:rPr>
-            </w:pPr>
-            <w:r>
-              <w:rPr>
-                <w:rFonts w:asciiTheme="minorHAnsi" w:hAnsiTheme="minorHAnsi" w:cstheme="minorHAnsi"/>
-                <w:b w:val="0"/>
-                <w:sz w:val="20"/>
-                <w:szCs w:val="20"/>
+              <w:pStyle w:val="NoSpacing"/>
+              <w:rPr>
+                <w:rFonts w:asciiTheme="minorHAnsi" w:hAnsiTheme="minorHAnsi" w:cstheme="minorHAnsi"/>
+                <w:b w:val="0"/>
+                <w:sz w:val="20"/>
+                <w:szCs w:val="20"/>
+                <w:lang w:val="es-ES"/>
+              </w:rPr>
+            </w:pPr>
+            <w:r>
+              <w:rPr>
+                <w:rFonts w:asciiTheme="minorHAnsi" w:hAnsiTheme="minorHAnsi" w:cstheme="minorHAnsi"/>
+                <w:b w:val="0"/>
+                <w:sz w:val="20"/>
+                <w:szCs w:val="20"/>
+                <w:lang w:val="es-ES"/>
               </w:rPr>
               <w:t xml:space="preserve"> </w:t>
             </w:r>
@@ -1683,12 +1718,13 @@
           </w:tcPr>
           <w:p>
             <w:pPr>
-              <w:pStyle w:val="Sinespaciado"/>
-              <w:cnfStyle w:val="000000000000" w:firstRow="0" w:lastRow="0" w:firstColumn="0" w:lastColumn="0" w:oddVBand="0" w:evenVBand="0" w:oddHBand="0" w:evenHBand="0" w:firstRowFirstColumn="0" w:firstRowLastColumn="0" w:lastRowFirstColumn="0" w:lastRowLastColumn="0"/>
-              <w:rPr>
-                <w:rFonts w:asciiTheme="minorHAnsi" w:hAnsiTheme="minorHAnsi" w:cstheme="minorHAnsi"/>
-                <w:sz w:val="20"/>
-                <w:szCs w:val="20"/>
+              <w:pStyle w:val="NoSpacing"/>
+              <w:cnfStyle w:val="000000000000" w:firstRow="0" w:lastRow="0" w:firstColumn="0" w:lastColumn="0" w:oddVBand="0" w:evenVBand="0" w:oddHBand="0" w:evenHBand="0" w:firstRowFirstColumn="0" w:firstRowLastColumn="0" w:lastRowFirstColumn="0" w:lastRowLastColumn="0"/>
+              <w:rPr>
+                <w:rFonts w:asciiTheme="minorHAnsi" w:hAnsiTheme="minorHAnsi" w:cstheme="minorHAnsi"/>
+                <w:sz w:val="20"/>
+                <w:szCs w:val="20"/>
+                <w:lang w:val="es-ES"/>
               </w:rPr>
             </w:pPr>
           </w:p>
@@ -1700,12 +1736,13 @@
           </w:tcPr>
           <w:p>
             <w:pPr>
-              <w:pStyle w:val="Sinespaciado"/>
-              <w:cnfStyle w:val="000000000000" w:firstRow="0" w:lastRow="0" w:firstColumn="0" w:lastColumn="0" w:oddVBand="0" w:evenVBand="0" w:oddHBand="0" w:evenHBand="0" w:firstRowFirstColumn="0" w:firstRowLastColumn="0" w:lastRowFirstColumn="0" w:lastRowLastColumn="0"/>
-              <w:rPr>
-                <w:rFonts w:asciiTheme="minorHAnsi" w:hAnsiTheme="minorHAnsi" w:cstheme="minorHAnsi"/>
-                <w:sz w:val="20"/>
-                <w:szCs w:val="20"/>
+              <w:pStyle w:val="NoSpacing"/>
+              <w:cnfStyle w:val="000000000000" w:firstRow="0" w:lastRow="0" w:firstColumn="0" w:lastColumn="0" w:oddVBand="0" w:evenVBand="0" w:oddHBand="0" w:evenHBand="0" w:firstRowFirstColumn="0" w:firstRowLastColumn="0" w:lastRowFirstColumn="0" w:lastRowLastColumn="0"/>
+              <w:rPr>
+                <w:rFonts w:asciiTheme="minorHAnsi" w:hAnsiTheme="minorHAnsi" w:cstheme="minorHAnsi"/>
+                <w:sz w:val="20"/>
+                <w:szCs w:val="20"/>
+                <w:lang w:val="es-ES"/>
               </w:rPr>
             </w:pPr>
           </w:p>
@@ -1722,7 +1759,7 @@
           </w:tcPr>
           <w:p>
             <w:pPr>
-              <w:pStyle w:val="Sinespaciado"/>
+              <w:pStyle w:val="NoSpacing"/>
               <w:rPr>
                 <w:rFonts w:asciiTheme="minorHAnsi" w:hAnsiTheme="minorHAnsi" w:cstheme="minorHAnsi"/>
                 <w:b w:val="0"/>
@@ -1824,8 +1861,27 @@
           </w:tcPr>
           <w:p>
             <w:pPr>
-              <w:pStyle w:val="Sinespaciado"/>
-              <w:cnfStyle w:val="000000000000" w:firstRow="0" w:lastRow="0" w:firstColumn="0" w:lastColumn="0" w:oddVBand="0" w:evenVBand="0" w:oddHBand="0" w:evenHBand="0" w:firstRowFirstColumn="0" w:firstRowLastColumn="0" w:lastRowFirstColumn="0" w:lastRowLastColumn="0"/>
+              <w:pStyle w:val="NoSpacing"/>
+              <w:cnfStyle w:val="000000000000" w:firstRow="0" w:lastRow="0" w:firstColumn="0" w:lastColumn="0" w:oddVBand="0" w:evenVBand="0" w:oddHBand="0" w:evenHBand="0" w:firstRowFirstColumn="0" w:firstRowLastColumn="0" w:lastRowFirstColumn="0" w:lastRowLastColumn="0"/>
+              <w:rPr>
+                <w:rFonts w:asciiTheme="minorHAnsi" w:hAnsiTheme="minorHAnsi" w:cstheme="minorHAnsi"/>
+                <w:color w:val="92D050"/>
+                <w:sz w:val="20"/>
+                <w:szCs w:val="20"/>
+                <w:lang w:val="es-ES"/>
+              </w:rPr>
+            </w:pPr>
+            <w:r>
+              <w:rPr>
+                <w:rFonts w:asciiTheme="minorHAnsi" w:hAnsiTheme="minorHAnsi" w:cstheme="minorHAnsi"/>
+                <w:color w:val="92D050"/>
+                <w:sz w:val="20"/>
+                <w:szCs w:val="20"/>
+                <w:lang w:val="es-ES"/>
+              </w:rPr>
+              <w:t xml:space="preserve">variables_funcion[nombre]== </w:t>
+            </w:r>
+            <w:r>
               <w:rPr>
                 <w:rFonts w:ascii="Cambria Math" w:hAnsi="Cambria Math" w:cs="Cambria Math"/>
                 <w:color w:val="92D050"/>
@@ -1833,6 +1889,19 @@
                 <w:szCs w:val="20"/>
                 <w:lang w:val="es-ES"/>
               </w:rPr>
+              <w:t>∅</w:t>
+            </w:r>
+          </w:p>
+          <w:p>
+            <w:pPr>
+              <w:pStyle w:val="NoSpacing"/>
+              <w:cnfStyle w:val="000000000000" w:firstRow="0" w:lastRow="0" w:firstColumn="0" w:lastColumn="0" w:oddVBand="0" w:evenVBand="0" w:oddHBand="0" w:evenHBand="0" w:firstRowFirstColumn="0" w:firstRowLastColumn="0" w:lastRowFirstColumn="0" w:lastRowLastColumn="0"/>
+              <w:rPr>
+                <w:rFonts w:asciiTheme="minorHAnsi" w:hAnsiTheme="minorHAnsi" w:cstheme="minorHAnsi"/>
+                <w:sz w:val="20"/>
+                <w:szCs w:val="20"/>
+                <w:lang w:val="es-ES"/>
+              </w:rPr>
             </w:pPr>
             <w:r>
               <w:rPr>
@@ -1842,7 +1911,7 @@
                 <w:szCs w:val="20"/>
                 <w:lang w:val="es-ES"/>
               </w:rPr>
-              <w:t xml:space="preserve">variables_funcion[nombre]== </w:t>
+              <w:t xml:space="preserve">parametros[nombre]== </w:t>
             </w:r>
             <w:r>
               <w:rPr>
@@ -1855,38 +1924,6 @@
               <w:t>∅</w:t>
             </w:r>
           </w:p>
-          <w:p>
-            <w:pPr>
-              <w:pStyle w:val="Sinespaciado"/>
-              <w:cnfStyle w:val="000000000000" w:firstRow="0" w:lastRow="0" w:firstColumn="0" w:lastColumn="0" w:oddVBand="0" w:evenVBand="0" w:oddHBand="0" w:evenHBand="0" w:firstRowFirstColumn="0" w:firstRowLastColumn="0" w:lastRowFirstColumn="0" w:lastRowLastColumn="0"/>
-              <w:rPr>
-                <w:rFonts w:asciiTheme="minorHAnsi" w:hAnsiTheme="minorHAnsi" w:cstheme="minorHAnsi"/>
-                <w:sz w:val="20"/>
-                <w:szCs w:val="20"/>
-                <w:lang w:val="es-ES"/>
-              </w:rPr>
-            </w:pPr>
-            <w:r>
-              <w:rPr>
-                <w:rFonts w:asciiTheme="minorHAnsi" w:hAnsiTheme="minorHAnsi" w:cstheme="minorHAnsi"/>
-                <w:color w:val="92D050"/>
-                <w:sz w:val="20"/>
-                <w:szCs w:val="20"/>
-                <w:lang w:val="es-ES"/>
-              </w:rPr>
-              <w:t>parametros[nombre]==</w:t>
-            </w:r>
-            <w:r>
-              <w:rPr>
-                <w:rFonts w:ascii="Cambria Math" w:hAnsi="Cambria Math" w:cs="Cambria Math"/>
-                <w:color w:val="92D050"/>
-                <w:sz w:val="20"/>
-                <w:szCs w:val="20"/>
-                <w:lang w:val="es-ES"/>
-              </w:rPr>
-              <w:t xml:space="preserve"> ∅</w:t>
-            </w:r>
-          </w:p>
         </w:tc>
         <w:tc>
           <w:tcPr>
@@ -1894,7 +1931,7 @@
           </w:tcPr>
           <w:p>
             <w:pPr>
-              <w:pStyle w:val="Sinespaciado"/>
+              <w:pStyle w:val="NoSpacing"/>
               <w:cnfStyle w:val="000000000000" w:firstRow="0" w:lastRow="0" w:firstColumn="0" w:lastColumn="0" w:oddVBand="0" w:evenVBand="0" w:oddHBand="0" w:evenHBand="0" w:firstRowFirstColumn="0" w:firstRowLastColumn="0" w:lastRowFirstColumn="0" w:lastRowLastColumn="0"/>
               <w:rPr>
                 <w:rFonts w:asciiTheme="minorHAnsi" w:hAnsiTheme="minorHAnsi" w:cstheme="minorHAnsi"/>
@@ -1927,7 +1964,7 @@
           </w:tcPr>
           <w:p>
             <w:pPr>
-              <w:pStyle w:val="Sinespaciado"/>
+              <w:pStyle w:val="NoSpacing"/>
               <w:rPr>
                 <w:rFonts w:asciiTheme="minorHAnsi" w:hAnsiTheme="minorHAnsi" w:cstheme="minorHAnsi"/>
                 <w:b w:val="0"/>
@@ -2029,7 +2066,7 @@
           </w:tcPr>
           <w:p>
             <w:pPr>
-              <w:pStyle w:val="Sinespaciado"/>
+              <w:pStyle w:val="NoSpacing"/>
               <w:cnfStyle w:val="000000000000" w:firstRow="0" w:lastRow="0" w:firstColumn="0" w:lastColumn="0" w:oddVBand="0" w:evenVBand="0" w:oddHBand="0" w:evenHBand="0" w:firstRowFirstColumn="0" w:firstRowLastColumn="0" w:lastRowFirstColumn="0" w:lastRowLastColumn="0"/>
               <w:rPr>
                 <w:rFonts w:asciiTheme="minorHAnsi" w:hAnsiTheme="minorHAnsi" w:cstheme="minorHAnsi"/>
@@ -2052,7 +2089,7 @@
           </w:p>
           <w:p>
             <w:pPr>
-              <w:pStyle w:val="Sinespaciado"/>
+              <w:pStyle w:val="NoSpacing"/>
               <w:cnfStyle w:val="000000000000" w:firstRow="0" w:lastRow="0" w:firstColumn="0" w:lastColumn="0" w:oddVBand="0" w:evenVBand="0" w:oddHBand="0" w:evenHBand="0" w:firstRowFirstColumn="0" w:firstRowLastColumn="0" w:lastRowFirstColumn="0" w:lastRowLastColumn="0"/>
               <w:rPr>
                 <w:rFonts w:asciiTheme="minorHAnsi" w:hAnsiTheme="minorHAnsi" w:cstheme="minorHAnsi"/>
@@ -2076,7 +2113,7 @@
           </w:p>
           <w:p>
             <w:pPr>
-              <w:pStyle w:val="Sinespaciado"/>
+              <w:pStyle w:val="NoSpacing"/>
               <w:cnfStyle w:val="000000000000" w:firstRow="0" w:lastRow="0" w:firstColumn="0" w:lastColumn="0" w:oddVBand="0" w:evenVBand="0" w:oddHBand="0" w:evenHBand="0" w:firstRowFirstColumn="0" w:firstRowLastColumn="0" w:lastRowFirstColumn="0" w:lastRowLastColumn="0"/>
               <w:rPr>
                 <w:rFonts w:asciiTheme="minorHAnsi" w:hAnsiTheme="minorHAnsi" w:cstheme="minorHAnsi"/>
@@ -2105,8 +2142,6 @@
               </w:rPr>
               <w:t xml:space="preserve"> == true</w:t>
             </w:r>
-            <w:bookmarkStart w:id="0" w:name="_GoBack"/>
-            <w:bookmarkEnd w:id="0"/>
           </w:p>
         </w:tc>
         <w:tc>
@@ -2115,7 +2150,7 @@
           </w:tcPr>
           <w:p>
             <w:pPr>
-              <w:pStyle w:val="Sinespaciado"/>
+              <w:pStyle w:val="NoSpacing"/>
               <w:cnfStyle w:val="000000000000" w:firstRow="0" w:lastRow="0" w:firstColumn="0" w:lastColumn="0" w:oddVBand="0" w:evenVBand="0" w:oddHBand="0" w:evenHBand="0" w:firstRowFirstColumn="0" w:firstRowLastColumn="0" w:lastRowFirstColumn="0" w:lastRowLastColumn="0"/>
               <w:rPr>
                 <w:rFonts w:asciiTheme="minorHAnsi" w:hAnsiTheme="minorHAnsi" w:cstheme="minorHAnsi"/>
@@ -2138,7 +2173,7 @@
           </w:tcPr>
           <w:p>
             <w:pPr>
-              <w:pStyle w:val="Sinespaciado"/>
+              <w:pStyle w:val="NoSpacing"/>
               <w:rPr>
                 <w:rFonts w:asciiTheme="minorHAnsi" w:hAnsiTheme="minorHAnsi" w:cstheme="minorHAnsi"/>
                 <w:b w:val="0"/>
@@ -2208,7 +2243,28 @@
           </w:tcPr>
           <w:p>
             <w:pPr>
-              <w:pStyle w:val="Sinespaciado"/>
+              <w:pStyle w:val="NoSpacing"/>
+              <w:cnfStyle w:val="000000000000" w:firstRow="0" w:lastRow="0" w:firstColumn="0" w:lastColumn="0" w:oddVBand="0" w:evenVBand="0" w:oddHBand="0" w:evenHBand="0" w:firstRowFirstColumn="0" w:firstRowLastColumn="0" w:lastRowFirstColumn="0" w:lastRowLastColumn="0"/>
+              <w:rPr>
+                <w:rFonts w:asciiTheme="minorHAnsi" w:hAnsiTheme="minorHAnsi" w:cstheme="minorHAnsi"/>
+                <w:sz w:val="20"/>
+                <w:szCs w:val="20"/>
+                <w:lang w:val="es-ES"/>
+              </w:rPr>
+            </w:pPr>
+            <w:r>
+              <w:rPr>
+                <w:rFonts w:asciiTheme="minorHAnsi" w:hAnsiTheme="minorHAnsi" w:cstheme="minorHAnsi"/>
+                <w:sz w:val="20"/>
+                <w:szCs w:val="20"/>
+                <w:lang w:val="es-ES"/>
+              </w:rPr>
+              <w:t>expresiones.tipo ≠ null</w:t>
+            </w:r>
+          </w:p>
+          <w:p>
+            <w:pPr>
+              <w:pStyle w:val="NoSpacing"/>
               <w:cnfStyle w:val="000000000000" w:firstRow="0" w:lastRow="0" w:firstColumn="0" w:lastColumn="0" w:oddVBand="0" w:evenVBand="0" w:oddHBand="0" w:evenHBand="0" w:firstRowFirstColumn="0" w:firstRowLastColumn="0" w:lastRowFirstColumn="0" w:lastRowLastColumn="0"/>
               <w:rPr>
                 <w:rFonts w:asciiTheme="minorHAnsi" w:hAnsiTheme="minorHAnsi" w:cstheme="minorHAnsi"/>
@@ -2243,7 +2299,7 @@
           </w:tcPr>
           <w:p>
             <w:pPr>
-              <w:pStyle w:val="Sinespaciado"/>
+              <w:pStyle w:val="NoSpacing"/>
               <w:cnfStyle w:val="000000000000" w:firstRow="0" w:lastRow="0" w:firstColumn="0" w:lastColumn="0" w:oddVBand="0" w:evenVBand="0" w:oddHBand="0" w:evenHBand="0" w:firstRowFirstColumn="0" w:firstRowLastColumn="0" w:lastRowFirstColumn="0" w:lastRowLastColumn="0"/>
               <w:rPr>
                 <w:rFonts w:asciiTheme="minorHAnsi" w:hAnsiTheme="minorHAnsi" w:cstheme="minorHAnsi"/>
@@ -2266,7 +2322,7 @@
           </w:tcPr>
           <w:p>
             <w:pPr>
-              <w:pStyle w:val="Sinespaciado"/>
+              <w:pStyle w:val="NoSpacing"/>
               <w:rPr>
                 <w:rFonts w:asciiTheme="minorHAnsi" w:hAnsiTheme="minorHAnsi" w:cstheme="minorHAnsi"/>
                 <w:b w:val="0"/>
@@ -2336,7 +2392,7 @@
           </w:tcPr>
           <w:p>
             <w:pPr>
-              <w:pStyle w:val="Sinespaciado"/>
+              <w:pStyle w:val="NoSpacing"/>
               <w:cnfStyle w:val="000000000000" w:firstRow="0" w:lastRow="0" w:firstColumn="0" w:lastColumn="0" w:oddVBand="0" w:evenVBand="0" w:oddHBand="0" w:evenHBand="0" w:firstRowFirstColumn="0" w:firstRowLastColumn="0" w:lastRowFirstColumn="0" w:lastRowLastColumn="0"/>
               <w:rPr>
                 <w:rFonts w:asciiTheme="minorHAnsi" w:hAnsiTheme="minorHAnsi" w:cstheme="minorHAnsi"/>
@@ -2357,7 +2413,7 @@
           </w:p>
           <w:p>
             <w:pPr>
-              <w:pStyle w:val="Sinespaciado"/>
+              <w:pStyle w:val="NoSpacing"/>
               <w:cnfStyle w:val="000000000000" w:firstRow="0" w:lastRow="0" w:firstColumn="0" w:lastColumn="0" w:oddVBand="0" w:evenVBand="0" w:oddHBand="0" w:evenHBand="0" w:firstRowFirstColumn="0" w:firstRowLastColumn="0" w:lastRowFirstColumn="0" w:lastRowLastColumn="0"/>
               <w:rPr>
                 <w:rFonts w:asciiTheme="minorHAnsi" w:hAnsiTheme="minorHAnsi" w:cstheme="minorHAnsi"/>
@@ -2383,7 +2439,7 @@
           </w:tcPr>
           <w:p>
             <w:pPr>
-              <w:pStyle w:val="Sinespaciado"/>
+              <w:pStyle w:val="NoSpacing"/>
               <w:cnfStyle w:val="000000000000" w:firstRow="0" w:lastRow="0" w:firstColumn="0" w:lastColumn="0" w:oddVBand="0" w:evenVBand="0" w:oddHBand="0" w:evenHBand="0" w:firstRowFirstColumn="0" w:firstRowLastColumn="0" w:lastRowFirstColumn="0" w:lastRowLastColumn="0"/>
               <w:rPr>
                 <w:rFonts w:asciiTheme="minorHAnsi" w:hAnsiTheme="minorHAnsi" w:cstheme="minorHAnsi"/>
@@ -2406,7 +2462,7 @@
           </w:tcPr>
           <w:p>
             <w:pPr>
-              <w:pStyle w:val="Sinespaciado"/>
+              <w:pStyle w:val="NoSpacing"/>
               <w:rPr>
                 <w:rFonts w:asciiTheme="minorHAnsi" w:hAnsiTheme="minorHAnsi" w:cstheme="minorHAnsi"/>
                 <w:b w:val="0"/>
@@ -2540,7 +2596,7 @@
           </w:tcPr>
           <w:p>
             <w:pPr>
-              <w:pStyle w:val="Sinespaciado"/>
+              <w:pStyle w:val="NoSpacing"/>
               <w:cnfStyle w:val="000000000000" w:firstRow="0" w:lastRow="0" w:firstColumn="0" w:lastColumn="0" w:oddVBand="0" w:evenVBand="0" w:oddHBand="0" w:evenHBand="0" w:firstRowFirstColumn="0" w:firstRowLastColumn="0" w:lastRowFirstColumn="0" w:lastRowLastColumn="0"/>
               <w:rPr>
                 <w:rFonts w:asciiTheme="minorHAnsi" w:hAnsiTheme="minorHAnsi" w:cstheme="minorHAnsi"/>
@@ -2566,15 +2622,66 @@
           </w:tcPr>
           <w:p>
             <w:pPr>
-              <w:pStyle w:val="Sinespaciado"/>
-              <w:cnfStyle w:val="000000000000" w:firstRow="0" w:lastRow="0" w:firstColumn="0" w:lastColumn="0" w:oddVBand="0" w:evenVBand="0" w:oddHBand="0" w:evenHBand="0" w:firstRowFirstColumn="0" w:firstRowLastColumn="0" w:lastRowFirstColumn="0" w:lastRowLastColumn="0"/>
-              <w:rPr>
-                <w:rFonts w:asciiTheme="minorHAnsi" w:hAnsiTheme="minorHAnsi" w:cstheme="minorHAnsi"/>
-                <w:sz w:val="20"/>
-                <w:szCs w:val="20"/>
-                <w:lang w:val="es-ES"/>
-              </w:rPr>
-            </w:pPr>
+              <w:pStyle w:val="NoSpacing"/>
+              <w:cnfStyle w:val="000000000000" w:firstRow="0" w:lastRow="0" w:firstColumn="0" w:lastColumn="0" w:oddVBand="0" w:evenVBand="0" w:oddHBand="0" w:evenHBand="0" w:firstRowFirstColumn="0" w:firstRowLastColumn="0" w:lastRowFirstColumn="0" w:lastRowLastColumn="0"/>
+              <w:rPr>
+                <w:rFonts w:asciiTheme="minorHAnsi" w:hAnsiTheme="minorHAnsi" w:cstheme="minorHAnsi"/>
+                <w:color w:val="FF0000"/>
+                <w:sz w:val="20"/>
+                <w:szCs w:val="20"/>
+                <w:lang w:val="es-ES"/>
+              </w:rPr>
+            </w:pPr>
+            <w:r>
+              <w:rPr>
+                <w:rFonts w:asciiTheme="minorHAnsi" w:hAnsiTheme="minorHAnsi" w:cstheme="minorHAnsi"/>
+                <w:color w:val="FF0000"/>
+                <w:sz w:val="20"/>
+                <w:szCs w:val="20"/>
+                <w:lang w:val="es-ES"/>
+              </w:rPr>
+              <w:t>Sentenciasi.</w:t>
+            </w:r>
+            <w:r>
+              <w:rPr>
+                <w:rFonts w:asciiTheme="minorHAnsi" w:hAnsiTheme="minorHAnsi" w:cstheme="minorHAnsi"/>
+                <w:color w:val="FF0000"/>
+                <w:sz w:val="20"/>
+                <w:szCs w:val="20"/>
+                <w:lang w:val="es-ES"/>
+              </w:rPr>
+              <w:t>funcionEnLaQueEsto</w:t>
+            </w:r>
+            <w:r>
+              <w:rPr>
+                <w:rFonts w:asciiTheme="minorHAnsi" w:hAnsiTheme="minorHAnsi" w:cstheme="minorHAnsi"/>
+                <w:color w:val="FF0000"/>
+                <w:sz w:val="20"/>
+                <w:szCs w:val="20"/>
+                <w:lang w:val="es-ES"/>
+              </w:rPr>
+              <w:t xml:space="preserve"> = </w:t>
+            </w:r>
+            <w:r>
+              <w:rPr>
+                <w:rFonts w:asciiTheme="minorHAnsi" w:hAnsiTheme="minorHAnsi" w:cstheme="minorHAnsi"/>
+                <w:color w:val="FF0000"/>
+                <w:sz w:val="20"/>
+                <w:szCs w:val="20"/>
+                <w:lang w:val="es-ES"/>
+              </w:rPr>
+              <w:t>sentencia_if.</w:t>
+            </w:r>
+            <w:r>
+              <w:rPr>
+                <w:rFonts w:asciiTheme="minorHAnsi" w:hAnsiTheme="minorHAnsi" w:cstheme="minorHAnsi"/>
+                <w:color w:val="FF0000"/>
+                <w:sz w:val="20"/>
+                <w:szCs w:val="20"/>
+                <w:lang w:val="es-ES"/>
+              </w:rPr>
+              <w:t>funcionEnLaQueEsto</w:t>
+            </w:r>
           </w:p>
         </w:tc>
       </w:tr>
@@ -2589,7 +2696,7 @@
           </w:tcPr>
           <w:p>
             <w:pPr>
-              <w:pStyle w:val="Sinespaciado"/>
+              <w:pStyle w:val="NoSpacing"/>
               <w:rPr>
                 <w:rFonts w:asciiTheme="minorHAnsi" w:hAnsiTheme="minorHAnsi" w:cstheme="minorHAnsi"/>
                 <w:b w:val="0"/>
@@ -2691,7 +2798,7 @@
           </w:tcPr>
           <w:p>
             <w:pPr>
-              <w:pStyle w:val="Sinespaciado"/>
+              <w:pStyle w:val="NoSpacing"/>
               <w:cnfStyle w:val="000000000000" w:firstRow="0" w:lastRow="0" w:firstColumn="0" w:lastColumn="0" w:oddVBand="0" w:evenVBand="0" w:oddHBand="0" w:evenHBand="0" w:firstRowFirstColumn="0" w:firstRowLastColumn="0" w:lastRowFirstColumn="0" w:lastRowLastColumn="0"/>
               <w:rPr>
                 <w:rFonts w:asciiTheme="minorHAnsi" w:hAnsiTheme="minorHAnsi" w:cstheme="minorHAnsi"/>
@@ -2717,15 +2824,65 @@
           </w:tcPr>
           <w:p>
             <w:pPr>
-              <w:pStyle w:val="Sinespaciado"/>
-              <w:cnfStyle w:val="000000000000" w:firstRow="0" w:lastRow="0" w:firstColumn="0" w:lastColumn="0" w:oddVBand="0" w:evenVBand="0" w:oddHBand="0" w:evenHBand="0" w:firstRowFirstColumn="0" w:firstRowLastColumn="0" w:lastRowFirstColumn="0" w:lastRowLastColumn="0"/>
-              <w:rPr>
-                <w:rFonts w:asciiTheme="minorHAnsi" w:hAnsiTheme="minorHAnsi" w:cstheme="minorHAnsi"/>
-                <w:sz w:val="20"/>
-                <w:szCs w:val="20"/>
-                <w:lang w:val="es-ES"/>
-              </w:rPr>
-            </w:pPr>
+              <w:pStyle w:val="NoSpacing"/>
+              <w:cnfStyle w:val="000000000000" w:firstRow="0" w:lastRow="0" w:firstColumn="0" w:lastColumn="0" w:oddVBand="0" w:evenVBand="0" w:oddHBand="0" w:evenHBand="0" w:firstRowFirstColumn="0" w:firstRowLastColumn="0" w:lastRowFirstColumn="0" w:lastRowLastColumn="0"/>
+              <w:rPr>
+                <w:rFonts w:asciiTheme="minorHAnsi" w:hAnsiTheme="minorHAnsi" w:cstheme="minorHAnsi"/>
+                <w:sz w:val="20"/>
+                <w:szCs w:val="20"/>
+                <w:lang w:val="es-ES"/>
+              </w:rPr>
+            </w:pPr>
+            <w:r>
+              <w:rPr>
+                <w:rFonts w:asciiTheme="minorHAnsi" w:hAnsiTheme="minorHAnsi" w:cstheme="minorHAnsi"/>
+                <w:color w:val="FF0000"/>
+                <w:sz w:val="20"/>
+                <w:szCs w:val="20"/>
+                <w:lang w:val="es-ES"/>
+              </w:rPr>
+              <w:t>Sentenciasi.</w:t>
+            </w:r>
+            <w:r>
+              <w:rPr>
+                <w:rFonts w:asciiTheme="minorHAnsi" w:hAnsiTheme="minorHAnsi" w:cstheme="minorHAnsi"/>
+                <w:color w:val="FF0000"/>
+                <w:sz w:val="20"/>
+                <w:szCs w:val="20"/>
+                <w:lang w:val="es-ES"/>
+              </w:rPr>
+              <w:t>funcionEnLaQueEsto</w:t>
+            </w:r>
+            <w:r>
+              <w:rPr>
+                <w:rFonts w:asciiTheme="minorHAnsi" w:hAnsiTheme="minorHAnsi" w:cstheme="minorHAnsi"/>
+                <w:color w:val="FF0000"/>
+                <w:sz w:val="20"/>
+                <w:szCs w:val="20"/>
+                <w:lang w:val="es-ES"/>
+              </w:rPr>
+              <w:t xml:space="preserve"> = </w:t>
+            </w:r>
+            <w:r>
+              <w:rPr>
+                <w:rFonts w:asciiTheme="minorHAnsi" w:hAnsiTheme="minorHAnsi" w:cstheme="minorHAnsi"/>
+                <w:color w:val="FF0000"/>
+                <w:sz w:val="20"/>
+                <w:szCs w:val="20"/>
+                <w:lang w:val="es-ES"/>
+              </w:rPr>
+              <w:t>sentencia_while</w:t>
+            </w:r>
+            <w:r>
+              <w:rPr>
+                <w:rFonts w:asciiTheme="minorHAnsi" w:hAnsiTheme="minorHAnsi" w:cstheme="minorHAnsi"/>
+                <w:color w:val="FF0000"/>
+                <w:sz w:val="20"/>
+                <w:szCs w:val="20"/>
+                <w:lang w:val="es-ES"/>
+              </w:rPr>
+              <w:t>.funcionEnLaQueEsto</w:t>
+            </w:r>
           </w:p>
         </w:tc>
       </w:tr>
@@ -2740,23 +2897,24 @@
           </w:tcPr>
           <w:p>
             <w:pPr>
-              <w:pStyle w:val="Sinespaciado"/>
-              <w:rPr>
-                <w:rFonts w:asciiTheme="minorHAnsi" w:hAnsiTheme="minorHAnsi" w:cstheme="minorHAnsi"/>
-                <w:b w:val="0"/>
-                <w:sz w:val="20"/>
-                <w:szCs w:val="20"/>
-                <w:lang w:val="es-ES"/>
-              </w:rPr>
-            </w:pPr>
-            <w:r>
-              <w:rPr>
-                <w:rFonts w:asciiTheme="minorHAnsi" w:hAnsiTheme="minorHAnsi" w:cstheme="minorHAnsi"/>
-                <w:b w:val="0"/>
-                <w:sz w:val="20"/>
-                <w:szCs w:val="20"/>
-                <w:lang w:val="es-ES"/>
-              </w:rPr>
+              <w:pStyle w:val="NoSpacing"/>
+              <w:rPr>
+                <w:rFonts w:asciiTheme="minorHAnsi" w:hAnsiTheme="minorHAnsi" w:cstheme="minorHAnsi"/>
+                <w:b w:val="0"/>
+                <w:sz w:val="20"/>
+                <w:szCs w:val="20"/>
+                <w:lang w:val="es-ES"/>
+              </w:rPr>
+            </w:pPr>
+            <w:r>
+              <w:rPr>
+                <w:rFonts w:asciiTheme="minorHAnsi" w:hAnsiTheme="minorHAnsi" w:cstheme="minorHAnsi"/>
+                <w:b w:val="0"/>
+                <w:sz w:val="20"/>
+                <w:szCs w:val="20"/>
+                <w:lang w:val="es-ES"/>
+              </w:rPr>
+              <w:lastRenderedPageBreak/>
               <w:t>sentencia_return:</w:t>
             </w:r>
             <w:r>
@@ -2810,32 +2968,32 @@
           </w:tcPr>
           <w:p>
             <w:pPr>
-              <w:pStyle w:val="Sinespaciado"/>
-              <w:cnfStyle w:val="000000000000" w:firstRow="0" w:lastRow="0" w:firstColumn="0" w:lastColumn="0" w:oddVBand="0" w:evenVBand="0" w:oddHBand="0" w:evenHBand="0" w:firstRowFirstColumn="0" w:firstRowLastColumn="0" w:lastRowFirstColumn="0" w:lastRowLastColumn="0"/>
-              <w:rPr>
-                <w:rFonts w:asciiTheme="minorHAnsi" w:hAnsiTheme="minorHAnsi" w:cstheme="minorHAnsi"/>
-                <w:sz w:val="20"/>
-                <w:szCs w:val="20"/>
-                <w:lang w:val="es-ES"/>
-              </w:rPr>
-            </w:pPr>
-            <w:r>
-              <w:rPr>
-                <w:rFonts w:asciiTheme="minorHAnsi" w:hAnsiTheme="minorHAnsi" w:cstheme="minorHAnsi"/>
-                <w:sz w:val="20"/>
-                <w:szCs w:val="20"/>
-                <w:lang w:val="es-ES"/>
-              </w:rPr>
-              <w:t>expresion</w:t>
-            </w:r>
-            <w:r>
-              <w:rPr>
-                <w:rFonts w:asciiTheme="minorHAnsi" w:hAnsiTheme="minorHAnsi" w:cstheme="minorHAnsi"/>
-                <w:sz w:val="20"/>
-                <w:szCs w:val="20"/>
-                <w:lang w:val="es-ES"/>
-              </w:rPr>
-              <w:t>.tipo == funcion.retorno</w:t>
+              <w:pStyle w:val="NoSpacing"/>
+              <w:cnfStyle w:val="000000000000" w:firstRow="0" w:lastRow="0" w:firstColumn="0" w:lastColumn="0" w:oddVBand="0" w:evenVBand="0" w:oddHBand="0" w:evenHBand="0" w:firstRowFirstColumn="0" w:firstRowLastColumn="0" w:lastRowFirstColumn="0" w:lastRowLastColumn="0"/>
+              <w:rPr>
+                <w:rFonts w:asciiTheme="minorHAnsi" w:hAnsiTheme="minorHAnsi" w:cstheme="minorHAnsi"/>
+                <w:sz w:val="20"/>
+                <w:szCs w:val="20"/>
+                <w:lang w:val="es-ES"/>
+              </w:rPr>
+            </w:pPr>
+            <w:r>
+              <w:rPr>
+                <w:rFonts w:asciiTheme="minorHAnsi" w:hAnsiTheme="minorHAnsi" w:cstheme="minorHAnsi"/>
+                <w:sz w:val="20"/>
+                <w:szCs w:val="20"/>
+                <w:lang w:val="es-ES"/>
+              </w:rPr>
+              <w:t>expresion.tipo == funcion.retorno</w:t>
+            </w:r>
+            <w:r>
+              <w:rPr>
+                <w:rFonts w:asciiTheme="minorHAnsi" w:hAnsiTheme="minorHAnsi" w:cstheme="minorHAnsi"/>
+                <w:sz w:val="20"/>
+                <w:szCs w:val="20"/>
+                <w:lang w:val="es-ES"/>
+              </w:rPr>
+              <w:t>.tipo</w:t>
             </w:r>
           </w:p>
         </w:tc>
@@ -2845,15 +3003,50 @@
           </w:tcPr>
           <w:p>
             <w:pPr>
-              <w:pStyle w:val="Sinespaciado"/>
-              <w:cnfStyle w:val="000000000000" w:firstRow="0" w:lastRow="0" w:firstColumn="0" w:lastColumn="0" w:oddVBand="0" w:evenVBand="0" w:oddHBand="0" w:evenHBand="0" w:firstRowFirstColumn="0" w:firstRowLastColumn="0" w:lastRowFirstColumn="0" w:lastRowLastColumn="0"/>
-              <w:rPr>
-                <w:rFonts w:asciiTheme="minorHAnsi" w:hAnsiTheme="minorHAnsi" w:cstheme="minorHAnsi"/>
-                <w:sz w:val="20"/>
-                <w:szCs w:val="20"/>
-                <w:lang w:val="es-ES"/>
-              </w:rPr>
-            </w:pPr>
+              <w:pStyle w:val="NoSpacing"/>
+              <w:cnfStyle w:val="000000000000" w:firstRow="0" w:lastRow="0" w:firstColumn="0" w:lastColumn="0" w:oddVBand="0" w:evenVBand="0" w:oddHBand="0" w:evenHBand="0" w:firstRowFirstColumn="0" w:firstRowLastColumn="0" w:lastRowFirstColumn="0" w:lastRowLastColumn="0"/>
+              <w:rPr>
+                <w:rFonts w:asciiTheme="minorHAnsi" w:hAnsiTheme="minorHAnsi" w:cstheme="minorHAnsi"/>
+                <w:color w:val="FF0000"/>
+                <w:sz w:val="20"/>
+                <w:szCs w:val="20"/>
+                <w:lang w:val="es-ES"/>
+              </w:rPr>
+            </w:pPr>
+            <w:r>
+              <w:rPr>
+                <w:rFonts w:asciiTheme="minorHAnsi" w:hAnsiTheme="minorHAnsi" w:cstheme="minorHAnsi"/>
+                <w:color w:val="FF0000"/>
+                <w:sz w:val="20"/>
+                <w:szCs w:val="20"/>
+                <w:lang w:val="es-ES"/>
+              </w:rPr>
+              <w:t>Expr =/= null</w:t>
+            </w:r>
+          </w:p>
+          <w:p>
+            <w:pPr>
+              <w:pStyle w:val="NoSpacing"/>
+              <w:cnfStyle w:val="000000000000" w:firstRow="0" w:lastRow="0" w:firstColumn="0" w:lastColumn="0" w:oddVBand="0" w:evenVBand="0" w:oddHBand="0" w:evenHBand="0" w:firstRowFirstColumn="0" w:firstRowLastColumn="0" w:lastRowFirstColumn="0" w:lastRowLastColumn="0"/>
+              <w:rPr>
+                <w:rFonts w:asciiTheme="minorHAnsi" w:hAnsiTheme="minorHAnsi" w:cstheme="minorHAnsi"/>
+                <w:sz w:val="20"/>
+                <w:szCs w:val="20"/>
+                <w:lang w:val="es-ES"/>
+              </w:rPr>
+            </w:pPr>
+            <w:r>
+              <w:rPr>
+                <w:rFonts w:asciiTheme="minorHAnsi" w:hAnsiTheme="minorHAnsi" w:cstheme="minorHAnsi"/>
+                <w:color w:val="FF0000"/>
+                <w:sz w:val="20"/>
+                <w:szCs w:val="20"/>
+                <w:lang w:val="es-ES"/>
+              </w:rPr>
+              <w:t>return.funcionEnLaQueEstoy…</w:t>
+            </w:r>
+            <w:bookmarkStart w:id="0" w:name="_GoBack"/>
+            <w:bookmarkEnd w:id="0"/>
           </w:p>
         </w:tc>
       </w:tr>
@@ -2868,7 +3061,7 @@
           </w:tcPr>
           <w:p>
             <w:pPr>
-              <w:pStyle w:val="Sinespaciado"/>
+              <w:pStyle w:val="NoSpacing"/>
               <w:rPr>
                 <w:rFonts w:asciiTheme="minorHAnsi" w:hAnsiTheme="minorHAnsi" w:cstheme="minorHAnsi"/>
                 <w:b w:val="0"/>
@@ -2938,7 +3131,7 @@
           </w:tcPr>
           <w:p>
             <w:pPr>
-              <w:pStyle w:val="Sinespaciado"/>
+              <w:pStyle w:val="NoSpacing"/>
               <w:cnfStyle w:val="000000000000" w:firstRow="0" w:lastRow="0" w:firstColumn="0" w:lastColumn="0" w:oddVBand="0" w:evenVBand="0" w:oddHBand="0" w:evenHBand="0" w:firstRowFirstColumn="0" w:firstRowLastColumn="0" w:lastRowFirstColumn="0" w:lastRowLastColumn="0"/>
               <w:rPr>
                 <w:rFonts w:asciiTheme="minorHAnsi" w:hAnsiTheme="minorHAnsi" w:cstheme="minorHAnsi"/>
@@ -2955,7 +3148,7 @@
           </w:tcPr>
           <w:p>
             <w:pPr>
-              <w:pStyle w:val="Sinespaciado"/>
+              <w:pStyle w:val="NoSpacing"/>
               <w:cnfStyle w:val="000000000000" w:firstRow="0" w:lastRow="0" w:firstColumn="0" w:lastColumn="0" w:oddVBand="0" w:evenVBand="0" w:oddHBand="0" w:evenHBand="0" w:firstRowFirstColumn="0" w:firstRowLastColumn="0" w:lastRowFirstColumn="0" w:lastRowLastColumn="0"/>
               <w:rPr>
                 <w:rFonts w:asciiTheme="minorHAnsi" w:hAnsiTheme="minorHAnsi" w:cstheme="minorHAnsi"/>
@@ -2979,7 +3172,7 @@
           </w:tcPr>
           <w:p>
             <w:pPr>
-              <w:pStyle w:val="Sinespaciado"/>
+              <w:pStyle w:val="NoSpacing"/>
               <w:rPr>
                 <w:rFonts w:asciiTheme="minorHAnsi" w:hAnsiTheme="minorHAnsi" w:cstheme="minorHAnsi"/>
                 <w:b w:val="0"/>
@@ -3007,7 +3200,7 @@
           </w:tcPr>
           <w:p>
             <w:pPr>
-              <w:pStyle w:val="Sinespaciado"/>
+              <w:pStyle w:val="NoSpacing"/>
               <w:cnfStyle w:val="000000000000" w:firstRow="0" w:lastRow="0" w:firstColumn="0" w:lastColumn="0" w:oddVBand="0" w:evenVBand="0" w:oddHBand="0" w:evenHBand="0" w:firstRowFirstColumn="0" w:firstRowLastColumn="0" w:lastRowFirstColumn="0" w:lastRowLastColumn="0"/>
               <w:rPr>
                 <w:rFonts w:asciiTheme="minorHAnsi" w:hAnsiTheme="minorHAnsi" w:cstheme="minorHAnsi"/>
@@ -3025,7 +3218,7 @@
           </w:tcPr>
           <w:p>
             <w:pPr>
-              <w:pStyle w:val="Sinespaciado"/>
+              <w:pStyle w:val="NoSpacing"/>
               <w:cnfStyle w:val="000000000000" w:firstRow="0" w:lastRow="0" w:firstColumn="0" w:lastColumn="0" w:oddVBand="0" w:evenVBand="0" w:oddHBand="0" w:evenHBand="0" w:firstRowFirstColumn="0" w:firstRowLastColumn="0" w:lastRowFirstColumn="0" w:lastRowLastColumn="0"/>
               <w:rPr>
                 <w:rFonts w:asciiTheme="minorHAnsi" w:hAnsiTheme="minorHAnsi" w:cstheme="minorHAnsi"/>
@@ -3048,10 +3241,9 @@
           </w:tcPr>
           <w:p>
             <w:pPr>
-              <w:pStyle w:val="Sinespaciado"/>
-              <w:rPr>
-                <w:rFonts w:asciiTheme="minorHAnsi" w:hAnsiTheme="minorHAnsi" w:cstheme="minorHAnsi"/>
-                <w:b w:val="0"/>
+              <w:pStyle w:val="NoSpacing"/>
+              <w:rPr>
+                <w:rFonts w:asciiTheme="minorHAnsi" w:hAnsiTheme="minorHAnsi" w:cstheme="minorHAnsi"/>
                 <w:sz w:val="20"/>
                 <w:szCs w:val="20"/>
               </w:rPr>
@@ -3092,7 +3284,7 @@
           </w:tcPr>
           <w:p>
             <w:pPr>
-              <w:pStyle w:val="Sinespaciado"/>
+              <w:pStyle w:val="NoSpacing"/>
               <w:cnfStyle w:val="000000000000" w:firstRow="0" w:lastRow="0" w:firstColumn="0" w:lastColumn="0" w:oddVBand="0" w:evenVBand="0" w:oddHBand="0" w:evenHBand="0" w:firstRowFirstColumn="0" w:firstRowLastColumn="0" w:lastRowFirstColumn="0" w:lastRowLastColumn="0"/>
               <w:rPr>
                 <w:rFonts w:asciiTheme="minorHAnsi" w:hAnsiTheme="minorHAnsi" w:cstheme="minorHAnsi"/>
@@ -3108,7 +3300,7 @@
           </w:tcPr>
           <w:p>
             <w:pPr>
-              <w:pStyle w:val="Sinespaciado"/>
+              <w:pStyle w:val="NoSpacing"/>
               <w:cnfStyle w:val="000000000000" w:firstRow="0" w:lastRow="0" w:firstColumn="0" w:lastColumn="0" w:oddVBand="0" w:evenVBand="0" w:oddHBand="0" w:evenHBand="0" w:firstRowFirstColumn="0" w:firstRowLastColumn="0" w:lastRowFirstColumn="0" w:lastRowLastColumn="0"/>
               <w:rPr>
                 <w:rFonts w:asciiTheme="minorHAnsi" w:hAnsiTheme="minorHAnsi" w:cstheme="minorHAnsi"/>
@@ -3130,22 +3322,21 @@
           </w:tcPr>
           <w:p>
             <w:pPr>
-              <w:pStyle w:val="Sinespaciado"/>
-              <w:rPr>
-                <w:rFonts w:asciiTheme="minorHAnsi" w:hAnsiTheme="minorHAnsi" w:cstheme="minorHAnsi"/>
-                <w:b w:val="0"/>
-                <w:sz w:val="20"/>
-                <w:szCs w:val="20"/>
-              </w:rPr>
-            </w:pPr>
-            <w:r>
-              <w:rPr>
-                <w:rFonts w:asciiTheme="minorHAnsi" w:hAnsiTheme="minorHAnsi" w:cstheme="minorHAnsi"/>
-                <w:b w:val="0"/>
-                <w:sz w:val="20"/>
-                <w:szCs w:val="20"/>
-              </w:rPr>
-              <w:lastRenderedPageBreak/>
+              <w:pStyle w:val="NoSpacing"/>
+              <w:rPr>
+                <w:rFonts w:asciiTheme="minorHAnsi" w:hAnsiTheme="minorHAnsi" w:cstheme="minorHAnsi"/>
+                <w:b w:val="0"/>
+                <w:sz w:val="20"/>
+                <w:szCs w:val="20"/>
+              </w:rPr>
+            </w:pPr>
+            <w:r>
+              <w:rPr>
+                <w:rFonts w:asciiTheme="minorHAnsi" w:hAnsiTheme="minorHAnsi" w:cstheme="minorHAnsi"/>
+                <w:b w:val="0"/>
+                <w:sz w:val="20"/>
+                <w:szCs w:val="20"/>
+              </w:rPr>
               <w:t>tipoFloat:</w:t>
             </w:r>
             <w:r>
@@ -3175,7 +3366,7 @@
           </w:tcPr>
           <w:p>
             <w:pPr>
-              <w:pStyle w:val="Sinespaciado"/>
+              <w:pStyle w:val="NoSpacing"/>
               <w:cnfStyle w:val="000000000000" w:firstRow="0" w:lastRow="0" w:firstColumn="0" w:lastColumn="0" w:oddVBand="0" w:evenVBand="0" w:oddHBand="0" w:evenHBand="0" w:firstRowFirstColumn="0" w:firstRowLastColumn="0" w:lastRowFirstColumn="0" w:lastRowLastColumn="0"/>
               <w:rPr>
                 <w:rFonts w:asciiTheme="minorHAnsi" w:hAnsiTheme="minorHAnsi" w:cstheme="minorHAnsi"/>
@@ -3191,7 +3382,7 @@
           </w:tcPr>
           <w:p>
             <w:pPr>
-              <w:pStyle w:val="Sinespaciado"/>
+              <w:pStyle w:val="NoSpacing"/>
               <w:cnfStyle w:val="000000000000" w:firstRow="0" w:lastRow="0" w:firstColumn="0" w:lastColumn="0" w:oddVBand="0" w:evenVBand="0" w:oddHBand="0" w:evenHBand="0" w:firstRowFirstColumn="0" w:firstRowLastColumn="0" w:lastRowFirstColumn="0" w:lastRowLastColumn="0"/>
               <w:rPr>
                 <w:rFonts w:asciiTheme="minorHAnsi" w:hAnsiTheme="minorHAnsi" w:cstheme="minorHAnsi"/>
@@ -3213,7 +3404,7 @@
           </w:tcPr>
           <w:p>
             <w:pPr>
-              <w:pStyle w:val="Sinespaciado"/>
+              <w:pStyle w:val="NoSpacing"/>
               <w:rPr>
                 <w:rFonts w:asciiTheme="minorHAnsi" w:hAnsiTheme="minorHAnsi" w:cstheme="minorHAnsi"/>
                 <w:b w:val="0"/>
@@ -3257,7 +3448,7 @@
           </w:tcPr>
           <w:p>
             <w:pPr>
-              <w:pStyle w:val="Sinespaciado"/>
+              <w:pStyle w:val="NoSpacing"/>
               <w:cnfStyle w:val="000000000000" w:firstRow="0" w:lastRow="0" w:firstColumn="0" w:lastColumn="0" w:oddVBand="0" w:evenVBand="0" w:oddHBand="0" w:evenHBand="0" w:firstRowFirstColumn="0" w:firstRowLastColumn="0" w:lastRowFirstColumn="0" w:lastRowLastColumn="0"/>
               <w:rPr>
                 <w:rFonts w:asciiTheme="minorHAnsi" w:hAnsiTheme="minorHAnsi" w:cstheme="minorHAnsi"/>
@@ -3273,7 +3464,7 @@
           </w:tcPr>
           <w:p>
             <w:pPr>
-              <w:pStyle w:val="Sinespaciado"/>
+              <w:pStyle w:val="NoSpacing"/>
               <w:cnfStyle w:val="000000000000" w:firstRow="0" w:lastRow="0" w:firstColumn="0" w:lastColumn="0" w:oddVBand="0" w:evenVBand="0" w:oddHBand="0" w:evenHBand="0" w:firstRowFirstColumn="0" w:firstRowLastColumn="0" w:lastRowFirstColumn="0" w:lastRowLastColumn="0"/>
               <w:rPr>
                 <w:rFonts w:asciiTheme="minorHAnsi" w:hAnsiTheme="minorHAnsi" w:cstheme="minorHAnsi"/>
@@ -3295,7 +3486,7 @@
           </w:tcPr>
           <w:p>
             <w:pPr>
-              <w:pStyle w:val="Sinespaciado"/>
+              <w:pStyle w:val="NoSpacing"/>
               <w:rPr>
                 <w:rFonts w:asciiTheme="minorHAnsi" w:hAnsiTheme="minorHAnsi" w:cstheme="minorHAnsi"/>
                 <w:b w:val="0"/>
@@ -3359,7 +3550,7 @@
           </w:tcPr>
           <w:p>
             <w:pPr>
-              <w:pStyle w:val="Sinespaciado"/>
+              <w:pStyle w:val="NoSpacing"/>
               <w:cnfStyle w:val="000000000000" w:firstRow="0" w:lastRow="0" w:firstColumn="0" w:lastColumn="0" w:oddVBand="0" w:evenVBand="0" w:oddHBand="0" w:evenHBand="0" w:firstRowFirstColumn="0" w:firstRowLastColumn="0" w:lastRowFirstColumn="0" w:lastRowLastColumn="0"/>
               <w:rPr>
                 <w:rFonts w:asciiTheme="minorHAnsi" w:hAnsiTheme="minorHAnsi" w:cstheme="minorHAnsi"/>
@@ -3374,24 +3565,7 @@
                 <w:sz w:val="20"/>
                 <w:szCs w:val="20"/>
               </w:rPr>
-              <w:t>estructuras[nombre]</w:t>
-            </w:r>
-            <w:r>
-              <w:rPr>
-                <w:color w:val="92D050"/>
-                <w:sz w:val="20"/>
-                <w:szCs w:val="20"/>
-              </w:rPr>
-              <w:t xml:space="preserve"> </w:t>
-            </w:r>
-            <w:r>
-              <w:rPr>
-                <w:rFonts w:asciiTheme="minorHAnsi" w:hAnsiTheme="minorHAnsi" w:cstheme="minorHAnsi"/>
-                <w:color w:val="92D050"/>
-                <w:sz w:val="20"/>
-                <w:szCs w:val="20"/>
-              </w:rPr>
-              <w:t xml:space="preserve">≠ </w:t>
+              <w:t xml:space="preserve">estructuras[nombre] ≠ </w:t>
             </w:r>
             <w:r>
               <w:rPr>
@@ -3410,7 +3584,7 @@
           </w:tcPr>
           <w:p>
             <w:pPr>
-              <w:pStyle w:val="Sinespaciado"/>
+              <w:pStyle w:val="NoSpacing"/>
               <w:cnfStyle w:val="000000000000" w:firstRow="0" w:lastRow="0" w:firstColumn="0" w:lastColumn="0" w:oddVBand="0" w:evenVBand="0" w:oddHBand="0" w:evenHBand="0" w:firstRowFirstColumn="0" w:firstRowLastColumn="0" w:lastRowFirstColumn="0" w:lastRowLastColumn="0"/>
               <w:rPr>
                 <w:rFonts w:asciiTheme="minorHAnsi" w:hAnsiTheme="minorHAnsi" w:cstheme="minorHAnsi"/>
@@ -3442,7 +3616,7 @@
           </w:tcPr>
           <w:p>
             <w:pPr>
-              <w:pStyle w:val="Sinespaciado"/>
+              <w:pStyle w:val="NoSpacing"/>
               <w:rPr>
                 <w:rFonts w:asciiTheme="minorHAnsi" w:hAnsiTheme="minorHAnsi" w:cstheme="minorHAnsi"/>
                 <w:b w:val="0"/>
@@ -3544,7 +3718,7 @@
           </w:tcPr>
           <w:p>
             <w:pPr>
-              <w:pStyle w:val="Sinespaciado"/>
+              <w:pStyle w:val="NoSpacing"/>
               <w:cnfStyle w:val="000000000000" w:firstRow="0" w:lastRow="0" w:firstColumn="0" w:lastColumn="0" w:oddVBand="0" w:evenVBand="0" w:oddHBand="0" w:evenHBand="0" w:firstRowFirstColumn="0" w:firstRowLastColumn="0" w:lastRowFirstColumn="0" w:lastRowLastColumn="0"/>
               <w:rPr>
                 <w:rFonts w:asciiTheme="minorHAnsi" w:hAnsiTheme="minorHAnsi" w:cstheme="minorHAnsi"/>
@@ -3561,7 +3735,7 @@
           </w:tcPr>
           <w:p>
             <w:pPr>
-              <w:pStyle w:val="Sinespaciado"/>
+              <w:pStyle w:val="NoSpacing"/>
               <w:cnfStyle w:val="000000000000" w:firstRow="0" w:lastRow="0" w:firstColumn="0" w:lastColumn="0" w:oddVBand="0" w:evenVBand="0" w:oddHBand="0" w:evenHBand="0" w:firstRowFirstColumn="0" w:firstRowLastColumn="0" w:lastRowFirstColumn="0" w:lastRowLastColumn="0"/>
               <w:rPr>
                 <w:rFonts w:asciiTheme="minorHAnsi" w:hAnsiTheme="minorHAnsi" w:cstheme="minorHAnsi"/>
@@ -3585,7 +3759,7 @@
           </w:tcPr>
           <w:p>
             <w:pPr>
-              <w:pStyle w:val="Sinespaciado"/>
+              <w:pStyle w:val="NoSpacing"/>
               <w:rPr>
                 <w:rFonts w:asciiTheme="minorHAnsi" w:hAnsiTheme="minorHAnsi" w:cstheme="minorHAnsi"/>
                 <w:b w:val="0"/>
@@ -3613,7 +3787,7 @@
           </w:tcPr>
           <w:p>
             <w:pPr>
-              <w:pStyle w:val="Sinespaciado"/>
+              <w:pStyle w:val="NoSpacing"/>
               <w:cnfStyle w:val="000000000000" w:firstRow="0" w:lastRow="0" w:firstColumn="0" w:lastColumn="0" w:oddVBand="0" w:evenVBand="0" w:oddHBand="0" w:evenHBand="0" w:firstRowFirstColumn="0" w:firstRowLastColumn="0" w:lastRowFirstColumn="0" w:lastRowLastColumn="0"/>
               <w:rPr>
                 <w:rFonts w:asciiTheme="minorHAnsi" w:hAnsiTheme="minorHAnsi" w:cstheme="minorHAnsi"/>
@@ -3631,7 +3805,7 @@
           </w:tcPr>
           <w:p>
             <w:pPr>
-              <w:pStyle w:val="Sinespaciado"/>
+              <w:pStyle w:val="NoSpacing"/>
               <w:cnfStyle w:val="000000000000" w:firstRow="0" w:lastRow="0" w:firstColumn="0" w:lastColumn="0" w:oddVBand="0" w:evenVBand="0" w:oddHBand="0" w:evenHBand="0" w:firstRowFirstColumn="0" w:firstRowLastColumn="0" w:lastRowFirstColumn="0" w:lastRowLastColumn="0"/>
               <w:rPr>
                 <w:rFonts w:asciiTheme="minorHAnsi" w:hAnsiTheme="minorHAnsi" w:cstheme="minorHAnsi"/>
@@ -3654,7 +3828,7 @@
           </w:tcPr>
           <w:p>
             <w:pPr>
-              <w:pStyle w:val="Sinespaciado"/>
+              <w:pStyle w:val="NoSpacing"/>
               <w:rPr>
                 <w:rFonts w:asciiTheme="minorHAnsi" w:hAnsiTheme="minorHAnsi" w:cstheme="minorHAnsi"/>
                 <w:b w:val="0"/>
@@ -3718,7 +3892,7 @@
           </w:tcPr>
           <w:p>
             <w:pPr>
-              <w:pStyle w:val="Sinespaciado"/>
+              <w:pStyle w:val="NoSpacing"/>
               <w:cnfStyle w:val="000000000000" w:firstRow="0" w:lastRow="0" w:firstColumn="0" w:lastColumn="0" w:oddVBand="0" w:evenVBand="0" w:oddHBand="0" w:evenHBand="0" w:firstRowFirstColumn="0" w:firstRowLastColumn="0" w:lastRowFirstColumn="0" w:lastRowLastColumn="0"/>
               <w:rPr>
                 <w:rFonts w:asciiTheme="minorHAnsi" w:hAnsiTheme="minorHAnsi" w:cstheme="minorHAnsi"/>
@@ -3734,7 +3908,7 @@
           </w:tcPr>
           <w:p>
             <w:pPr>
-              <w:pStyle w:val="Sinespaciado"/>
+              <w:pStyle w:val="NoSpacing"/>
               <w:cnfStyle w:val="000000000000" w:firstRow="0" w:lastRow="0" w:firstColumn="0" w:lastColumn="0" w:oddVBand="0" w:evenVBand="0" w:oddHBand="0" w:evenHBand="0" w:firstRowFirstColumn="0" w:firstRowLastColumn="0" w:lastRowFirstColumn="0" w:lastRowLastColumn="0"/>
               <w:rPr>
                 <w:rFonts w:asciiTheme="minorHAnsi" w:hAnsiTheme="minorHAnsi" w:cstheme="minorHAnsi"/>
@@ -3777,7 +3951,7 @@
           </w:p>
           <w:p>
             <w:pPr>
-              <w:pStyle w:val="Sinespaciado"/>
+              <w:pStyle w:val="NoSpacing"/>
               <w:cnfStyle w:val="000000000000" w:firstRow="0" w:lastRow="0" w:firstColumn="0" w:lastColumn="0" w:oddVBand="0" w:evenVBand="0" w:oddHBand="0" w:evenHBand="0" w:firstRowFirstColumn="0" w:firstRowLastColumn="0" w:lastRowFirstColumn="0" w:lastRowLastColumn="0"/>
               <w:rPr>
                 <w:rFonts w:asciiTheme="minorHAnsi" w:hAnsiTheme="minorHAnsi" w:cstheme="minorHAnsi"/>
@@ -3811,7 +3985,7 @@
           </w:tcPr>
           <w:p>
             <w:pPr>
-              <w:pStyle w:val="Sinespaciado"/>
+              <w:pStyle w:val="NoSpacing"/>
               <w:rPr>
                 <w:rFonts w:asciiTheme="minorHAnsi" w:hAnsiTheme="minorHAnsi" w:cstheme="minorHAnsi"/>
                 <w:b w:val="0"/>
@@ -3875,7 +4049,7 @@
           </w:tcPr>
           <w:p>
             <w:pPr>
-              <w:pStyle w:val="Sinespaciado"/>
+              <w:pStyle w:val="NoSpacing"/>
               <w:cnfStyle w:val="000000000000" w:firstRow="0" w:lastRow="0" w:firstColumn="0" w:lastColumn="0" w:oddVBand="0" w:evenVBand="0" w:oddHBand="0" w:evenHBand="0" w:firstRowFirstColumn="0" w:firstRowLastColumn="0" w:lastRowFirstColumn="0" w:lastRowLastColumn="0"/>
               <w:rPr>
                 <w:rFonts w:asciiTheme="minorHAnsi" w:hAnsiTheme="minorHAnsi" w:cstheme="minorHAnsi"/>
@@ -3891,7 +4065,7 @@
           </w:tcPr>
           <w:p>
             <w:pPr>
-              <w:pStyle w:val="Sinespaciado"/>
+              <w:pStyle w:val="NoSpacing"/>
               <w:cnfStyle w:val="000000000000" w:firstRow="0" w:lastRow="0" w:firstColumn="0" w:lastColumn="0" w:oddVBand="0" w:evenVBand="0" w:oddHBand="0" w:evenHBand="0" w:firstRowFirstColumn="0" w:firstRowLastColumn="0" w:lastRowFirstColumn="0" w:lastRowLastColumn="0"/>
               <w:rPr>
                 <w:rFonts w:asciiTheme="minorHAnsi" w:hAnsiTheme="minorHAnsi" w:cstheme="minorHAnsi"/>
@@ -3914,7 +4088,7 @@
           </w:p>
           <w:p>
             <w:pPr>
-              <w:pStyle w:val="Sinespaciado"/>
+              <w:pStyle w:val="NoSpacing"/>
               <w:cnfStyle w:val="000000000000" w:firstRow="0" w:lastRow="0" w:firstColumn="0" w:lastColumn="0" w:oddVBand="0" w:evenVBand="0" w:oddHBand="0" w:evenHBand="0" w:firstRowFirstColumn="0" w:firstRowLastColumn="0" w:lastRowFirstColumn="0" w:lastRowLastColumn="0"/>
               <w:rPr>
                 <w:rFonts w:asciiTheme="minorHAnsi" w:hAnsiTheme="minorHAnsi" w:cstheme="minorHAnsi"/>
@@ -3948,7 +4122,7 @@
           </w:tcPr>
           <w:p>
             <w:pPr>
-              <w:pStyle w:val="Sinespaciado"/>
+              <w:pStyle w:val="NoSpacing"/>
               <w:rPr>
                 <w:rFonts w:asciiTheme="minorHAnsi" w:hAnsiTheme="minorHAnsi" w:cstheme="minorHAnsi"/>
                 <w:b w:val="0"/>
@@ -4012,7 +4186,7 @@
           </w:tcPr>
           <w:p>
             <w:pPr>
-              <w:pStyle w:val="Sinespaciado"/>
+              <w:pStyle w:val="NoSpacing"/>
               <w:cnfStyle w:val="000000000000" w:firstRow="0" w:lastRow="0" w:firstColumn="0" w:lastColumn="0" w:oddVBand="0" w:evenVBand="0" w:oddHBand="0" w:evenHBand="0" w:firstRowFirstColumn="0" w:firstRowLastColumn="0" w:lastRowFirstColumn="0" w:lastRowLastColumn="0"/>
               <w:rPr>
                 <w:rFonts w:asciiTheme="minorHAnsi" w:hAnsiTheme="minorHAnsi" w:cstheme="minorHAnsi"/>
@@ -4028,7 +4202,7 @@
           </w:tcPr>
           <w:p>
             <w:pPr>
-              <w:pStyle w:val="Sinespaciado"/>
+              <w:pStyle w:val="NoSpacing"/>
               <w:cnfStyle w:val="000000000000" w:firstRow="0" w:lastRow="0" w:firstColumn="0" w:lastColumn="0" w:oddVBand="0" w:evenVBand="0" w:oddHBand="0" w:evenHBand="0" w:firstRowFirstColumn="0" w:firstRowLastColumn="0" w:lastRowFirstColumn="0" w:lastRowLastColumn="0"/>
               <w:rPr>
                 <w:rFonts w:asciiTheme="minorHAnsi" w:hAnsiTheme="minorHAnsi" w:cstheme="minorHAnsi"/>
@@ -4051,7 +4225,7 @@
           </w:p>
           <w:p>
             <w:pPr>
-              <w:pStyle w:val="Sinespaciado"/>
+              <w:pStyle w:val="NoSpacing"/>
               <w:cnfStyle w:val="000000000000" w:firstRow="0" w:lastRow="0" w:firstColumn="0" w:lastColumn="0" w:oddVBand="0" w:evenVBand="0" w:oddHBand="0" w:evenHBand="0" w:firstRowFirstColumn="0" w:firstRowLastColumn="0" w:lastRowFirstColumn="0" w:lastRowLastColumn="0"/>
               <w:rPr>
                 <w:rFonts w:asciiTheme="minorHAnsi" w:hAnsiTheme="minorHAnsi" w:cstheme="minorHAnsi"/>
@@ -4085,7 +4259,7 @@
           </w:tcPr>
           <w:p>
             <w:pPr>
-              <w:pStyle w:val="Sinespaciado"/>
+              <w:pStyle w:val="NoSpacing"/>
               <w:rPr>
                 <w:rFonts w:asciiTheme="minorHAnsi" w:hAnsiTheme="minorHAnsi" w:cstheme="minorHAnsi"/>
                 <w:b w:val="0"/>
@@ -4149,7 +4323,7 @@
           </w:tcPr>
           <w:p>
             <w:pPr>
-              <w:pStyle w:val="Sinespaciado"/>
+              <w:pStyle w:val="NoSpacing"/>
               <w:cnfStyle w:val="000000000000" w:firstRow="0" w:lastRow="0" w:firstColumn="0" w:lastColumn="0" w:oddVBand="0" w:evenVBand="0" w:oddHBand="0" w:evenHBand="0" w:firstRowFirstColumn="0" w:firstRowLastColumn="0" w:lastRowFirstColumn="0" w:lastRowLastColumn="0"/>
               <w:rPr>
                 <w:rFonts w:asciiTheme="minorHAnsi" w:hAnsiTheme="minorHAnsi" w:cstheme="minorHAnsi"/>
@@ -4182,8 +4356,27 @@
           </w:p>
           <w:p>
             <w:pPr>
-              <w:pStyle w:val="Sinespaciado"/>
-              <w:cnfStyle w:val="000000000000" w:firstRow="0" w:lastRow="0" w:firstColumn="0" w:lastColumn="0" w:oddVBand="0" w:evenVBand="0" w:oddHBand="0" w:evenHBand="0" w:firstRowFirstColumn="0" w:firstRowLastColumn="0" w:lastRowFirstColumn="0" w:lastRowLastColumn="0"/>
+              <w:pStyle w:val="NoSpacing"/>
+              <w:cnfStyle w:val="000000000000" w:firstRow="0" w:lastRow="0" w:firstColumn="0" w:lastColumn="0" w:oddVBand="0" w:evenVBand="0" w:oddHBand="0" w:evenHBand="0" w:firstRowFirstColumn="0" w:firstRowLastColumn="0" w:lastRowFirstColumn="0" w:lastRowLastColumn="0"/>
+              <w:rPr>
+                <w:rFonts w:asciiTheme="minorHAnsi" w:hAnsiTheme="minorHAnsi" w:cstheme="minorHAnsi"/>
+                <w:color w:val="92D050"/>
+                <w:sz w:val="20"/>
+                <w:szCs w:val="20"/>
+                <w:lang w:val="es-ES"/>
+              </w:rPr>
+            </w:pPr>
+            <w:r>
+              <w:rPr>
+                <w:rFonts w:asciiTheme="minorHAnsi" w:hAnsiTheme="minorHAnsi" w:cstheme="minorHAnsi"/>
+                <w:color w:val="92D050"/>
+                <w:sz w:val="20"/>
+                <w:szCs w:val="20"/>
+                <w:lang w:val="es-ES"/>
+              </w:rPr>
+              <w:t xml:space="preserve">variables_funcion[nombre]≠ </w:t>
+            </w:r>
+            <w:r>
               <w:rPr>
                 <w:rFonts w:ascii="Cambria Math" w:hAnsi="Cambria Math" w:cs="Cambria Math"/>
                 <w:color w:val="92D050"/>
@@ -4191,6 +4384,19 @@
                 <w:szCs w:val="20"/>
                 <w:lang w:val="es-ES"/>
               </w:rPr>
+              <w:t>∅</w:t>
+            </w:r>
+          </w:p>
+          <w:p>
+            <w:pPr>
+              <w:pStyle w:val="NoSpacing"/>
+              <w:cnfStyle w:val="000000000000" w:firstRow="0" w:lastRow="0" w:firstColumn="0" w:lastColumn="0" w:oddVBand="0" w:evenVBand="0" w:oddHBand="0" w:evenHBand="0" w:firstRowFirstColumn="0" w:firstRowLastColumn="0" w:lastRowFirstColumn="0" w:lastRowLastColumn="0"/>
+              <w:rPr>
+                <w:rFonts w:asciiTheme="minorHAnsi" w:hAnsiTheme="minorHAnsi" w:cstheme="minorHAnsi"/>
+                <w:b/>
+                <w:sz w:val="20"/>
+                <w:szCs w:val="20"/>
+              </w:rPr>
             </w:pPr>
             <w:r>
               <w:rPr>
@@ -4198,9 +4404,8 @@
                 <w:color w:val="92D050"/>
                 <w:sz w:val="20"/>
                 <w:szCs w:val="20"/>
-                <w:lang w:val="es-ES"/>
-              </w:rPr>
-              <w:t xml:space="preserve">variables_funcion[nombre]≠ </w:t>
+              </w:rPr>
+              <w:t xml:space="preserve">parametros[nombre]≠ </w:t>
             </w:r>
             <w:r>
               <w:rPr>
@@ -4208,48 +4413,41 @@
                 <w:color w:val="92D050"/>
                 <w:sz w:val="20"/>
                 <w:szCs w:val="20"/>
-                <w:lang w:val="es-ES"/>
               </w:rPr>
               <w:t>∅</w:t>
             </w:r>
           </w:p>
-          <w:p>
-            <w:pPr>
-              <w:pStyle w:val="Sinespaciado"/>
-              <w:cnfStyle w:val="000000000000" w:firstRow="0" w:lastRow="0" w:firstColumn="0" w:lastColumn="0" w:oddVBand="0" w:evenVBand="0" w:oddHBand="0" w:evenHBand="0" w:firstRowFirstColumn="0" w:firstRowLastColumn="0" w:lastRowFirstColumn="0" w:lastRowLastColumn="0"/>
-              <w:rPr>
-                <w:rFonts w:asciiTheme="minorHAnsi" w:hAnsiTheme="minorHAnsi" w:cstheme="minorHAnsi"/>
-                <w:sz w:val="20"/>
-                <w:szCs w:val="20"/>
-              </w:rPr>
-            </w:pPr>
-            <w:r>
+        </w:tc>
+        <w:tc>
+          <w:tcPr>
+            <w:tcW w:w="4819" w:type="dxa"/>
+          </w:tcPr>
+          <w:p>
+            <w:pPr>
+              <w:pStyle w:val="NoSpacing"/>
+              <w:cnfStyle w:val="000000000000" w:firstRow="0" w:lastRow="0" w:firstColumn="0" w:lastColumn="0" w:oddVBand="0" w:evenVBand="0" w:oddHBand="0" w:evenHBand="0" w:firstRowFirstColumn="0" w:firstRowLastColumn="0" w:lastRowFirstColumn="0" w:lastRowLastColumn="0"/>
               <w:rPr>
                 <w:rFonts w:asciiTheme="minorHAnsi" w:hAnsiTheme="minorHAnsi" w:cstheme="minorHAnsi"/>
                 <w:color w:val="92D050"/>
                 <w:sz w:val="20"/>
                 <w:szCs w:val="20"/>
-              </w:rPr>
-              <w:t xml:space="preserve">parametros[nombre]≠ </w:t>
-            </w:r>
-            <w:r>
-              <w:rPr>
-                <w:rFonts w:ascii="Cambria Math" w:hAnsi="Cambria Math" w:cs="Cambria Math"/>
+                <w:lang w:val="es-ES"/>
+              </w:rPr>
+            </w:pPr>
+            <w:r>
+              <w:rPr>
+                <w:rFonts w:asciiTheme="minorHAnsi" w:hAnsiTheme="minorHAnsi" w:cstheme="minorHAnsi"/>
                 <w:color w:val="92D050"/>
                 <w:sz w:val="20"/>
                 <w:szCs w:val="20"/>
-              </w:rPr>
-              <w:t>∅</w:t>
-            </w:r>
-          </w:p>
-        </w:tc>
-        <w:tc>
-          <w:tcPr>
-            <w:tcW w:w="4819" w:type="dxa"/>
-          </w:tcPr>
-          <w:p>
-            <w:pPr>
-              <w:pStyle w:val="Sinespaciado"/>
+                <w:lang w:val="es-ES"/>
+              </w:rPr>
+              <w:t>expr_ident.definicion = variables[nombre]</w:t>
+            </w:r>
+          </w:p>
+          <w:p>
+            <w:pPr>
+              <w:pStyle w:val="NoSpacing"/>
               <w:cnfStyle w:val="000000000000" w:firstRow="0" w:lastRow="0" w:firstColumn="0" w:lastColumn="0" w:oddVBand="0" w:evenVBand="0" w:oddHBand="0" w:evenHBand="0" w:firstRowFirstColumn="0" w:firstRowLastColumn="0" w:lastRowFirstColumn="0" w:lastRowLastColumn="0"/>
               <w:rPr>
                 <w:rFonts w:asciiTheme="minorHAnsi" w:hAnsiTheme="minorHAnsi" w:cstheme="minorHAnsi"/>
@@ -4267,12 +4465,12 @@
                 <w:szCs w:val="20"/>
                 <w:lang w:val="es-ES"/>
               </w:rPr>
-              <w:t>expr_ident.definicion = variables[nombre]</w:t>
-            </w:r>
-          </w:p>
-          <w:p>
-            <w:pPr>
-              <w:pStyle w:val="Sinespaciado"/>
+              <w:t>expr_ident.definicion = variables_funcion [nombre]</w:t>
+            </w:r>
+          </w:p>
+          <w:p>
+            <w:pPr>
+              <w:pStyle w:val="NoSpacing"/>
               <w:cnfStyle w:val="000000000000" w:firstRow="0" w:lastRow="0" w:firstColumn="0" w:lastColumn="0" w:oddVBand="0" w:evenVBand="0" w:oddHBand="0" w:evenHBand="0" w:firstRowFirstColumn="0" w:firstRowLastColumn="0" w:lastRowFirstColumn="0" w:lastRowLastColumn="0"/>
               <w:rPr>
                 <w:rFonts w:asciiTheme="minorHAnsi" w:hAnsiTheme="minorHAnsi" w:cstheme="minorHAnsi"/>
@@ -4290,35 +4488,12 @@
                 <w:szCs w:val="20"/>
                 <w:lang w:val="es-ES"/>
               </w:rPr>
-              <w:t>expr_ident.definicion = variables_funcion [nombre]</w:t>
-            </w:r>
-          </w:p>
-          <w:p>
-            <w:pPr>
-              <w:pStyle w:val="Sinespaciado"/>
-              <w:cnfStyle w:val="000000000000" w:firstRow="0" w:lastRow="0" w:firstColumn="0" w:lastColumn="0" w:oddVBand="0" w:evenVBand="0" w:oddHBand="0" w:evenHBand="0" w:firstRowFirstColumn="0" w:firstRowLastColumn="0" w:lastRowFirstColumn="0" w:lastRowLastColumn="0"/>
-              <w:rPr>
-                <w:rFonts w:asciiTheme="minorHAnsi" w:hAnsiTheme="minorHAnsi" w:cstheme="minorHAnsi"/>
-                <w:color w:val="92D050"/>
-                <w:sz w:val="20"/>
-                <w:szCs w:val="20"/>
-                <w:lang w:val="es-ES"/>
-              </w:rPr>
-            </w:pPr>
-            <w:r>
-              <w:rPr>
-                <w:rFonts w:asciiTheme="minorHAnsi" w:hAnsiTheme="minorHAnsi" w:cstheme="minorHAnsi"/>
-                <w:color w:val="92D050"/>
-                <w:sz w:val="20"/>
-                <w:szCs w:val="20"/>
-                <w:lang w:val="es-ES"/>
-              </w:rPr>
               <w:t>expr_ident.definicion = parametros [nombre]</w:t>
             </w:r>
           </w:p>
           <w:p>
             <w:pPr>
-              <w:pStyle w:val="Sinespaciado"/>
+              <w:pStyle w:val="NoSpacing"/>
               <w:cnfStyle w:val="000000000000" w:firstRow="0" w:lastRow="0" w:firstColumn="0" w:lastColumn="0" w:oddVBand="0" w:evenVBand="0" w:oddHBand="0" w:evenHBand="0" w:firstRowFirstColumn="0" w:firstRowLastColumn="0" w:lastRowFirstColumn="0" w:lastRowLastColumn="0"/>
               <w:rPr>
                 <w:rFonts w:asciiTheme="minorHAnsi" w:hAnsiTheme="minorHAnsi" w:cstheme="minorHAnsi"/>
@@ -4362,7 +4537,7 @@
           </w:tcPr>
           <w:p>
             <w:pPr>
-              <w:pStyle w:val="Sinespaciado"/>
+              <w:pStyle w:val="NoSpacing"/>
               <w:rPr>
                 <w:rFonts w:asciiTheme="minorHAnsi" w:hAnsiTheme="minorHAnsi" w:cstheme="minorHAnsi"/>
                 <w:b w:val="0"/>
@@ -4496,7 +4671,7 @@
           </w:tcPr>
           <w:p>
             <w:pPr>
-              <w:pStyle w:val="Sinespaciado"/>
+              <w:pStyle w:val="NoSpacing"/>
               <w:cnfStyle w:val="000000000000" w:firstRow="0" w:lastRow="0" w:firstColumn="0" w:lastColumn="0" w:oddVBand="0" w:evenVBand="0" w:oddHBand="0" w:evenHBand="0" w:firstRowFirstColumn="0" w:firstRowLastColumn="0" w:lastRowFirstColumn="0" w:lastRowLastColumn="0"/>
               <w:rPr>
                 <w:rFonts w:asciiTheme="minorHAnsi" w:hAnsiTheme="minorHAnsi" w:cstheme="minorHAnsi"/>
@@ -4517,19 +4692,19 @@
           </w:p>
           <w:p>
             <w:pPr>
-              <w:pStyle w:val="Sinespaciado"/>
-              <w:cnfStyle w:val="000000000000" w:firstRow="0" w:lastRow="0" w:firstColumn="0" w:lastColumn="0" w:oddVBand="0" w:evenVBand="0" w:oddHBand="0" w:evenHBand="0" w:firstRowFirstColumn="0" w:firstRowLastColumn="0" w:lastRowFirstColumn="0" w:lastRowLastColumn="0"/>
-              <w:rPr>
-                <w:rFonts w:asciiTheme="minorHAnsi" w:hAnsiTheme="minorHAnsi" w:cstheme="minorHAnsi"/>
-                <w:sz w:val="20"/>
-                <w:szCs w:val="20"/>
-                <w:lang w:val="es-ES"/>
-              </w:rPr>
-            </w:pPr>
-          </w:p>
-          <w:p>
-            <w:pPr>
-              <w:pStyle w:val="Sinespaciado"/>
+              <w:pStyle w:val="NoSpacing"/>
+              <w:cnfStyle w:val="000000000000" w:firstRow="0" w:lastRow="0" w:firstColumn="0" w:lastColumn="0" w:oddVBand="0" w:evenVBand="0" w:oddHBand="0" w:evenHBand="0" w:firstRowFirstColumn="0" w:firstRowLastColumn="0" w:lastRowFirstColumn="0" w:lastRowLastColumn="0"/>
+              <w:rPr>
+                <w:rFonts w:asciiTheme="minorHAnsi" w:hAnsiTheme="minorHAnsi" w:cstheme="minorHAnsi"/>
+                <w:sz w:val="20"/>
+                <w:szCs w:val="20"/>
+                <w:lang w:val="es-ES"/>
+              </w:rPr>
+            </w:pPr>
+          </w:p>
+          <w:p>
+            <w:pPr>
+              <w:pStyle w:val="NoSpacing"/>
               <w:cnfStyle w:val="000000000000" w:firstRow="0" w:lastRow="0" w:firstColumn="0" w:lastColumn="0" w:oddVBand="0" w:evenVBand="0" w:oddHBand="0" w:evenHBand="0" w:firstRowFirstColumn="0" w:firstRowLastColumn="0" w:lastRowFirstColumn="0" w:lastRowLastColumn="0"/>
               <w:rPr>
                 <w:rFonts w:asciiTheme="minorHAnsi" w:hAnsiTheme="minorHAnsi" w:cstheme="minorHAnsi"/>
@@ -4559,7 +4734,7 @@
           </w:p>
           <w:p>
             <w:pPr>
-              <w:pStyle w:val="Sinespaciado"/>
+              <w:pStyle w:val="NoSpacing"/>
               <w:cnfStyle w:val="000000000000" w:firstRow="0" w:lastRow="0" w:firstColumn="0" w:lastColumn="0" w:oddVBand="0" w:evenVBand="0" w:oddHBand="0" w:evenHBand="0" w:firstRowFirstColumn="0" w:firstRowLastColumn="0" w:lastRowFirstColumn="0" w:lastRowLastColumn="0"/>
               <w:rPr>
                 <w:rFonts w:asciiTheme="minorHAnsi" w:hAnsiTheme="minorHAnsi" w:cstheme="minorHAnsi"/>
@@ -4580,19 +4755,19 @@
           </w:p>
           <w:p>
             <w:pPr>
-              <w:pStyle w:val="Sinespaciado"/>
-              <w:cnfStyle w:val="000000000000" w:firstRow="0" w:lastRow="0" w:firstColumn="0" w:lastColumn="0" w:oddVBand="0" w:evenVBand="0" w:oddHBand="0" w:evenHBand="0" w:firstRowFirstColumn="0" w:firstRowLastColumn="0" w:lastRowFirstColumn="0" w:lastRowLastColumn="0"/>
-              <w:rPr>
-                <w:rFonts w:asciiTheme="minorHAnsi" w:hAnsiTheme="minorHAnsi" w:cstheme="minorHAnsi"/>
-                <w:sz w:val="20"/>
-                <w:szCs w:val="20"/>
-                <w:lang w:val="es-ES"/>
-              </w:rPr>
-            </w:pPr>
-          </w:p>
-          <w:p>
-            <w:pPr>
-              <w:pStyle w:val="Sinespaciado"/>
+              <w:pStyle w:val="NoSpacing"/>
+              <w:cnfStyle w:val="000000000000" w:firstRow="0" w:lastRow="0" w:firstColumn="0" w:lastColumn="0" w:oddVBand="0" w:evenVBand="0" w:oddHBand="0" w:evenHBand="0" w:firstRowFirstColumn="0" w:firstRowLastColumn="0" w:lastRowFirstColumn="0" w:lastRowLastColumn="0"/>
+              <w:rPr>
+                <w:rFonts w:asciiTheme="minorHAnsi" w:hAnsiTheme="minorHAnsi" w:cstheme="minorHAnsi"/>
+                <w:sz w:val="20"/>
+                <w:szCs w:val="20"/>
+                <w:lang w:val="es-ES"/>
+              </w:rPr>
+            </w:pPr>
+          </w:p>
+          <w:p>
+            <w:pPr>
+              <w:pStyle w:val="NoSpacing"/>
               <w:cnfStyle w:val="000000000000" w:firstRow="0" w:lastRow="0" w:firstColumn="0" w:lastColumn="0" w:oddVBand="0" w:evenVBand="0" w:oddHBand="0" w:evenHBand="0" w:firstRowFirstColumn="0" w:firstRowLastColumn="0" w:lastRowFirstColumn="0" w:lastRowLastColumn="0"/>
               <w:rPr>
                 <w:rFonts w:asciiTheme="minorHAnsi" w:hAnsiTheme="minorHAnsi" w:cstheme="minorHAnsi"/>
@@ -4622,7 +4797,7 @@
           </w:p>
           <w:p>
             <w:pPr>
-              <w:pStyle w:val="Sinespaciado"/>
+              <w:pStyle w:val="NoSpacing"/>
               <w:cnfStyle w:val="000000000000" w:firstRow="0" w:lastRow="0" w:firstColumn="0" w:lastColumn="0" w:oddVBand="0" w:evenVBand="0" w:oddHBand="0" w:evenHBand="0" w:firstRowFirstColumn="0" w:firstRowLastColumn="0" w:lastRowFirstColumn="0" w:lastRowLastColumn="0"/>
               <w:rPr>
                 <w:rFonts w:asciiTheme="minorHAnsi" w:hAnsiTheme="minorHAnsi" w:cstheme="minorHAnsi"/>
@@ -4643,19 +4818,19 @@
           </w:p>
           <w:p>
             <w:pPr>
-              <w:pStyle w:val="Sinespaciado"/>
-              <w:cnfStyle w:val="000000000000" w:firstRow="0" w:lastRow="0" w:firstColumn="0" w:lastColumn="0" w:oddVBand="0" w:evenVBand="0" w:oddHBand="0" w:evenHBand="0" w:firstRowFirstColumn="0" w:firstRowLastColumn="0" w:lastRowFirstColumn="0" w:lastRowLastColumn="0"/>
-              <w:rPr>
-                <w:rFonts w:asciiTheme="minorHAnsi" w:hAnsiTheme="minorHAnsi" w:cstheme="minorHAnsi"/>
-                <w:sz w:val="20"/>
-                <w:szCs w:val="20"/>
-                <w:lang w:val="es-ES"/>
-              </w:rPr>
-            </w:pPr>
-          </w:p>
-          <w:p>
-            <w:pPr>
-              <w:pStyle w:val="Sinespaciado"/>
+              <w:pStyle w:val="NoSpacing"/>
+              <w:cnfStyle w:val="000000000000" w:firstRow="0" w:lastRow="0" w:firstColumn="0" w:lastColumn="0" w:oddVBand="0" w:evenVBand="0" w:oddHBand="0" w:evenHBand="0" w:firstRowFirstColumn="0" w:firstRowLastColumn="0" w:lastRowFirstColumn="0" w:lastRowLastColumn="0"/>
+              <w:rPr>
+                <w:rFonts w:asciiTheme="minorHAnsi" w:hAnsiTheme="minorHAnsi" w:cstheme="minorHAnsi"/>
+                <w:sz w:val="20"/>
+                <w:szCs w:val="20"/>
+                <w:lang w:val="es-ES"/>
+              </w:rPr>
+            </w:pPr>
+          </w:p>
+          <w:p>
+            <w:pPr>
+              <w:pStyle w:val="NoSpacing"/>
               <w:cnfStyle w:val="000000000000" w:firstRow="0" w:lastRow="0" w:firstColumn="0" w:lastColumn="0" w:oddVBand="0" w:evenVBand="0" w:oddHBand="0" w:evenHBand="0" w:firstRowFirstColumn="0" w:firstRowLastColumn="0" w:lastRowFirstColumn="0" w:lastRowLastColumn="0"/>
               <w:rPr>
                 <w:rFonts w:asciiTheme="minorHAnsi" w:hAnsiTheme="minorHAnsi" w:cstheme="minorHAnsi"/>
@@ -4676,7 +4851,7 @@
           </w:p>
           <w:p>
             <w:pPr>
-              <w:pStyle w:val="Sinespaciado"/>
+              <w:pStyle w:val="NoSpacing"/>
               <w:cnfStyle w:val="000000000000" w:firstRow="0" w:lastRow="0" w:firstColumn="0" w:lastColumn="0" w:oddVBand="0" w:evenVBand="0" w:oddHBand="0" w:evenHBand="0" w:firstRowFirstColumn="0" w:firstRowLastColumn="0" w:lastRowFirstColumn="0" w:lastRowLastColumn="0"/>
               <w:rPr>
                 <w:rFonts w:asciiTheme="minorHAnsi" w:hAnsiTheme="minorHAnsi" w:cstheme="minorHAnsi"/>
@@ -4702,7 +4877,7 @@
           </w:tcPr>
           <w:p>
             <w:pPr>
-              <w:pStyle w:val="Sinespaciado"/>
+              <w:pStyle w:val="NoSpacing"/>
               <w:cnfStyle w:val="000000000000" w:firstRow="0" w:lastRow="0" w:firstColumn="0" w:lastColumn="0" w:oddVBand="0" w:evenVBand="0" w:oddHBand="0" w:evenHBand="0" w:firstRowFirstColumn="0" w:firstRowLastColumn="0" w:lastRowFirstColumn="0" w:lastRowLastColumn="0"/>
               <w:rPr>
                 <w:rFonts w:asciiTheme="minorHAnsi" w:hAnsiTheme="minorHAnsi" w:cstheme="minorHAnsi"/>
@@ -4725,7 +4900,7 @@
           </w:p>
           <w:p>
             <w:pPr>
-              <w:pStyle w:val="Sinespaciado"/>
+              <w:pStyle w:val="NoSpacing"/>
               <w:cnfStyle w:val="000000000000" w:firstRow="0" w:lastRow="0" w:firstColumn="0" w:lastColumn="0" w:oddVBand="0" w:evenVBand="0" w:oddHBand="0" w:evenHBand="0" w:firstRowFirstColumn="0" w:firstRowLastColumn="0" w:lastRowFirstColumn="0" w:lastRowLastColumn="0"/>
               <w:rPr>
                 <w:rFonts w:asciiTheme="minorHAnsi" w:hAnsiTheme="minorHAnsi" w:cstheme="minorHAnsi"/>
@@ -4758,7 +4933,7 @@
           </w:tcPr>
           <w:p>
             <w:pPr>
-              <w:pStyle w:val="Sinespaciado"/>
+              <w:pStyle w:val="NoSpacing"/>
               <w:rPr>
                 <w:rFonts w:asciiTheme="minorHAnsi" w:hAnsiTheme="minorHAnsi" w:cstheme="minorHAnsi"/>
                 <w:b w:val="0"/>
@@ -4870,7 +5045,7 @@
           </w:tcPr>
           <w:p>
             <w:pPr>
-              <w:pStyle w:val="Sinespaciado"/>
+              <w:pStyle w:val="NoSpacing"/>
               <w:cnfStyle w:val="000000000000" w:firstRow="0" w:lastRow="0" w:firstColumn="0" w:lastColumn="0" w:oddVBand="0" w:evenVBand="0" w:oddHBand="0" w:evenHBand="0" w:firstRowFirstColumn="0" w:firstRowLastColumn="0" w:lastRowFirstColumn="0" w:lastRowLastColumn="0"/>
               <w:rPr>
                 <w:rFonts w:asciiTheme="minorHAnsi" w:hAnsiTheme="minorHAnsi" w:cstheme="minorHAnsi"/>
@@ -4891,7 +5066,7 @@
           </w:p>
           <w:p>
             <w:pPr>
-              <w:pStyle w:val="Sinespaciado"/>
+              <w:pStyle w:val="NoSpacing"/>
               <w:cnfStyle w:val="000000000000" w:firstRow="0" w:lastRow="0" w:firstColumn="0" w:lastColumn="0" w:oddVBand="0" w:evenVBand="0" w:oddHBand="0" w:evenHBand="0" w:firstRowFirstColumn="0" w:firstRowLastColumn="0" w:lastRowFirstColumn="0" w:lastRowLastColumn="0"/>
               <w:rPr>
                 <w:rFonts w:asciiTheme="minorHAnsi" w:hAnsiTheme="minorHAnsi" w:cstheme="minorHAnsi"/>
@@ -4917,7 +5092,7 @@
           </w:tcPr>
           <w:p>
             <w:pPr>
-              <w:pStyle w:val="Sinespaciado"/>
+              <w:pStyle w:val="NoSpacing"/>
               <w:cnfStyle w:val="000000000000" w:firstRow="0" w:lastRow="0" w:firstColumn="0" w:lastColumn="0" w:oddVBand="0" w:evenVBand="0" w:oddHBand="0" w:evenHBand="0" w:firstRowFirstColumn="0" w:firstRowLastColumn="0" w:lastRowFirstColumn="0" w:lastRowLastColumn="0"/>
               <w:rPr>
                 <w:rFonts w:asciiTheme="minorHAnsi" w:hAnsiTheme="minorHAnsi" w:cstheme="minorHAnsi"/>
@@ -4960,7 +5135,7 @@
           </w:p>
           <w:p>
             <w:pPr>
-              <w:pStyle w:val="Sinespaciado"/>
+              <w:pStyle w:val="NoSpacing"/>
               <w:cnfStyle w:val="000000000000" w:firstRow="0" w:lastRow="0" w:firstColumn="0" w:lastColumn="0" w:oddVBand="0" w:evenVBand="0" w:oddHBand="0" w:evenHBand="0" w:firstRowFirstColumn="0" w:firstRowLastColumn="0" w:lastRowFirstColumn="0" w:lastRowLastColumn="0"/>
               <w:rPr>
                 <w:rFonts w:asciiTheme="minorHAnsi" w:hAnsiTheme="minorHAnsi" w:cstheme="minorHAnsi"/>
@@ -4994,7 +5169,7 @@
           </w:tcPr>
           <w:p>
             <w:pPr>
-              <w:pStyle w:val="Sinespaciado"/>
+              <w:pStyle w:val="NoSpacing"/>
               <w:rPr>
                 <w:rFonts w:asciiTheme="minorHAnsi" w:hAnsiTheme="minorHAnsi" w:cstheme="minorHAnsi"/>
                 <w:b w:val="0"/>
@@ -5096,7 +5271,7 @@
           </w:tcPr>
           <w:p>
             <w:pPr>
-              <w:pStyle w:val="Sinespaciado"/>
+              <w:pStyle w:val="NoSpacing"/>
               <w:cnfStyle w:val="000000000000" w:firstRow="0" w:lastRow="0" w:firstColumn="0" w:lastColumn="0" w:oddVBand="0" w:evenVBand="0" w:oddHBand="0" w:evenHBand="0" w:firstRowFirstColumn="0" w:firstRowLastColumn="0" w:lastRowFirstColumn="0" w:lastRowLastColumn="0"/>
               <w:rPr>
                 <w:rFonts w:asciiTheme="minorHAnsi" w:hAnsiTheme="minorHAnsi" w:cstheme="minorHAnsi"/>
@@ -5113,7 +5288,7 @@
           </w:tcPr>
           <w:p>
             <w:pPr>
-              <w:pStyle w:val="Sinespaciado"/>
+              <w:pStyle w:val="NoSpacing"/>
               <w:cnfStyle w:val="000000000000" w:firstRow="0" w:lastRow="0" w:firstColumn="0" w:lastColumn="0" w:oddVBand="0" w:evenVBand="0" w:oddHBand="0" w:evenHBand="0" w:firstRowFirstColumn="0" w:firstRowLastColumn="0" w:lastRowFirstColumn="0" w:lastRowLastColumn="0"/>
               <w:rPr>
                 <w:rFonts w:asciiTheme="minorHAnsi" w:hAnsiTheme="minorHAnsi" w:cstheme="minorHAnsi"/>
@@ -5136,7 +5311,7 @@
           </w:p>
           <w:p>
             <w:pPr>
-              <w:pStyle w:val="Sinespaciado"/>
+              <w:pStyle w:val="NoSpacing"/>
               <w:cnfStyle w:val="000000000000" w:firstRow="0" w:lastRow="0" w:firstColumn="0" w:lastColumn="0" w:oddVBand="0" w:evenVBand="0" w:oddHBand="0" w:evenHBand="0" w:firstRowFirstColumn="0" w:firstRowLastColumn="0" w:lastRowFirstColumn="0" w:lastRowLastColumn="0"/>
               <w:rPr>
                 <w:rFonts w:asciiTheme="minorHAnsi" w:hAnsiTheme="minorHAnsi" w:cstheme="minorHAnsi"/>
@@ -5170,7 +5345,7 @@
           </w:tcPr>
           <w:p>
             <w:pPr>
-              <w:pStyle w:val="Sinespaciado"/>
+              <w:pStyle w:val="NoSpacing"/>
               <w:rPr>
                 <w:rFonts w:asciiTheme="minorHAnsi" w:hAnsiTheme="minorHAnsi" w:cstheme="minorHAnsi"/>
                 <w:b w:val="0"/>
@@ -5240,7 +5415,7 @@
           </w:tcPr>
           <w:p>
             <w:pPr>
-              <w:pStyle w:val="Sinespaciado"/>
+              <w:pStyle w:val="NoSpacing"/>
               <w:cnfStyle w:val="000000000000" w:firstRow="0" w:lastRow="0" w:firstColumn="0" w:lastColumn="0" w:oddVBand="0" w:evenVBand="0" w:oddHBand="0" w:evenHBand="0" w:firstRowFirstColumn="0" w:firstRowLastColumn="0" w:lastRowFirstColumn="0" w:lastRowLastColumn="0"/>
               <w:rPr>
                 <w:rFonts w:asciiTheme="minorHAnsi" w:hAnsiTheme="minorHAnsi" w:cstheme="minorHAnsi"/>
@@ -5257,7 +5432,7 @@
           </w:tcPr>
           <w:p>
             <w:pPr>
-              <w:pStyle w:val="Sinespaciado"/>
+              <w:pStyle w:val="NoSpacing"/>
               <w:cnfStyle w:val="000000000000" w:firstRow="0" w:lastRow="0" w:firstColumn="0" w:lastColumn="0" w:oddVBand="0" w:evenVBand="0" w:oddHBand="0" w:evenHBand="0" w:firstRowFirstColumn="0" w:firstRowLastColumn="0" w:lastRowFirstColumn="0" w:lastRowLastColumn="0"/>
               <w:rPr>
                 <w:rFonts w:asciiTheme="minorHAnsi" w:hAnsiTheme="minorHAnsi" w:cstheme="minorHAnsi"/>
@@ -5290,7 +5465,7 @@
           </w:p>
           <w:p>
             <w:pPr>
-              <w:pStyle w:val="Sinespaciado"/>
+              <w:pStyle w:val="NoSpacing"/>
               <w:cnfStyle w:val="000000000000" w:firstRow="0" w:lastRow="0" w:firstColumn="0" w:lastColumn="0" w:oddVBand="0" w:evenVBand="0" w:oddHBand="0" w:evenHBand="0" w:firstRowFirstColumn="0" w:firstRowLastColumn="0" w:lastRowFirstColumn="0" w:lastRowLastColumn="0"/>
               <w:rPr>
                 <w:rFonts w:asciiTheme="minorHAnsi" w:hAnsiTheme="minorHAnsi" w:cstheme="minorHAnsi"/>
@@ -5324,7 +5499,7 @@
           </w:tcPr>
           <w:p>
             <w:pPr>
-              <w:pStyle w:val="Sinespaciado"/>
+              <w:pStyle w:val="NoSpacing"/>
               <w:rPr>
                 <w:rFonts w:asciiTheme="minorHAnsi" w:hAnsiTheme="minorHAnsi" w:cstheme="minorHAnsi"/>
                 <w:b w:val="0"/>
@@ -5427,7 +5602,7 @@
           </w:tcPr>
           <w:p>
             <w:pPr>
-              <w:pStyle w:val="Sinespaciado"/>
+              <w:pStyle w:val="NoSpacing"/>
               <w:cnfStyle w:val="000000000000" w:firstRow="0" w:lastRow="0" w:firstColumn="0" w:lastColumn="0" w:oddVBand="0" w:evenVBand="0" w:oddHBand="0" w:evenHBand="0" w:firstRowFirstColumn="0" w:firstRowLastColumn="0" w:lastRowFirstColumn="0" w:lastRowLastColumn="0"/>
               <w:rPr>
                 <w:rFonts w:asciiTheme="minorHAnsi" w:hAnsiTheme="minorHAnsi" w:cstheme="minorHAnsi"/>
@@ -5448,7 +5623,7 @@
           </w:p>
           <w:p>
             <w:pPr>
-              <w:pStyle w:val="Sinespaciado"/>
+              <w:pStyle w:val="NoSpacing"/>
               <w:cnfStyle w:val="000000000000" w:firstRow="0" w:lastRow="0" w:firstColumn="0" w:lastColumn="0" w:oddVBand="0" w:evenVBand="0" w:oddHBand="0" w:evenHBand="0" w:firstRowFirstColumn="0" w:firstRowLastColumn="0" w:lastRowFirstColumn="0" w:lastRowLastColumn="0"/>
               <w:rPr>
                 <w:rFonts w:asciiTheme="minorHAnsi" w:hAnsiTheme="minorHAnsi" w:cstheme="minorHAnsi"/>
@@ -5469,7 +5644,7 @@
           </w:p>
           <w:p>
             <w:pPr>
-              <w:pStyle w:val="Sinespaciado"/>
+              <w:pStyle w:val="NoSpacing"/>
               <w:cnfStyle w:val="000000000000" w:firstRow="0" w:lastRow="0" w:firstColumn="0" w:lastColumn="0" w:oddVBand="0" w:evenVBand="0" w:oddHBand="0" w:evenHBand="0" w:firstRowFirstColumn="0" w:firstRowLastColumn="0" w:lastRowFirstColumn="0" w:lastRowLastColumn="0"/>
               <w:rPr>
                 <w:rFonts w:asciiTheme="minorHAnsi" w:hAnsiTheme="minorHAnsi" w:cstheme="minorHAnsi"/>
@@ -5495,7 +5670,7 @@
           </w:tcPr>
           <w:p>
             <w:pPr>
-              <w:pStyle w:val="Sinespaciado"/>
+              <w:pStyle w:val="NoSpacing"/>
               <w:cnfStyle w:val="000000000000" w:firstRow="0" w:lastRow="0" w:firstColumn="0" w:lastColumn="0" w:oddVBand="0" w:evenVBand="0" w:oddHBand="0" w:evenHBand="0" w:firstRowFirstColumn="0" w:firstRowLastColumn="0" w:lastRowFirstColumn="0" w:lastRowLastColumn="0"/>
               <w:rPr>
                 <w:rFonts w:asciiTheme="minorHAnsi" w:hAnsiTheme="minorHAnsi" w:cstheme="minorHAnsi"/>
@@ -5518,7 +5693,7 @@
           </w:p>
           <w:p>
             <w:pPr>
-              <w:pStyle w:val="Sinespaciado"/>
+              <w:pStyle w:val="NoSpacing"/>
               <w:cnfStyle w:val="000000000000" w:firstRow="0" w:lastRow="0" w:firstColumn="0" w:lastColumn="0" w:oddVBand="0" w:evenVBand="0" w:oddHBand="0" w:evenHBand="0" w:firstRowFirstColumn="0" w:firstRowLastColumn="0" w:lastRowFirstColumn="0" w:lastRowLastColumn="0"/>
               <w:rPr>
                 <w:rFonts w:asciiTheme="minorHAnsi" w:hAnsiTheme="minorHAnsi" w:cstheme="minorHAnsi"/>
@@ -5552,7 +5727,7 @@
           </w:tcPr>
           <w:p>
             <w:pPr>
-              <w:pStyle w:val="Sinespaciado"/>
+              <w:pStyle w:val="NoSpacing"/>
               <w:rPr>
                 <w:rFonts w:asciiTheme="minorHAnsi" w:hAnsiTheme="minorHAnsi" w:cstheme="minorHAnsi"/>
                 <w:b w:val="0"/>
@@ -5654,101 +5829,111 @@
           </w:tcPr>
           <w:p>
             <w:pPr>
-              <w:pStyle w:val="Sinespaciado"/>
-              <w:cnfStyle w:val="000000000000" w:firstRow="0" w:lastRow="0" w:firstColumn="0" w:lastColumn="0" w:oddVBand="0" w:evenVBand="0" w:oddHBand="0" w:evenHBand="0" w:firstRowFirstColumn="0" w:firstRowLastColumn="0" w:lastRowFirstColumn="0" w:lastRowLastColumn="0"/>
+              <w:pStyle w:val="NoSpacing"/>
+              <w:cnfStyle w:val="000000000000" w:firstRow="0" w:lastRow="0" w:firstColumn="0" w:lastColumn="0" w:oddVBand="0" w:evenVBand="0" w:oddHBand="0" w:evenHBand="0" w:firstRowFirstColumn="0" w:firstRowLastColumn="0" w:lastRowFirstColumn="0" w:lastRowLastColumn="0"/>
+              <w:rPr>
+                <w:rFonts w:asciiTheme="minorHAnsi" w:hAnsiTheme="minorHAnsi" w:cstheme="minorHAnsi"/>
+                <w:color w:val="92D050"/>
+                <w:sz w:val="20"/>
+                <w:szCs w:val="20"/>
+                <w:lang w:val="es-ES"/>
+              </w:rPr>
+            </w:pPr>
+            <w:r>
+              <w:rPr>
+                <w:rFonts w:asciiTheme="minorHAnsi" w:eastAsia="Times New Roman" w:hAnsiTheme="minorHAnsi" w:cstheme="minorHAnsi"/>
+                <w:color w:val="92D050"/>
+                <w:sz w:val="20"/>
+                <w:szCs w:val="20"/>
+                <w:lang w:val="es-ES"/>
+              </w:rPr>
+              <w:t xml:space="preserve">funciones [nombre] </w:t>
+            </w:r>
+            <w:r>
+              <w:rPr>
+                <w:rFonts w:asciiTheme="minorHAnsi" w:hAnsiTheme="minorHAnsi" w:cstheme="minorHAnsi"/>
+                <w:color w:val="92D050"/>
+                <w:sz w:val="20"/>
+                <w:szCs w:val="20"/>
+                <w:lang w:val="es-ES"/>
+              </w:rPr>
+              <w:t>≠</w:t>
+            </w:r>
+            <w:r>
+              <w:rPr>
+                <w:rFonts w:asciiTheme="minorHAnsi" w:eastAsia="Times New Roman" w:hAnsiTheme="minorHAnsi" w:cstheme="minorHAnsi"/>
+                <w:color w:val="92D050"/>
+                <w:sz w:val="20"/>
+                <w:szCs w:val="20"/>
+                <w:lang w:val="es-ES"/>
+              </w:rPr>
+              <w:t xml:space="preserve"> </w:t>
+            </w:r>
+            <w:r>
               <w:rPr>
                 <w:rFonts w:ascii="Cambria Math" w:hAnsi="Cambria Math" w:cs="Cambria Math"/>
                 <w:color w:val="92D050"/>
                 <w:sz w:val="20"/>
                 <w:szCs w:val="20"/>
-              </w:rPr>
-            </w:pPr>
-            <w:r>
+                <w:lang w:val="es-ES"/>
+              </w:rPr>
+              <w:t>∅</w:t>
+            </w:r>
+          </w:p>
+          <w:p>
+            <w:pPr>
+              <w:pStyle w:val="NoSpacing"/>
+              <w:cnfStyle w:val="000000000000" w:firstRow="0" w:lastRow="0" w:firstColumn="0" w:lastColumn="0" w:oddVBand="0" w:evenVBand="0" w:oddHBand="0" w:evenHBand="0" w:firstRowFirstColumn="0" w:firstRowLastColumn="0" w:lastRowFirstColumn="0" w:lastRowLastColumn="0"/>
+              <w:rPr>
+                <w:rFonts w:asciiTheme="minorHAnsi" w:hAnsiTheme="minorHAnsi" w:cstheme="minorHAnsi"/>
+                <w:sz w:val="20"/>
+                <w:szCs w:val="20"/>
+                <w:lang w:val="es-ES"/>
+              </w:rPr>
+            </w:pPr>
+            <w:r>
+              <w:rPr>
+                <w:rFonts w:asciiTheme="minorHAnsi" w:hAnsiTheme="minorHAnsi" w:cstheme="minorHAnsi"/>
+                <w:sz w:val="20"/>
+                <w:szCs w:val="20"/>
+                <w:lang w:val="es-ES"/>
+              </w:rPr>
+              <w:lastRenderedPageBreak/>
+              <w:t>expr_llamada_funcion.definicion.parametros.tipo == parametros.tipo</w:t>
+            </w:r>
+          </w:p>
+        </w:tc>
+        <w:tc>
+          <w:tcPr>
+            <w:tcW w:w="4819" w:type="dxa"/>
+          </w:tcPr>
+          <w:p>
+            <w:pPr>
+              <w:pStyle w:val="NoSpacing"/>
+              <w:cnfStyle w:val="000000000000" w:firstRow="0" w:lastRow="0" w:firstColumn="0" w:lastColumn="0" w:oddVBand="0" w:evenVBand="0" w:oddHBand="0" w:evenHBand="0" w:firstRowFirstColumn="0" w:firstRowLastColumn="0" w:lastRowFirstColumn="0" w:lastRowLastColumn="0"/>
               <w:rPr>
                 <w:rFonts w:asciiTheme="minorHAnsi" w:eastAsia="Times New Roman" w:hAnsiTheme="minorHAnsi" w:cstheme="minorHAnsi"/>
                 <w:color w:val="92D050"/>
                 <w:sz w:val="20"/>
                 <w:szCs w:val="20"/>
-              </w:rPr>
-              <w:t xml:space="preserve">funciones [nombre] </w:t>
-            </w:r>
-            <w:r>
-              <w:rPr>
-                <w:rFonts w:asciiTheme="minorHAnsi" w:hAnsiTheme="minorHAnsi" w:cstheme="minorHAnsi"/>
-                <w:color w:val="92D050"/>
-                <w:sz w:val="20"/>
-                <w:szCs w:val="20"/>
-              </w:rPr>
-              <w:t>≠</w:t>
-            </w:r>
+                <w:lang w:val="es-ES"/>
+              </w:rPr>
+            </w:pPr>
             <w:r>
               <w:rPr>
                 <w:rFonts w:asciiTheme="minorHAnsi" w:eastAsia="Times New Roman" w:hAnsiTheme="minorHAnsi" w:cstheme="minorHAnsi"/>
                 <w:color w:val="92D050"/>
                 <w:sz w:val="20"/>
                 <w:szCs w:val="20"/>
-              </w:rPr>
-              <w:t xml:space="preserve"> </w:t>
-            </w:r>
-            <w:r>
-              <w:rPr>
-                <w:rFonts w:ascii="Cambria Math" w:hAnsi="Cambria Math" w:cs="Cambria Math"/>
-                <w:color w:val="92D050"/>
-                <w:sz w:val="20"/>
-                <w:szCs w:val="20"/>
-              </w:rPr>
-              <w:t>∅</w:t>
-            </w:r>
-          </w:p>
-          <w:p>
-            <w:pPr>
-              <w:pStyle w:val="Sinespaciado"/>
-              <w:cnfStyle w:val="000000000000" w:firstRow="0" w:lastRow="0" w:firstColumn="0" w:lastColumn="0" w:oddVBand="0" w:evenVBand="0" w:oddHBand="0" w:evenHBand="0" w:firstRowFirstColumn="0" w:firstRowLastColumn="0" w:lastRowFirstColumn="0" w:lastRowLastColumn="0"/>
-              <w:rPr>
-                <w:rFonts w:asciiTheme="minorHAnsi" w:hAnsiTheme="minorHAnsi" w:cstheme="minorHAnsi"/>
-                <w:sz w:val="20"/>
-                <w:szCs w:val="20"/>
-              </w:rPr>
-            </w:pPr>
-            <w:r>
-              <w:rPr>
-                <w:rFonts w:ascii="Cambria Math" w:hAnsi="Cambria Math" w:cs="Cambria Math"/>
-                <w:color w:val="auto"/>
-                <w:sz w:val="20"/>
-                <w:szCs w:val="20"/>
-              </w:rPr>
-              <w:t>---</w:t>
-            </w:r>
-          </w:p>
-        </w:tc>
-        <w:tc>
-          <w:tcPr>
-            <w:tcW w:w="4819" w:type="dxa"/>
-          </w:tcPr>
-          <w:p>
-            <w:pPr>
-              <w:pStyle w:val="Sinespaciado"/>
-              <w:cnfStyle w:val="000000000000" w:firstRow="0" w:lastRow="0" w:firstColumn="0" w:lastColumn="0" w:oddVBand="0" w:evenVBand="0" w:oddHBand="0" w:evenHBand="0" w:firstRowFirstColumn="0" w:firstRowLastColumn="0" w:lastRowFirstColumn="0" w:lastRowLastColumn="0"/>
-              <w:rPr>
-                <w:rFonts w:asciiTheme="minorHAnsi" w:eastAsia="Times New Roman" w:hAnsiTheme="minorHAnsi" w:cstheme="minorHAnsi"/>
-                <w:color w:val="92D050"/>
-                <w:sz w:val="20"/>
-                <w:szCs w:val="20"/>
-              </w:rPr>
-            </w:pPr>
-            <w:r>
-              <w:rPr>
-                <w:rFonts w:asciiTheme="minorHAnsi" w:eastAsia="Times New Roman" w:hAnsiTheme="minorHAnsi" w:cstheme="minorHAnsi"/>
-                <w:color w:val="92D050"/>
-                <w:sz w:val="20"/>
-                <w:szCs w:val="20"/>
-              </w:rPr>
+                <w:lang w:val="es-ES"/>
+              </w:rPr>
+              <w:lastRenderedPageBreak/>
               <w:t>funciones.definition = funciones[nombre]</w:t>
             </w:r>
           </w:p>
           <w:p>
             <w:pPr>
-              <w:pStyle w:val="Sinespaciado"/>
+              <w:pStyle w:val="NoSpacing"/>
               <w:cnfStyle w:val="000000000000" w:firstRow="0" w:lastRow="0" w:firstColumn="0" w:lastColumn="0" w:oddVBand="0" w:evenVBand="0" w:oddHBand="0" w:evenHBand="0" w:firstRowFirstColumn="0" w:firstRowLastColumn="0" w:lastRowFirstColumn="0" w:lastRowLastColumn="0"/>
               <w:rPr>
                 <w:rFonts w:asciiTheme="minorHAnsi" w:hAnsiTheme="minorHAnsi" w:cstheme="minorHAnsi"/>
@@ -5766,17 +5951,19 @@
                 <w:szCs w:val="20"/>
                 <w:lang w:val="es-ES"/>
               </w:rPr>
+              <w:lastRenderedPageBreak/>
               <w:t>expr_llamada_funcion.tipo = expr.tipo</w:t>
             </w:r>
           </w:p>
           <w:p>
             <w:pPr>
-              <w:pStyle w:val="Sinespaciado"/>
-              <w:cnfStyle w:val="000000000000" w:firstRow="0" w:lastRow="0" w:firstColumn="0" w:lastColumn="0" w:oddVBand="0" w:evenVBand="0" w:oddHBand="0" w:evenHBand="0" w:firstRowFirstColumn="0" w:firstRowLastColumn="0" w:lastRowFirstColumn="0" w:lastRowLastColumn="0"/>
-              <w:rPr>
-                <w:rFonts w:asciiTheme="minorHAnsi" w:hAnsiTheme="minorHAnsi" w:cstheme="minorHAnsi"/>
-                <w:sz w:val="20"/>
-                <w:szCs w:val="20"/>
+              <w:pStyle w:val="NoSpacing"/>
+              <w:cnfStyle w:val="000000000000" w:firstRow="0" w:lastRow="0" w:firstColumn="0" w:lastColumn="0" w:oddVBand="0" w:evenVBand="0" w:oddHBand="0" w:evenHBand="0" w:firstRowFirstColumn="0" w:firstRowLastColumn="0" w:lastRowFirstColumn="0" w:lastRowLastColumn="0"/>
+              <w:rPr>
+                <w:rFonts w:asciiTheme="minorHAnsi" w:hAnsiTheme="minorHAnsi" w:cstheme="minorHAnsi"/>
+                <w:sz w:val="20"/>
+                <w:szCs w:val="20"/>
+                <w:lang w:val="es-ES"/>
               </w:rPr>
             </w:pPr>
             <w:r>
@@ -5804,21 +5991,24 @@
           </w:tcPr>
           <w:p>
             <w:pPr>
-              <w:pStyle w:val="Sinespaciado"/>
-              <w:rPr>
-                <w:rFonts w:asciiTheme="minorHAnsi" w:hAnsiTheme="minorHAnsi" w:cstheme="minorHAnsi"/>
-                <w:b w:val="0"/>
-                <w:sz w:val="20"/>
-                <w:szCs w:val="20"/>
-              </w:rPr>
-            </w:pPr>
-            <w:r>
-              <w:rPr>
-                <w:rFonts w:asciiTheme="minorHAnsi" w:hAnsiTheme="minorHAnsi" w:cstheme="minorHAnsi"/>
-                <w:b w:val="0"/>
-                <w:sz w:val="20"/>
-                <w:szCs w:val="20"/>
-              </w:rPr>
+              <w:pStyle w:val="NoSpacing"/>
+              <w:rPr>
+                <w:rFonts w:asciiTheme="minorHAnsi" w:hAnsiTheme="minorHAnsi" w:cstheme="minorHAnsi"/>
+                <w:b w:val="0"/>
+                <w:sz w:val="20"/>
+                <w:szCs w:val="20"/>
+                <w:lang w:val="es-ES"/>
+              </w:rPr>
+            </w:pPr>
+            <w:r>
+              <w:rPr>
+                <w:rFonts w:asciiTheme="minorHAnsi" w:hAnsiTheme="minorHAnsi" w:cstheme="minorHAnsi"/>
+                <w:b w:val="0"/>
+                <w:sz w:val="20"/>
+                <w:szCs w:val="20"/>
+                <w:lang w:val="es-ES"/>
+              </w:rPr>
+              <w:lastRenderedPageBreak/>
               <w:t xml:space="preserve"> </w:t>
             </w:r>
           </w:p>
@@ -5830,12 +6020,13 @@
           </w:tcPr>
           <w:p>
             <w:pPr>
-              <w:pStyle w:val="Sinespaciado"/>
-              <w:cnfStyle w:val="000000000000" w:firstRow="0" w:lastRow="0" w:firstColumn="0" w:lastColumn="0" w:oddVBand="0" w:evenVBand="0" w:oddHBand="0" w:evenHBand="0" w:firstRowFirstColumn="0" w:firstRowLastColumn="0" w:lastRowFirstColumn="0" w:lastRowLastColumn="0"/>
-              <w:rPr>
-                <w:rFonts w:asciiTheme="minorHAnsi" w:hAnsiTheme="minorHAnsi" w:cstheme="minorHAnsi"/>
-                <w:sz w:val="20"/>
-                <w:szCs w:val="20"/>
+              <w:pStyle w:val="NoSpacing"/>
+              <w:cnfStyle w:val="000000000000" w:firstRow="0" w:lastRow="0" w:firstColumn="0" w:lastColumn="0" w:oddVBand="0" w:evenVBand="0" w:oddHBand="0" w:evenHBand="0" w:firstRowFirstColumn="0" w:firstRowLastColumn="0" w:lastRowFirstColumn="0" w:lastRowLastColumn="0"/>
+              <w:rPr>
+                <w:rFonts w:asciiTheme="minorHAnsi" w:hAnsiTheme="minorHAnsi" w:cstheme="minorHAnsi"/>
+                <w:sz w:val="20"/>
+                <w:szCs w:val="20"/>
+                <w:lang w:val="es-ES"/>
               </w:rPr>
             </w:pPr>
           </w:p>
@@ -5847,12 +6038,13 @@
           </w:tcPr>
           <w:p>
             <w:pPr>
-              <w:pStyle w:val="Sinespaciado"/>
-              <w:cnfStyle w:val="000000000000" w:firstRow="0" w:lastRow="0" w:firstColumn="0" w:lastColumn="0" w:oddVBand="0" w:evenVBand="0" w:oddHBand="0" w:evenHBand="0" w:firstRowFirstColumn="0" w:firstRowLastColumn="0" w:lastRowFirstColumn="0" w:lastRowLastColumn="0"/>
-              <w:rPr>
-                <w:rFonts w:asciiTheme="minorHAnsi" w:hAnsiTheme="minorHAnsi" w:cstheme="minorHAnsi"/>
-                <w:sz w:val="20"/>
-                <w:szCs w:val="20"/>
+              <w:pStyle w:val="NoSpacing"/>
+              <w:cnfStyle w:val="000000000000" w:firstRow="0" w:lastRow="0" w:firstColumn="0" w:lastColumn="0" w:oddVBand="0" w:evenVBand="0" w:oddHBand="0" w:evenHBand="0" w:firstRowFirstColumn="0" w:firstRowLastColumn="0" w:lastRowFirstColumn="0" w:lastRowLastColumn="0"/>
+              <w:rPr>
+                <w:rFonts w:asciiTheme="minorHAnsi" w:hAnsiTheme="minorHAnsi" w:cstheme="minorHAnsi"/>
+                <w:sz w:val="20"/>
+                <w:szCs w:val="20"/>
+                <w:lang w:val="es-ES"/>
               </w:rPr>
             </w:pPr>
           </w:p>
@@ -5869,7 +6061,7 @@
           </w:tcPr>
           <w:p>
             <w:pPr>
-              <w:pStyle w:val="Sinespaciado"/>
+              <w:pStyle w:val="NoSpacing"/>
               <w:rPr>
                 <w:rFonts w:asciiTheme="minorHAnsi" w:hAnsiTheme="minorHAnsi" w:cstheme="minorHAnsi"/>
                 <w:b w:val="0"/>
@@ -5939,7 +6131,7 @@
           </w:tcPr>
           <w:p>
             <w:pPr>
-              <w:pStyle w:val="Sinespaciado"/>
+              <w:pStyle w:val="NoSpacing"/>
               <w:cnfStyle w:val="000000000000" w:firstRow="0" w:lastRow="0" w:firstColumn="0" w:lastColumn="0" w:oddVBand="0" w:evenVBand="0" w:oddHBand="0" w:evenHBand="0" w:firstRowFirstColumn="0" w:firstRowLastColumn="0" w:lastRowFirstColumn="0" w:lastRowLastColumn="0"/>
               <w:rPr>
                 <w:rFonts w:asciiTheme="minorHAnsi" w:hAnsiTheme="minorHAnsi" w:cstheme="minorHAnsi"/>
@@ -5956,7 +6148,7 @@
           </w:tcPr>
           <w:p>
             <w:pPr>
-              <w:pStyle w:val="Sinespaciado"/>
+              <w:pStyle w:val="NoSpacing"/>
               <w:cnfStyle w:val="000000000000" w:firstRow="0" w:lastRow="0" w:firstColumn="0" w:lastColumn="0" w:oddVBand="0" w:evenVBand="0" w:oddHBand="0" w:evenHBand="0" w:firstRowFirstColumn="0" w:firstRowLastColumn="0" w:lastRowFirstColumn="0" w:lastRowLastColumn="0"/>
               <w:rPr>
                 <w:rFonts w:asciiTheme="minorHAnsi" w:hAnsiTheme="minorHAnsi" w:cstheme="minorHAnsi"/>
@@ -5979,7 +6171,7 @@
           </w:tcPr>
           <w:p>
             <w:pPr>
-              <w:pStyle w:val="Sinespaciado"/>
+              <w:pStyle w:val="NoSpacing"/>
               <w:rPr>
                 <w:rFonts w:asciiTheme="minorHAnsi" w:hAnsiTheme="minorHAnsi" w:cstheme="minorHAnsi"/>
                 <w:b w:val="0"/>
@@ -6049,7 +6241,7 @@
           </w:tcPr>
           <w:p>
             <w:pPr>
-              <w:pStyle w:val="Sinespaciado"/>
+              <w:pStyle w:val="NoSpacing"/>
               <w:cnfStyle w:val="000000000000" w:firstRow="0" w:lastRow="0" w:firstColumn="0" w:lastColumn="0" w:oddVBand="0" w:evenVBand="0" w:oddHBand="0" w:evenHBand="0" w:firstRowFirstColumn="0" w:firstRowLastColumn="0" w:lastRowFirstColumn="0" w:lastRowLastColumn="0"/>
               <w:rPr>
                 <w:rFonts w:asciiTheme="minorHAnsi" w:hAnsiTheme="minorHAnsi" w:cstheme="minorHAnsi"/>
@@ -6066,7 +6258,7 @@
           </w:tcPr>
           <w:p>
             <w:pPr>
-              <w:pStyle w:val="Sinespaciado"/>
+              <w:pStyle w:val="NoSpacing"/>
               <w:cnfStyle w:val="000000000000" w:firstRow="0" w:lastRow="0" w:firstColumn="0" w:lastColumn="0" w:oddVBand="0" w:evenVBand="0" w:oddHBand="0" w:evenHBand="0" w:firstRowFirstColumn="0" w:firstRowLastColumn="0" w:lastRowFirstColumn="0" w:lastRowLastColumn="0"/>
               <w:rPr>
                 <w:rFonts w:asciiTheme="minorHAnsi" w:hAnsiTheme="minorHAnsi" w:cstheme="minorHAnsi"/>
@@ -6089,24 +6281,23 @@
           </w:tcPr>
           <w:p>
             <w:pPr>
-              <w:pStyle w:val="Sinespaciado"/>
-              <w:rPr>
-                <w:rFonts w:asciiTheme="minorHAnsi" w:hAnsiTheme="minorHAnsi" w:cstheme="minorHAnsi"/>
-                <w:b w:val="0"/>
-                <w:sz w:val="20"/>
-                <w:szCs w:val="20"/>
-                <w:lang w:val="es-ES"/>
-              </w:rPr>
-            </w:pPr>
-            <w:r>
-              <w:rPr>
-                <w:rFonts w:asciiTheme="minorHAnsi" w:hAnsiTheme="minorHAnsi" w:cstheme="minorHAnsi"/>
-                <w:b w:val="0"/>
-                <w:sz w:val="20"/>
-                <w:szCs w:val="20"/>
-                <w:lang w:val="es-ES"/>
-              </w:rPr>
-              <w:lastRenderedPageBreak/>
+              <w:pStyle w:val="NoSpacing"/>
+              <w:rPr>
+                <w:rFonts w:asciiTheme="minorHAnsi" w:hAnsiTheme="minorHAnsi" w:cstheme="minorHAnsi"/>
+                <w:b w:val="0"/>
+                <w:sz w:val="20"/>
+                <w:szCs w:val="20"/>
+                <w:lang w:val="es-ES"/>
+              </w:rPr>
+            </w:pPr>
+            <w:r>
+              <w:rPr>
+                <w:rFonts w:asciiTheme="minorHAnsi" w:hAnsiTheme="minorHAnsi" w:cstheme="minorHAnsi"/>
+                <w:b w:val="0"/>
+                <w:sz w:val="20"/>
+                <w:szCs w:val="20"/>
+                <w:lang w:val="es-ES"/>
+              </w:rPr>
               <w:t>operador_booleano:</w:t>
             </w:r>
             <w:r>
@@ -6160,7 +6351,7 @@
           </w:tcPr>
           <w:p>
             <w:pPr>
-              <w:pStyle w:val="Sinespaciado"/>
+              <w:pStyle w:val="NoSpacing"/>
               <w:cnfStyle w:val="000000000000" w:firstRow="0" w:lastRow="0" w:firstColumn="0" w:lastColumn="0" w:oddVBand="0" w:evenVBand="0" w:oddHBand="0" w:evenHBand="0" w:firstRowFirstColumn="0" w:firstRowLastColumn="0" w:lastRowFirstColumn="0" w:lastRowLastColumn="0"/>
               <w:rPr>
                 <w:rFonts w:asciiTheme="minorHAnsi" w:hAnsiTheme="minorHAnsi" w:cstheme="minorHAnsi"/>
@@ -6177,7 +6368,7 @@
           </w:tcPr>
           <w:p>
             <w:pPr>
-              <w:pStyle w:val="Sinespaciado"/>
+              <w:pStyle w:val="NoSpacing"/>
               <w:cnfStyle w:val="000000000000" w:firstRow="0" w:lastRow="0" w:firstColumn="0" w:lastColumn="0" w:oddVBand="0" w:evenVBand="0" w:oddHBand="0" w:evenHBand="0" w:firstRowFirstColumn="0" w:firstRowLastColumn="0" w:lastRowFirstColumn="0" w:lastRowLastColumn="0"/>
               <w:rPr>
                 <w:rFonts w:asciiTheme="minorHAnsi" w:hAnsiTheme="minorHAnsi" w:cstheme="minorHAnsi"/>
@@ -6436,7 +6627,7 @@
     </w:p>
     <w:p>
       <w:pPr>
-        <w:pStyle w:val="Ttulo1"/>
+        <w:pStyle w:val="Heading1"/>
         <w:rPr>
           <w:rFonts w:asciiTheme="minorHAnsi" w:hAnsiTheme="minorHAnsi" w:cstheme="minorHAnsi"/>
         </w:rPr>
@@ -6450,7 +6641,7 @@
     </w:p>
     <w:tbl>
       <w:tblPr>
-        <w:tblStyle w:val="Tablaconcuadrcula1clara-nfasis1"/>
+        <w:tblStyle w:val="GridTable1Light-Accent1"/>
         <w:tblW w:w="8258" w:type="dxa"/>
         <w:tblLook w:val="04A0" w:firstRow="1" w:lastRow="0" w:firstColumn="1" w:lastColumn="0" w:noHBand="0" w:noVBand="1"/>
       </w:tblPr>
@@ -6887,7 +7078,7 @@
     </w:p>
     <w:p>
       <w:pPr>
-        <w:pStyle w:val="Ttulo1"/>
+        <w:pStyle w:val="Heading1"/>
         <w:rPr>
           <w:rFonts w:asciiTheme="minorHAnsi" w:eastAsia="Times New Roman" w:hAnsiTheme="minorHAnsi" w:cstheme="minorHAnsi"/>
         </w:rPr>
@@ -6901,7 +7092,7 @@
     </w:p>
     <w:tbl>
       <w:tblPr>
-        <w:tblStyle w:val="Tablaconcuadrculaclara"/>
+        <w:tblStyle w:val="TableGridLight"/>
         <w:tblW w:w="0" w:type="auto"/>
         <w:tblLook w:val="04A0" w:firstRow="1" w:lastRow="0" w:firstColumn="1" w:lastColumn="0" w:noHBand="0" w:noVBand="1"/>
       </w:tblPr>
@@ -7116,7 +7307,7 @@
 </file>
 
 <file path=word/endnotes.xml><?xml version="1.0" encoding="utf-8"?>
-<w:endnotes xmlns:wpc="http://schemas.microsoft.com/office/word/2010/wordprocessingCanvas" xmlns:cx="http://schemas.microsoft.com/office/drawing/2014/chartex" xmlns:cx1="http://schemas.microsoft.com/office/drawing/2015/9/8/chartex" xmlns:cx2="http://schemas.microsoft.com/office/drawing/2015/10/21/chartex" xmlns:cx3="http://schemas.microsoft.com/office/drawing/2016/5/9/chartex" xmlns:cx4="http://schemas.microsoft.com/office/drawing/2016/5/10/chartex" xmlns:cx5="http://schemas.microsoft.com/office/drawing/2016/5/11/chartex" xmlns:cx6="http://schemas.microsoft.com/office/drawing/2016/5/12/chartex" xmlns:cx7="http://schemas.microsoft.com/office/drawing/2016/5/13/chartex" xmlns:cx8="http://schemas.microsoft.com/office/drawing/2016/5/14/chartex" xmlns:mc="http://schemas.openxmlformats.org/markup-compatibility/2006" xmlns:aink="http://schemas.microsoft.com/office/drawing/2016/ink" xmlns:am3d="http://schemas.microsoft.com/office/drawing/2017/model3d" xmlns:o="urn:schemas-microsoft-com:office:office" xmlns:r="http://schemas.openxmlformats.org/officeDocument/2006/relationships" xmlns:m="http://schemas.openxmlformats.org/officeDocument/2006/math" xmlns:v="urn:schemas-microsoft-com:vml" xmlns:wp14="http://schemas.microsoft.com/office/word/2010/wordprocessingDrawing" xmlns:wp="http://schemas.openxmlformats.org/drawingml/2006/wordprocessingDrawing" xmlns:w10="urn:schemas-microsoft-com:office:word" xmlns:w="http://schemas.openxmlformats.org/wordprocessingml/2006/main" xmlns:w14="http://schemas.microsoft.com/office/word/2010/wordml" xmlns:w15="http://schemas.microsoft.com/office/word/2012/wordml" xmlns:w16cid="http://schemas.microsoft.com/office/word/2016/wordml/cid" xmlns:w16se="http://schemas.microsoft.com/office/word/2015/wordml/symex" xmlns:wpg="http://schemas.microsoft.com/office/word/2010/wordprocessingGroup" xmlns:wpi="http://schemas.microsoft.com/office/word/2010/wordprocessingInk" xmlns:wne="http://schemas.microsoft.com/office/word/2006/wordml" xmlns:wps="http://schemas.microsoft.com/office/word/2010/wordprocessingShape" mc:Ignorable="w14 w15 w16se w16cid wp14">
+<w:endnotes xmlns:wpc="http://schemas.microsoft.com/office/word/2010/wordprocessingCanvas" xmlns:cx="http://schemas.microsoft.com/office/drawing/2014/chartex" xmlns:cx1="http://schemas.microsoft.com/office/drawing/2015/9/8/chartex" xmlns:mc="http://schemas.openxmlformats.org/markup-compatibility/2006" xmlns:o="urn:schemas-microsoft-com:office:office" xmlns:r="http://schemas.openxmlformats.org/officeDocument/2006/relationships" xmlns:m="http://schemas.openxmlformats.org/officeDocument/2006/math" xmlns:v="urn:schemas-microsoft-com:vml" xmlns:wp14="http://schemas.microsoft.com/office/word/2010/wordprocessingDrawing" xmlns:wp="http://schemas.openxmlformats.org/drawingml/2006/wordprocessingDrawing" xmlns:w10="urn:schemas-microsoft-com:office:word" xmlns:w="http://schemas.openxmlformats.org/wordprocessingml/2006/main" xmlns:w14="http://schemas.microsoft.com/office/word/2010/wordml" xmlns:w15="http://schemas.microsoft.com/office/word/2012/wordml" xmlns:w16se="http://schemas.microsoft.com/office/word/2015/wordml/symex" xmlns:wpg="http://schemas.microsoft.com/office/word/2010/wordprocessingGroup" xmlns:wpi="http://schemas.microsoft.com/office/word/2010/wordprocessingInk" xmlns:wne="http://schemas.microsoft.com/office/word/2006/wordml" xmlns:wps="http://schemas.microsoft.com/office/word/2010/wordprocessingShape" mc:Ignorable="w14 w15 w16se wp14">
   <w:endnote w:type="separator" w:id="-1">
     <w:p>
       <w:pPr>
@@ -7141,7 +7332,7 @@
 </file>
 
 <file path=word/footnotes.xml><?xml version="1.0" encoding="utf-8"?>
-<w:footnotes xmlns:wpc="http://schemas.microsoft.com/office/word/2010/wordprocessingCanvas" xmlns:cx="http://schemas.microsoft.com/office/drawing/2014/chartex" xmlns:cx1="http://schemas.microsoft.com/office/drawing/2015/9/8/chartex" xmlns:cx2="http://schemas.microsoft.com/office/drawing/2015/10/21/chartex" xmlns:cx3="http://schemas.microsoft.com/office/drawing/2016/5/9/chartex" xmlns:cx4="http://schemas.microsoft.com/office/drawing/2016/5/10/chartex" xmlns:cx5="http://schemas.microsoft.com/office/drawing/2016/5/11/chartex" xmlns:cx6="http://schemas.microsoft.com/office/drawing/2016/5/12/chartex" xmlns:cx7="http://schemas.microsoft.com/office/drawing/2016/5/13/chartex" xmlns:cx8="http://schemas.microsoft.com/office/drawing/2016/5/14/chartex" xmlns:mc="http://schemas.openxmlformats.org/markup-compatibility/2006" xmlns:aink="http://schemas.microsoft.com/office/drawing/2016/ink" xmlns:am3d="http://schemas.microsoft.com/office/drawing/2017/model3d" xmlns:o="urn:schemas-microsoft-com:office:office" xmlns:r="http://schemas.openxmlformats.org/officeDocument/2006/relationships" xmlns:m="http://schemas.openxmlformats.org/officeDocument/2006/math" xmlns:v="urn:schemas-microsoft-com:vml" xmlns:wp14="http://schemas.microsoft.com/office/word/2010/wordprocessingDrawing" xmlns:wp="http://schemas.openxmlformats.org/drawingml/2006/wordprocessingDrawing" xmlns:w10="urn:schemas-microsoft-com:office:word" xmlns:w="http://schemas.openxmlformats.org/wordprocessingml/2006/main" xmlns:w14="http://schemas.microsoft.com/office/word/2010/wordml" xmlns:w15="http://schemas.microsoft.com/office/word/2012/wordml" xmlns:w16cid="http://schemas.microsoft.com/office/word/2016/wordml/cid" xmlns:w16se="http://schemas.microsoft.com/office/word/2015/wordml/symex" xmlns:wpg="http://schemas.microsoft.com/office/word/2010/wordprocessingGroup" xmlns:wpi="http://schemas.microsoft.com/office/word/2010/wordprocessingInk" xmlns:wne="http://schemas.microsoft.com/office/word/2006/wordml" xmlns:wps="http://schemas.microsoft.com/office/word/2010/wordprocessingShape" mc:Ignorable="w14 w15 w16se w16cid wp14">
+<w:footnotes xmlns:wpc="http://schemas.microsoft.com/office/word/2010/wordprocessingCanvas" xmlns:cx="http://schemas.microsoft.com/office/drawing/2014/chartex" xmlns:cx1="http://schemas.microsoft.com/office/drawing/2015/9/8/chartex" xmlns:mc="http://schemas.openxmlformats.org/markup-compatibility/2006" xmlns:o="urn:schemas-microsoft-com:office:office" xmlns:r="http://schemas.openxmlformats.org/officeDocument/2006/relationships" xmlns:m="http://schemas.openxmlformats.org/officeDocument/2006/math" xmlns:v="urn:schemas-microsoft-com:vml" xmlns:wp14="http://schemas.microsoft.com/office/word/2010/wordprocessingDrawing" xmlns:wp="http://schemas.openxmlformats.org/drawingml/2006/wordprocessingDrawing" xmlns:w10="urn:schemas-microsoft-com:office:word" xmlns:w="http://schemas.openxmlformats.org/wordprocessingml/2006/main" xmlns:w14="http://schemas.microsoft.com/office/word/2010/wordml" xmlns:w15="http://schemas.microsoft.com/office/word/2012/wordml" xmlns:w16se="http://schemas.microsoft.com/office/word/2015/wordml/symex" xmlns:wpg="http://schemas.microsoft.com/office/word/2010/wordprocessingGroup" xmlns:wpi="http://schemas.microsoft.com/office/word/2010/wordprocessingInk" xmlns:wne="http://schemas.microsoft.com/office/word/2006/wordml" xmlns:wps="http://schemas.microsoft.com/office/word/2010/wordprocessingShape" mc:Ignorable="w14 w15 w16se wp14">
   <w:footnote w:type="separator" w:id="-1">
     <w:p>
       <w:pPr>
@@ -7166,7 +7357,7 @@
 </file>
 
 <file path=word/styles.xml><?xml version="1.0" encoding="utf-8"?>
-<w:styles xmlns:mc="http://schemas.openxmlformats.org/markup-compatibility/2006" xmlns:r="http://schemas.openxmlformats.org/officeDocument/2006/relationships" xmlns:w="http://schemas.openxmlformats.org/wordprocessingml/2006/main" xmlns:w14="http://schemas.microsoft.com/office/word/2010/wordml" xmlns:w15="http://schemas.microsoft.com/office/word/2012/wordml" xmlns:w16cid="http://schemas.microsoft.com/office/word/2016/wordml/cid" xmlns:w16se="http://schemas.microsoft.com/office/word/2015/wordml/symex" mc:Ignorable="w14 w15 w16se w16cid">
+<w:styles xmlns:mc="http://schemas.openxmlformats.org/markup-compatibility/2006" xmlns:r="http://schemas.openxmlformats.org/officeDocument/2006/relationships" xmlns:w="http://schemas.openxmlformats.org/wordprocessingml/2006/main" xmlns:w14="http://schemas.microsoft.com/office/word/2010/wordml" xmlns:w15="http://schemas.microsoft.com/office/word/2012/wordml" xmlns:w16se="http://schemas.microsoft.com/office/word/2015/wordml/symex" mc:Ignorable="w14 w15 w16se">
   <w:docDefaults>
     <w:rPrDefault>
       <w:rPr>
@@ -7182,7 +7373,7 @@
       </w:pPr>
     </w:pPrDefault>
   </w:docDefaults>
-  <w:latentStyles w:defLockedState="0" w:defUIPriority="99" w:defSemiHidden="0" w:defUnhideWhenUsed="0" w:defQFormat="0" w:count="375">
+  <w:latentStyles w:defLockedState="0" w:defUIPriority="99" w:defSemiHidden="0" w:defUnhideWhenUsed="0" w:defQFormat="0" w:count="371">
     <w:lsdException w:name="Normal" w:uiPriority="0" w:qFormat="1"/>
     <w:lsdException w:name="heading 1" w:uiPriority="9" w:qFormat="1"/>
     <w:lsdException w:name="heading 2" w:semiHidden="1" w:uiPriority="9" w:unhideWhenUsed="1" w:qFormat="1"/>
@@ -7554,10 +7745,6 @@
     <w:lsdException w:name="List Table 5 Dark Accent 6" w:uiPriority="50"/>
     <w:lsdException w:name="List Table 6 Colorful Accent 6" w:uiPriority="51"/>
     <w:lsdException w:name="List Table 7 Colorful Accent 6" w:uiPriority="52"/>
-    <w:lsdException w:name="Mention" w:semiHidden="1" w:unhideWhenUsed="1"/>
-    <w:lsdException w:name="Smart Hyperlink" w:semiHidden="1" w:unhideWhenUsed="1"/>
-    <w:lsdException w:name="Hashtag" w:semiHidden="1" w:unhideWhenUsed="1"/>
-    <w:lsdException w:name="Unresolved Mention" w:semiHidden="1" w:unhideWhenUsed="1"/>
   </w:latentStyles>
   <w:style w:type="paragraph" w:default="1" w:styleId="Normal">
     <w:name w:val="Normal"/>
@@ -7567,11 +7754,11 @@
       <w:color w:val="000000"/>
     </w:rPr>
   </w:style>
-  <w:style w:type="paragraph" w:styleId="Ttulo1">
+  <w:style w:type="paragraph" w:styleId="Heading1">
     <w:name w:val="heading 1"/>
     <w:basedOn w:val="Normal"/>
     <w:next w:val="Normal"/>
-    <w:link w:val="Ttulo1Car"/>
+    <w:link w:val="Heading1Char"/>
     <w:uiPriority w:val="9"/>
     <w:qFormat/>
     <w:rsid w:val="00CA62F8"/>
@@ -7588,11 +7775,11 @@
       <w:szCs w:val="32"/>
     </w:rPr>
   </w:style>
-  <w:style w:type="paragraph" w:styleId="Ttulo3">
+  <w:style w:type="paragraph" w:styleId="Heading3">
     <w:name w:val="heading 3"/>
     <w:basedOn w:val="Normal"/>
     <w:next w:val="Normal"/>
-    <w:link w:val="Ttulo3Car"/>
+    <w:link w:val="Heading3Char"/>
     <w:uiPriority w:val="9"/>
     <w:semiHidden/>
     <w:unhideWhenUsed/>
@@ -7611,11 +7798,11 @@
       <w:szCs w:val="24"/>
     </w:rPr>
   </w:style>
-  <w:style w:type="paragraph" w:styleId="Ttulo4">
+  <w:style w:type="paragraph" w:styleId="Heading4">
     <w:name w:val="heading 4"/>
     <w:basedOn w:val="Normal"/>
     <w:next w:val="Normal"/>
-    <w:link w:val="Ttulo4Car"/>
+    <w:link w:val="Heading4Char"/>
     <w:uiPriority w:val="9"/>
     <w:semiHidden/>
     <w:unhideWhenUsed/>
@@ -7634,13 +7821,13 @@
       <w:color w:val="2E74B5" w:themeColor="accent1" w:themeShade="BF"/>
     </w:rPr>
   </w:style>
-  <w:style w:type="character" w:default="1" w:styleId="Fuentedeprrafopredeter">
+  <w:style w:type="character" w:default="1" w:styleId="DefaultParagraphFont">
     <w:name w:val="Default Paragraph Font"/>
     <w:uiPriority w:val="1"/>
     <w:semiHidden/>
     <w:unhideWhenUsed/>
   </w:style>
-  <w:style w:type="table" w:default="1" w:styleId="Tablanormal">
+  <w:style w:type="table" w:default="1" w:styleId="TableNormal">
     <w:name w:val="Normal Table"/>
     <w:uiPriority w:val="99"/>
     <w:semiHidden/>
@@ -7655,7 +7842,7 @@
       </w:tblCellMar>
     </w:tblPr>
   </w:style>
-  <w:style w:type="numbering" w:default="1" w:styleId="Sinlista">
+  <w:style w:type="numbering" w:default="1" w:styleId="NoList">
     <w:name w:val="No List"/>
     <w:uiPriority w:val="99"/>
     <w:semiHidden/>
@@ -7675,7 +7862,7 @@
       </w:tblCellMar>
     </w:tblPr>
   </w:style>
-  <w:style w:type="paragraph" w:styleId="Sinespaciado">
+  <w:style w:type="paragraph" w:styleId="NoSpacing">
     <w:name w:val="No Spacing"/>
     <w:uiPriority w:val="1"/>
     <w:qFormat/>
@@ -7688,9 +7875,9 @@
       <w:color w:val="000000"/>
     </w:rPr>
   </w:style>
-  <w:style w:type="table" w:styleId="Tablaconcuadrcula2-nfasis1">
+  <w:style w:type="table" w:styleId="GridTable2-Accent1">
     <w:name w:val="Grid Table 2 Accent 1"/>
-    <w:basedOn w:val="Tablanormal"/>
+    <w:basedOn w:val="TableNormal"/>
     <w:uiPriority w:val="47"/>
     <w:rsid w:val="00CA62F8"/>
     <w:pPr>
@@ -7763,10 +7950,10 @@
       </w:tcPr>
     </w:tblStylePr>
   </w:style>
-  <w:style w:type="character" w:customStyle="1" w:styleId="Ttulo1Car">
-    <w:name w:val="Título 1 Car"/>
-    <w:basedOn w:val="Fuentedeprrafopredeter"/>
-    <w:link w:val="Ttulo1"/>
+  <w:style w:type="character" w:customStyle="1" w:styleId="Heading1Char">
+    <w:name w:val="Heading 1 Char"/>
+    <w:basedOn w:val="DefaultParagraphFont"/>
+    <w:link w:val="Heading1"/>
     <w:uiPriority w:val="9"/>
     <w:rsid w:val="00CA62F8"/>
     <w:rPr>
@@ -7776,9 +7963,9 @@
       <w:szCs w:val="32"/>
     </w:rPr>
   </w:style>
-  <w:style w:type="table" w:styleId="Tablaconcuadrcula1clara-nfasis1">
+  <w:style w:type="table" w:styleId="GridTable1Light-Accent1">
     <w:name w:val="Grid Table 1 Light Accent 1"/>
-    <w:basedOn w:val="Tablanormal"/>
+    <w:basedOn w:val="TableNormal"/>
     <w:uiPriority w:val="46"/>
     <w:rsid w:val="00CA62F8"/>
     <w:pPr>
@@ -7833,10 +8020,10 @@
       </w:rPr>
     </w:tblStylePr>
   </w:style>
-  <w:style w:type="character" w:customStyle="1" w:styleId="Ttulo4Car">
-    <w:name w:val="Título 4 Car"/>
-    <w:basedOn w:val="Fuentedeprrafopredeter"/>
-    <w:link w:val="Ttulo4"/>
+  <w:style w:type="character" w:customStyle="1" w:styleId="Heading4Char">
+    <w:name w:val="Heading 4 Char"/>
+    <w:basedOn w:val="DefaultParagraphFont"/>
+    <w:link w:val="Heading4"/>
     <w:uiPriority w:val="9"/>
     <w:semiHidden/>
     <w:rsid w:val="00A50803"/>
@@ -7847,9 +8034,9 @@
       <w:color w:val="2E74B5" w:themeColor="accent1" w:themeShade="BF"/>
     </w:rPr>
   </w:style>
-  <w:style w:type="table" w:styleId="Tablaconcuadrcula">
+  <w:style w:type="table" w:styleId="TableGrid0">
     <w:name w:val="Table Grid"/>
-    <w:basedOn w:val="Tablanormal"/>
+    <w:basedOn w:val="TableNormal"/>
     <w:uiPriority w:val="59"/>
     <w:rsid w:val="00A50803"/>
     <w:pPr>
@@ -7870,9 +8057,9 @@
       </w:tblBorders>
     </w:tblPr>
   </w:style>
-  <w:style w:type="table" w:styleId="Tablaconcuadrculaclara">
+  <w:style w:type="table" w:styleId="TableGridLight">
     <w:name w:val="Grid Table Light"/>
-    <w:basedOn w:val="Tablanormal"/>
+    <w:basedOn w:val="TableNormal"/>
     <w:uiPriority w:val="40"/>
     <w:rsid w:val="00464BA6"/>
     <w:pPr>
@@ -7889,10 +8076,10 @@
       </w:tblBorders>
     </w:tblPr>
   </w:style>
-  <w:style w:type="character" w:customStyle="1" w:styleId="Ttulo3Car">
-    <w:name w:val="Título 3 Car"/>
-    <w:basedOn w:val="Fuentedeprrafopredeter"/>
-    <w:link w:val="Ttulo3"/>
+  <w:style w:type="character" w:customStyle="1" w:styleId="Heading3Char">
+    <w:name w:val="Heading 3 Char"/>
+    <w:basedOn w:val="DefaultParagraphFont"/>
+    <w:link w:val="Heading3"/>
     <w:uiPriority w:val="9"/>
     <w:semiHidden/>
     <w:rsid w:val="001C4276"/>
@@ -8172,7 +8359,7 @@
 </file>
 
 <file path=customXml/itemProps1.xml><?xml version="1.0" encoding="utf-8"?>
-<ds:datastoreItem xmlns:ds="http://schemas.openxmlformats.org/officeDocument/2006/customXml" ds:itemID="{99282EA4-8F53-4C51-B023-FC904D46615B}">
+<ds:datastoreItem xmlns:ds="http://schemas.openxmlformats.org/officeDocument/2006/customXml" ds:itemID="{3AF31467-86B1-48E0-BB15-641E4522F036}">
   <ds:schemaRefs>
     <ds:schemaRef ds:uri="http://schemas.openxmlformats.org/officeDocument/2006/bibliography"/>
   </ds:schemaRefs>

</xml_diff>